<commit_message>
Modifiche minori assignment 1
Aggiornato indice e inseriti num di pagina
</commit_message>
<xml_diff>
--- a/Documentazione/Assignment1.docx
+++ b/Documentazione/Assignment1.docx
@@ -66,7 +66,7 @@
                     </pic:cNvPicPr>
                   </pic:nvPicPr>
                   <pic:blipFill>
-                    <a:blip r:embed="rId5">
+                    <a:blip r:embed="rId7">
                       <a:extLst>
                         <a:ext uri="{28A0092B-C50C-407E-A947-70E740481C1C}">
                           <a14:useLocalDpi xmlns:a14="http://schemas.microsoft.com/office/drawing/2010/main" val="0"/>
@@ -151,7 +151,7 @@
                     <pic:cNvPicPr/>
                   </pic:nvPicPr>
                   <pic:blipFill>
-                    <a:blip r:embed="rId6" cstate="print">
+                    <a:blip r:embed="rId8" cstate="print">
                       <a:extLst>
                         <a:ext uri="{28A0092B-C50C-407E-A947-70E740481C1C}">
                           <a14:useLocalDpi xmlns:a14="http://schemas.microsoft.com/office/drawing/2010/main" val="0"/>
@@ -210,6 +210,7 @@
           <w:szCs w:val="60"/>
         </w:rPr>
       </w:pPr>
+      <w:proofErr w:type="spellStart"/>
       <w:r>
         <w:rPr>
           <w:rFonts w:asciiTheme="majorHAnsi" w:hAnsiTheme="majorHAnsi" w:cstheme="majorHAnsi"/>
@@ -220,6 +221,7 @@
         </w:rPr>
         <w:t>ShareMyHouse</w:t>
       </w:r>
+      <w:proofErr w:type="spellEnd"/>
     </w:p>
     <w:p>
       <w:pPr>
@@ -342,10 +344,12 @@
       <w:pPr>
         <w:pStyle w:val="Titolo1"/>
       </w:pPr>
+      <w:bookmarkStart w:id="0" w:name="_Toc4607608"/>
       <w:r>
         <w:lastRenderedPageBreak/>
         <w:t>Indice</w:t>
       </w:r>
+      <w:bookmarkEnd w:id="0"/>
     </w:p>
     <w:p>
       <w:pPr>
@@ -371,12 +375,85 @@
       <w:r>
         <w:fldChar w:fldCharType="separate"/>
       </w:r>
-      <w:hyperlink w:anchor="_Toc4521713" w:history="1">
+      <w:hyperlink w:anchor="_Toc4607608" w:history="1">
         <w:r>
           <w:rPr>
             <w:rStyle w:val="Collegamentoipertestuale"/>
             <w:noProof/>
           </w:rPr>
+          <w:t>Indice</w:t>
+        </w:r>
+        <w:r>
+          <w:rPr>
+            <w:noProof/>
+            <w:webHidden/>
+          </w:rPr>
+          <w:tab/>
+        </w:r>
+        <w:r>
+          <w:rPr>
+            <w:noProof/>
+            <w:webHidden/>
+          </w:rPr>
+          <w:fldChar w:fldCharType="begin"/>
+        </w:r>
+        <w:r>
+          <w:rPr>
+            <w:noProof/>
+            <w:webHidden/>
+          </w:rPr>
+          <w:instrText xml:space="preserve"> PAGEREF _Toc4607608 \h </w:instrText>
+        </w:r>
+        <w:r>
+          <w:rPr>
+            <w:noProof/>
+            <w:webHidden/>
+          </w:rPr>
+        </w:r>
+        <w:r>
+          <w:rPr>
+            <w:noProof/>
+            <w:webHidden/>
+          </w:rPr>
+          <w:fldChar w:fldCharType="separate"/>
+        </w:r>
+        <w:r>
+          <w:rPr>
+            <w:noProof/>
+            <w:webHidden/>
+          </w:rPr>
+          <w:t>2</w:t>
+        </w:r>
+        <w:r>
+          <w:rPr>
+            <w:noProof/>
+            <w:webHidden/>
+          </w:rPr>
+          <w:fldChar w:fldCharType="end"/>
+        </w:r>
+      </w:hyperlink>
+    </w:p>
+    <w:p>
+      <w:pPr>
+        <w:pStyle w:val="Sommario1"/>
+        <w:tabs>
+          <w:tab w:val="right" w:pos="9628"/>
+        </w:tabs>
+        <w:rPr>
+          <w:rFonts w:asciiTheme="minorHAnsi" w:eastAsiaTheme="minorEastAsia" w:hAnsiTheme="minorHAnsi" w:cstheme="minorBidi"/>
+          <w:b w:val="0"/>
+          <w:bCs w:val="0"/>
+          <w:caps w:val="0"/>
+          <w:noProof/>
+          <w:lang w:eastAsia="it-IT"/>
+        </w:rPr>
+      </w:pPr>
+      <w:hyperlink w:anchor="_Toc4607609" w:history="1">
+        <w:r>
+          <w:rPr>
+            <w:rStyle w:val="Collegamentoipertestuale"/>
+            <w:noProof/>
+          </w:rPr>
           <w:t>1. Piano indagine contestuale</w:t>
         </w:r>
         <w:r>
@@ -398,7 +475,7 @@
             <w:noProof/>
             <w:webHidden/>
           </w:rPr>
-          <w:instrText xml:space="preserve"> PAGEREF _Toc4521713 \h </w:instrText>
+          <w:instrText xml:space="preserve"> PAGEREF _Toc4607609 \h </w:instrText>
         </w:r>
         <w:r>
           <w:rPr>
@@ -445,7 +522,7 @@
           <w:lang w:eastAsia="it-IT"/>
         </w:rPr>
       </w:pPr>
-      <w:hyperlink w:anchor="_Toc4521714" w:history="1">
+      <w:hyperlink w:anchor="_Toc4607610" w:history="1">
         <w:r>
           <w:rPr>
             <w:rStyle w:val="Collegamentoipertestuale"/>
@@ -472,7 +549,7 @@
             <w:noProof/>
             <w:webHidden/>
           </w:rPr>
-          <w:instrText xml:space="preserve"> PAGEREF _Toc4521714 \h </w:instrText>
+          <w:instrText xml:space="preserve"> PAGEREF _Toc4607610 \h </w:instrText>
         </w:r>
         <w:r>
           <w:rPr>
@@ -519,7 +596,7 @@
           <w:lang w:eastAsia="it-IT"/>
         </w:rPr>
       </w:pPr>
-      <w:hyperlink w:anchor="_Toc4521715" w:history="1">
+      <w:hyperlink w:anchor="_Toc4607611" w:history="1">
         <w:r>
           <w:rPr>
             <w:rStyle w:val="Collegamentoipertestuale"/>
@@ -546,7 +623,7 @@
             <w:noProof/>
             <w:webHidden/>
           </w:rPr>
-          <w:instrText xml:space="preserve"> PAGEREF _Toc4521715 \h </w:instrText>
+          <w:instrText xml:space="preserve"> PAGEREF _Toc4607611 \h </w:instrText>
         </w:r>
         <w:r>
           <w:rPr>
@@ -593,7 +670,7 @@
           <w:lang w:eastAsia="it-IT"/>
         </w:rPr>
       </w:pPr>
-      <w:hyperlink w:anchor="_Toc4521716" w:history="1">
+      <w:hyperlink w:anchor="_Toc4607612" w:history="1">
         <w:r>
           <w:rPr>
             <w:rStyle w:val="Collegamentoipertestuale"/>
@@ -620,7 +697,7 @@
             <w:noProof/>
             <w:webHidden/>
           </w:rPr>
-          <w:instrText xml:space="preserve"> PAGEREF _Toc4521716 \h </w:instrText>
+          <w:instrText xml:space="preserve"> PAGEREF _Toc4607612 \h </w:instrText>
         </w:r>
         <w:r>
           <w:rPr>
@@ -641,6 +718,678 @@
             <w:webHidden/>
           </w:rPr>
           <w:t>4</w:t>
+        </w:r>
+        <w:r>
+          <w:rPr>
+            <w:noProof/>
+            <w:webHidden/>
+          </w:rPr>
+          <w:fldChar w:fldCharType="end"/>
+        </w:r>
+      </w:hyperlink>
+    </w:p>
+    <w:p>
+      <w:pPr>
+        <w:pStyle w:val="Sommario2"/>
+        <w:tabs>
+          <w:tab w:val="right" w:pos="9628"/>
+        </w:tabs>
+        <w:rPr>
+          <w:rFonts w:eastAsiaTheme="minorEastAsia" w:cstheme="minorBidi"/>
+          <w:b w:val="0"/>
+          <w:bCs w:val="0"/>
+          <w:noProof/>
+          <w:sz w:val="24"/>
+          <w:szCs w:val="24"/>
+          <w:lang w:eastAsia="it-IT"/>
+        </w:rPr>
+      </w:pPr>
+      <w:hyperlink w:anchor="_Toc4607613" w:history="1">
+        <w:r>
+          <w:rPr>
+            <w:rStyle w:val="Collegamentoipertestuale"/>
+            <w:noProof/>
+          </w:rPr>
+          <w:t>1.4 Intervista</w:t>
+        </w:r>
+        <w:r>
+          <w:rPr>
+            <w:noProof/>
+            <w:webHidden/>
+          </w:rPr>
+          <w:tab/>
+        </w:r>
+        <w:r>
+          <w:rPr>
+            <w:noProof/>
+            <w:webHidden/>
+          </w:rPr>
+          <w:fldChar w:fldCharType="begin"/>
+        </w:r>
+        <w:r>
+          <w:rPr>
+            <w:noProof/>
+            <w:webHidden/>
+          </w:rPr>
+          <w:instrText xml:space="preserve"> PAGEREF _Toc4607613 \h </w:instrText>
+        </w:r>
+        <w:r>
+          <w:rPr>
+            <w:noProof/>
+            <w:webHidden/>
+          </w:rPr>
+        </w:r>
+        <w:r>
+          <w:rPr>
+            <w:noProof/>
+            <w:webHidden/>
+          </w:rPr>
+          <w:fldChar w:fldCharType="separate"/>
+        </w:r>
+        <w:r>
+          <w:rPr>
+            <w:noProof/>
+            <w:webHidden/>
+          </w:rPr>
+          <w:t>4</w:t>
+        </w:r>
+        <w:r>
+          <w:rPr>
+            <w:noProof/>
+            <w:webHidden/>
+          </w:rPr>
+          <w:fldChar w:fldCharType="end"/>
+        </w:r>
+      </w:hyperlink>
+    </w:p>
+    <w:p>
+      <w:pPr>
+        <w:pStyle w:val="Sommario3"/>
+        <w:tabs>
+          <w:tab w:val="right" w:pos="9628"/>
+        </w:tabs>
+        <w:rPr>
+          <w:rFonts w:eastAsiaTheme="minorEastAsia" w:cstheme="minorBidi"/>
+          <w:noProof/>
+          <w:sz w:val="24"/>
+          <w:szCs w:val="24"/>
+          <w:lang w:eastAsia="it-IT"/>
+        </w:rPr>
+      </w:pPr>
+      <w:hyperlink w:anchor="_Toc4607614" w:history="1">
+        <w:r>
+          <w:rPr>
+            <w:rStyle w:val="Collegamentoipertestuale"/>
+            <w:noProof/>
+          </w:rPr>
+          <w:t>1.4.1 Domande per raccolta dati anagrafici e di background [Target: Tutte le tipologie di utenti]</w:t>
+        </w:r>
+        <w:r>
+          <w:rPr>
+            <w:noProof/>
+            <w:webHidden/>
+          </w:rPr>
+          <w:tab/>
+        </w:r>
+        <w:r>
+          <w:rPr>
+            <w:noProof/>
+            <w:webHidden/>
+          </w:rPr>
+          <w:fldChar w:fldCharType="begin"/>
+        </w:r>
+        <w:r>
+          <w:rPr>
+            <w:noProof/>
+            <w:webHidden/>
+          </w:rPr>
+          <w:instrText xml:space="preserve"> PAGEREF _Toc4607614 \h </w:instrText>
+        </w:r>
+        <w:r>
+          <w:rPr>
+            <w:noProof/>
+            <w:webHidden/>
+          </w:rPr>
+        </w:r>
+        <w:r>
+          <w:rPr>
+            <w:noProof/>
+            <w:webHidden/>
+          </w:rPr>
+          <w:fldChar w:fldCharType="separate"/>
+        </w:r>
+        <w:r>
+          <w:rPr>
+            <w:noProof/>
+            <w:webHidden/>
+          </w:rPr>
+          <w:t>4</w:t>
+        </w:r>
+        <w:r>
+          <w:rPr>
+            <w:noProof/>
+            <w:webHidden/>
+          </w:rPr>
+          <w:fldChar w:fldCharType="end"/>
+        </w:r>
+      </w:hyperlink>
+    </w:p>
+    <w:bookmarkStart w:id="1" w:name="_GoBack"/>
+    <w:p>
+      <w:pPr>
+        <w:pStyle w:val="Sommario3"/>
+        <w:tabs>
+          <w:tab w:val="right" w:pos="9628"/>
+        </w:tabs>
+        <w:rPr>
+          <w:rFonts w:eastAsiaTheme="minorEastAsia" w:cstheme="minorBidi"/>
+          <w:noProof/>
+          <w:sz w:val="24"/>
+          <w:szCs w:val="24"/>
+          <w:lang w:eastAsia="it-IT"/>
+        </w:rPr>
+      </w:pPr>
+      <w:r>
+        <w:rPr>
+          <w:rStyle w:val="Collegamentoipertestuale"/>
+          <w:noProof/>
+        </w:rPr>
+        <w:fldChar w:fldCharType="begin"/>
+      </w:r>
+      <w:r>
+        <w:rPr>
+          <w:rStyle w:val="Collegamentoipertestuale"/>
+          <w:noProof/>
+        </w:rPr>
+        <w:instrText xml:space="preserve"> </w:instrText>
+      </w:r>
+      <w:r>
+        <w:rPr>
+          <w:noProof/>
+        </w:rPr>
+        <w:instrText>HYPERLINK \l "_Toc4607615"</w:instrText>
+      </w:r>
+      <w:r>
+        <w:rPr>
+          <w:rStyle w:val="Collegamentoipertestuale"/>
+          <w:noProof/>
+        </w:rPr>
+        <w:instrText xml:space="preserve"> </w:instrText>
+      </w:r>
+      <w:r>
+        <w:rPr>
+          <w:rStyle w:val="Collegamentoipertestuale"/>
+          <w:noProof/>
+        </w:rPr>
+      </w:r>
+      <w:r>
+        <w:rPr>
+          <w:rStyle w:val="Collegamentoipertestuale"/>
+          <w:noProof/>
+        </w:rPr>
+        <w:fldChar w:fldCharType="separate"/>
+      </w:r>
+      <w:r>
+        <w:rPr>
+          <w:rStyle w:val="Collegamentoipertestuale"/>
+          <w:noProof/>
+        </w:rPr>
+        <w:t>1.4.2 Domande per la raccolta di informazioni sul background tecnologico [Target: Tutte le tipologie di utenti]</w:t>
+      </w:r>
+      <w:r>
+        <w:rPr>
+          <w:noProof/>
+          <w:webHidden/>
+        </w:rPr>
+        <w:tab/>
+      </w:r>
+      <w:r>
+        <w:rPr>
+          <w:noProof/>
+          <w:webHidden/>
+        </w:rPr>
+        <w:fldChar w:fldCharType="begin"/>
+      </w:r>
+      <w:r>
+        <w:rPr>
+          <w:noProof/>
+          <w:webHidden/>
+        </w:rPr>
+        <w:instrText xml:space="preserve"> PAGEREF _Toc4607615 \h </w:instrText>
+      </w:r>
+      <w:r>
+        <w:rPr>
+          <w:noProof/>
+          <w:webHidden/>
+        </w:rPr>
+      </w:r>
+      <w:r>
+        <w:rPr>
+          <w:noProof/>
+          <w:webHidden/>
+        </w:rPr>
+        <w:fldChar w:fldCharType="separate"/>
+      </w:r>
+      <w:r>
+        <w:rPr>
+          <w:noProof/>
+          <w:webHidden/>
+        </w:rPr>
+        <w:t>4</w:t>
+      </w:r>
+      <w:r>
+        <w:rPr>
+          <w:noProof/>
+          <w:webHidden/>
+        </w:rPr>
+        <w:fldChar w:fldCharType="end"/>
+      </w:r>
+      <w:r>
+        <w:rPr>
+          <w:rStyle w:val="Collegamentoipertestuale"/>
+          <w:noProof/>
+        </w:rPr>
+        <w:fldChar w:fldCharType="end"/>
+      </w:r>
+    </w:p>
+    <w:bookmarkEnd w:id="1"/>
+    <w:p>
+      <w:pPr>
+        <w:pStyle w:val="Sommario3"/>
+        <w:tabs>
+          <w:tab w:val="right" w:pos="9628"/>
+        </w:tabs>
+        <w:rPr>
+          <w:rFonts w:eastAsiaTheme="minorEastAsia" w:cstheme="minorBidi"/>
+          <w:noProof/>
+          <w:sz w:val="24"/>
+          <w:szCs w:val="24"/>
+          <w:lang w:eastAsia="it-IT"/>
+        </w:rPr>
+      </w:pPr>
+      <w:r>
+        <w:rPr>
+          <w:rStyle w:val="Collegamentoipertestuale"/>
+          <w:noProof/>
+        </w:rPr>
+        <w:fldChar w:fldCharType="begin"/>
+      </w:r>
+      <w:r>
+        <w:rPr>
+          <w:rStyle w:val="Collegamentoipertestuale"/>
+          <w:noProof/>
+        </w:rPr>
+        <w:instrText xml:space="preserve"> </w:instrText>
+      </w:r>
+      <w:r>
+        <w:rPr>
+          <w:noProof/>
+        </w:rPr>
+        <w:instrText>HYPERLINK \l "_Toc4607616"</w:instrText>
+      </w:r>
+      <w:r>
+        <w:rPr>
+          <w:rStyle w:val="Collegamentoipertestuale"/>
+          <w:noProof/>
+        </w:rPr>
+        <w:instrText xml:space="preserve"> </w:instrText>
+      </w:r>
+      <w:r>
+        <w:rPr>
+          <w:rStyle w:val="Collegamentoipertestuale"/>
+          <w:noProof/>
+        </w:rPr>
+      </w:r>
+      <w:r>
+        <w:rPr>
+          <w:rStyle w:val="Collegamentoipertestuale"/>
+          <w:noProof/>
+        </w:rPr>
+        <w:fldChar w:fldCharType="separate"/>
+      </w:r>
+      <w:r>
+        <w:rPr>
+          <w:rStyle w:val="Collegamentoipertestuale"/>
+          <w:noProof/>
+        </w:rPr>
+        <w:t>1.4.3 Domande specifiche</w:t>
+      </w:r>
+      <w:r>
+        <w:rPr>
+          <w:noProof/>
+          <w:webHidden/>
+        </w:rPr>
+        <w:tab/>
+      </w:r>
+      <w:r>
+        <w:rPr>
+          <w:noProof/>
+          <w:webHidden/>
+        </w:rPr>
+        <w:fldChar w:fldCharType="begin"/>
+      </w:r>
+      <w:r>
+        <w:rPr>
+          <w:noProof/>
+          <w:webHidden/>
+        </w:rPr>
+        <w:instrText xml:space="preserve"> PAGEREF _Toc4607616 \h </w:instrText>
+      </w:r>
+      <w:r>
+        <w:rPr>
+          <w:noProof/>
+          <w:webHidden/>
+        </w:rPr>
+      </w:r>
+      <w:r>
+        <w:rPr>
+          <w:noProof/>
+          <w:webHidden/>
+        </w:rPr>
+        <w:fldChar w:fldCharType="separate"/>
+      </w:r>
+      <w:r>
+        <w:rPr>
+          <w:noProof/>
+          <w:webHidden/>
+        </w:rPr>
+        <w:t>5</w:t>
+      </w:r>
+      <w:r>
+        <w:rPr>
+          <w:noProof/>
+          <w:webHidden/>
+        </w:rPr>
+        <w:fldChar w:fldCharType="end"/>
+      </w:r>
+      <w:r>
+        <w:rPr>
+          <w:rStyle w:val="Collegamentoipertestuale"/>
+          <w:noProof/>
+        </w:rPr>
+        <w:fldChar w:fldCharType="end"/>
+      </w:r>
+    </w:p>
+    <w:p>
+      <w:pPr>
+        <w:pStyle w:val="Sommario3"/>
+        <w:tabs>
+          <w:tab w:val="right" w:pos="9628"/>
+        </w:tabs>
+        <w:rPr>
+          <w:rFonts w:eastAsiaTheme="minorEastAsia" w:cstheme="minorBidi"/>
+          <w:noProof/>
+          <w:sz w:val="24"/>
+          <w:szCs w:val="24"/>
+          <w:lang w:eastAsia="it-IT"/>
+        </w:rPr>
+      </w:pPr>
+      <w:hyperlink w:anchor="_Toc4607617" w:history="1">
+        <w:r>
+          <w:rPr>
+            <w:rStyle w:val="Collegamentoipertestuale"/>
+            <w:noProof/>
+          </w:rPr>
+          <w:t>1.4.4 Domande specifiche per i cittadini che potrebbero mettere immobili a disposizione</w:t>
+        </w:r>
+        <w:r>
+          <w:rPr>
+            <w:noProof/>
+            <w:webHidden/>
+          </w:rPr>
+          <w:tab/>
+        </w:r>
+        <w:r>
+          <w:rPr>
+            <w:noProof/>
+            <w:webHidden/>
+          </w:rPr>
+          <w:fldChar w:fldCharType="begin"/>
+        </w:r>
+        <w:r>
+          <w:rPr>
+            <w:noProof/>
+            <w:webHidden/>
+          </w:rPr>
+          <w:instrText xml:space="preserve"> PAGEREF _Toc4607617 \h </w:instrText>
+        </w:r>
+        <w:r>
+          <w:rPr>
+            <w:noProof/>
+            <w:webHidden/>
+          </w:rPr>
+        </w:r>
+        <w:r>
+          <w:rPr>
+            <w:noProof/>
+            <w:webHidden/>
+          </w:rPr>
+          <w:fldChar w:fldCharType="separate"/>
+        </w:r>
+        <w:r>
+          <w:rPr>
+            <w:noProof/>
+            <w:webHidden/>
+          </w:rPr>
+          <w:t>5</w:t>
+        </w:r>
+        <w:r>
+          <w:rPr>
+            <w:noProof/>
+            <w:webHidden/>
+          </w:rPr>
+          <w:fldChar w:fldCharType="end"/>
+        </w:r>
+      </w:hyperlink>
+    </w:p>
+    <w:p>
+      <w:pPr>
+        <w:pStyle w:val="Sommario3"/>
+        <w:tabs>
+          <w:tab w:val="right" w:pos="9628"/>
+        </w:tabs>
+        <w:rPr>
+          <w:rFonts w:eastAsiaTheme="minorEastAsia" w:cstheme="minorBidi"/>
+          <w:noProof/>
+          <w:sz w:val="24"/>
+          <w:szCs w:val="24"/>
+          <w:lang w:eastAsia="it-IT"/>
+        </w:rPr>
+      </w:pPr>
+      <w:hyperlink w:anchor="_Toc4607618" w:history="1">
+        <w:r>
+          <w:rPr>
+            <w:rStyle w:val="Collegamentoipertestuale"/>
+            <w:noProof/>
+          </w:rPr>
+          <w:t>1.4.5 Domande specifiche per i cittadini potrebbero usufruire di un alloggio messo a disposizione</w:t>
+        </w:r>
+        <w:r>
+          <w:rPr>
+            <w:noProof/>
+            <w:webHidden/>
+          </w:rPr>
+          <w:tab/>
+        </w:r>
+        <w:r>
+          <w:rPr>
+            <w:noProof/>
+            <w:webHidden/>
+          </w:rPr>
+          <w:fldChar w:fldCharType="begin"/>
+        </w:r>
+        <w:r>
+          <w:rPr>
+            <w:noProof/>
+            <w:webHidden/>
+          </w:rPr>
+          <w:instrText xml:space="preserve"> PAGEREF _Toc4607618 \h </w:instrText>
+        </w:r>
+        <w:r>
+          <w:rPr>
+            <w:noProof/>
+            <w:webHidden/>
+          </w:rPr>
+        </w:r>
+        <w:r>
+          <w:rPr>
+            <w:noProof/>
+            <w:webHidden/>
+          </w:rPr>
+          <w:fldChar w:fldCharType="separate"/>
+        </w:r>
+        <w:r>
+          <w:rPr>
+            <w:noProof/>
+            <w:webHidden/>
+          </w:rPr>
+          <w:t>5</w:t>
+        </w:r>
+        <w:r>
+          <w:rPr>
+            <w:noProof/>
+            <w:webHidden/>
+          </w:rPr>
+          <w:fldChar w:fldCharType="end"/>
+        </w:r>
+      </w:hyperlink>
+    </w:p>
+    <w:p>
+      <w:pPr>
+        <w:pStyle w:val="Sommario3"/>
+        <w:tabs>
+          <w:tab w:val="right" w:pos="9628"/>
+        </w:tabs>
+        <w:rPr>
+          <w:rFonts w:eastAsiaTheme="minorEastAsia" w:cstheme="minorBidi"/>
+          <w:noProof/>
+          <w:sz w:val="24"/>
+          <w:szCs w:val="24"/>
+          <w:lang w:eastAsia="it-IT"/>
+        </w:rPr>
+      </w:pPr>
+      <w:hyperlink w:anchor="_Toc4607619" w:history="1">
+        <w:r>
+          <w:rPr>
+            <w:rStyle w:val="Collegamentoipertestuale"/>
+            <w:noProof/>
+          </w:rPr>
+          <w:t>1.4.5 Domande specifiche per il personale che si occupa di gestire le assegnazioni di abitazioni a cittadini in situazione di necessità</w:t>
+        </w:r>
+        <w:r>
+          <w:rPr>
+            <w:noProof/>
+            <w:webHidden/>
+          </w:rPr>
+          <w:tab/>
+        </w:r>
+        <w:r>
+          <w:rPr>
+            <w:noProof/>
+            <w:webHidden/>
+          </w:rPr>
+          <w:fldChar w:fldCharType="begin"/>
+        </w:r>
+        <w:r>
+          <w:rPr>
+            <w:noProof/>
+            <w:webHidden/>
+          </w:rPr>
+          <w:instrText xml:space="preserve"> PAGEREF _Toc4607619 \h </w:instrText>
+        </w:r>
+        <w:r>
+          <w:rPr>
+            <w:noProof/>
+            <w:webHidden/>
+          </w:rPr>
+        </w:r>
+        <w:r>
+          <w:rPr>
+            <w:noProof/>
+            <w:webHidden/>
+          </w:rPr>
+          <w:fldChar w:fldCharType="separate"/>
+        </w:r>
+        <w:r>
+          <w:rPr>
+            <w:noProof/>
+            <w:webHidden/>
+          </w:rPr>
+          <w:t>6</w:t>
+        </w:r>
+        <w:r>
+          <w:rPr>
+            <w:noProof/>
+            <w:webHidden/>
+          </w:rPr>
+          <w:fldChar w:fldCharType="end"/>
+        </w:r>
+      </w:hyperlink>
+    </w:p>
+    <w:p>
+      <w:pPr>
+        <w:pStyle w:val="Sommario2"/>
+        <w:tabs>
+          <w:tab w:val="right" w:pos="9628"/>
+        </w:tabs>
+        <w:rPr>
+          <w:rFonts w:eastAsiaTheme="minorEastAsia" w:cstheme="minorBidi"/>
+          <w:b w:val="0"/>
+          <w:bCs w:val="0"/>
+          <w:noProof/>
+          <w:sz w:val="24"/>
+          <w:szCs w:val="24"/>
+          <w:lang w:eastAsia="it-IT"/>
+        </w:rPr>
+      </w:pPr>
+      <w:hyperlink w:anchor="_Toc4607620" w:history="1">
+        <w:r>
+          <w:rPr>
+            <w:rStyle w:val="Collegamentoipertestuale"/>
+            <w:noProof/>
+          </w:rPr>
+          <w:t>1.5 Indagine complementare mediante sondaggio</w:t>
+        </w:r>
+        <w:r>
+          <w:rPr>
+            <w:noProof/>
+            <w:webHidden/>
+          </w:rPr>
+          <w:tab/>
+        </w:r>
+        <w:r>
+          <w:rPr>
+            <w:noProof/>
+            <w:webHidden/>
+          </w:rPr>
+          <w:fldChar w:fldCharType="begin"/>
+        </w:r>
+        <w:r>
+          <w:rPr>
+            <w:noProof/>
+            <w:webHidden/>
+          </w:rPr>
+          <w:instrText xml:space="preserve"> PAGEREF _Toc4607620 \h </w:instrText>
+        </w:r>
+        <w:r>
+          <w:rPr>
+            <w:noProof/>
+            <w:webHidden/>
+          </w:rPr>
+        </w:r>
+        <w:r>
+          <w:rPr>
+            <w:noProof/>
+            <w:webHidden/>
+          </w:rPr>
+          <w:fldChar w:fldCharType="separate"/>
+        </w:r>
+        <w:r>
+          <w:rPr>
+            <w:noProof/>
+            <w:webHidden/>
+          </w:rPr>
+          <w:t>6</w:t>
         </w:r>
         <w:r>
           <w:rPr>
@@ -678,22 +1427,22 @@
       <w:pPr>
         <w:pStyle w:val="Titolo1"/>
       </w:pPr>
-      <w:bookmarkStart w:id="0" w:name="_Toc4521713"/>
+      <w:bookmarkStart w:id="2" w:name="_Toc4607609"/>
       <w:r>
         <w:lastRenderedPageBreak/>
         <w:t>1. Piano indagine contestuale</w:t>
       </w:r>
-      <w:bookmarkEnd w:id="0"/>
+      <w:bookmarkEnd w:id="2"/>
     </w:p>
     <w:p>
       <w:pPr>
         <w:pStyle w:val="Titolo2"/>
       </w:pPr>
-      <w:bookmarkStart w:id="1" w:name="_Toc4521714"/>
+      <w:bookmarkStart w:id="3" w:name="_Toc4607610"/>
       <w:r>
         <w:t>1.1 Descrizione del problema</w:t>
       </w:r>
-      <w:bookmarkEnd w:id="1"/>
+      <w:bookmarkEnd w:id="3"/>
     </w:p>
     <w:p/>
     <w:p>
@@ -772,11 +1521,11 @@
       <w:pPr>
         <w:pStyle w:val="Titolo2"/>
       </w:pPr>
-      <w:bookmarkStart w:id="2" w:name="_Toc4521715"/>
+      <w:bookmarkStart w:id="4" w:name="_Toc4607611"/>
       <w:r>
         <w:t>1.2 Questioni di affrontare</w:t>
       </w:r>
-      <w:bookmarkEnd w:id="2"/>
+      <w:bookmarkEnd w:id="4"/>
     </w:p>
     <w:p/>
     <w:p>
@@ -938,12 +1687,12 @@
       <w:pPr>
         <w:pStyle w:val="Titolo2"/>
       </w:pPr>
-      <w:bookmarkStart w:id="3" w:name="_Toc4521716"/>
+      <w:bookmarkStart w:id="5" w:name="_Toc4607612"/>
       <w:r>
         <w:lastRenderedPageBreak/>
         <w:t>1.3 Target</w:t>
       </w:r>
-      <w:bookmarkEnd w:id="3"/>
+      <w:bookmarkEnd w:id="5"/>
       <w:r>
         <w:t xml:space="preserve"> </w:t>
       </w:r>
@@ -994,9 +1743,11 @@
       <w:pPr>
         <w:pStyle w:val="Titolo2"/>
       </w:pPr>
+      <w:bookmarkStart w:id="6" w:name="_Toc4607613"/>
       <w:r>
         <w:t>1.4 Intervista</w:t>
       </w:r>
+      <w:bookmarkEnd w:id="6"/>
     </w:p>
     <w:p/>
     <w:p>
@@ -1019,9 +1770,11 @@
       <w:pPr>
         <w:pStyle w:val="Titolo3"/>
       </w:pPr>
+      <w:bookmarkStart w:id="7" w:name="_Toc4607614"/>
       <w:r>
         <w:t>1.4.1 Domande per raccolta dati anagrafici e di background [Target: Tutte le tipologie di utenti]</w:t>
       </w:r>
+      <w:bookmarkEnd w:id="7"/>
     </w:p>
     <w:p>
       <w:pPr>
@@ -1056,7 +1809,15 @@
         </w:numPr>
       </w:pPr>
       <w:r>
-        <w:t xml:space="preserve">Svolge una professione? Se si, quale? </w:t>
+        <w:t xml:space="preserve">Svolge una professione? Se </w:t>
+      </w:r>
+      <w:proofErr w:type="gramStart"/>
+      <w:r>
+        <w:t>si</w:t>
+      </w:r>
+      <w:proofErr w:type="gramEnd"/>
+      <w:r>
+        <w:t xml:space="preserve">, quale? </w:t>
       </w:r>
     </w:p>
     <w:p>
@@ -1076,6 +1837,7 @@
       <w:pPr>
         <w:pStyle w:val="Titolo3"/>
       </w:pPr>
+      <w:bookmarkStart w:id="8" w:name="_Toc4607615"/>
       <w:r>
         <w:t xml:space="preserve">1.4.2 </w:t>
       </w:r>
@@ -1085,6 +1847,7 @@
       <w:r>
         <w:t xml:space="preserve"> per la raccolta di informazioni sul background tecnologico [Target: Tutte le tipologie di utenti]</w:t>
       </w:r>
+      <w:bookmarkEnd w:id="8"/>
     </w:p>
     <w:p>
       <w:pPr>
@@ -1205,8 +1968,13 @@
       <w:pPr>
         <w:pStyle w:val="Titolo3"/>
       </w:pPr>
-      <w:r>
-        <w:t xml:space="preserve">1.4.3 Domande specifiche </w:t>
+      <w:bookmarkStart w:id="9" w:name="_Toc4607616"/>
+      <w:r>
+        <w:t>1.4.3 Domande specifiche</w:t>
+      </w:r>
+      <w:bookmarkEnd w:id="9"/>
+      <w:r>
+        <w:t xml:space="preserve"> </w:t>
       </w:r>
     </w:p>
     <w:p>
@@ -1219,9 +1987,11 @@
       <w:pPr>
         <w:pStyle w:val="Titolo3"/>
       </w:pPr>
+      <w:bookmarkStart w:id="10" w:name="_Toc4607617"/>
       <w:r>
         <w:t>1.4.4 Domande specifiche per i cittadini che potrebbero mettere immobili a disposizione</w:t>
       </w:r>
+      <w:bookmarkEnd w:id="10"/>
     </w:p>
     <w:p/>
     <w:p>
@@ -1268,8 +2038,13 @@
           <w:numId w:val="7"/>
         </w:numPr>
       </w:pPr>
-      <w:r>
-        <w:t>E’ possibile che la complicazione delle operazioni burocratiche da svolgere la spinga a desistere anche da un’attività di utilità sociale come questa?</w:t>
+      <w:proofErr w:type="gramStart"/>
+      <w:r>
+        <w:t>E’</w:t>
+      </w:r>
+      <w:proofErr w:type="gramEnd"/>
+      <w:r>
+        <w:t xml:space="preserve"> possibile che la complicazione delle operazioni burocratiche da svolgere la spinga a desistere anche da un’attività di utilità sociale come questa?</w:t>
       </w:r>
     </w:p>
     <w:p>
@@ -1292,6 +2067,7 @@
       <w:pPr>
         <w:pStyle w:val="Titolo3"/>
       </w:pPr>
+      <w:bookmarkStart w:id="11" w:name="_Toc4607618"/>
       <w:r>
         <w:t>1.4.</w:t>
       </w:r>
@@ -1304,6 +2080,7 @@
       <w:r>
         <w:t>potrebbero usufruire di un alloggio messo a disposizione</w:t>
       </w:r>
+      <w:bookmarkEnd w:id="11"/>
     </w:p>
     <w:p/>
     <w:p>
@@ -1433,12 +2210,17 @@
       <w:pPr>
         <w:pStyle w:val="Titolo3"/>
       </w:pPr>
+      <w:bookmarkStart w:id="12" w:name="_Toc4607619"/>
       <w:r>
         <w:lastRenderedPageBreak/>
         <w:t xml:space="preserve">1.4.5 Domande specifiche per </w:t>
       </w:r>
       <w:r>
-        <w:t xml:space="preserve">il personale che si occupa di gestire le assegnazioni di abitazioni a cittadini in situazione di necessità </w:t>
+        <w:t>il personale che si occupa di gestire le assegnazioni di abitazioni a cittadini in situazione di necessità</w:t>
+      </w:r>
+      <w:bookmarkEnd w:id="12"/>
+      <w:r>
+        <w:t xml:space="preserve"> </w:t>
       </w:r>
     </w:p>
     <w:p/>
@@ -1463,7 +2245,15 @@
         </w:numPr>
       </w:pPr>
       <w:r>
-        <w:t>Se si, quale è la procedura da seguire?</w:t>
+        <w:t xml:space="preserve">Se </w:t>
+      </w:r>
+      <w:proofErr w:type="gramStart"/>
+      <w:r>
+        <w:t>si</w:t>
+      </w:r>
+      <w:proofErr w:type="gramEnd"/>
+      <w:r>
+        <w:t>, quale è la procedura da seguire?</w:t>
       </w:r>
     </w:p>
     <w:p>
@@ -1507,20 +2297,25 @@
       <w:pPr>
         <w:pStyle w:val="Titolo2"/>
       </w:pPr>
+      <w:bookmarkStart w:id="13" w:name="_Toc4607620"/>
       <w:r>
         <w:t>1.5</w:t>
       </w:r>
       <w:r>
         <w:t xml:space="preserve"> Indagine complementare mediante sondaggio</w:t>
       </w:r>
-      <w:bookmarkStart w:id="4" w:name="_GoBack"/>
-      <w:bookmarkEnd w:id="4"/>
+      <w:bookmarkEnd w:id="13"/>
     </w:p>
     <w:p/>
     <w:p>
       <w:r>
-        <w:t>Come metodo d’indagine complementare alle interviste, si è pensato di creare un sondaggio online che contenga alcune domande orientate a verificare, in una popolazione generale, l’opinione sul mettere a disposizione un proprio immobile e i requisiti che sarebbero importanti qualora vi fosse la necessità di usufruire di un’abitazione temporanea per una situazione d’emergenaz</w:t>
-      </w:r>
+        <w:t>Come metodo d’indagine complementare alle interviste, si è pensato di creare un sondaggio online che contenga alcune domande orientate a verificare, in una popolazione generale, l’opinione sul mettere a disposizione un proprio immobile e i requisiti che sarebbero importanti qualora vi fosse la necessità di usufruire di un’abitazione temporanea per una situazione d’</w:t>
+      </w:r>
+      <w:proofErr w:type="spellStart"/>
+      <w:r>
+        <w:t>emergenaz</w:t>
+      </w:r>
+      <w:proofErr w:type="spellEnd"/>
     </w:p>
     <w:p/>
     <w:p/>
@@ -1533,13 +2328,183 @@
       </w:r>
     </w:p>
     <w:sectPr>
+      <w:footerReference w:type="even" r:id="rId9"/>
+      <w:footerReference w:type="default" r:id="rId10"/>
       <w:pgSz w:w="11906" w:h="16838"/>
       <w:pgMar w:top="1417" w:right="1134" w:bottom="1134" w:left="1134" w:header="708" w:footer="708" w:gutter="0"/>
       <w:cols w:space="708"/>
+      <w:titlePg/>
       <w:docGrid w:linePitch="360"/>
     </w:sectPr>
   </w:body>
 </w:document>
+</file>
+
+<file path=word/endnotes.xml><?xml version="1.0" encoding="utf-8"?>
+<w:endnotes xmlns:wpc="http://schemas.microsoft.com/office/word/2010/wordprocessingCanvas" xmlns:cx="http://schemas.microsoft.com/office/drawing/2014/chartex" xmlns:cx1="http://schemas.microsoft.com/office/drawing/2015/9/8/chartex" xmlns:cx2="http://schemas.microsoft.com/office/drawing/2015/10/21/chartex" xmlns:cx3="http://schemas.microsoft.com/office/drawing/2016/5/9/chartex" xmlns:cx4="http://schemas.microsoft.com/office/drawing/2016/5/10/chartex" xmlns:cx5="http://schemas.microsoft.com/office/drawing/2016/5/11/chartex" xmlns:cx6="http://schemas.microsoft.com/office/drawing/2016/5/12/chartex" xmlns:cx7="http://schemas.microsoft.com/office/drawing/2016/5/13/chartex" xmlns:cx8="http://schemas.microsoft.com/office/drawing/2016/5/14/chartex" xmlns:mc="http://schemas.openxmlformats.org/markup-compatibility/2006" xmlns:aink="http://schemas.microsoft.com/office/drawing/2016/ink" xmlns:am3d="http://schemas.microsoft.com/office/drawing/2017/model3d" xmlns:o="urn:schemas-microsoft-com:office:office" xmlns:r="http://schemas.openxmlformats.org/officeDocument/2006/relationships" xmlns:m="http://schemas.openxmlformats.org/officeDocument/2006/math" xmlns:v="urn:schemas-microsoft-com:vml" xmlns:wp14="http://schemas.microsoft.com/office/word/2010/wordprocessingDrawing" xmlns:wp="http://schemas.openxmlformats.org/drawingml/2006/wordprocessingDrawing" xmlns:w10="urn:schemas-microsoft-com:office:word" xmlns:w="http://schemas.openxmlformats.org/wordprocessingml/2006/main" xmlns:w14="http://schemas.microsoft.com/office/word/2010/wordml" xmlns:w15="http://schemas.microsoft.com/office/word/2012/wordml" xmlns:w16cid="http://schemas.microsoft.com/office/word/2016/wordml/cid" xmlns:w16se="http://schemas.microsoft.com/office/word/2015/wordml/symex" xmlns:wpg="http://schemas.microsoft.com/office/word/2010/wordprocessingGroup" xmlns:wpi="http://schemas.microsoft.com/office/word/2010/wordprocessingInk" xmlns:wne="http://schemas.microsoft.com/office/word/2006/wordml" xmlns:wps="http://schemas.microsoft.com/office/word/2010/wordprocessingShape" mc:Ignorable="w14 w15 w16se w16cid wp14">
+  <w:endnote w:type="separator" w:id="-1">
+    <w:p>
+      <w:pPr>
+        <w:spacing w:after="0" w:line="240" w:lineRule="auto"/>
+      </w:pPr>
+      <w:r>
+        <w:separator/>
+      </w:r>
+    </w:p>
+  </w:endnote>
+  <w:endnote w:type="continuationSeparator" w:id="0">
+    <w:p>
+      <w:pPr>
+        <w:spacing w:after="0" w:line="240" w:lineRule="auto"/>
+      </w:pPr>
+      <w:r>
+        <w:continuationSeparator/>
+      </w:r>
+    </w:p>
+  </w:endnote>
+</w:endnotes>
+</file>
+
+<file path=word/footer1.xml><?xml version="1.0" encoding="utf-8"?>
+<w:ftr xmlns:wpc="http://schemas.microsoft.com/office/word/2010/wordprocessingCanvas" xmlns:cx="http://schemas.microsoft.com/office/drawing/2014/chartex" xmlns:cx1="http://schemas.microsoft.com/office/drawing/2015/9/8/chartex" xmlns:cx2="http://schemas.microsoft.com/office/drawing/2015/10/21/chartex" xmlns:cx3="http://schemas.microsoft.com/office/drawing/2016/5/9/chartex" xmlns:cx4="http://schemas.microsoft.com/office/drawing/2016/5/10/chartex" xmlns:cx5="http://schemas.microsoft.com/office/drawing/2016/5/11/chartex" xmlns:cx6="http://schemas.microsoft.com/office/drawing/2016/5/12/chartex" xmlns:cx7="http://schemas.microsoft.com/office/drawing/2016/5/13/chartex" xmlns:cx8="http://schemas.microsoft.com/office/drawing/2016/5/14/chartex" xmlns:mc="http://schemas.openxmlformats.org/markup-compatibility/2006" xmlns:aink="http://schemas.microsoft.com/office/drawing/2016/ink" xmlns:am3d="http://schemas.microsoft.com/office/drawing/2017/model3d" xmlns:o="urn:schemas-microsoft-com:office:office" xmlns:r="http://schemas.openxmlformats.org/officeDocument/2006/relationships" xmlns:m="http://schemas.openxmlformats.org/officeDocument/2006/math" xmlns:v="urn:schemas-microsoft-com:vml" xmlns:wp14="http://schemas.microsoft.com/office/word/2010/wordprocessingDrawing" xmlns:wp="http://schemas.openxmlformats.org/drawingml/2006/wordprocessingDrawing" xmlns:w10="urn:schemas-microsoft-com:office:word" xmlns:w="http://schemas.openxmlformats.org/wordprocessingml/2006/main" xmlns:w14="http://schemas.microsoft.com/office/word/2010/wordml" xmlns:w15="http://schemas.microsoft.com/office/word/2012/wordml" xmlns:w16cid="http://schemas.microsoft.com/office/word/2016/wordml/cid" xmlns:w16se="http://schemas.microsoft.com/office/word/2015/wordml/symex" xmlns:wpg="http://schemas.microsoft.com/office/word/2010/wordprocessingGroup" xmlns:wpi="http://schemas.microsoft.com/office/word/2010/wordprocessingInk" xmlns:wne="http://schemas.microsoft.com/office/word/2006/wordml" xmlns:wps="http://schemas.microsoft.com/office/word/2010/wordprocessingShape" mc:Ignorable="w14 w15 w16se w16cid wp14">
+  <w:sdt>
+    <w:sdtPr>
+      <w:rPr>
+        <w:rStyle w:val="Numeropagina"/>
+      </w:rPr>
+      <w:id w:val="-2114500463"/>
+      <w:docPartObj>
+        <w:docPartGallery w:val="Page Numbers (Bottom of Page)"/>
+        <w:docPartUnique/>
+      </w:docPartObj>
+    </w:sdtPr>
+    <w:sdtContent>
+      <w:p>
+        <w:pPr>
+          <w:pStyle w:val="Pidipagina"/>
+          <w:framePr w:wrap="none" w:vAnchor="text" w:hAnchor="margin" w:xAlign="right" w:y="1"/>
+          <w:rPr>
+            <w:rStyle w:val="Numeropagina"/>
+          </w:rPr>
+        </w:pPr>
+        <w:r>
+          <w:rPr>
+            <w:rStyle w:val="Numeropagina"/>
+          </w:rPr>
+          <w:fldChar w:fldCharType="begin"/>
+        </w:r>
+        <w:r>
+          <w:rPr>
+            <w:rStyle w:val="Numeropagina"/>
+          </w:rPr>
+          <w:instrText xml:space="preserve"> PAGE </w:instrText>
+        </w:r>
+        <w:r>
+          <w:rPr>
+            <w:rStyle w:val="Numeropagina"/>
+          </w:rPr>
+          <w:fldChar w:fldCharType="end"/>
+        </w:r>
+      </w:p>
+    </w:sdtContent>
+  </w:sdt>
+  <w:p>
+    <w:pPr>
+      <w:pStyle w:val="Pidipagina"/>
+      <w:ind w:right="360"/>
+    </w:pPr>
+  </w:p>
+</w:ftr>
+</file>
+
+<file path=word/footer2.xml><?xml version="1.0" encoding="utf-8"?>
+<w:ftr xmlns:wpc="http://schemas.microsoft.com/office/word/2010/wordprocessingCanvas" xmlns:cx="http://schemas.microsoft.com/office/drawing/2014/chartex" xmlns:cx1="http://schemas.microsoft.com/office/drawing/2015/9/8/chartex" xmlns:cx2="http://schemas.microsoft.com/office/drawing/2015/10/21/chartex" xmlns:cx3="http://schemas.microsoft.com/office/drawing/2016/5/9/chartex" xmlns:cx4="http://schemas.microsoft.com/office/drawing/2016/5/10/chartex" xmlns:cx5="http://schemas.microsoft.com/office/drawing/2016/5/11/chartex" xmlns:cx6="http://schemas.microsoft.com/office/drawing/2016/5/12/chartex" xmlns:cx7="http://schemas.microsoft.com/office/drawing/2016/5/13/chartex" xmlns:cx8="http://schemas.microsoft.com/office/drawing/2016/5/14/chartex" xmlns:mc="http://schemas.openxmlformats.org/markup-compatibility/2006" xmlns:aink="http://schemas.microsoft.com/office/drawing/2016/ink" xmlns:am3d="http://schemas.microsoft.com/office/drawing/2017/model3d" xmlns:o="urn:schemas-microsoft-com:office:office" xmlns:r="http://schemas.openxmlformats.org/officeDocument/2006/relationships" xmlns:m="http://schemas.openxmlformats.org/officeDocument/2006/math" xmlns:v="urn:schemas-microsoft-com:vml" xmlns:wp14="http://schemas.microsoft.com/office/word/2010/wordprocessingDrawing" xmlns:wp="http://schemas.openxmlformats.org/drawingml/2006/wordprocessingDrawing" xmlns:w10="urn:schemas-microsoft-com:office:word" xmlns:w="http://schemas.openxmlformats.org/wordprocessingml/2006/main" xmlns:w14="http://schemas.microsoft.com/office/word/2010/wordml" xmlns:w15="http://schemas.microsoft.com/office/word/2012/wordml" xmlns:w16cid="http://schemas.microsoft.com/office/word/2016/wordml/cid" xmlns:w16se="http://schemas.microsoft.com/office/word/2015/wordml/symex" xmlns:wpg="http://schemas.microsoft.com/office/word/2010/wordprocessingGroup" xmlns:wpi="http://schemas.microsoft.com/office/word/2010/wordprocessingInk" xmlns:wne="http://schemas.microsoft.com/office/word/2006/wordml" xmlns:wps="http://schemas.microsoft.com/office/word/2010/wordprocessingShape" mc:Ignorable="w14 w15 w16se w16cid wp14">
+  <w:sdt>
+    <w:sdtPr>
+      <w:rPr>
+        <w:rStyle w:val="Numeropagina"/>
+      </w:rPr>
+      <w:id w:val="1842432897"/>
+      <w:docPartObj>
+        <w:docPartGallery w:val="Page Numbers (Bottom of Page)"/>
+        <w:docPartUnique/>
+      </w:docPartObj>
+    </w:sdtPr>
+    <w:sdtContent>
+      <w:p>
+        <w:pPr>
+          <w:pStyle w:val="Pidipagina"/>
+          <w:framePr w:wrap="none" w:vAnchor="text" w:hAnchor="margin" w:xAlign="right" w:y="1"/>
+          <w:rPr>
+            <w:rStyle w:val="Numeropagina"/>
+          </w:rPr>
+        </w:pPr>
+        <w:r>
+          <w:rPr>
+            <w:rStyle w:val="Numeropagina"/>
+          </w:rPr>
+          <w:fldChar w:fldCharType="begin"/>
+        </w:r>
+        <w:r>
+          <w:rPr>
+            <w:rStyle w:val="Numeropagina"/>
+          </w:rPr>
+          <w:instrText xml:space="preserve"> PAGE </w:instrText>
+        </w:r>
+        <w:r>
+          <w:rPr>
+            <w:rStyle w:val="Numeropagina"/>
+          </w:rPr>
+          <w:fldChar w:fldCharType="separate"/>
+        </w:r>
+        <w:r>
+          <w:rPr>
+            <w:rStyle w:val="Numeropagina"/>
+            <w:noProof/>
+          </w:rPr>
+          <w:t>2</w:t>
+        </w:r>
+        <w:r>
+          <w:rPr>
+            <w:rStyle w:val="Numeropagina"/>
+          </w:rPr>
+          <w:fldChar w:fldCharType="end"/>
+        </w:r>
+      </w:p>
+    </w:sdtContent>
+  </w:sdt>
+  <w:p>
+    <w:pPr>
+      <w:pStyle w:val="Pidipagina"/>
+      <w:ind w:right="360"/>
+    </w:pPr>
+  </w:p>
+</w:ftr>
+</file>
+
+<file path=word/footnotes.xml><?xml version="1.0" encoding="utf-8"?>
+<w:footnotes xmlns:wpc="http://schemas.microsoft.com/office/word/2010/wordprocessingCanvas" xmlns:cx="http://schemas.microsoft.com/office/drawing/2014/chartex" xmlns:cx1="http://schemas.microsoft.com/office/drawing/2015/9/8/chartex" xmlns:cx2="http://schemas.microsoft.com/office/drawing/2015/10/21/chartex" xmlns:cx3="http://schemas.microsoft.com/office/drawing/2016/5/9/chartex" xmlns:cx4="http://schemas.microsoft.com/office/drawing/2016/5/10/chartex" xmlns:cx5="http://schemas.microsoft.com/office/drawing/2016/5/11/chartex" xmlns:cx6="http://schemas.microsoft.com/office/drawing/2016/5/12/chartex" xmlns:cx7="http://schemas.microsoft.com/office/drawing/2016/5/13/chartex" xmlns:cx8="http://schemas.microsoft.com/office/drawing/2016/5/14/chartex" xmlns:mc="http://schemas.openxmlformats.org/markup-compatibility/2006" xmlns:aink="http://schemas.microsoft.com/office/drawing/2016/ink" xmlns:am3d="http://schemas.microsoft.com/office/drawing/2017/model3d" xmlns:o="urn:schemas-microsoft-com:office:office" xmlns:r="http://schemas.openxmlformats.org/officeDocument/2006/relationships" xmlns:m="http://schemas.openxmlformats.org/officeDocument/2006/math" xmlns:v="urn:schemas-microsoft-com:vml" xmlns:wp14="http://schemas.microsoft.com/office/word/2010/wordprocessingDrawing" xmlns:wp="http://schemas.openxmlformats.org/drawingml/2006/wordprocessingDrawing" xmlns:w10="urn:schemas-microsoft-com:office:word" xmlns:w="http://schemas.openxmlformats.org/wordprocessingml/2006/main" xmlns:w14="http://schemas.microsoft.com/office/word/2010/wordml" xmlns:w15="http://schemas.microsoft.com/office/word/2012/wordml" xmlns:w16cid="http://schemas.microsoft.com/office/word/2016/wordml/cid" xmlns:w16se="http://schemas.microsoft.com/office/word/2015/wordml/symex" xmlns:wpg="http://schemas.microsoft.com/office/word/2010/wordprocessingGroup" xmlns:wpi="http://schemas.microsoft.com/office/word/2010/wordprocessingInk" xmlns:wne="http://schemas.microsoft.com/office/word/2006/wordml" xmlns:wps="http://schemas.microsoft.com/office/word/2010/wordprocessingShape" mc:Ignorable="w14 w15 w16se w16cid wp14">
+  <w:footnote w:type="separator" w:id="-1">
+    <w:p>
+      <w:pPr>
+        <w:spacing w:after="0" w:line="240" w:lineRule="auto"/>
+      </w:pPr>
+      <w:r>
+        <w:separator/>
+      </w:r>
+    </w:p>
+  </w:footnote>
+  <w:footnote w:type="continuationSeparator" w:id="0">
+    <w:p>
+      <w:pPr>
+        <w:spacing w:after="0" w:line="240" w:lineRule="auto"/>
+      </w:pPr>
+      <w:r>
+        <w:continuationSeparator/>
+      </w:r>
+    </w:p>
+  </w:footnote>
+</w:footnotes>
 </file>
 
 <file path=word/numbering.xml><?xml version="1.0" encoding="utf-8"?>
@@ -3318,6 +4283,36 @@
       <w:color w:val="2F5496" w:themeColor="accent1" w:themeShade="BF"/>
     </w:rPr>
   </w:style>
+  <w:style w:type="paragraph" w:styleId="Pidipagina">
+    <w:name w:val="footer"/>
+    <w:basedOn w:val="Normale"/>
+    <w:link w:val="PidipaginaCarattere"/>
+    <w:uiPriority w:val="99"/>
+    <w:unhideWhenUsed/>
+    <w:rsid w:val="005820E8"/>
+    <w:pPr>
+      <w:tabs>
+        <w:tab w:val="center" w:pos="4819"/>
+        <w:tab w:val="right" w:pos="9638"/>
+      </w:tabs>
+      <w:spacing w:after="0" w:line="240" w:lineRule="auto"/>
+    </w:pPr>
+  </w:style>
+  <w:style w:type="character" w:customStyle="1" w:styleId="PidipaginaCarattere">
+    <w:name w:val="Piè di pagina Carattere"/>
+    <w:basedOn w:val="Carpredefinitoparagrafo"/>
+    <w:link w:val="Pidipagina"/>
+    <w:uiPriority w:val="99"/>
+    <w:rsid w:val="005820E8"/>
+  </w:style>
+  <w:style w:type="character" w:styleId="Numeropagina">
+    <w:name w:val="page number"/>
+    <w:basedOn w:val="Carpredefinitoparagrafo"/>
+    <w:uiPriority w:val="99"/>
+    <w:semiHidden/>
+    <w:unhideWhenUsed/>
+    <w:rsid w:val="005820E8"/>
+  </w:style>
 </w:styles>
 </file>
 

</xml_diff>

<commit_message>
Errore battitura assignment corretto
</commit_message>
<xml_diff>
--- a/Documentazione/Assignment1.docx
+++ b/Documentazione/Assignment1.docx
@@ -874,7 +874,6 @@
         </w:r>
       </w:hyperlink>
     </w:p>
-    <w:bookmarkStart w:id="1" w:name="_GoBack"/>
     <w:p>
       <w:pPr>
         <w:pStyle w:val="Sommario3"/>
@@ -889,110 +888,64 @@
           <w:lang w:eastAsia="it-IT"/>
         </w:rPr>
       </w:pPr>
-      <w:r>
-        <w:rPr>
-          <w:rStyle w:val="Collegamentoipertestuale"/>
-          <w:noProof/>
-        </w:rPr>
-        <w:fldChar w:fldCharType="begin"/>
-      </w:r>
-      <w:r>
-        <w:rPr>
-          <w:rStyle w:val="Collegamentoipertestuale"/>
-          <w:noProof/>
-        </w:rPr>
-        <w:instrText xml:space="preserve"> </w:instrText>
-      </w:r>
-      <w:r>
-        <w:rPr>
-          <w:noProof/>
-        </w:rPr>
-        <w:instrText>HYPERLINK \l "_Toc4607615"</w:instrText>
-      </w:r>
-      <w:r>
-        <w:rPr>
-          <w:rStyle w:val="Collegamentoipertestuale"/>
-          <w:noProof/>
-        </w:rPr>
-        <w:instrText xml:space="preserve"> </w:instrText>
-      </w:r>
-      <w:r>
-        <w:rPr>
-          <w:rStyle w:val="Collegamentoipertestuale"/>
-          <w:noProof/>
-        </w:rPr>
-      </w:r>
-      <w:r>
-        <w:rPr>
-          <w:rStyle w:val="Collegamentoipertestuale"/>
-          <w:noProof/>
-        </w:rPr>
-        <w:fldChar w:fldCharType="separate"/>
-      </w:r>
-      <w:r>
-        <w:rPr>
-          <w:rStyle w:val="Collegamentoipertestuale"/>
-          <w:noProof/>
-        </w:rPr>
-        <w:t>1.4.2 Domande per la raccolta di informazioni sul background tecnologico [Target: Tutte le tipologie di utenti]</w:t>
-      </w:r>
-      <w:r>
-        <w:rPr>
-          <w:noProof/>
-          <w:webHidden/>
-        </w:rPr>
-        <w:tab/>
-      </w:r>
-      <w:r>
-        <w:rPr>
-          <w:noProof/>
-          <w:webHidden/>
-        </w:rPr>
-        <w:fldChar w:fldCharType="begin"/>
-      </w:r>
-      <w:r>
-        <w:rPr>
-          <w:noProof/>
-          <w:webHidden/>
-        </w:rPr>
-        <w:instrText xml:space="preserve"> PAGEREF _Toc4607615 \h </w:instrText>
-      </w:r>
-      <w:r>
-        <w:rPr>
-          <w:noProof/>
-          <w:webHidden/>
-        </w:rPr>
-      </w:r>
-      <w:r>
-        <w:rPr>
-          <w:noProof/>
-          <w:webHidden/>
-        </w:rPr>
-        <w:fldChar w:fldCharType="separate"/>
-      </w:r>
-      <w:r>
-        <w:rPr>
-          <w:noProof/>
-          <w:webHidden/>
-        </w:rPr>
-        <w:t>4</w:t>
-      </w:r>
-      <w:r>
-        <w:rPr>
-          <w:noProof/>
-          <w:webHidden/>
-        </w:rPr>
-        <w:fldChar w:fldCharType="end"/>
-      </w:r>
-      <w:r>
-        <w:rPr>
-          <w:rStyle w:val="Collegamentoipertestuale"/>
-          <w:noProof/>
-        </w:rPr>
-        <w:fldChar w:fldCharType="end"/>
-      </w:r>
-    </w:p>
-    <w:bookmarkEnd w:id="1"/>
+      <w:hyperlink w:anchor="_Toc4607615" w:history="1">
+        <w:r>
+          <w:rPr>
+            <w:rStyle w:val="Collegamentoipertestuale"/>
+            <w:noProof/>
+          </w:rPr>
+          <w:t>1.4.2 Domande per la raccolta di informazioni sul background tecnologico [Target: Tutte le tipologie di utenti]</w:t>
+        </w:r>
+        <w:r>
+          <w:rPr>
+            <w:noProof/>
+            <w:webHidden/>
+          </w:rPr>
+          <w:tab/>
+        </w:r>
+        <w:r>
+          <w:rPr>
+            <w:noProof/>
+            <w:webHidden/>
+          </w:rPr>
+          <w:fldChar w:fldCharType="begin"/>
+        </w:r>
+        <w:r>
+          <w:rPr>
+            <w:noProof/>
+            <w:webHidden/>
+          </w:rPr>
+          <w:instrText xml:space="preserve"> PAGEREF _Toc4607615 \h </w:instrText>
+        </w:r>
+        <w:r>
+          <w:rPr>
+            <w:noProof/>
+            <w:webHidden/>
+          </w:rPr>
+        </w:r>
+        <w:r>
+          <w:rPr>
+            <w:noProof/>
+            <w:webHidden/>
+          </w:rPr>
+          <w:fldChar w:fldCharType="separate"/>
+        </w:r>
+        <w:r>
+          <w:rPr>
+            <w:noProof/>
+            <w:webHidden/>
+          </w:rPr>
+          <w:t>4</w:t>
+        </w:r>
+        <w:r>
+          <w:rPr>
+            <w:noProof/>
+            <w:webHidden/>
+          </w:rPr>
+          <w:fldChar w:fldCharType="end"/>
+        </w:r>
+      </w:hyperlink>
+    </w:p>
     <w:p>
       <w:pPr>
         <w:pStyle w:val="Sommario3"/>
@@ -1007,108 +960,63 @@
           <w:lang w:eastAsia="it-IT"/>
         </w:rPr>
       </w:pPr>
-      <w:r>
-        <w:rPr>
-          <w:rStyle w:val="Collegamentoipertestuale"/>
-          <w:noProof/>
-        </w:rPr>
-        <w:fldChar w:fldCharType="begin"/>
-      </w:r>
-      <w:r>
-        <w:rPr>
-          <w:rStyle w:val="Collegamentoipertestuale"/>
-          <w:noProof/>
-        </w:rPr>
-        <w:instrText xml:space="preserve"> </w:instrText>
-      </w:r>
-      <w:r>
-        <w:rPr>
-          <w:noProof/>
-        </w:rPr>
-        <w:instrText>HYPERLINK \l "_Toc4607616"</w:instrText>
-      </w:r>
-      <w:r>
-        <w:rPr>
-          <w:rStyle w:val="Collegamentoipertestuale"/>
-          <w:noProof/>
-        </w:rPr>
-        <w:instrText xml:space="preserve"> </w:instrText>
-      </w:r>
-      <w:r>
-        <w:rPr>
-          <w:rStyle w:val="Collegamentoipertestuale"/>
-          <w:noProof/>
-        </w:rPr>
-      </w:r>
-      <w:r>
-        <w:rPr>
-          <w:rStyle w:val="Collegamentoipertestuale"/>
-          <w:noProof/>
-        </w:rPr>
-        <w:fldChar w:fldCharType="separate"/>
-      </w:r>
-      <w:r>
-        <w:rPr>
-          <w:rStyle w:val="Collegamentoipertestuale"/>
-          <w:noProof/>
-        </w:rPr>
-        <w:t>1.4.3 Domande specifiche</w:t>
-      </w:r>
-      <w:r>
-        <w:rPr>
-          <w:noProof/>
-          <w:webHidden/>
-        </w:rPr>
-        <w:tab/>
-      </w:r>
-      <w:r>
-        <w:rPr>
-          <w:noProof/>
-          <w:webHidden/>
-        </w:rPr>
-        <w:fldChar w:fldCharType="begin"/>
-      </w:r>
-      <w:r>
-        <w:rPr>
-          <w:noProof/>
-          <w:webHidden/>
-        </w:rPr>
-        <w:instrText xml:space="preserve"> PAGEREF _Toc4607616 \h </w:instrText>
-      </w:r>
-      <w:r>
-        <w:rPr>
-          <w:noProof/>
-          <w:webHidden/>
-        </w:rPr>
-      </w:r>
-      <w:r>
-        <w:rPr>
-          <w:noProof/>
-          <w:webHidden/>
-        </w:rPr>
-        <w:fldChar w:fldCharType="separate"/>
-      </w:r>
-      <w:r>
-        <w:rPr>
-          <w:noProof/>
-          <w:webHidden/>
-        </w:rPr>
-        <w:t>5</w:t>
-      </w:r>
-      <w:r>
-        <w:rPr>
-          <w:noProof/>
-          <w:webHidden/>
-        </w:rPr>
-        <w:fldChar w:fldCharType="end"/>
-      </w:r>
-      <w:r>
-        <w:rPr>
-          <w:rStyle w:val="Collegamentoipertestuale"/>
-          <w:noProof/>
-        </w:rPr>
-        <w:fldChar w:fldCharType="end"/>
-      </w:r>
+      <w:hyperlink w:anchor="_Toc4607616" w:history="1">
+        <w:r>
+          <w:rPr>
+            <w:rStyle w:val="Collegamentoipertestuale"/>
+            <w:noProof/>
+          </w:rPr>
+          <w:t>1.4.3 Domande specifiche</w:t>
+        </w:r>
+        <w:r>
+          <w:rPr>
+            <w:noProof/>
+            <w:webHidden/>
+          </w:rPr>
+          <w:tab/>
+        </w:r>
+        <w:r>
+          <w:rPr>
+            <w:noProof/>
+            <w:webHidden/>
+          </w:rPr>
+          <w:fldChar w:fldCharType="begin"/>
+        </w:r>
+        <w:r>
+          <w:rPr>
+            <w:noProof/>
+            <w:webHidden/>
+          </w:rPr>
+          <w:instrText xml:space="preserve"> PAGEREF _Toc4607616 \h </w:instrText>
+        </w:r>
+        <w:r>
+          <w:rPr>
+            <w:noProof/>
+            <w:webHidden/>
+          </w:rPr>
+        </w:r>
+        <w:r>
+          <w:rPr>
+            <w:noProof/>
+            <w:webHidden/>
+          </w:rPr>
+          <w:fldChar w:fldCharType="separate"/>
+        </w:r>
+        <w:r>
+          <w:rPr>
+            <w:noProof/>
+            <w:webHidden/>
+          </w:rPr>
+          <w:t>5</w:t>
+        </w:r>
+        <w:r>
+          <w:rPr>
+            <w:noProof/>
+            <w:webHidden/>
+          </w:rPr>
+          <w:fldChar w:fldCharType="end"/>
+        </w:r>
+      </w:hyperlink>
     </w:p>
     <w:p>
       <w:pPr>
@@ -1427,22 +1335,22 @@
       <w:pPr>
         <w:pStyle w:val="Titolo1"/>
       </w:pPr>
-      <w:bookmarkStart w:id="2" w:name="_Toc4607609"/>
+      <w:bookmarkStart w:id="1" w:name="_Toc4607609"/>
       <w:r>
         <w:lastRenderedPageBreak/>
         <w:t>1. Piano indagine contestuale</w:t>
       </w:r>
+      <w:bookmarkEnd w:id="1"/>
+    </w:p>
+    <w:p>
+      <w:pPr>
+        <w:pStyle w:val="Titolo2"/>
+      </w:pPr>
+      <w:bookmarkStart w:id="2" w:name="_Toc4607610"/>
+      <w:r>
+        <w:t>1.1 Descrizione del problema</w:t>
+      </w:r>
       <w:bookmarkEnd w:id="2"/>
-    </w:p>
-    <w:p>
-      <w:pPr>
-        <w:pStyle w:val="Titolo2"/>
-      </w:pPr>
-      <w:bookmarkStart w:id="3" w:name="_Toc4607610"/>
-      <w:r>
-        <w:t>1.1 Descrizione del problema</w:t>
-      </w:r>
-      <w:bookmarkEnd w:id="3"/>
     </w:p>
     <w:p/>
     <w:p>
@@ -1521,11 +1429,11 @@
       <w:pPr>
         <w:pStyle w:val="Titolo2"/>
       </w:pPr>
-      <w:bookmarkStart w:id="4" w:name="_Toc4607611"/>
+      <w:bookmarkStart w:id="3" w:name="_Toc4607611"/>
       <w:r>
         <w:t>1.2 Questioni di affrontare</w:t>
       </w:r>
-      <w:bookmarkEnd w:id="4"/>
+      <w:bookmarkEnd w:id="3"/>
     </w:p>
     <w:p/>
     <w:p>
@@ -1687,12 +1595,12 @@
       <w:pPr>
         <w:pStyle w:val="Titolo2"/>
       </w:pPr>
-      <w:bookmarkStart w:id="5" w:name="_Toc4607612"/>
+      <w:bookmarkStart w:id="4" w:name="_Toc4607612"/>
       <w:r>
         <w:lastRenderedPageBreak/>
         <w:t>1.3 Target</w:t>
       </w:r>
-      <w:bookmarkEnd w:id="5"/>
+      <w:bookmarkEnd w:id="4"/>
       <w:r>
         <w:t xml:space="preserve"> </w:t>
       </w:r>
@@ -1743,38 +1651,38 @@
       <w:pPr>
         <w:pStyle w:val="Titolo2"/>
       </w:pPr>
-      <w:bookmarkStart w:id="6" w:name="_Toc4607613"/>
+      <w:bookmarkStart w:id="5" w:name="_Toc4607613"/>
       <w:r>
         <w:t>1.4 Intervista</w:t>
       </w:r>
+      <w:bookmarkEnd w:id="5"/>
+    </w:p>
+    <w:p/>
+    <w:p>
+      <w:r>
+        <w:t xml:space="preserve">Il mezzo principale di raccolta di informazioni che intendiamo utilizzare è un’intervista da realizzare di persona, prendendo appunti e/o registrandola, oppure telematicamente, avendo quindi a disposizione un log completo della conversazione. </w:t>
+      </w:r>
+    </w:p>
+    <w:p>
+      <w:r>
+        <w:t xml:space="preserve">L’intervista di persona offre il vantaggio di poter anche osservare il comportamento dell’intervistato, in modo da cogliere frasi “fuori dall’intervista”, eventuali titubanze e così via. </w:t>
+      </w:r>
+    </w:p>
+    <w:p>
+      <w:r>
+        <w:t>Si è pensato di suddividere l’intervista in due fasi. Avremo una più generica, che sarà in linea di massima uguale per tutte le categorie nostro target e si focalizzerà per lo più sulle conoscenze tecnologiche e sui dati anagrafici generici, ed una seconda parte più specifica, in cui verranno poste domande relative al target esatto dell’intervista.</w:t>
+      </w:r>
+    </w:p>
+    <w:p/>
+    <w:p>
+      <w:pPr>
+        <w:pStyle w:val="Titolo3"/>
+      </w:pPr>
+      <w:bookmarkStart w:id="6" w:name="_Toc4607614"/>
+      <w:r>
+        <w:t>1.4.1 Domande per raccolta dati anagrafici e di background [Target: Tutte le tipologie di utenti]</w:t>
+      </w:r>
       <w:bookmarkEnd w:id="6"/>
-    </w:p>
-    <w:p/>
-    <w:p>
-      <w:r>
-        <w:t xml:space="preserve">Il mezzo principale di raccolta di informazioni che intendiamo utilizzare è un’intervista da realizzare di persona, prendendo appunti e/o registrandola, oppure telematicamente, avendo quindi a disposizione un log completo della conversazione. </w:t>
-      </w:r>
-    </w:p>
-    <w:p>
-      <w:r>
-        <w:t xml:space="preserve">L’intervista di persona offre il vantaggio di poter anche osservare il comportamento dell’intervistato, in modo da cogliere frasi “fuori dall’intervista”, eventuali titubanze e così via. </w:t>
-      </w:r>
-    </w:p>
-    <w:p>
-      <w:r>
-        <w:t>Si è pensato di suddividere l’intervista in due fasi. Avremo una più generica, che sarà in linea di massima uguale per tutte le categorie nostro target e si focalizzerà per lo più sulle conoscenze tecnologiche e sui dati anagrafici generici, ed una seconda parte più specifica, in cui verranno poste domande relative al target esatto dell’intervista.</w:t>
-      </w:r>
-    </w:p>
-    <w:p/>
-    <w:p>
-      <w:pPr>
-        <w:pStyle w:val="Titolo3"/>
-      </w:pPr>
-      <w:bookmarkStart w:id="7" w:name="_Toc4607614"/>
-      <w:r>
-        <w:t>1.4.1 Domande per raccolta dati anagrafici e di background [Target: Tutte le tipologie di utenti]</w:t>
-      </w:r>
-      <w:bookmarkEnd w:id="7"/>
     </w:p>
     <w:p>
       <w:pPr>
@@ -1837,7 +1745,7 @@
       <w:pPr>
         <w:pStyle w:val="Titolo3"/>
       </w:pPr>
-      <w:bookmarkStart w:id="8" w:name="_Toc4607615"/>
+      <w:bookmarkStart w:id="7" w:name="_Toc4607615"/>
       <w:r>
         <w:t xml:space="preserve">1.4.2 </w:t>
       </w:r>
@@ -1847,7 +1755,7 @@
       <w:r>
         <w:t xml:space="preserve"> per la raccolta di informazioni sul background tecnologico [Target: Tutte le tipologie di utenti]</w:t>
       </w:r>
-      <w:bookmarkEnd w:id="8"/>
+      <w:bookmarkEnd w:id="7"/>
     </w:p>
     <w:p>
       <w:pPr>
@@ -1968,30 +1876,30 @@
       <w:pPr>
         <w:pStyle w:val="Titolo3"/>
       </w:pPr>
-      <w:bookmarkStart w:id="9" w:name="_Toc4607616"/>
+      <w:bookmarkStart w:id="8" w:name="_Toc4607616"/>
       <w:r>
         <w:t>1.4.3 Domande specifiche</w:t>
       </w:r>
+      <w:bookmarkEnd w:id="8"/>
+      <w:r>
+        <w:t xml:space="preserve"> </w:t>
+      </w:r>
+    </w:p>
+    <w:p>
+      <w:r>
+        <w:t>Passiamo ora alle domande specifiche per ciascuna tipologia di target</w:t>
+      </w:r>
+    </w:p>
+    <w:p/>
+    <w:p>
+      <w:pPr>
+        <w:pStyle w:val="Titolo3"/>
+      </w:pPr>
+      <w:bookmarkStart w:id="9" w:name="_Toc4607617"/>
+      <w:r>
+        <w:t>1.4.4 Domande specifiche per i cittadini che potrebbero mettere immobili a disposizione</w:t>
+      </w:r>
       <w:bookmarkEnd w:id="9"/>
-      <w:r>
-        <w:t xml:space="preserve"> </w:t>
-      </w:r>
-    </w:p>
-    <w:p>
-      <w:r>
-        <w:t>Passiamo ora alle domande specifiche per ciascuna tipologia di target</w:t>
-      </w:r>
-    </w:p>
-    <w:p/>
-    <w:p>
-      <w:pPr>
-        <w:pStyle w:val="Titolo3"/>
-      </w:pPr>
-      <w:bookmarkStart w:id="10" w:name="_Toc4607617"/>
-      <w:r>
-        <w:t>1.4.4 Domande specifiche per i cittadini che potrebbero mettere immobili a disposizione</w:t>
-      </w:r>
-      <w:bookmarkEnd w:id="10"/>
     </w:p>
     <w:p/>
     <w:p>
@@ -2067,7 +1975,7 @@
       <w:pPr>
         <w:pStyle w:val="Titolo3"/>
       </w:pPr>
-      <w:bookmarkStart w:id="11" w:name="_Toc4607618"/>
+      <w:bookmarkStart w:id="10" w:name="_Toc4607618"/>
       <w:r>
         <w:t>1.4.</w:t>
       </w:r>
@@ -2080,7 +1988,7 @@
       <w:r>
         <w:t>potrebbero usufruire di un alloggio messo a disposizione</w:t>
       </w:r>
-      <w:bookmarkEnd w:id="11"/>
+      <w:bookmarkEnd w:id="10"/>
     </w:p>
     <w:p/>
     <w:p>
@@ -2210,7 +2118,7 @@
       <w:pPr>
         <w:pStyle w:val="Titolo3"/>
       </w:pPr>
-      <w:bookmarkStart w:id="12" w:name="_Toc4607619"/>
+      <w:bookmarkStart w:id="11" w:name="_Toc4607619"/>
       <w:r>
         <w:lastRenderedPageBreak/>
         <w:t xml:space="preserve">1.4.5 Domande specifiche per </w:t>
@@ -2218,7 +2126,7 @@
       <w:r>
         <w:t>il personale che si occupa di gestire le assegnazioni di abitazioni a cittadini in situazione di necessità</w:t>
       </w:r>
-      <w:bookmarkEnd w:id="12"/>
+      <w:bookmarkEnd w:id="11"/>
       <w:r>
         <w:t xml:space="preserve"> </w:t>
       </w:r>
@@ -2297,25 +2205,28 @@
       <w:pPr>
         <w:pStyle w:val="Titolo2"/>
       </w:pPr>
-      <w:bookmarkStart w:id="13" w:name="_Toc4607620"/>
+      <w:bookmarkStart w:id="12" w:name="_Toc4607620"/>
       <w:r>
         <w:t>1.5</w:t>
       </w:r>
       <w:r>
         <w:t xml:space="preserve"> Indagine complementare mediante sondaggio</w:t>
       </w:r>
+      <w:bookmarkEnd w:id="12"/>
+    </w:p>
+    <w:p/>
+    <w:p>
+      <w:r>
+        <w:t>Come metodo d’indagine complementare alle interviste, si è pensato di creare un sondaggio online che contenga alcune domande orientate a verificare, in una popolazione generale, l’opinione sul mettere a disposizione un proprio immobile e i requisiti che sarebbero importanti qualora vi fosse la necessità di usufruire di un’abitazione temporanea per una situazione d’emergen</w:t>
+      </w:r>
+      <w:r>
+        <w:t>za.</w:t>
+      </w:r>
+    </w:p>
+    <w:p/>
+    <w:p>
+      <w:bookmarkStart w:id="13" w:name="_GoBack"/>
       <w:bookmarkEnd w:id="13"/>
-    </w:p>
-    <w:p/>
-    <w:p>
-      <w:r>
-        <w:t>Come metodo d’indagine complementare alle interviste, si è pensato di creare un sondaggio online che contenga alcune domande orientate a verificare, in una popolazione generale, l’opinione sul mettere a disposizione un proprio immobile e i requisiti che sarebbero importanti qualora vi fosse la necessità di usufruire di un’abitazione temporanea per una situazione d’</w:t>
-      </w:r>
-      <w:proofErr w:type="spellStart"/>
-      <w:r>
-        <w:t>emergenaz</w:t>
-      </w:r>
-      <w:proofErr w:type="spellEnd"/>
     </w:p>
     <w:p/>
     <w:p/>

</xml_diff>

<commit_message>
introduzione sondaggio e correzione errori
correzione errori e introduzione parte sondaggio
</commit_message>
<xml_diff>
--- a/Documentazione/Assignment1.docx
+++ b/Documentazione/Assignment1.docx
@@ -1528,7 +1528,13 @@
         <w:ind w:left="714" w:hanging="357"/>
       </w:pPr>
       <w:r>
-        <w:t>Importanza del non allontanare troppo le famiglie dall’area di appartenenza</w:t>
+        <w:t xml:space="preserve">Importanza </w:t>
+      </w:r>
+      <w:r>
+        <w:t>n</w:t>
+      </w:r>
+      <w:r>
+        <w:t>el non allontanare troppo le famiglie dall’area di appartenenza</w:t>
       </w:r>
     </w:p>
     <w:p>
@@ -1542,7 +1548,13 @@
         <w:ind w:left="714" w:hanging="357"/>
       </w:pPr>
       <w:r>
-        <w:t xml:space="preserve">Assenza di un sistema noto permetta di mettere a disposizione di chi possa averne bisogno una propria abitazione </w:t>
+        <w:t>Assenza di un sistema noto</w:t>
+      </w:r>
+      <w:r>
+        <w:t xml:space="preserve"> che</w:t>
+      </w:r>
+      <w:r>
+        <w:t xml:space="preserve"> permetta di mettere a disposizione di chi possa averne bisogno una propria abitazione </w:t>
       </w:r>
     </w:p>
     <w:p>
@@ -1556,7 +1568,13 @@
         <w:ind w:left="714" w:hanging="357"/>
       </w:pPr>
       <w:r>
-        <w:t>Assenza di un sistema che sia semplice da utilizzare che permetta di mettere a disposizione una propria abitazione</w:t>
+        <w:t>Assenza di un sistema che sia semplice da utilizzare</w:t>
+      </w:r>
+      <w:r>
+        <w:t xml:space="preserve"> e</w:t>
+      </w:r>
+      <w:r>
+        <w:t xml:space="preserve"> che permetta di mettere a disposizione una propria abitazione</w:t>
       </w:r>
       <w:r>
         <w:t xml:space="preserve"> in autonomia,</w:t>
@@ -1670,7 +1688,13 @@
     </w:p>
     <w:p>
       <w:r>
-        <w:t>Si è pensato di suddividere l’intervista in due fasi. Avremo una più generica, che sarà in linea di massima uguale per tutte le categorie nostro target e si focalizzerà per lo più sulle conoscenze tecnologiche e sui dati anagrafici generici, ed una seconda parte più specifica, in cui verranno poste domande relative al target esatto dell’intervista.</w:t>
+        <w:t>Si è pensato di suddividere l’intervista in due fasi. Avremo una più generica, che sarà in linea di massima uguale per tutte le categorie</w:t>
+      </w:r>
+      <w:r>
+        <w:t xml:space="preserve"> del</w:t>
+      </w:r>
+      <w:r>
+        <w:t xml:space="preserve"> nostro target e si focalizzerà per lo più sulle conoscenze tecnologiche e sui dati anagrafici generici, ed una seconda parte più specifica, in cui verranno poste domande relative al target esatto dell’intervista.</w:t>
       </w:r>
     </w:p>
     <w:p/>
@@ -1717,13 +1741,11 @@
         </w:numPr>
       </w:pPr>
       <w:r>
-        <w:t xml:space="preserve">Svolge una professione? Se </w:t>
-      </w:r>
-      <w:proofErr w:type="gramStart"/>
-      <w:r>
-        <w:t>si</w:t>
-      </w:r>
-      <w:proofErr w:type="gramEnd"/>
+        <w:t>Svolge una professione? Se s</w:t>
+      </w:r>
+      <w:r>
+        <w:t>ì</w:t>
+      </w:r>
       <w:r>
         <w:t xml:space="preserve">, quale? </w:t>
       </w:r>
@@ -1826,7 +1848,13 @@
         </w:numPr>
       </w:pPr>
       <w:r>
-        <w:t>Quando si tratta di svolgere operazioni online di una certa importanza, le svolge prevalentemente da computer, o prevalentemente da mobile?</w:t>
+        <w:t xml:space="preserve">Quando si tratta di svolgere operazioni online di una certa importanza, le svolge prevalentemente da computer, o prevalentemente da </w:t>
+      </w:r>
+      <w:r>
+        <w:t xml:space="preserve">un dispositivo </w:t>
+      </w:r>
+      <w:r>
+        <w:t>mobile?</w:t>
       </w:r>
     </w:p>
     <w:p>
@@ -1863,15 +1891,26 @@
       </w:pPr>
       <w:r>
         <w:lastRenderedPageBreak/>
-        <w:t>Pensa la nostra idea di applicazione potrebbe agevolare utenti della sua categoria specifica? (Persona che mette a disposizione un immobile / Persona che usufruisce dell’immobile / Personale amministrativo)</w:t>
-      </w:r>
-    </w:p>
-    <w:p>
-      <w:pPr>
-        <w:pStyle w:val="Paragrafoelenco"/>
-      </w:pPr>
-    </w:p>
-    <w:p/>
+        <w:t xml:space="preserve">Pensa </w:t>
+      </w:r>
+      <w:r>
+        <w:t xml:space="preserve">che </w:t>
+      </w:r>
+      <w:r>
+        <w:t xml:space="preserve">la nostra idea di applicazione </w:t>
+      </w:r>
+      <w:r>
+        <w:t>possa</w:t>
+      </w:r>
+      <w:r>
+        <w:t xml:space="preserve"> agevolare utenti della sua categoria specifica? (Persona che mette a disposizione un immobile / Persona che usufruisce dell’immobile / Personale amministrativo)</w:t>
+      </w:r>
+    </w:p>
+    <w:p>
+      <w:pPr>
+        <w:pStyle w:val="Paragrafoelenco"/>
+      </w:pPr>
+    </w:p>
     <w:p>
       <w:pPr>
         <w:pStyle w:val="Titolo3"/>
@@ -1923,7 +1962,13 @@
         </w:numPr>
       </w:pPr>
       <w:r>
-        <w:t>Sarebbe disposto a mettere a disposizione di persone che vivono una situazione di emergenza un proprio immobile?</w:t>
+        <w:t xml:space="preserve">Sarebbe </w:t>
+      </w:r>
+      <w:r>
+        <w:t>propenso</w:t>
+      </w:r>
+      <w:r>
+        <w:t xml:space="preserve"> a mettere a disposizione di persone che vivono una situazione di emergenza un proprio immobile?</w:t>
       </w:r>
     </w:p>
     <w:p>
@@ -1946,11 +1991,9 @@
           <w:numId w:val="7"/>
         </w:numPr>
       </w:pPr>
-      <w:proofErr w:type="gramStart"/>
-      <w:r>
-        <w:t>E’</w:t>
-      </w:r>
-      <w:proofErr w:type="gramEnd"/>
+      <w:r>
+        <w:t>È</w:t>
+      </w:r>
       <w:r>
         <w:t xml:space="preserve"> possibile che la complicazione delle operazioni burocratiche da svolgere la spinga a desistere anche da un’attività di utilità sociale come questa?</w:t>
       </w:r>
@@ -1964,10 +2007,7 @@
         </w:numPr>
       </w:pPr>
       <w:r>
-        <w:t>Con l’aiuto della tecnologia</w:t>
-      </w:r>
-      <w:r>
-        <w:t xml:space="preserve"> e dell’applicazione proposta, pensa che sarebbe possibile svolgere le azioni necessarie in modo più semplice ed efficiente?</w:t>
+        <w:t>Con l’aiuto della tecnologia e dell’applicazione proposta, pensa che sarebbe possibile svolgere le azioni necessarie in modo più semplice ed efficiente?</w:t>
       </w:r>
     </w:p>
     <w:p/>
@@ -1977,16 +2017,7 @@
       </w:pPr>
       <w:bookmarkStart w:id="10" w:name="_Toc4607618"/>
       <w:r>
-        <w:t>1.4.</w:t>
-      </w:r>
-      <w:r>
-        <w:t>5</w:t>
-      </w:r>
-      <w:r>
-        <w:t xml:space="preserve"> Domande specifiche per i cittadini </w:t>
-      </w:r>
-      <w:r>
-        <w:t>potrebbero usufruire di un alloggio messo a disposizione</w:t>
+        <w:t>1.4.5 Domande specifiche per i cittadini potrebbero usufruire di un alloggio messo a disposizione</w:t>
       </w:r>
       <w:bookmarkEnd w:id="10"/>
     </w:p>
@@ -2012,7 +2043,13 @@
         </w:numPr>
       </w:pPr>
       <w:r>
-        <w:t>Se alla domanda precedente ha risposto si, quale è stato l’evento che l’ha costretta a trovare una soluzione abitativa alternativa?</w:t>
+        <w:t xml:space="preserve">Se alla domanda precedente ha risposto </w:t>
+      </w:r>
+      <w:r>
+        <w:t>“sì”</w:t>
+      </w:r>
+      <w:r>
+        <w:t>, qual è stato l’evento che l’ha costretta a trovare una soluzione abitativa alternativa?</w:t>
       </w:r>
     </w:p>
     <w:p>
@@ -2027,13 +2064,14 @@
         <w:t>Si è mosso autonomamente o ha avuto guida/aiuto</w:t>
       </w:r>
       <w:r>
-        <w:t xml:space="preserve"> da qualche associazione, dal comune, o altro?</w:t>
-      </w:r>
-    </w:p>
-    <w:p>
-      <w:pPr>
-        <w:pStyle w:val="Paragrafoelenco"/>
-      </w:pPr>
+        <w:t xml:space="preserve"> da qualche associazione, dal comune</w:t>
+      </w:r>
+      <w:r>
+        <w:t xml:space="preserve"> </w:t>
+      </w:r>
+      <w:r>
+        <w:t>o altro?</w:t>
+      </w:r>
     </w:p>
     <w:p>
       <w:pPr>
@@ -2092,7 +2130,19 @@
         </w:numPr>
       </w:pPr>
       <w:r>
-        <w:t>Se si alla domanda positiva, in cosa potrebbe migliorare la situazione attuale? (Es: maggior numero di alloggi a disposizione…)</w:t>
+        <w:t xml:space="preserve">Se </w:t>
+      </w:r>
+      <w:r>
+        <w:t>sì</w:t>
+      </w:r>
+      <w:r>
+        <w:t xml:space="preserve"> alla domanda </w:t>
+      </w:r>
+      <w:r>
+        <w:t>precedente</w:t>
+      </w:r>
+      <w:r>
+        <w:t>, in cosa potrebbe migliorare la situazione attuale? (Es: maggior numero di alloggi a disposizione…)</w:t>
       </w:r>
     </w:p>
     <w:p>
@@ -2121,10 +2171,7 @@
       <w:bookmarkStart w:id="11" w:name="_Toc4607619"/>
       <w:r>
         <w:lastRenderedPageBreak/>
-        <w:t xml:space="preserve">1.4.5 Domande specifiche per </w:t>
-      </w:r>
-      <w:r>
-        <w:t>il personale che si occupa di gestire le assegnazioni di abitazioni a cittadini in situazione di necessità</w:t>
+        <w:t>1.4.5 Domande specifiche per il personale che si occupa di gestire le assegnazioni di abitazioni a cittadini in situazione di necessità</w:t>
       </w:r>
       <w:bookmarkEnd w:id="11"/>
       <w:r>
@@ -2153,15 +2200,13 @@
         </w:numPr>
       </w:pPr>
       <w:r>
-        <w:t xml:space="preserve">Se </w:t>
-      </w:r>
-      <w:proofErr w:type="gramStart"/>
-      <w:r>
-        <w:t>si</w:t>
-      </w:r>
-      <w:proofErr w:type="gramEnd"/>
-      <w:r>
-        <w:t>, quale è la procedura da seguire?</w:t>
+        <w:t>Se s</w:t>
+      </w:r>
+      <w:r>
+        <w:t>ì</w:t>
+      </w:r>
+      <w:r>
+        <w:t>, qual è la procedura da seguire?</w:t>
       </w:r>
     </w:p>
     <w:p>
@@ -2223,7 +2268,225 @@
         <w:t>za.</w:t>
       </w:r>
     </w:p>
-    <w:p/>
+    <w:p>
+      <w:r>
+        <w:t>Il sondaggio è diviso in 3 sezioni:</w:t>
+      </w:r>
+    </w:p>
+    <w:p>
+      <w:r>
+        <w:t xml:space="preserve">1) </w:t>
+      </w:r>
+      <w:r>
+        <w:rPr>
+          <w:b/>
+        </w:rPr>
+        <w:t>Dati anagrafici</w:t>
+      </w:r>
+      <w:r>
+        <w:rPr>
+          <w:b/>
+        </w:rPr>
+        <w:t>,</w:t>
+      </w:r>
+      <w:r>
+        <w:t xml:space="preserve"> relativi all’età</w:t>
+      </w:r>
+      <w:r>
+        <w:t>, il sesso</w:t>
+      </w:r>
+      <w:r>
+        <w:t xml:space="preserve"> e residenza dell’intervistato</w:t>
+      </w:r>
+    </w:p>
+    <w:p>
+      <w:r>
+        <w:t>2)</w:t>
+      </w:r>
+      <w:r>
+        <w:t xml:space="preserve"> </w:t>
+      </w:r>
+      <w:r>
+        <w:rPr>
+          <w:b/>
+        </w:rPr>
+        <w:t>Messa a disposizione di un immobile</w:t>
+      </w:r>
+      <w:r>
+        <w:rPr>
+          <w:b/>
+        </w:rPr>
+        <w:t xml:space="preserve">, </w:t>
+      </w:r>
+      <w:r>
+        <w:t>relativo a chi possiede un immobile e intende metterlo al servizio del Comune in caso di emergenza. In questa sezione vengono chieste all’intervistato le seguenti informazioni:</w:t>
+      </w:r>
+    </w:p>
+    <w:p>
+      <w:pPr>
+        <w:pStyle w:val="Paragrafoelenco"/>
+        <w:numPr>
+          <w:ilvl w:val="0"/>
+          <w:numId w:val="7"/>
+        </w:numPr>
+      </w:pPr>
+      <w:r>
+        <w:t>Se si possiede un immobile da mettere a disposizione;</w:t>
+      </w:r>
+    </w:p>
+    <w:p>
+      <w:pPr>
+        <w:pStyle w:val="Paragrafoelenco"/>
+        <w:numPr>
+          <w:ilvl w:val="0"/>
+          <w:numId w:val="7"/>
+        </w:numPr>
+      </w:pPr>
+      <w:r>
+        <w:t>Se si è propensi a mettere a disposizione il proprio immobile in caso di emergenza;</w:t>
+      </w:r>
+    </w:p>
+    <w:p>
+      <w:pPr>
+        <w:pStyle w:val="Paragrafoelenco"/>
+        <w:numPr>
+          <w:ilvl w:val="0"/>
+          <w:numId w:val="7"/>
+        </w:numPr>
+      </w:pPr>
+      <w:r>
+        <w:t>Disponibilità ad avviare le pratiche e attendere l’iter burocratico;</w:t>
+      </w:r>
+    </w:p>
+    <w:p>
+      <w:pPr>
+        <w:pStyle w:val="Paragrafoelenco"/>
+      </w:pPr>
+    </w:p>
+    <w:p>
+      <w:r>
+        <w:t>3)</w:t>
+      </w:r>
+      <w:r>
+        <w:rPr>
+          <w:b/>
+        </w:rPr>
+        <w:t xml:space="preserve"> </w:t>
+      </w:r>
+      <w:r>
+        <w:rPr>
+          <w:b/>
+        </w:rPr>
+        <w:t xml:space="preserve">Utilizzo dell’immobile, </w:t>
+      </w:r>
+      <w:r>
+        <w:t>relativo a chi ha necessità di ottenere un alloggio temporaneo a causa di un’emergenza. In questa sezione vengono richieste le seguenti informazioni:</w:t>
+      </w:r>
+    </w:p>
+    <w:p>
+      <w:pPr>
+        <w:pStyle w:val="Paragrafoelenco"/>
+        <w:numPr>
+          <w:ilvl w:val="0"/>
+          <w:numId w:val="8"/>
+        </w:numPr>
+      </w:pPr>
+      <w:r>
+        <w:t>Se si è mai ritrovati a richiedere un alloggio temporaneo;</w:t>
+      </w:r>
+    </w:p>
+    <w:p>
+      <w:pPr>
+        <w:pStyle w:val="Paragrafoelenco"/>
+        <w:numPr>
+          <w:ilvl w:val="0"/>
+          <w:numId w:val="8"/>
+        </w:numPr>
+      </w:pPr>
+      <w:r>
+        <w:t>Facilità nello svolgimento delle pratiche;</w:t>
+      </w:r>
+    </w:p>
+    <w:p>
+      <w:pPr>
+        <w:pStyle w:val="Paragrafoelenco"/>
+        <w:numPr>
+          <w:ilvl w:val="0"/>
+          <w:numId w:val="8"/>
+        </w:numPr>
+      </w:pPr>
+      <w:r>
+        <w:t>Livello di importanza nell’ottenere un’abitazione nei pressi di quella precedente;</w:t>
+      </w:r>
+    </w:p>
+    <w:p>
+      <w:pPr>
+        <w:pStyle w:val="Paragrafoelenco"/>
+        <w:numPr>
+          <w:ilvl w:val="0"/>
+          <w:numId w:val="8"/>
+        </w:numPr>
+      </w:pPr>
+      <w:r>
+        <w:t>Informazioni circa il nucleo familiare;</w:t>
+      </w:r>
+    </w:p>
+    <w:p>
+      <w:r>
+        <w:t xml:space="preserve">4) </w:t>
+      </w:r>
+      <w:r>
+        <w:rPr>
+          <w:b/>
+        </w:rPr>
+        <w:t>Opinioni su alcune funzionalità</w:t>
+      </w:r>
+      <w:r>
+        <w:t xml:space="preserve"> pensate per l’applicativo web, relativo alla messa a disposizione degli immobili e al loro utilizzo. Verrà chiesto agli intervistati opinioni circa:</w:t>
+      </w:r>
+    </w:p>
+    <w:p>
+      <w:pPr>
+        <w:pStyle w:val="Paragrafoelenco"/>
+        <w:numPr>
+          <w:ilvl w:val="0"/>
+          <w:numId w:val="10"/>
+        </w:numPr>
+      </w:pPr>
+      <w:r>
+        <w:t xml:space="preserve">Compilazione pratiche per </w:t>
+      </w:r>
+      <w:r>
+        <w:t>mettere a disposizione</w:t>
+      </w:r>
+      <w:r>
+        <w:t xml:space="preserve"> un immobile online</w:t>
+      </w:r>
+    </w:p>
+    <w:p>
+      <w:pPr>
+        <w:pStyle w:val="Paragrafoelenco"/>
+        <w:numPr>
+          <w:ilvl w:val="0"/>
+          <w:numId w:val="10"/>
+        </w:numPr>
+      </w:pPr>
+      <w:r>
+        <w:t>Rilascio di un immobile mediante la compilazione di pratiche tramite un sito web</w:t>
+      </w:r>
+    </w:p>
+    <w:p>
+      <w:pPr>
+        <w:pStyle w:val="Paragrafoelenco"/>
+        <w:numPr>
+          <w:ilvl w:val="0"/>
+          <w:numId w:val="10"/>
+        </w:numPr>
+      </w:pPr>
+      <w:r>
+        <w:t>Possibilità del lato amministrativo di approvare il rilascio degli immobili, evitando il lungo iter burocratico</w:t>
+      </w:r>
+    </w:p>
     <w:p>
       <w:bookmarkStart w:id="13" w:name="_GoBack"/>
       <w:bookmarkEnd w:id="13"/>
@@ -2289,6 +2552,11 @@
         <w:docPartUnique/>
       </w:docPartObj>
     </w:sdtPr>
+    <w:sdtEndPr>
+      <w:rPr>
+        <w:rStyle w:val="Numeropagina"/>
+      </w:rPr>
+    </w:sdtEndPr>
     <w:sdtContent>
       <w:p>
         <w:pPr>
@@ -2341,6 +2609,11 @@
         <w:docPartUnique/>
       </w:docPartObj>
     </w:sdtPr>
+    <w:sdtEndPr>
+      <w:rPr>
+        <w:rStyle w:val="Numeropagina"/>
+      </w:rPr>
+    </w:sdtEndPr>
     <w:sdtContent>
       <w:p>
         <w:pPr>
@@ -3217,6 +3490,119 @@
     </w:lvl>
   </w:abstractNum>
   <w:abstractNum w:abstractNumId="8" w15:restartNumberingAfterBreak="0">
+    <w:nsid w:val="6B8A5561"/>
+    <w:multiLevelType w:val="hybridMultilevel"/>
+    <w:tmpl w:val="6156A4AA"/>
+    <w:lvl w:ilvl="0" w:tplc="04100001">
+      <w:start w:val="1"/>
+      <w:numFmt w:val="bullet"/>
+      <w:lvlText w:val=""/>
+      <w:lvlJc w:val="left"/>
+      <w:pPr>
+        <w:ind w:left="720" w:hanging="360"/>
+      </w:pPr>
+      <w:rPr>
+        <w:rFonts w:ascii="Symbol" w:hAnsi="Symbol" w:hint="default"/>
+      </w:rPr>
+    </w:lvl>
+    <w:lvl w:ilvl="1" w:tplc="04100003" w:tentative="1">
+      <w:start w:val="1"/>
+      <w:numFmt w:val="bullet"/>
+      <w:lvlText w:val="o"/>
+      <w:lvlJc w:val="left"/>
+      <w:pPr>
+        <w:ind w:left="1440" w:hanging="360"/>
+      </w:pPr>
+      <w:rPr>
+        <w:rFonts w:ascii="Courier New" w:hAnsi="Courier New" w:cs="Courier New" w:hint="default"/>
+      </w:rPr>
+    </w:lvl>
+    <w:lvl w:ilvl="2" w:tplc="04100005" w:tentative="1">
+      <w:start w:val="1"/>
+      <w:numFmt w:val="bullet"/>
+      <w:lvlText w:val=""/>
+      <w:lvlJc w:val="left"/>
+      <w:pPr>
+        <w:ind w:left="2160" w:hanging="360"/>
+      </w:pPr>
+      <w:rPr>
+        <w:rFonts w:ascii="Wingdings" w:hAnsi="Wingdings" w:hint="default"/>
+      </w:rPr>
+    </w:lvl>
+    <w:lvl w:ilvl="3" w:tplc="04100001" w:tentative="1">
+      <w:start w:val="1"/>
+      <w:numFmt w:val="bullet"/>
+      <w:lvlText w:val=""/>
+      <w:lvlJc w:val="left"/>
+      <w:pPr>
+        <w:ind w:left="2880" w:hanging="360"/>
+      </w:pPr>
+      <w:rPr>
+        <w:rFonts w:ascii="Symbol" w:hAnsi="Symbol" w:hint="default"/>
+      </w:rPr>
+    </w:lvl>
+    <w:lvl w:ilvl="4" w:tplc="04100003" w:tentative="1">
+      <w:start w:val="1"/>
+      <w:numFmt w:val="bullet"/>
+      <w:lvlText w:val="o"/>
+      <w:lvlJc w:val="left"/>
+      <w:pPr>
+        <w:ind w:left="3600" w:hanging="360"/>
+      </w:pPr>
+      <w:rPr>
+        <w:rFonts w:ascii="Courier New" w:hAnsi="Courier New" w:cs="Courier New" w:hint="default"/>
+      </w:rPr>
+    </w:lvl>
+    <w:lvl w:ilvl="5" w:tplc="04100005" w:tentative="1">
+      <w:start w:val="1"/>
+      <w:numFmt w:val="bullet"/>
+      <w:lvlText w:val=""/>
+      <w:lvlJc w:val="left"/>
+      <w:pPr>
+        <w:ind w:left="4320" w:hanging="360"/>
+      </w:pPr>
+      <w:rPr>
+        <w:rFonts w:ascii="Wingdings" w:hAnsi="Wingdings" w:hint="default"/>
+      </w:rPr>
+    </w:lvl>
+    <w:lvl w:ilvl="6" w:tplc="04100001" w:tentative="1">
+      <w:start w:val="1"/>
+      <w:numFmt w:val="bullet"/>
+      <w:lvlText w:val=""/>
+      <w:lvlJc w:val="left"/>
+      <w:pPr>
+        <w:ind w:left="5040" w:hanging="360"/>
+      </w:pPr>
+      <w:rPr>
+        <w:rFonts w:ascii="Symbol" w:hAnsi="Symbol" w:hint="default"/>
+      </w:rPr>
+    </w:lvl>
+    <w:lvl w:ilvl="7" w:tplc="04100003" w:tentative="1">
+      <w:start w:val="1"/>
+      <w:numFmt w:val="bullet"/>
+      <w:lvlText w:val="o"/>
+      <w:lvlJc w:val="left"/>
+      <w:pPr>
+        <w:ind w:left="5760" w:hanging="360"/>
+      </w:pPr>
+      <w:rPr>
+        <w:rFonts w:ascii="Courier New" w:hAnsi="Courier New" w:cs="Courier New" w:hint="default"/>
+      </w:rPr>
+    </w:lvl>
+    <w:lvl w:ilvl="8" w:tplc="04100005" w:tentative="1">
+      <w:start w:val="1"/>
+      <w:numFmt w:val="bullet"/>
+      <w:lvlText w:val=""/>
+      <w:lvlJc w:val="left"/>
+      <w:pPr>
+        <w:ind w:left="6480" w:hanging="360"/>
+      </w:pPr>
+      <w:rPr>
+        <w:rFonts w:ascii="Wingdings" w:hAnsi="Wingdings" w:hint="default"/>
+      </w:rPr>
+    </w:lvl>
+  </w:abstractNum>
+  <w:abstractNum w:abstractNumId="9" w15:restartNumberingAfterBreak="0">
     <w:nsid w:val="779F72D1"/>
     <w:multiLevelType w:val="hybridMultilevel"/>
     <w:tmpl w:val="F2E62C26"/>
@@ -3342,7 +3728,7 @@
     <w:abstractNumId w:val="7"/>
   </w:num>
   <w:num w:numId="5">
-    <w:abstractNumId w:val="8"/>
+    <w:abstractNumId w:val="9"/>
   </w:num>
   <w:num w:numId="6">
     <w:abstractNumId w:val="4"/>
@@ -3356,6 +3742,9 @@
   <w:num w:numId="9">
     <w:abstractNumId w:val="2"/>
   </w:num>
+  <w:num w:numId="10">
+    <w:abstractNumId w:val="8"/>
+  </w:num>
 </w:numbering>
 </file>
 
@@ -3376,7 +3765,7 @@
       </w:pPr>
     </w:pPrDefault>
   </w:docDefaults>
-  <w:latentStyles w:defLockedState="0" w:defUIPriority="99" w:defSemiHidden="0" w:defUnhideWhenUsed="0" w:defQFormat="0" w:count="376">
+  <w:latentStyles w:defLockedState="0" w:defUIPriority="99" w:defSemiHidden="0" w:defUnhideWhenUsed="0" w:defQFormat="0" w:count="375">
     <w:lsdException w:name="Normal" w:uiPriority="0" w:qFormat="1"/>
     <w:lsdException w:name="heading 1" w:uiPriority="9" w:qFormat="1"/>
     <w:lsdException w:name="heading 2" w:semiHidden="1" w:uiPriority="9" w:unhideWhenUsed="1" w:qFormat="1"/>
@@ -3752,7 +4141,6 @@
     <w:lsdException w:name="Smart Hyperlink" w:semiHidden="1" w:unhideWhenUsed="1"/>
     <w:lsdException w:name="Hashtag" w:semiHidden="1" w:unhideWhenUsed="1"/>
     <w:lsdException w:name="Unresolved Mention" w:semiHidden="1" w:unhideWhenUsed="1"/>
-    <w:lsdException w:name="Smart Link" w:semiHidden="1" w:unhideWhenUsed="1"/>
   </w:latentStyles>
   <w:style w:type="paragraph" w:default="1" w:styleId="Normale">
     <w:name w:val="Normal"/>

</xml_diff>

<commit_message>
correzione punto 1.5 e introduzione 1.6
</commit_message>
<xml_diff>
--- a/Documentazione/Assignment1.docx
+++ b/Documentazione/Assignment1.docx
@@ -2454,13 +2454,25 @@
         </w:numPr>
       </w:pPr>
       <w:r>
-        <w:t xml:space="preserve">Compilazione pratiche per </w:t>
+        <w:t>Completamento</w:t>
+      </w:r>
+      <w:r>
+        <w:t xml:space="preserve"> </w:t>
+      </w:r>
+      <w:r>
+        <w:t>processo</w:t>
+      </w:r>
+      <w:r>
+        <w:t xml:space="preserve"> per </w:t>
       </w:r>
       <w:r>
         <w:t>mettere a disposizione</w:t>
       </w:r>
       <w:r>
         <w:t xml:space="preserve"> un immobile online</w:t>
+      </w:r>
+      <w:r>
+        <w:t>;</w:t>
       </w:r>
     </w:p>
     <w:p>
@@ -2472,38 +2484,76 @@
         </w:numPr>
       </w:pPr>
       <w:r>
-        <w:t>Rilascio di un immobile mediante la compilazione di pratiche tramite un sito web</w:t>
-      </w:r>
-    </w:p>
-    <w:p>
-      <w:pPr>
-        <w:pStyle w:val="Paragrafoelenco"/>
-        <w:numPr>
-          <w:ilvl w:val="0"/>
-          <w:numId w:val="10"/>
-        </w:numPr>
-      </w:pPr>
-      <w:r>
-        <w:t>Possibilità del lato amministrativo di approvare il rilascio degli immobili, evitando il lungo iter burocratico</w:t>
-      </w:r>
-    </w:p>
-    <w:p>
+        <w:t xml:space="preserve">Possibilità del lato amministrativo di approvare </w:t>
+      </w:r>
+      <w:r>
+        <w:t xml:space="preserve">l’assegnazione </w:t>
+      </w:r>
+      <w:r>
+        <w:t>degli immobili, evitando il lungo iter burocratico</w:t>
+      </w:r>
+      <w:r>
+        <w:t>.</w:t>
+      </w:r>
+    </w:p>
+    <w:p>
+      <w:pPr>
+        <w:pStyle w:val="Paragrafoelenco"/>
+      </w:pPr>
+    </w:p>
+    <w:p>
+      <w:r>
+        <w:t xml:space="preserve">Link sondaggio: </w:t>
+      </w:r>
+      <w:hyperlink r:id="rId9" w:history="1">
+        <w:r>
+          <w:rPr>
+            <w:rStyle w:val="Collegamentoipertestuale"/>
+          </w:rPr>
+          <w:t>https://docs.google.com/forms/d/1Z58Dm9RhlpaffUXPchIsdX3ml5aSEDcgqqny3D9PC0/prefill</w:t>
+        </w:r>
+      </w:hyperlink>
+    </w:p>
+    <w:p>
+      <w:pPr>
+        <w:pStyle w:val="Titolo2"/>
+      </w:pPr>
       <w:bookmarkStart w:id="13" w:name="_GoBack"/>
-      <w:bookmarkEnd w:id="13"/>
+      <w:r>
+        <w:lastRenderedPageBreak/>
+        <w:t>1.</w:t>
+      </w:r>
+      <w:r>
+        <w:t>6</w:t>
+      </w:r>
+      <w:r>
+        <w:t xml:space="preserve"> </w:t>
+      </w:r>
+      <w:r>
+        <w:t>Task chiave da far svolgere agli utenti</w:t>
+      </w:r>
     </w:p>
     <w:p/>
+    <w:p>
+      <w:r>
+        <w:t>Nell’indagine contestuale, ci siamo concentrati sulle seguenti attività:</w:t>
+      </w:r>
+    </w:p>
+    <w:p>
+      <w:r>
+        <w:t>1) Messa a disposizione di un immobile;</w:t>
+      </w:r>
+    </w:p>
+    <w:p>
+      <w:r>
+        <w:t xml:space="preserve">2) Assegnazione di un immobile; </w:t>
+      </w:r>
+    </w:p>
+    <w:bookmarkEnd w:id="13"/>
     <w:p/>
-    <w:p>
-      <w:r>
-        <w:tab/>
-      </w:r>
-      <w:r>
-        <w:tab/>
-      </w:r>
-    </w:p>
     <w:sectPr>
-      <w:footerReference w:type="even" r:id="rId9"/>
-      <w:footerReference w:type="default" r:id="rId10"/>
+      <w:footerReference w:type="even" r:id="rId10"/>
+      <w:footerReference w:type="default" r:id="rId11"/>
       <w:pgSz w:w="11906" w:h="16838"/>
       <w:pgMar w:top="1417" w:right="1134" w:bottom="1134" w:left="1134" w:header="708" w:footer="708" w:gutter="0"/>
       <w:cols w:space="708"/>
@@ -4612,6 +4662,18 @@
     <w:unhideWhenUsed/>
     <w:rsid w:val="005820E8"/>
   </w:style>
+  <w:style w:type="character" w:styleId="Menzionenonrisolta">
+    <w:name w:val="Unresolved Mention"/>
+    <w:basedOn w:val="Carpredefinitoparagrafo"/>
+    <w:uiPriority w:val="99"/>
+    <w:semiHidden/>
+    <w:unhideWhenUsed/>
+    <w:rsid w:val="0028560A"/>
+    <w:rPr>
+      <w:color w:val="605E5C"/>
+      <w:shd w:val="clear" w:color="auto" w:fill="E1DFDD"/>
+    </w:rPr>
+  </w:style>
 </w:styles>
 </file>
 

</xml_diff>

<commit_message>
Assignment 1 - Revisione interviste
Tagliata intervista 3, inserita intervista con l'ingegnere, sostituita intervista 1
</commit_message>
<xml_diff>
--- a/Documentazione/Assignment1.docx
+++ b/Documentazione/Assignment1.docx
@@ -121,70 +121,6 @@
       </w:pPr>
       <w:r>
         <w:rPr>
-          <w:b w:val="0"/>
-          <w:noProof/>
-          <w:spacing w:val="60"/>
-          <w:sz w:val="72"/>
-          <w:szCs w:val="72"/>
-        </w:rPr>
-        <w:drawing>
-          <wp:anchor distT="0" distB="0" distL="114300" distR="114300" simplePos="0" relativeHeight="251660288" behindDoc="0" locked="0" layoutInCell="1" allowOverlap="1" wp14:anchorId="185342CC" wp14:editId="5BB9DAEE">
-            <wp:simplePos x="0" y="0"/>
-            <wp:positionH relativeFrom="margin">
-              <wp:posOffset>2156460</wp:posOffset>
-            </wp:positionH>
-            <wp:positionV relativeFrom="margin">
-              <wp:posOffset>3914205</wp:posOffset>
-            </wp:positionV>
-            <wp:extent cx="1767600" cy="1962000"/>
-            <wp:effectExtent l="0" t="0" r="0" b="0"/>
-            <wp:wrapTopAndBottom/>
-            <wp:docPr id="3" name="Immagine 3"/>
-            <wp:cNvGraphicFramePr>
-              <a:graphicFrameLocks xmlns:a="http://schemas.openxmlformats.org/drawingml/2006/main" noChangeAspect="1"/>
-            </wp:cNvGraphicFramePr>
-            <a:graphic xmlns:a="http://schemas.openxmlformats.org/drawingml/2006/main">
-              <a:graphicData uri="http://schemas.openxmlformats.org/drawingml/2006/picture">
-                <pic:pic xmlns:pic="http://schemas.openxmlformats.org/drawingml/2006/picture">
-                  <pic:nvPicPr>
-                    <pic:cNvPr id="3" name="SHARE_MY_HOUSE.png"/>
-                    <pic:cNvPicPr/>
-                  </pic:nvPicPr>
-                  <pic:blipFill>
-                    <a:blip r:embed="rId8" cstate="print">
-                      <a:extLst>
-                        <a:ext uri="{28A0092B-C50C-407E-A947-70E740481C1C}">
-                          <a14:useLocalDpi xmlns:a14="http://schemas.microsoft.com/office/drawing/2010/main" val="0"/>
-                        </a:ext>
-                      </a:extLst>
-                    </a:blip>
-                    <a:stretch>
-                      <a:fillRect/>
-                    </a:stretch>
-                  </pic:blipFill>
-                  <pic:spPr>
-                    <a:xfrm>
-                      <a:off x="0" y="0"/>
-                      <a:ext cx="1767600" cy="1962000"/>
-                    </a:xfrm>
-                    <a:prstGeom prst="rect">
-                      <a:avLst/>
-                    </a:prstGeom>
-                  </pic:spPr>
-                </pic:pic>
-              </a:graphicData>
-            </a:graphic>
-            <wp14:sizeRelH relativeFrom="margin">
-              <wp14:pctWidth>0</wp14:pctWidth>
-            </wp14:sizeRelH>
-            <wp14:sizeRelV relativeFrom="margin">
-              <wp14:pctHeight>0</wp14:pctHeight>
-            </wp14:sizeRelV>
-          </wp:anchor>
-        </w:drawing>
-      </w:r>
-      <w:r>
-        <w:rPr>
           <w:rFonts w:asciiTheme="majorHAnsi" w:hAnsiTheme="majorHAnsi" w:cstheme="majorHAnsi"/>
           <w:i w:val="0"/>
           <w:sz w:val="36"/>
@@ -196,6 +132,42 @@
       <w:pPr>
         <w:rPr>
           <w:sz w:val="36"/>
+        </w:rPr>
+      </w:pPr>
+    </w:p>
+    <w:p>
+      <w:pPr>
+        <w:jc w:val="center"/>
+        <w:rPr>
+          <w:rFonts w:asciiTheme="majorHAnsi" w:hAnsiTheme="majorHAnsi" w:cstheme="majorHAnsi"/>
+          <w:b/>
+          <w:spacing w:val="60"/>
+          <w:sz w:val="60"/>
+          <w:szCs w:val="60"/>
+        </w:rPr>
+      </w:pPr>
+    </w:p>
+    <w:p>
+      <w:pPr>
+        <w:jc w:val="center"/>
+        <w:rPr>
+          <w:rFonts w:asciiTheme="majorHAnsi" w:hAnsiTheme="majorHAnsi" w:cstheme="majorHAnsi"/>
+          <w:b/>
+          <w:spacing w:val="60"/>
+          <w:sz w:val="60"/>
+          <w:szCs w:val="60"/>
+        </w:rPr>
+      </w:pPr>
+    </w:p>
+    <w:p>
+      <w:pPr>
+        <w:jc w:val="center"/>
+        <w:rPr>
+          <w:rFonts w:asciiTheme="majorHAnsi" w:hAnsiTheme="majorHAnsi" w:cstheme="majorHAnsi"/>
+          <w:b/>
+          <w:spacing w:val="60"/>
+          <w:sz w:val="60"/>
+          <w:szCs w:val="60"/>
         </w:rPr>
       </w:pPr>
     </w:p>
@@ -344,7 +316,7 @@
       <w:pPr>
         <w:pStyle w:val="Titolo1"/>
       </w:pPr>
-      <w:bookmarkStart w:id="0" w:name="_Toc4607608"/>
+      <w:bookmarkStart w:id="0" w:name="_Toc4934541"/>
       <w:r>
         <w:lastRenderedPageBreak/>
         <w:t>Indice</w:t>
@@ -375,7 +347,7 @@
       <w:r>
         <w:fldChar w:fldCharType="separate"/>
       </w:r>
-      <w:hyperlink w:anchor="_Toc4607608" w:history="1">
+      <w:hyperlink w:anchor="_Toc4934541" w:history="1">
         <w:r>
           <w:rPr>
             <w:rStyle w:val="Collegamentoipertestuale"/>
@@ -402,7 +374,7 @@
             <w:noProof/>
             <w:webHidden/>
           </w:rPr>
-          <w:instrText xml:space="preserve"> PAGEREF _Toc4607608 \h </w:instrText>
+          <w:instrText xml:space="preserve"> PAGEREF _Toc4934541 \h </w:instrText>
         </w:r>
         <w:r>
           <w:rPr>
@@ -448,7 +420,7 @@
           <w:lang w:eastAsia="it-IT"/>
         </w:rPr>
       </w:pPr>
-      <w:hyperlink w:anchor="_Toc4607609" w:history="1">
+      <w:hyperlink w:anchor="_Toc4934542" w:history="1">
         <w:r>
           <w:rPr>
             <w:rStyle w:val="Collegamentoipertestuale"/>
@@ -475,7 +447,7 @@
             <w:noProof/>
             <w:webHidden/>
           </w:rPr>
-          <w:instrText xml:space="preserve"> PAGEREF _Toc4607609 \h </w:instrText>
+          <w:instrText xml:space="preserve"> PAGEREF _Toc4934542 \h </w:instrText>
         </w:r>
         <w:r>
           <w:rPr>
@@ -522,7 +494,7 @@
           <w:lang w:eastAsia="it-IT"/>
         </w:rPr>
       </w:pPr>
-      <w:hyperlink w:anchor="_Toc4607610" w:history="1">
+      <w:hyperlink w:anchor="_Toc4934543" w:history="1">
         <w:r>
           <w:rPr>
             <w:rStyle w:val="Collegamentoipertestuale"/>
@@ -549,7 +521,7 @@
             <w:noProof/>
             <w:webHidden/>
           </w:rPr>
-          <w:instrText xml:space="preserve"> PAGEREF _Toc4607610 \h </w:instrText>
+          <w:instrText xml:space="preserve"> PAGEREF _Toc4934543 \h </w:instrText>
         </w:r>
         <w:r>
           <w:rPr>
@@ -596,7 +568,7 @@
           <w:lang w:eastAsia="it-IT"/>
         </w:rPr>
       </w:pPr>
-      <w:hyperlink w:anchor="_Toc4607611" w:history="1">
+      <w:hyperlink w:anchor="_Toc4934544" w:history="1">
         <w:r>
           <w:rPr>
             <w:rStyle w:val="Collegamentoipertestuale"/>
@@ -623,7 +595,7 @@
             <w:noProof/>
             <w:webHidden/>
           </w:rPr>
-          <w:instrText xml:space="preserve"> PAGEREF _Toc4607611 \h </w:instrText>
+          <w:instrText xml:space="preserve"> PAGEREF _Toc4934544 \h </w:instrText>
         </w:r>
         <w:r>
           <w:rPr>
@@ -670,7 +642,7 @@
           <w:lang w:eastAsia="it-IT"/>
         </w:rPr>
       </w:pPr>
-      <w:hyperlink w:anchor="_Toc4607612" w:history="1">
+      <w:hyperlink w:anchor="_Toc4934545" w:history="1">
         <w:r>
           <w:rPr>
             <w:rStyle w:val="Collegamentoipertestuale"/>
@@ -697,7 +669,7 @@
             <w:noProof/>
             <w:webHidden/>
           </w:rPr>
-          <w:instrText xml:space="preserve"> PAGEREF _Toc4607612 \h </w:instrText>
+          <w:instrText xml:space="preserve"> PAGEREF _Toc4934545 \h </w:instrText>
         </w:r>
         <w:r>
           <w:rPr>
@@ -744,7 +716,7 @@
           <w:lang w:eastAsia="it-IT"/>
         </w:rPr>
       </w:pPr>
-      <w:hyperlink w:anchor="_Toc4607613" w:history="1">
+      <w:hyperlink w:anchor="_Toc4934546" w:history="1">
         <w:r>
           <w:rPr>
             <w:rStyle w:val="Collegamentoipertestuale"/>
@@ -771,7 +743,7 @@
             <w:noProof/>
             <w:webHidden/>
           </w:rPr>
-          <w:instrText xml:space="preserve"> PAGEREF _Toc4607613 \h </w:instrText>
+          <w:instrText xml:space="preserve"> PAGEREF _Toc4934546 \h </w:instrText>
         </w:r>
         <w:r>
           <w:rPr>
@@ -816,7 +788,7 @@
           <w:lang w:eastAsia="it-IT"/>
         </w:rPr>
       </w:pPr>
-      <w:hyperlink w:anchor="_Toc4607614" w:history="1">
+      <w:hyperlink w:anchor="_Toc4934547" w:history="1">
         <w:r>
           <w:rPr>
             <w:rStyle w:val="Collegamentoipertestuale"/>
@@ -843,7 +815,7 @@
             <w:noProof/>
             <w:webHidden/>
           </w:rPr>
-          <w:instrText xml:space="preserve"> PAGEREF _Toc4607614 \h </w:instrText>
+          <w:instrText xml:space="preserve"> PAGEREF _Toc4934547 \h </w:instrText>
         </w:r>
         <w:r>
           <w:rPr>
@@ -888,7 +860,7 @@
           <w:lang w:eastAsia="it-IT"/>
         </w:rPr>
       </w:pPr>
-      <w:hyperlink w:anchor="_Toc4607615" w:history="1">
+      <w:hyperlink w:anchor="_Toc4934548" w:history="1">
         <w:r>
           <w:rPr>
             <w:rStyle w:val="Collegamentoipertestuale"/>
@@ -915,7 +887,7 @@
             <w:noProof/>
             <w:webHidden/>
           </w:rPr>
-          <w:instrText xml:space="preserve"> PAGEREF _Toc4607615 \h </w:instrText>
+          <w:instrText xml:space="preserve"> PAGEREF _Toc4934548 \h </w:instrText>
         </w:r>
         <w:r>
           <w:rPr>
@@ -960,7 +932,7 @@
           <w:lang w:eastAsia="it-IT"/>
         </w:rPr>
       </w:pPr>
-      <w:hyperlink w:anchor="_Toc4607616" w:history="1">
+      <w:hyperlink w:anchor="_Toc4934549" w:history="1">
         <w:r>
           <w:rPr>
             <w:rStyle w:val="Collegamentoipertestuale"/>
@@ -987,7 +959,7 @@
             <w:noProof/>
             <w:webHidden/>
           </w:rPr>
-          <w:instrText xml:space="preserve"> PAGEREF _Toc4607616 \h </w:instrText>
+          <w:instrText xml:space="preserve"> PAGEREF _Toc4934549 \h </w:instrText>
         </w:r>
         <w:r>
           <w:rPr>
@@ -1032,7 +1004,7 @@
           <w:lang w:eastAsia="it-IT"/>
         </w:rPr>
       </w:pPr>
-      <w:hyperlink w:anchor="_Toc4607617" w:history="1">
+      <w:hyperlink w:anchor="_Toc4934550" w:history="1">
         <w:r>
           <w:rPr>
             <w:rStyle w:val="Collegamentoipertestuale"/>
@@ -1059,7 +1031,7 @@
             <w:noProof/>
             <w:webHidden/>
           </w:rPr>
-          <w:instrText xml:space="preserve"> PAGEREF _Toc4607617 \h </w:instrText>
+          <w:instrText xml:space="preserve"> PAGEREF _Toc4934550 \h </w:instrText>
         </w:r>
         <w:r>
           <w:rPr>
@@ -1104,7 +1076,7 @@
           <w:lang w:eastAsia="it-IT"/>
         </w:rPr>
       </w:pPr>
-      <w:hyperlink w:anchor="_Toc4607618" w:history="1">
+      <w:hyperlink w:anchor="_Toc4934551" w:history="1">
         <w:r>
           <w:rPr>
             <w:rStyle w:val="Collegamentoipertestuale"/>
@@ -1131,7 +1103,7 @@
             <w:noProof/>
             <w:webHidden/>
           </w:rPr>
-          <w:instrText xml:space="preserve"> PAGEREF _Toc4607618 \h </w:instrText>
+          <w:instrText xml:space="preserve"> PAGEREF _Toc4934551 \h </w:instrText>
         </w:r>
         <w:r>
           <w:rPr>
@@ -1176,7 +1148,7 @@
           <w:lang w:eastAsia="it-IT"/>
         </w:rPr>
       </w:pPr>
-      <w:hyperlink w:anchor="_Toc4607619" w:history="1">
+      <w:hyperlink w:anchor="_Toc4934552" w:history="1">
         <w:r>
           <w:rPr>
             <w:rStyle w:val="Collegamentoipertestuale"/>
@@ -1203,7 +1175,7 @@
             <w:noProof/>
             <w:webHidden/>
           </w:rPr>
-          <w:instrText xml:space="preserve"> PAGEREF _Toc4607619 \h </w:instrText>
+          <w:instrText xml:space="preserve"> PAGEREF _Toc4934552 \h </w:instrText>
         </w:r>
         <w:r>
           <w:rPr>
@@ -1250,13 +1222,27 @@
           <w:lang w:eastAsia="it-IT"/>
         </w:rPr>
       </w:pPr>
-      <w:hyperlink w:anchor="_Toc4607620" w:history="1">
+      <w:hyperlink w:anchor="_Toc4934553" w:history="1">
         <w:r>
           <w:rPr>
             <w:rStyle w:val="Collegamentoipertestuale"/>
             <w:noProof/>
           </w:rPr>
-          <w:t>1.5 Indagine complementare mediante sondaggio</w:t>
+          <w:t>1.5 Ind</w:t>
+        </w:r>
+        <w:r>
+          <w:rPr>
+            <w:rStyle w:val="Collegamentoipertestuale"/>
+            <w:noProof/>
+          </w:rPr>
+          <w:t>a</w:t>
+        </w:r>
+        <w:r>
+          <w:rPr>
+            <w:rStyle w:val="Collegamentoipertestuale"/>
+            <w:noProof/>
+          </w:rPr>
+          <w:t>gine complementare mediante sondaggio</w:t>
         </w:r>
         <w:r>
           <w:rPr>
@@ -1277,7 +1263,7 @@
             <w:noProof/>
             <w:webHidden/>
           </w:rPr>
-          <w:instrText xml:space="preserve"> PAGEREF _Toc4607620 \h </w:instrText>
+          <w:instrText xml:space="preserve"> PAGEREF _Toc4934553 \h </w:instrText>
         </w:r>
         <w:r>
           <w:rPr>
@@ -1298,6 +1284,302 @@
             <w:webHidden/>
           </w:rPr>
           <w:t>6</w:t>
+        </w:r>
+        <w:r>
+          <w:rPr>
+            <w:noProof/>
+            <w:webHidden/>
+          </w:rPr>
+          <w:fldChar w:fldCharType="end"/>
+        </w:r>
+      </w:hyperlink>
+    </w:p>
+    <w:p>
+      <w:pPr>
+        <w:pStyle w:val="Sommario2"/>
+        <w:tabs>
+          <w:tab w:val="right" w:pos="9628"/>
+        </w:tabs>
+        <w:rPr>
+          <w:rFonts w:eastAsiaTheme="minorEastAsia" w:cstheme="minorBidi"/>
+          <w:b w:val="0"/>
+          <w:bCs w:val="0"/>
+          <w:noProof/>
+          <w:sz w:val="24"/>
+          <w:szCs w:val="24"/>
+          <w:lang w:eastAsia="it-IT"/>
+        </w:rPr>
+      </w:pPr>
+      <w:hyperlink w:anchor="_Toc4934554" w:history="1">
+        <w:r>
+          <w:rPr>
+            <w:rStyle w:val="Collegamentoipertestuale"/>
+            <w:noProof/>
+          </w:rPr>
+          <w:t>1.6 Task chiave da far svolgere agli utenti</w:t>
+        </w:r>
+        <w:r>
+          <w:rPr>
+            <w:noProof/>
+            <w:webHidden/>
+          </w:rPr>
+          <w:tab/>
+        </w:r>
+        <w:r>
+          <w:rPr>
+            <w:noProof/>
+            <w:webHidden/>
+          </w:rPr>
+          <w:fldChar w:fldCharType="begin"/>
+        </w:r>
+        <w:r>
+          <w:rPr>
+            <w:noProof/>
+            <w:webHidden/>
+          </w:rPr>
+          <w:instrText xml:space="preserve"> PAGEREF _Toc4934554 \h </w:instrText>
+        </w:r>
+        <w:r>
+          <w:rPr>
+            <w:noProof/>
+            <w:webHidden/>
+          </w:rPr>
+        </w:r>
+        <w:r>
+          <w:rPr>
+            <w:noProof/>
+            <w:webHidden/>
+          </w:rPr>
+          <w:fldChar w:fldCharType="separate"/>
+        </w:r>
+        <w:r>
+          <w:rPr>
+            <w:noProof/>
+            <w:webHidden/>
+          </w:rPr>
+          <w:t>7</w:t>
+        </w:r>
+        <w:r>
+          <w:rPr>
+            <w:noProof/>
+            <w:webHidden/>
+          </w:rPr>
+          <w:fldChar w:fldCharType="end"/>
+        </w:r>
+      </w:hyperlink>
+    </w:p>
+    <w:p>
+      <w:pPr>
+        <w:pStyle w:val="Sommario2"/>
+        <w:tabs>
+          <w:tab w:val="right" w:pos="9628"/>
+        </w:tabs>
+        <w:rPr>
+          <w:rFonts w:eastAsiaTheme="minorEastAsia" w:cstheme="minorBidi"/>
+          <w:b w:val="0"/>
+          <w:bCs w:val="0"/>
+          <w:noProof/>
+          <w:sz w:val="24"/>
+          <w:szCs w:val="24"/>
+          <w:lang w:eastAsia="it-IT"/>
+        </w:rPr>
+      </w:pPr>
+      <w:hyperlink w:anchor="_Toc4934555" w:history="1">
+        <w:r>
+          <w:rPr>
+            <w:rStyle w:val="Collegamentoipertestuale"/>
+            <w:noProof/>
+          </w:rPr>
+          <w:t>1.7 Pianificazione della raccolta delle informazioni</w:t>
+        </w:r>
+        <w:r>
+          <w:rPr>
+            <w:noProof/>
+            <w:webHidden/>
+          </w:rPr>
+          <w:tab/>
+        </w:r>
+        <w:r>
+          <w:rPr>
+            <w:noProof/>
+            <w:webHidden/>
+          </w:rPr>
+          <w:fldChar w:fldCharType="begin"/>
+        </w:r>
+        <w:r>
+          <w:rPr>
+            <w:noProof/>
+            <w:webHidden/>
+          </w:rPr>
+          <w:instrText xml:space="preserve"> PAGEREF _Toc4934555 \h </w:instrText>
+        </w:r>
+        <w:r>
+          <w:rPr>
+            <w:noProof/>
+            <w:webHidden/>
+          </w:rPr>
+        </w:r>
+        <w:r>
+          <w:rPr>
+            <w:noProof/>
+            <w:webHidden/>
+          </w:rPr>
+          <w:fldChar w:fldCharType="separate"/>
+        </w:r>
+        <w:r>
+          <w:rPr>
+            <w:noProof/>
+            <w:webHidden/>
+          </w:rPr>
+          <w:t>7</w:t>
+        </w:r>
+        <w:r>
+          <w:rPr>
+            <w:noProof/>
+            <w:webHidden/>
+          </w:rPr>
+          <w:fldChar w:fldCharType="end"/>
+        </w:r>
+      </w:hyperlink>
+    </w:p>
+    <w:p>
+      <w:pPr>
+        <w:pStyle w:val="Sommario2"/>
+        <w:tabs>
+          <w:tab w:val="right" w:pos="9628"/>
+        </w:tabs>
+        <w:rPr>
+          <w:rFonts w:eastAsiaTheme="minorEastAsia" w:cstheme="minorBidi"/>
+          <w:b w:val="0"/>
+          <w:bCs w:val="0"/>
+          <w:noProof/>
+          <w:sz w:val="24"/>
+          <w:szCs w:val="24"/>
+          <w:lang w:eastAsia="it-IT"/>
+        </w:rPr>
+      </w:pPr>
+      <w:hyperlink w:anchor="_Toc4934556" w:history="1">
+        <w:r>
+          <w:rPr>
+            <w:rStyle w:val="Collegamentoipertestuale"/>
+            <w:noProof/>
+          </w:rPr>
+          <w:t>1.7.1 Risultati delle interviste</w:t>
+        </w:r>
+        <w:r>
+          <w:rPr>
+            <w:noProof/>
+            <w:webHidden/>
+          </w:rPr>
+          <w:tab/>
+        </w:r>
+        <w:r>
+          <w:rPr>
+            <w:noProof/>
+            <w:webHidden/>
+          </w:rPr>
+          <w:fldChar w:fldCharType="begin"/>
+        </w:r>
+        <w:r>
+          <w:rPr>
+            <w:noProof/>
+            <w:webHidden/>
+          </w:rPr>
+          <w:instrText xml:space="preserve"> PAGEREF _Toc4934556 \h </w:instrText>
+        </w:r>
+        <w:r>
+          <w:rPr>
+            <w:noProof/>
+            <w:webHidden/>
+          </w:rPr>
+        </w:r>
+        <w:r>
+          <w:rPr>
+            <w:noProof/>
+            <w:webHidden/>
+          </w:rPr>
+          <w:fldChar w:fldCharType="separate"/>
+        </w:r>
+        <w:r>
+          <w:rPr>
+            <w:noProof/>
+            <w:webHidden/>
+          </w:rPr>
+          <w:t>7</w:t>
+        </w:r>
+        <w:r>
+          <w:rPr>
+            <w:noProof/>
+            <w:webHidden/>
+          </w:rPr>
+          <w:fldChar w:fldCharType="end"/>
+        </w:r>
+      </w:hyperlink>
+    </w:p>
+    <w:p>
+      <w:pPr>
+        <w:pStyle w:val="Sommario2"/>
+        <w:tabs>
+          <w:tab w:val="right" w:pos="9628"/>
+        </w:tabs>
+        <w:rPr>
+          <w:rFonts w:eastAsiaTheme="minorEastAsia" w:cstheme="minorBidi"/>
+          <w:b w:val="0"/>
+          <w:bCs w:val="0"/>
+          <w:noProof/>
+          <w:sz w:val="24"/>
+          <w:szCs w:val="24"/>
+          <w:lang w:eastAsia="it-IT"/>
+        </w:rPr>
+      </w:pPr>
+      <w:hyperlink w:anchor="_Toc4934557" w:history="1">
+        <w:r>
+          <w:rPr>
+            <w:rStyle w:val="Collegamentoipertestuale"/>
+            <w:noProof/>
+          </w:rPr>
+          <w:t>1.7.2 Risultati del sondaggio</w:t>
+        </w:r>
+        <w:r>
+          <w:rPr>
+            <w:noProof/>
+            <w:webHidden/>
+          </w:rPr>
+          <w:tab/>
+        </w:r>
+        <w:r>
+          <w:rPr>
+            <w:noProof/>
+            <w:webHidden/>
+          </w:rPr>
+          <w:fldChar w:fldCharType="begin"/>
+        </w:r>
+        <w:r>
+          <w:rPr>
+            <w:noProof/>
+            <w:webHidden/>
+          </w:rPr>
+          <w:instrText xml:space="preserve"> PAGEREF _Toc4934557 \h </w:instrText>
+        </w:r>
+        <w:r>
+          <w:rPr>
+            <w:noProof/>
+            <w:webHidden/>
+          </w:rPr>
+        </w:r>
+        <w:r>
+          <w:rPr>
+            <w:noProof/>
+            <w:webHidden/>
+          </w:rPr>
+          <w:fldChar w:fldCharType="separate"/>
+        </w:r>
+        <w:r>
+          <w:rPr>
+            <w:noProof/>
+            <w:webHidden/>
+          </w:rPr>
+          <w:t>8</w:t>
         </w:r>
         <w:r>
           <w:rPr>
@@ -1335,7 +1617,7 @@
       <w:pPr>
         <w:pStyle w:val="Titolo1"/>
       </w:pPr>
-      <w:bookmarkStart w:id="1" w:name="_Toc4607609"/>
+      <w:bookmarkStart w:id="1" w:name="_Toc4934542"/>
       <w:r>
         <w:lastRenderedPageBreak/>
         <w:t>1. Piano indagine contestuale</w:t>
@@ -1346,7 +1628,7 @@
       <w:pPr>
         <w:pStyle w:val="Titolo2"/>
       </w:pPr>
-      <w:bookmarkStart w:id="2" w:name="_Toc4607610"/>
+      <w:bookmarkStart w:id="2" w:name="_Toc4934543"/>
       <w:r>
         <w:t>1.1 Descrizione del problema</w:t>
       </w:r>
@@ -1429,7 +1711,7 @@
       <w:pPr>
         <w:pStyle w:val="Titolo2"/>
       </w:pPr>
-      <w:bookmarkStart w:id="3" w:name="_Toc4607611"/>
+      <w:bookmarkStart w:id="3" w:name="_Toc4934544"/>
       <w:r>
         <w:t>1.2 Questioni di affrontare</w:t>
       </w:r>
@@ -1613,7 +1895,7 @@
       <w:pPr>
         <w:pStyle w:val="Titolo2"/>
       </w:pPr>
-      <w:bookmarkStart w:id="4" w:name="_Toc4607612"/>
+      <w:bookmarkStart w:id="4" w:name="_Toc4934545"/>
       <w:r>
         <w:lastRenderedPageBreak/>
         <w:t>1.3 Target</w:t>
@@ -1669,7 +1951,7 @@
       <w:pPr>
         <w:pStyle w:val="Titolo2"/>
       </w:pPr>
-      <w:bookmarkStart w:id="5" w:name="_Toc4607613"/>
+      <w:bookmarkStart w:id="5" w:name="_Toc4934546"/>
       <w:r>
         <w:t>1.4 Intervista</w:t>
       </w:r>
@@ -1702,7 +1984,7 @@
       <w:pPr>
         <w:pStyle w:val="Titolo3"/>
       </w:pPr>
-      <w:bookmarkStart w:id="6" w:name="_Toc4607614"/>
+      <w:bookmarkStart w:id="6" w:name="_Toc4934547"/>
       <w:r>
         <w:t>1.4.1 Domande per raccolta dati anagrafici e di background [Target: Tutte le tipologie di utenti]</w:t>
       </w:r>
@@ -1767,7 +2049,7 @@
       <w:pPr>
         <w:pStyle w:val="Titolo3"/>
       </w:pPr>
-      <w:bookmarkStart w:id="7" w:name="_Toc4607615"/>
+      <w:bookmarkStart w:id="7" w:name="_Toc4934548"/>
       <w:r>
         <w:t xml:space="preserve">1.4.2 </w:t>
       </w:r>
@@ -1915,7 +2197,7 @@
       <w:pPr>
         <w:pStyle w:val="Titolo3"/>
       </w:pPr>
-      <w:bookmarkStart w:id="8" w:name="_Toc4607616"/>
+      <w:bookmarkStart w:id="8" w:name="_Toc4934549"/>
       <w:r>
         <w:t>1.4.3 Domande specifiche</w:t>
       </w:r>
@@ -1934,7 +2216,7 @@
       <w:pPr>
         <w:pStyle w:val="Titolo3"/>
       </w:pPr>
-      <w:bookmarkStart w:id="9" w:name="_Toc4607617"/>
+      <w:bookmarkStart w:id="9" w:name="_Toc4934550"/>
       <w:r>
         <w:t>1.4.4 Domande specifiche per i cittadini che potrebbero mettere immobili a disposizione</w:t>
       </w:r>
@@ -2015,7 +2297,7 @@
       <w:pPr>
         <w:pStyle w:val="Titolo3"/>
       </w:pPr>
-      <w:bookmarkStart w:id="10" w:name="_Toc4607618"/>
+      <w:bookmarkStart w:id="10" w:name="_Toc4934551"/>
       <w:r>
         <w:t>1.4.5 Domande specifiche per i cittadini potrebbero usufruire di un alloggio messo a disposizione</w:t>
       </w:r>
@@ -2168,7 +2450,7 @@
       <w:pPr>
         <w:pStyle w:val="Titolo3"/>
       </w:pPr>
-      <w:bookmarkStart w:id="11" w:name="_Toc4607619"/>
+      <w:bookmarkStart w:id="11" w:name="_Toc4934552"/>
       <w:r>
         <w:lastRenderedPageBreak/>
         <w:t>1.4.5 Domande specifiche per il personale che si occupa di gestire le assegnazioni di abitazioni a cittadini in situazione di necessità</w:t>
@@ -2250,7 +2532,7 @@
       <w:pPr>
         <w:pStyle w:val="Titolo2"/>
       </w:pPr>
-      <w:bookmarkStart w:id="12" w:name="_Toc4607620"/>
+      <w:bookmarkStart w:id="12" w:name="_Toc4934553"/>
       <w:r>
         <w:t>1.5</w:t>
       </w:r>
@@ -2319,7 +2601,13 @@
         <w:t xml:space="preserve">, </w:t>
       </w:r>
       <w:r>
-        <w:t>relativo a chi possiede un immobile e intende metterlo al servizio del Comune in caso di emergenza. In questa sezione vengono chieste all’intervistato le seguenti informazioni:</w:t>
+        <w:t>relativ</w:t>
+      </w:r>
+      <w:r>
+        <w:t>a</w:t>
+      </w:r>
+      <w:r>
+        <w:t xml:space="preserve"> a chi possiede un immobile e intende metterlo al servizio del Comune in caso di emergenza. In questa sezione vengono chieste all’intervistato le seguenti informazioni:</w:t>
       </w:r>
     </w:p>
     <w:p>
@@ -2380,7 +2668,13 @@
         <w:t xml:space="preserve">Utilizzo dell’immobile, </w:t>
       </w:r>
       <w:r>
-        <w:t>relativo a chi ha necessità di ottenere un alloggio temporaneo a causa di un’emergenza. In questa sezione vengono richieste le seguenti informazioni:</w:t>
+        <w:t>relativ</w:t>
+      </w:r>
+      <w:r>
+        <w:t>a</w:t>
+      </w:r>
+      <w:r>
+        <w:t xml:space="preserve"> a chi ha necessità di ottenere un alloggio temporaneo a causa di un’emergenza. In questa sezione vengono richieste le seguenti informazioni:</w:t>
       </w:r>
     </w:p>
     <w:p>
@@ -2513,10 +2807,12 @@
       <w:pPr>
         <w:pStyle w:val="Titolo2"/>
       </w:pPr>
+      <w:bookmarkStart w:id="13" w:name="_Toc4934554"/>
       <w:r>
         <w:lastRenderedPageBreak/>
         <w:t>1.6 Task chiave da far svolgere agli utenti</w:t>
       </w:r>
+      <w:bookmarkEnd w:id="13"/>
     </w:p>
     <w:p/>
     <w:p>
@@ -2536,26 +2832,20 @@
     </w:p>
     <w:p>
       <w:r>
-        <w:t>Il primo task risulta essere particolarmente impegnativo, perché prevede varie procedure burocratiche per essere infine inseriti in una lista di emergenze della protezione civile.</w:t>
+        <w:t>Il primo task risulta essere particolarmente impegnativo, perché prevede varie procedure burocratiche per essere infine inseriti in una lista della protezione civile.</w:t>
       </w:r>
     </w:p>
     <w:p>
       <w:pPr>
         <w:pStyle w:val="Titolo2"/>
       </w:pPr>
-      <w:r>
-        <w:t>1.</w:t>
-      </w:r>
-      <w:r>
-        <w:t>7</w:t>
-      </w:r>
-      <w:r>
-        <w:t xml:space="preserve"> </w:t>
-      </w:r>
-      <w:r>
-        <w:t>Pianificazione della raccolta delle informazioni</w:t>
-      </w:r>
-    </w:p>
+      <w:bookmarkStart w:id="14" w:name="_Toc4934555"/>
+      <w:r>
+        <w:t>1.7 Pianificazione della raccolta delle informazioni</w:t>
+      </w:r>
+      <w:bookmarkEnd w:id="14"/>
+    </w:p>
+    <w:p/>
     <w:p>
       <w:r>
         <w:t>Sono state intervistate 3 persone appartenenti a diversi target per avere una visione più ampia per lo sviluppo del progetto; in più è stato richiesto il parere di un esperto del dominio.</w:t>
@@ -2569,129 +2859,371 @@
       <w:pPr>
         <w:pStyle w:val="Titolo2"/>
       </w:pPr>
-      <w:r>
-        <w:t>1.</w:t>
-      </w:r>
-      <w:r>
-        <w:t>7.1</w:t>
+      <w:bookmarkStart w:id="15" w:name="_Toc4934556"/>
+      <w:r>
+        <w:t>1.7.1 Risultati delle interviste</w:t>
+      </w:r>
+      <w:bookmarkEnd w:id="15"/>
+    </w:p>
+    <w:p/>
+    <w:p>
+      <w:r>
+        <w:t>Di seguito vengono riportate le interviste effettuate.</w:t>
+      </w:r>
+      <w:r>
+        <w:t xml:space="preserve"> In alcuni casi è stato necessario adattare l’andamento della conversazione in base alle risposte degli intervistati. L’intervista non è stata portata quindi avanti come </w:t>
+      </w:r>
+      <w:proofErr w:type="gramStart"/>
+      <w:r>
+        <w:t>un rigido domanda</w:t>
+      </w:r>
+      <w:proofErr w:type="gramEnd"/>
+      <w:r>
+        <w:t xml:space="preserve"> e risposta, bensì è stata strutturata come una conversazione nella quale si è cercato di abbracciare tutti i punti di interesse (corrispondenti alle domande precedentemente individuate)</w:t>
+      </w:r>
+    </w:p>
+    <w:p>
+      <w:r>
+        <w:rPr>
+          <w:rStyle w:val="Titolo3Carattere"/>
+        </w:rPr>
+        <w:t>Intervista 1</w:t>
+      </w:r>
+      <w:r>
+        <w:t xml:space="preserve"> – La prima intervista è stata effettuata ad </w:t>
+      </w:r>
+      <w:r>
+        <w:t xml:space="preserve">una </w:t>
+      </w:r>
+      <w:r>
+        <w:t>donna di 70 anni, Rita, che nella prima metà degli anni 80 fu costretta a lasciare la propria abitazione.</w:t>
+      </w:r>
+      <w:r>
+        <w:br/>
+        <w:t>Infatti, risiedeva a Pozzuoli, terra nota per il fenomeno del bradisismo, che a causa dell’attività vulcanica nel sottosuolo comportava uno spostamento (in alto e in basso) del terreno con conseguenti frequenti terremoti.</w:t>
+      </w:r>
+      <w:r>
+        <w:br/>
+      </w:r>
+      <w:r>
+        <w:t xml:space="preserve">Proprio in seguito ad uno di questi sciami di terremoti, nei primi anni ’80 Rita, insieme alla sua famiglia, composta da 5 persone in totale, fu costretta a lasciare la propria casa. </w:t>
+      </w:r>
+      <w:r>
+        <w:br/>
+        <w:t xml:space="preserve">Dopo un primo periodo in una tendopoli organizzata dal Comune, stabilita nei pressi di Licola, l’insistere delle scosse rendeva il ritorno a casa sempre più improbabile, tanto che la sua famiglia fu costretta ad acquistare autonomamente un container, nel quale trascorsero un periodo di tempo che l’intervistata non è in grado di quantificare con esattezza. </w:t>
+      </w:r>
+      <w:r>
+        <w:br/>
+        <w:t>Uno dei motivi che li spinse ad acquistare il container, piuttosto che ad approfittare dell’ospitalità di parenti fuori dall’area Flegrea, fu la necessità di non spostarsi troppo dall’area di appartenenza.</w:t>
+      </w:r>
+      <w:r>
+        <w:br/>
+        <w:t>Rita non è molto portata per la tecnologia, ma sapendo come funziona in generale un computer e quante cose si possono fare al giorno d’oggi con esso, ritiene che se le persone avessero potuto mettere a disposizione i propri immobili in modo autonomo, forse alla sua famiglia sarebbe stato possibile essere collocata in una casa vera e propria, ammesso che essa fosse collocata non troppo distante dalla zona d’origine – pur accettando, ovviamente, di doversi allontanare dall’epicentro vero e proprio dell’emergenza.</w:t>
+      </w:r>
+    </w:p>
+    <w:p>
+      <w:r>
+        <w:rPr>
+          <w:rStyle w:val="Titolo3Carattere"/>
+        </w:rPr>
+        <w:t>Intervista 2</w:t>
+      </w:r>
+      <w:r>
+        <w:t xml:space="preserve"> – La seconda intervista è stata effettuata ad un dipendente bancario di 35 anni, sposato e padre di due bambine: Valeria di 5 anni e Cristina di 2. Egli è proprietario di una casa nel centro di Napoli e dispone di un immobile che non usa regolarmente a Castellammare di Stabia; è quindi interessato a metterlo a disposizione del Comune, nel caso di disastri naturali. Attualmente l’intervistato non ha ben chiaro l’iter burocratico </w:t>
+      </w:r>
+      <w:r>
+        <w:t>che teme essere lungo</w:t>
+      </w:r>
+      <w:r>
+        <w:t xml:space="preserve"> e tedioso e, avendo orari lavorativi pressanti, non si sente </w:t>
+      </w:r>
+      <w:r>
+        <w:lastRenderedPageBreak/>
+        <w:t xml:space="preserve">quindi incentivato a collaborare a questa iniziativa. L’intervistato ha skill tecnologiche avanzate e sarebbe quindi in grado di utilizzare il sito web da noi </w:t>
+      </w:r>
+      <w:r>
+        <w:t>ipotizzato</w:t>
+      </w:r>
+      <w:r>
+        <w:t xml:space="preserve"> per mettere a disposizione del Comune di Castellammare la sua abitazione, in </w:t>
+      </w:r>
+      <w:r>
+        <w:t>maniera più rapida ed efficiente rispetto a quanto attualmente possibile</w:t>
+      </w:r>
+      <w:r>
+        <w:t>.</w:t>
+      </w:r>
+    </w:p>
+    <w:p/>
+    <w:p>
+      <w:r>
+        <w:rPr>
+          <w:rStyle w:val="Titolo3Carattere"/>
+        </w:rPr>
+        <w:t>Intervista 3</w:t>
       </w:r>
       <w:r>
         <w:t xml:space="preserve"> </w:t>
       </w:r>
       <w:r>
-        <w:t>Risultati delle interviste</w:t>
+        <w:br/>
+        <w:t xml:space="preserve">Per quanto riguarda l’intervista con un esperto di gestione della popolazione in caso di disastri (naturali e non solo), è stato interpellato l’ingegner Michele Grimaldi, con il quale ci ha messo in contatto la professoressa Vitiello. L’intervista con l’ing. Grimaldi, in quanto cruciale per l’evolversi del progetto, viene riportata con ogni domanda e relativa risposta. </w:t>
       </w:r>
     </w:p>
     <w:p/>
     <w:p>
-      <w:r>
-        <w:t>Di seguito vengono riportate le interviste effettuate.</w:t>
-      </w:r>
-    </w:p>
-    <w:p>
-      <w:r>
-        <w:rPr>
-          <w:i/>
-        </w:rPr>
-        <w:t>Intervista 1</w:t>
-      </w:r>
-      <w:r>
-        <w:t xml:space="preserve"> – La prima intervista è stata effettuata ad </w:t>
-      </w:r>
-      <w:r>
-        <w:t>una donna anziana di 85 anni che si è ritrovata senza fissa dimora a causa di un terremoto. L’intervistata si trova in una situazione di disabilità motoria causata dalla distrofia di Duchenne, che le ha paralizzato i muscoli delle gambe. Oltre a questa malattia, ha anche problemi cardiovascolari e il diabete. A causa dei suoi problemi di salute, necessita quindi di viste ospedaliere costanti e del trattamento medico delle sue patologie. L’intervistata inoltre non sa quali sono le alternative per le abitazioni nel caso di disastro ambientale: ciò è dovuto in parte alla disinformazione e in parte ad un disinteresse personale.</w:t>
-      </w:r>
-      <w:r>
-        <w:t xml:space="preserve"> Inoltre, non possiede uno smartphone; le sue figlie, che la assistono, potrebbero però essere in grado di utilizzare il nostro sito web per ottenere informazioni circa l’ottenimento di un immobile.</w:t>
-      </w:r>
-    </w:p>
-    <w:p>
-      <w:r>
-        <w:rPr>
-          <w:i/>
-        </w:rPr>
-        <w:t xml:space="preserve">Intervista </w:t>
-      </w:r>
-      <w:r>
-        <w:rPr>
-          <w:i/>
-        </w:rPr>
-        <w:t>2</w:t>
-      </w:r>
-      <w:r>
-        <w:t xml:space="preserve"> – La </w:t>
-      </w:r>
-      <w:r>
-        <w:t>seconda</w:t>
-      </w:r>
-      <w:r>
-        <w:t xml:space="preserve"> intervista è stata effettuata ad u</w:t>
-      </w:r>
-      <w:r>
-        <w:t>n dipendente bancario di 35 anni, sposato e padre di due bambine: Valeria di 5 anni e Cristina di 2. Egli è proprietario di una casa nel centro di Napoli e dispone di un immobile che non usa regolarmente a Castellammare di Stabia; è quindi interessato a metterlo a disposizione del Comune, nel caso di disastri naturali. Attualmente l’intervistato non ha ben chiaro l’iter burocratico che è lungo e tedioso e, avendo orari lavorativi pressanti, non si sente quindi incentivato a collaborare a questa iniziativa. L’intervistato ha skill tecnologiche avanzate e sarebbe quindi in grado di utilizzare il sito web da noi pensato per mettere a disposizione del Comune di Castellammare la sua abitazione, in un lasso di tempo inferiore.</w:t>
-      </w:r>
-    </w:p>
-    <w:p>
-      <w:r>
-        <w:rPr>
-          <w:i/>
-        </w:rPr>
-        <w:t xml:space="preserve">Intervista </w:t>
-      </w:r>
-      <w:r>
-        <w:rPr>
-          <w:i/>
-        </w:rPr>
-        <w:t>3</w:t>
-      </w:r>
-      <w:r>
-        <w:t xml:space="preserve"> – La </w:t>
-      </w:r>
-      <w:r>
-        <w:t>terza intervista viene fatta ad un impiegato della protezione civile del Comune di Poggiomarino, Nicola. Nicola si è spesso ritrovato nella situazione di dover aiutare gli sfollati e ha notato che essi</w:t>
-      </w:r>
-      <w:r>
-        <w:t xml:space="preserve"> vivono nelle tendopoli per più del tempo necessario e che spesso non sanno cosa fare in situazioni di emergenza come questa. Tenendo conto del benessere delle persone e del fatto che l’iter burocratico non semplifichi loro le cose, egli ritiene che un sito web sarebbe un ottimo modo per risolvere il problema, sia lato burocratico sia per i civili. </w:t>
+      <w:pPr>
+        <w:rPr>
+          <w:b/>
+        </w:rPr>
+      </w:pPr>
+      <w:r>
+        <w:rPr>
+          <w:b/>
+        </w:rPr>
+        <w:t>Quali sono i passi per assegnare un’abitazione a chi ne ha bisogno?</w:t>
+      </w:r>
+    </w:p>
+    <w:p>
+      <w:pPr>
+        <w:pStyle w:val="Nessunaspaziatura"/>
+      </w:pPr>
+      <w:r>
+        <w:t>Si segue il piano di emergenza comunale, che si occupa della prevenzione degli eventi e permette di capire cosa fare anche quando un evento si è già verificato.</w:t>
+      </w:r>
+    </w:p>
+    <w:p>
+      <w:pPr>
+        <w:pStyle w:val="Nessunaspaziatura"/>
+      </w:pPr>
+      <w:r>
+        <w:t>Il piano prevede un elenco di alberghi.</w:t>
+      </w:r>
+      <w:r>
+        <w:br/>
+        <w:t>Nel caso di un evento particolare, ad esempio di un sisma, ci sono anche alloggi temporanei: le tendopoli e case temporanee. Se qualcuno ha seconde case che non usa, le si possono mettere a disposizione.</w:t>
+      </w:r>
+    </w:p>
+    <w:p>
+      <w:pPr>
+        <w:pStyle w:val="Nessunaspaziatura"/>
+      </w:pPr>
+    </w:p>
+    <w:p>
+      <w:pPr>
+        <w:rPr>
+          <w:b/>
+        </w:rPr>
+      </w:pPr>
+      <w:r>
+        <w:rPr>
+          <w:b/>
+        </w:rPr>
+        <w:t>Chi contatta i proprietari di case terze?</w:t>
+      </w:r>
+    </w:p>
+    <w:p>
+      <w:r>
+        <w:t>La protezione civile, o meglio il sindaco che diventa capo della protezione civile in quella sede. Il sindaco dispone dei piani di emergenza comunali, in cui c’è una lista di alberghi da contattare nel caso, e dai dati catastali si può risalire a chi dispone di seconde case che potrebbe mettere a disposizione.</w:t>
+      </w:r>
+    </w:p>
+    <w:p>
+      <w:pPr>
+        <w:rPr>
+          <w:b/>
+        </w:rPr>
+      </w:pPr>
+      <w:r>
+        <w:rPr>
+          <w:b/>
+        </w:rPr>
+        <w:t>È importante rimanere nella stessa area, dopo un disastro ambientale?</w:t>
+      </w:r>
+    </w:p>
+    <w:p>
+      <w:r>
+        <w:t xml:space="preserve">Sì, le persone tendono a voler rimanere nella stessa area, se c’è la possibilità. Qualora non ci sia la possibilità sono costretti a seguire le direttive e spostarsi o trovare un alloggio per conto loro. </w:t>
+      </w:r>
+    </w:p>
+    <w:p>
+      <w:pPr>
+        <w:rPr>
+          <w:b/>
+        </w:rPr>
+      </w:pPr>
+      <w:r>
+        <w:rPr>
+          <w:b/>
+        </w:rPr>
+        <w:t>Il comune come trova le persone che devono essere spostate?</w:t>
+      </w:r>
+    </w:p>
+    <w:p>
+      <w:r>
+        <w:t xml:space="preserve">Il piano di emergenza comunale prevede che le persone vanno nelle aree di attesa, dove avviene un censimento. Viene attivata la parte del piano di emergenza chiamata “modello di intervento” che dice agli operatori come comportarsi, e in questa fase rientra anche il conteggio della popolazione. Prima di tutto gli operatori devono curarsi di vedere se ci sono feriti. </w:t>
+      </w:r>
+      <w:r>
+        <w:br/>
+        <w:t>Una volta individuato poi un immobile inagibile, la famiglia che lo occupava vien ovviamente evacuata.</w:t>
+      </w:r>
+    </w:p>
+    <w:p>
+      <w:pPr>
+        <w:rPr>
+          <w:b/>
+        </w:rPr>
+      </w:pPr>
+      <w:r>
+        <w:rPr>
+          <w:b/>
+        </w:rPr>
+        <w:t>Come si mette a disposizione un immobile?</w:t>
+      </w:r>
+    </w:p>
+    <w:p>
+      <w:r>
+        <w:t>Attualmente non si mette a disposizione l’immobile nel piano di emergenza. Ci sarebbero delle questioni giuridiche da gestire: se un immobile viene messo nel piano di emergenza, ma in quel periodo è affittato a qualcuno, gli attuali residenti nell’immobile devono essere consapevoli che potrebbero essere costretti a lasciare l’abitazione per fare spazio a chi vive un’emergenza. Ci potrebbe quindi essere un incentivo da parte del comune per questa iniziativa, come agevolazione delle tasse sulla seconda casa. Importante è vedere anche dove si trova l’immobile, ad esempio se è nell’area compresa dall’evento che si verifica o in prossimità; in questi casi deve essere scartato.</w:t>
+      </w:r>
+    </w:p>
+    <w:p>
+      <w:pPr>
+        <w:rPr>
+          <w:b/>
+        </w:rPr>
+      </w:pPr>
+    </w:p>
+    <w:p>
+      <w:pPr>
+        <w:rPr>
+          <w:b/>
+        </w:rPr>
+      </w:pPr>
+    </w:p>
+    <w:p>
+      <w:pPr>
+        <w:rPr>
+          <w:b/>
+        </w:rPr>
+      </w:pPr>
+      <w:r>
+        <w:rPr>
+          <w:b/>
+        </w:rPr>
+        <w:lastRenderedPageBreak/>
+        <w:t xml:space="preserve">Attualmente c’è un sistema informatico che permetta di </w:t>
+      </w:r>
+      <w:r>
+        <w:rPr>
+          <w:b/>
+        </w:rPr>
+        <w:t>mettere a disposizione</w:t>
+      </w:r>
+      <w:r>
+        <w:rPr>
+          <w:b/>
+        </w:rPr>
+        <w:t xml:space="preserve"> degli immobili?</w:t>
+      </w:r>
+    </w:p>
+    <w:p>
+      <w:r>
+        <w:t>Non c’è ma potrebbe essere utile. Avendo subito a disposizione una lista di immobili potenzialmente disponibili, potrebbe addirittura essere possibile evitare la fase iniziale di smistamento in tendopoli. Sarebbe comunque necessario un aspetto di controllo degli immobili messi a disposizione, per verificare requisiti statici dell’abitazione e quant’altro.</w:t>
+      </w:r>
+    </w:p>
+    <w:p>
+      <w:pPr>
+        <w:rPr>
+          <w:b/>
+        </w:rPr>
+      </w:pPr>
+      <w:r>
+        <w:rPr>
+          <w:b/>
+        </w:rPr>
+        <w:t>Qual è la distanza massima per lo spostamento delle persone sfollate?</w:t>
+      </w:r>
+    </w:p>
+    <w:p>
+      <w:r>
+        <w:t>Si procede per cerchi concentrici e viene trovato il primo luogo disponibile sicuro. Prima le tendopoli, poi alloggi temporanei (se non ci sono vengono costruiti); nel frattempo vengono ricostruiti gli immobili distrutti.</w:t>
+      </w:r>
+    </w:p>
+    <w:p>
+      <w:pPr>
+        <w:rPr>
+          <w:b/>
+        </w:rPr>
+      </w:pPr>
+      <w:r>
+        <w:rPr>
+          <w:b/>
+        </w:rPr>
+        <w:t xml:space="preserve">Qual è il tempo necessario </w:t>
+      </w:r>
+      <w:r>
+        <w:rPr>
+          <w:b/>
+        </w:rPr>
+        <w:t>ottenere</w:t>
+      </w:r>
+      <w:r>
+        <w:rPr>
+          <w:b/>
+        </w:rPr>
+        <w:t xml:space="preserve"> un alloggio?</w:t>
+      </w:r>
+    </w:p>
+    <w:p>
+      <w:r>
+        <w:t>Il prima possibile, in relazione alla gravità del fenomeno che ha causato l’emergenza e al numero di persone coinvolte nell’evento. I tempi quindi potrebbero essere più lunghi se si deve collocare una grande quantità di persone.</w:t>
+      </w:r>
+      <w:bookmarkStart w:id="16" w:name="_GoBack"/>
+      <w:bookmarkEnd w:id="16"/>
+    </w:p>
+    <w:p>
+      <w:pPr>
+        <w:rPr>
+          <w:b/>
+        </w:rPr>
+      </w:pPr>
+      <w:r>
+        <w:rPr>
+          <w:b/>
+        </w:rPr>
+        <w:t>I nuclei familiari sono collocati tutti assieme?</w:t>
+      </w:r>
+    </w:p>
+    <w:p>
+      <w:r>
+        <w:t xml:space="preserve">Sì, di solito sì. Ovviamente se è possibile. </w:t>
+      </w:r>
+    </w:p>
+    <w:p/>
+    <w:p>
+      <w:pPr>
+        <w:pStyle w:val="Titolo2"/>
+      </w:pPr>
+      <w:bookmarkStart w:id="17" w:name="_Toc4934557"/>
+      <w:r>
+        <w:t>1.7.2 Risultati del sondaggio</w:t>
+      </w:r>
+      <w:bookmarkEnd w:id="17"/>
+    </w:p>
+    <w:p/>
+    <w:p>
+      <w:r>
+        <w:t>Dopo aver raccolto informazioni sui target di utenti individuati e dopo averli intervistati, abbiamo pubblicando un sondaggio online rivolto a tutte le persone. Il sondaggio è stato realizzato con Google Moduli, che permette di visualizzare i dati relativi a ogni risposta data dagli utenti sotto forma di grafici.</w:t>
       </w:r>
     </w:p>
     <w:p/>
     <w:p/>
-    <w:p>
-      <w:pPr>
-        <w:pStyle w:val="Titolo2"/>
-      </w:pPr>
-      <w:r>
-        <w:lastRenderedPageBreak/>
-        <w:t>1.7</w:t>
-      </w:r>
-      <w:r>
-        <w:t>.2</w:t>
-      </w:r>
-      <w:r>
-        <w:t xml:space="preserve"> Risultati </w:t>
-      </w:r>
-      <w:r>
-        <w:t>del sondaggio</w:t>
-      </w:r>
-    </w:p>
     <w:p/>
-    <w:p>
-      <w:r>
-        <w:t>Dopo aver raccolto informazioni sui target di utenti individuati e dopo averli intervistati, abbiamo pubblicando un sondaggio online rivolto a tutte le persone. Il sondaggio è stato realizzato con Google Moduli, che permette di visualizzare i dati relativi a ogni risposta data dagli utenti sotto forma di grafici.</w:t>
-      </w:r>
-    </w:p>
-    <w:p/>
-    <w:p/>
-    <w:p>
-      <w:bookmarkStart w:id="13" w:name="_GoBack"/>
-      <w:bookmarkEnd w:id="13"/>
-    </w:p>
     <w:p/>
     <w:p/>
     <w:p/>
     <w:sectPr>
-      <w:footerReference w:type="even" r:id="rId9"/>
-      <w:footerReference w:type="default" r:id="rId10"/>
+      <w:footerReference w:type="even" r:id="rId8"/>
+      <w:footerReference w:type="default" r:id="rId9"/>
       <w:pgSz w:w="11906" w:h="16838"/>
       <w:pgMar w:top="1417" w:right="1134" w:bottom="1134" w:left="1134" w:header="708" w:footer="708" w:gutter="0"/>
       <w:cols w:space="708"/>
@@ -3953,7 +4485,7 @@
       </w:pPr>
     </w:pPrDefault>
   </w:docDefaults>
-  <w:latentStyles w:defLockedState="0" w:defUIPriority="99" w:defSemiHidden="0" w:defUnhideWhenUsed="0" w:defQFormat="0" w:count="375">
+  <w:latentStyles w:defLockedState="0" w:defUIPriority="99" w:defSemiHidden="0" w:defUnhideWhenUsed="0" w:defQFormat="0" w:count="376">
     <w:lsdException w:name="Normal" w:uiPriority="0" w:qFormat="1"/>
     <w:lsdException w:name="heading 1" w:uiPriority="9" w:qFormat="1"/>
     <w:lsdException w:name="heading 2" w:semiHidden="1" w:uiPriority="9" w:unhideWhenUsed="1" w:qFormat="1"/>
@@ -4059,7 +4591,6 @@
     <w:lsdException w:name="HTML Sample" w:semiHidden="1" w:unhideWhenUsed="1"/>
     <w:lsdException w:name="HTML Typewriter" w:semiHidden="1" w:unhideWhenUsed="1"/>
     <w:lsdException w:name="HTML Variable" w:semiHidden="1" w:unhideWhenUsed="1"/>
-    <w:lsdException w:name="Normal Table" w:semiHidden="1" w:unhideWhenUsed="1"/>
     <w:lsdException w:name="annotation subject" w:semiHidden="1" w:unhideWhenUsed="1"/>
     <w:lsdException w:name="No List" w:semiHidden="1" w:unhideWhenUsed="1"/>
     <w:lsdException w:name="Outline List 1" w:semiHidden="1" w:unhideWhenUsed="1"/>
@@ -4106,10 +4637,8 @@
     <w:lsdException w:name="Table Subtle 2" w:semiHidden="1" w:unhideWhenUsed="1"/>
     <w:lsdException w:name="Table Web 1" w:semiHidden="1" w:unhideWhenUsed="1"/>
     <w:lsdException w:name="Table Web 2" w:semiHidden="1" w:unhideWhenUsed="1"/>
-    <w:lsdException w:name="Table Web 3" w:semiHidden="1" w:unhideWhenUsed="1"/>
     <w:lsdException w:name="Balloon Text" w:semiHidden="1" w:unhideWhenUsed="1"/>
     <w:lsdException w:name="Table Grid" w:uiPriority="39"/>
-    <w:lsdException w:name="Table Theme" w:semiHidden="1" w:unhideWhenUsed="1"/>
     <w:lsdException w:name="Placeholder Text" w:semiHidden="1"/>
     <w:lsdException w:name="No Spacing" w:uiPriority="1" w:qFormat="1"/>
     <w:lsdException w:name="Light Shading" w:uiPriority="60"/>
@@ -4329,6 +4858,7 @@
     <w:lsdException w:name="Smart Hyperlink" w:semiHidden="1" w:unhideWhenUsed="1"/>
     <w:lsdException w:name="Hashtag" w:semiHidden="1" w:unhideWhenUsed="1"/>
     <w:lsdException w:name="Unresolved Mention" w:semiHidden="1" w:unhideWhenUsed="1"/>
+    <w:lsdException w:name="Smart Link" w:semiHidden="1" w:unhideWhenUsed="1"/>
   </w:latentStyles>
   <w:style w:type="paragraph" w:default="1" w:styleId="Normale">
     <w:name w:val="Normal"/>

</xml_diff>

<commit_message>
Errori battitura assignment 1 Fixed
</commit_message>
<xml_diff>
--- a/Documentazione/Assignment1.docx
+++ b/Documentazione/Assignment1.docx
@@ -316,7 +316,7 @@
       <w:pPr>
         <w:pStyle w:val="Titolo1"/>
       </w:pPr>
-      <w:bookmarkStart w:id="0" w:name="_Toc4934541"/>
+      <w:bookmarkStart w:id="0" w:name="_Toc5178992"/>
       <w:r>
         <w:lastRenderedPageBreak/>
         <w:t>Indice</w:t>
@@ -347,7 +347,7 @@
       <w:r>
         <w:fldChar w:fldCharType="separate"/>
       </w:r>
-      <w:hyperlink w:anchor="_Toc4934541" w:history="1">
+      <w:hyperlink w:anchor="_Toc5178992" w:history="1">
         <w:r>
           <w:rPr>
             <w:rStyle w:val="Collegamentoipertestuale"/>
@@ -374,7 +374,7 @@
             <w:noProof/>
             <w:webHidden/>
           </w:rPr>
-          <w:instrText xml:space="preserve"> PAGEREF _Toc4934541 \h </w:instrText>
+          <w:instrText xml:space="preserve"> PAGEREF _Toc5178992 \h </w:instrText>
         </w:r>
         <w:r>
           <w:rPr>
@@ -420,7 +420,7 @@
           <w:lang w:eastAsia="it-IT"/>
         </w:rPr>
       </w:pPr>
-      <w:hyperlink w:anchor="_Toc4934542" w:history="1">
+      <w:hyperlink w:anchor="_Toc5178993" w:history="1">
         <w:r>
           <w:rPr>
             <w:rStyle w:val="Collegamentoipertestuale"/>
@@ -447,7 +447,7 @@
             <w:noProof/>
             <w:webHidden/>
           </w:rPr>
-          <w:instrText xml:space="preserve"> PAGEREF _Toc4934542 \h </w:instrText>
+          <w:instrText xml:space="preserve"> PAGEREF _Toc5178993 \h </w:instrText>
         </w:r>
         <w:r>
           <w:rPr>
@@ -494,7 +494,7 @@
           <w:lang w:eastAsia="it-IT"/>
         </w:rPr>
       </w:pPr>
-      <w:hyperlink w:anchor="_Toc4934543" w:history="1">
+      <w:hyperlink w:anchor="_Toc5178994" w:history="1">
         <w:r>
           <w:rPr>
             <w:rStyle w:val="Collegamentoipertestuale"/>
@@ -521,7 +521,7 @@
             <w:noProof/>
             <w:webHidden/>
           </w:rPr>
-          <w:instrText xml:space="preserve"> PAGEREF _Toc4934543 \h </w:instrText>
+          <w:instrText xml:space="preserve"> PAGEREF _Toc5178994 \h </w:instrText>
         </w:r>
         <w:r>
           <w:rPr>
@@ -568,7 +568,7 @@
           <w:lang w:eastAsia="it-IT"/>
         </w:rPr>
       </w:pPr>
-      <w:hyperlink w:anchor="_Toc4934544" w:history="1">
+      <w:hyperlink w:anchor="_Toc5178995" w:history="1">
         <w:r>
           <w:rPr>
             <w:rStyle w:val="Collegamentoipertestuale"/>
@@ -595,7 +595,7 @@
             <w:noProof/>
             <w:webHidden/>
           </w:rPr>
-          <w:instrText xml:space="preserve"> PAGEREF _Toc4934544 \h </w:instrText>
+          <w:instrText xml:space="preserve"> PAGEREF _Toc5178995 \h </w:instrText>
         </w:r>
         <w:r>
           <w:rPr>
@@ -642,7 +642,7 @@
           <w:lang w:eastAsia="it-IT"/>
         </w:rPr>
       </w:pPr>
-      <w:hyperlink w:anchor="_Toc4934545" w:history="1">
+      <w:hyperlink w:anchor="_Toc5178996" w:history="1">
         <w:r>
           <w:rPr>
             <w:rStyle w:val="Collegamentoipertestuale"/>
@@ -669,7 +669,7 @@
             <w:noProof/>
             <w:webHidden/>
           </w:rPr>
-          <w:instrText xml:space="preserve"> PAGEREF _Toc4934545 \h </w:instrText>
+          <w:instrText xml:space="preserve"> PAGEREF _Toc5178996 \h </w:instrText>
         </w:r>
         <w:r>
           <w:rPr>
@@ -716,7 +716,7 @@
           <w:lang w:eastAsia="it-IT"/>
         </w:rPr>
       </w:pPr>
-      <w:hyperlink w:anchor="_Toc4934546" w:history="1">
+      <w:hyperlink w:anchor="_Toc5178997" w:history="1">
         <w:r>
           <w:rPr>
             <w:rStyle w:val="Collegamentoipertestuale"/>
@@ -743,7 +743,7 @@
             <w:noProof/>
             <w:webHidden/>
           </w:rPr>
-          <w:instrText xml:space="preserve"> PAGEREF _Toc4934546 \h </w:instrText>
+          <w:instrText xml:space="preserve"> PAGEREF _Toc5178997 \h </w:instrText>
         </w:r>
         <w:r>
           <w:rPr>
@@ -788,7 +788,7 @@
           <w:lang w:eastAsia="it-IT"/>
         </w:rPr>
       </w:pPr>
-      <w:hyperlink w:anchor="_Toc4934547" w:history="1">
+      <w:hyperlink w:anchor="_Toc5178998" w:history="1">
         <w:r>
           <w:rPr>
             <w:rStyle w:val="Collegamentoipertestuale"/>
@@ -815,7 +815,7 @@
             <w:noProof/>
             <w:webHidden/>
           </w:rPr>
-          <w:instrText xml:space="preserve"> PAGEREF _Toc4934547 \h </w:instrText>
+          <w:instrText xml:space="preserve"> PAGEREF _Toc5178998 \h </w:instrText>
         </w:r>
         <w:r>
           <w:rPr>
@@ -860,7 +860,7 @@
           <w:lang w:eastAsia="it-IT"/>
         </w:rPr>
       </w:pPr>
-      <w:hyperlink w:anchor="_Toc4934548" w:history="1">
+      <w:hyperlink w:anchor="_Toc5178999" w:history="1">
         <w:r>
           <w:rPr>
             <w:rStyle w:val="Collegamentoipertestuale"/>
@@ -887,7 +887,7 @@
             <w:noProof/>
             <w:webHidden/>
           </w:rPr>
-          <w:instrText xml:space="preserve"> PAGEREF _Toc4934548 \h </w:instrText>
+          <w:instrText xml:space="preserve"> PAGEREF _Toc5178999 \h </w:instrText>
         </w:r>
         <w:r>
           <w:rPr>
@@ -932,7 +932,7 @@
           <w:lang w:eastAsia="it-IT"/>
         </w:rPr>
       </w:pPr>
-      <w:hyperlink w:anchor="_Toc4934549" w:history="1">
+      <w:hyperlink w:anchor="_Toc5179000" w:history="1">
         <w:r>
           <w:rPr>
             <w:rStyle w:val="Collegamentoipertestuale"/>
@@ -959,7 +959,7 @@
             <w:noProof/>
             <w:webHidden/>
           </w:rPr>
-          <w:instrText xml:space="preserve"> PAGEREF _Toc4934549 \h </w:instrText>
+          <w:instrText xml:space="preserve"> PAGEREF _Toc5179000 \h </w:instrText>
         </w:r>
         <w:r>
           <w:rPr>
@@ -1004,7 +1004,7 @@
           <w:lang w:eastAsia="it-IT"/>
         </w:rPr>
       </w:pPr>
-      <w:hyperlink w:anchor="_Toc4934550" w:history="1">
+      <w:hyperlink w:anchor="_Toc5179001" w:history="1">
         <w:r>
           <w:rPr>
             <w:rStyle w:val="Collegamentoipertestuale"/>
@@ -1031,7 +1031,7 @@
             <w:noProof/>
             <w:webHidden/>
           </w:rPr>
-          <w:instrText xml:space="preserve"> PAGEREF _Toc4934550 \h </w:instrText>
+          <w:instrText xml:space="preserve"> PAGEREF _Toc5179001 \h </w:instrText>
         </w:r>
         <w:r>
           <w:rPr>
@@ -1076,7 +1076,7 @@
           <w:lang w:eastAsia="it-IT"/>
         </w:rPr>
       </w:pPr>
-      <w:hyperlink w:anchor="_Toc4934551" w:history="1">
+      <w:hyperlink w:anchor="_Toc5179002" w:history="1">
         <w:r>
           <w:rPr>
             <w:rStyle w:val="Collegamentoipertestuale"/>
@@ -1103,7 +1103,7 @@
             <w:noProof/>
             <w:webHidden/>
           </w:rPr>
-          <w:instrText xml:space="preserve"> PAGEREF _Toc4934551 \h </w:instrText>
+          <w:instrText xml:space="preserve"> PAGEREF _Toc5179002 \h </w:instrText>
         </w:r>
         <w:r>
           <w:rPr>
@@ -1148,7 +1148,7 @@
           <w:lang w:eastAsia="it-IT"/>
         </w:rPr>
       </w:pPr>
-      <w:hyperlink w:anchor="_Toc4934552" w:history="1">
+      <w:hyperlink w:anchor="_Toc5179003" w:history="1">
         <w:r>
           <w:rPr>
             <w:rStyle w:val="Collegamentoipertestuale"/>
@@ -1175,7 +1175,7 @@
             <w:noProof/>
             <w:webHidden/>
           </w:rPr>
-          <w:instrText xml:space="preserve"> PAGEREF _Toc4934552 \h </w:instrText>
+          <w:instrText xml:space="preserve"> PAGEREF _Toc5179003 \h </w:instrText>
         </w:r>
         <w:r>
           <w:rPr>
@@ -1222,7 +1222,7 @@
           <w:lang w:eastAsia="it-IT"/>
         </w:rPr>
       </w:pPr>
-      <w:hyperlink w:anchor="_Toc4934553" w:history="1">
+      <w:hyperlink w:anchor="_Toc5179004" w:history="1">
         <w:r>
           <w:rPr>
             <w:rStyle w:val="Collegamentoipertestuale"/>
@@ -1249,7 +1249,7 @@
             <w:noProof/>
             <w:webHidden/>
           </w:rPr>
-          <w:instrText xml:space="preserve"> PAGEREF _Toc4934553 \h </w:instrText>
+          <w:instrText xml:space="preserve"> PAGEREF _Toc5179004 \h </w:instrText>
         </w:r>
         <w:r>
           <w:rPr>
@@ -1296,7 +1296,7 @@
           <w:lang w:eastAsia="it-IT"/>
         </w:rPr>
       </w:pPr>
-      <w:hyperlink w:anchor="_Toc4934554" w:history="1">
+      <w:hyperlink w:anchor="_Toc5179005" w:history="1">
         <w:r>
           <w:rPr>
             <w:rStyle w:val="Collegamentoipertestuale"/>
@@ -1323,7 +1323,7 @@
             <w:noProof/>
             <w:webHidden/>
           </w:rPr>
-          <w:instrText xml:space="preserve"> PAGEREF _Toc4934554 \h </w:instrText>
+          <w:instrText xml:space="preserve"> PAGEREF _Toc5179005 \h </w:instrText>
         </w:r>
         <w:r>
           <w:rPr>
@@ -1370,7 +1370,7 @@
           <w:lang w:eastAsia="it-IT"/>
         </w:rPr>
       </w:pPr>
-      <w:hyperlink w:anchor="_Toc4934555" w:history="1">
+      <w:hyperlink w:anchor="_Toc5179006" w:history="1">
         <w:r>
           <w:rPr>
             <w:rStyle w:val="Collegamentoipertestuale"/>
@@ -1397,7 +1397,7 @@
             <w:noProof/>
             <w:webHidden/>
           </w:rPr>
-          <w:instrText xml:space="preserve"> PAGEREF _Toc4934555 \h </w:instrText>
+          <w:instrText xml:space="preserve"> PAGEREF _Toc5179006 \h </w:instrText>
         </w:r>
         <w:r>
           <w:rPr>
@@ -1444,7 +1444,7 @@
           <w:lang w:eastAsia="it-IT"/>
         </w:rPr>
       </w:pPr>
-      <w:hyperlink w:anchor="_Toc4934556" w:history="1">
+      <w:hyperlink w:anchor="_Toc5179007" w:history="1">
         <w:r>
           <w:rPr>
             <w:rStyle w:val="Collegamentoipertestuale"/>
@@ -1471,7 +1471,7 @@
             <w:noProof/>
             <w:webHidden/>
           </w:rPr>
-          <w:instrText xml:space="preserve"> PAGEREF _Toc4934556 \h </w:instrText>
+          <w:instrText xml:space="preserve"> PAGEREF _Toc5179007 \h </w:instrText>
         </w:r>
         <w:r>
           <w:rPr>
@@ -1492,6 +1492,222 @@
             <w:webHidden/>
           </w:rPr>
           <w:t>7</w:t>
+        </w:r>
+        <w:r>
+          <w:rPr>
+            <w:noProof/>
+            <w:webHidden/>
+          </w:rPr>
+          <w:fldChar w:fldCharType="end"/>
+        </w:r>
+      </w:hyperlink>
+    </w:p>
+    <w:p>
+      <w:pPr>
+        <w:pStyle w:val="Sommario3"/>
+        <w:tabs>
+          <w:tab w:val="right" w:pos="9628"/>
+        </w:tabs>
+        <w:rPr>
+          <w:rFonts w:eastAsiaTheme="minorEastAsia" w:cstheme="minorBidi"/>
+          <w:noProof/>
+          <w:sz w:val="24"/>
+          <w:szCs w:val="24"/>
+          <w:lang w:eastAsia="it-IT"/>
+        </w:rPr>
+      </w:pPr>
+      <w:hyperlink w:anchor="_Toc5179008" w:history="1">
+        <w:r>
+          <w:rPr>
+            <w:rStyle w:val="Collegamentoipertestuale"/>
+            <w:noProof/>
+          </w:rPr>
+          <w:t>Intervista 1</w:t>
+        </w:r>
+        <w:r>
+          <w:rPr>
+            <w:noProof/>
+            <w:webHidden/>
+          </w:rPr>
+          <w:tab/>
+        </w:r>
+        <w:r>
+          <w:rPr>
+            <w:noProof/>
+            <w:webHidden/>
+          </w:rPr>
+          <w:fldChar w:fldCharType="begin"/>
+        </w:r>
+        <w:r>
+          <w:rPr>
+            <w:noProof/>
+            <w:webHidden/>
+          </w:rPr>
+          <w:instrText xml:space="preserve"> PAGEREF _Toc5179008 \h </w:instrText>
+        </w:r>
+        <w:r>
+          <w:rPr>
+            <w:noProof/>
+            <w:webHidden/>
+          </w:rPr>
+        </w:r>
+        <w:r>
+          <w:rPr>
+            <w:noProof/>
+            <w:webHidden/>
+          </w:rPr>
+          <w:fldChar w:fldCharType="separate"/>
+        </w:r>
+        <w:r>
+          <w:rPr>
+            <w:noProof/>
+            <w:webHidden/>
+          </w:rPr>
+          <w:t>7</w:t>
+        </w:r>
+        <w:r>
+          <w:rPr>
+            <w:noProof/>
+            <w:webHidden/>
+          </w:rPr>
+          <w:fldChar w:fldCharType="end"/>
+        </w:r>
+      </w:hyperlink>
+    </w:p>
+    <w:p>
+      <w:pPr>
+        <w:pStyle w:val="Sommario3"/>
+        <w:tabs>
+          <w:tab w:val="right" w:pos="9628"/>
+        </w:tabs>
+        <w:rPr>
+          <w:rFonts w:eastAsiaTheme="minorEastAsia" w:cstheme="minorBidi"/>
+          <w:noProof/>
+          <w:sz w:val="24"/>
+          <w:szCs w:val="24"/>
+          <w:lang w:eastAsia="it-IT"/>
+        </w:rPr>
+      </w:pPr>
+      <w:hyperlink w:anchor="_Toc5179009" w:history="1">
+        <w:r>
+          <w:rPr>
+            <w:rStyle w:val="Collegamentoipertestuale"/>
+            <w:noProof/>
+          </w:rPr>
+          <w:t>Intervista 2</w:t>
+        </w:r>
+        <w:r>
+          <w:rPr>
+            <w:noProof/>
+            <w:webHidden/>
+          </w:rPr>
+          <w:tab/>
+        </w:r>
+        <w:r>
+          <w:rPr>
+            <w:noProof/>
+            <w:webHidden/>
+          </w:rPr>
+          <w:fldChar w:fldCharType="begin"/>
+        </w:r>
+        <w:r>
+          <w:rPr>
+            <w:noProof/>
+            <w:webHidden/>
+          </w:rPr>
+          <w:instrText xml:space="preserve"> PAGEREF _Toc5179009 \h </w:instrText>
+        </w:r>
+        <w:r>
+          <w:rPr>
+            <w:noProof/>
+            <w:webHidden/>
+          </w:rPr>
+        </w:r>
+        <w:r>
+          <w:rPr>
+            <w:noProof/>
+            <w:webHidden/>
+          </w:rPr>
+          <w:fldChar w:fldCharType="separate"/>
+        </w:r>
+        <w:r>
+          <w:rPr>
+            <w:noProof/>
+            <w:webHidden/>
+          </w:rPr>
+          <w:t>7</w:t>
+        </w:r>
+        <w:r>
+          <w:rPr>
+            <w:noProof/>
+            <w:webHidden/>
+          </w:rPr>
+          <w:fldChar w:fldCharType="end"/>
+        </w:r>
+      </w:hyperlink>
+    </w:p>
+    <w:p>
+      <w:pPr>
+        <w:pStyle w:val="Sommario3"/>
+        <w:tabs>
+          <w:tab w:val="right" w:pos="9628"/>
+        </w:tabs>
+        <w:rPr>
+          <w:rFonts w:eastAsiaTheme="minorEastAsia" w:cstheme="minorBidi"/>
+          <w:noProof/>
+          <w:sz w:val="24"/>
+          <w:szCs w:val="24"/>
+          <w:lang w:eastAsia="it-IT"/>
+        </w:rPr>
+      </w:pPr>
+      <w:hyperlink w:anchor="_Toc5179010" w:history="1">
+        <w:r>
+          <w:rPr>
+            <w:rStyle w:val="Collegamentoipertestuale"/>
+            <w:noProof/>
+          </w:rPr>
+          <w:t>Intervista 3</w:t>
+        </w:r>
+        <w:r>
+          <w:rPr>
+            <w:noProof/>
+            <w:webHidden/>
+          </w:rPr>
+          <w:tab/>
+        </w:r>
+        <w:r>
+          <w:rPr>
+            <w:noProof/>
+            <w:webHidden/>
+          </w:rPr>
+          <w:fldChar w:fldCharType="begin"/>
+        </w:r>
+        <w:r>
+          <w:rPr>
+            <w:noProof/>
+            <w:webHidden/>
+          </w:rPr>
+          <w:instrText xml:space="preserve"> PAGEREF _Toc5179010 \h </w:instrText>
+        </w:r>
+        <w:r>
+          <w:rPr>
+            <w:noProof/>
+            <w:webHidden/>
+          </w:rPr>
+        </w:r>
+        <w:r>
+          <w:rPr>
+            <w:noProof/>
+            <w:webHidden/>
+          </w:rPr>
+          <w:fldChar w:fldCharType="separate"/>
+        </w:r>
+        <w:r>
+          <w:rPr>
+            <w:noProof/>
+            <w:webHidden/>
+          </w:rPr>
+          <w:t>8</w:t>
         </w:r>
         <w:r>
           <w:rPr>
@@ -1518,7 +1734,7 @@
           <w:lang w:eastAsia="it-IT"/>
         </w:rPr>
       </w:pPr>
-      <w:hyperlink w:anchor="_Toc4934557" w:history="1">
+      <w:hyperlink w:anchor="_Toc5179011" w:history="1">
         <w:r>
           <w:rPr>
             <w:rStyle w:val="Collegamentoipertestuale"/>
@@ -1545,7 +1761,7 @@
             <w:noProof/>
             <w:webHidden/>
           </w:rPr>
-          <w:instrText xml:space="preserve"> PAGEREF _Toc4934557 \h </w:instrText>
+          <w:instrText xml:space="preserve"> PAGEREF _Toc5179011 \h </w:instrText>
         </w:r>
         <w:r>
           <w:rPr>
@@ -1565,7 +1781,7 @@
             <w:noProof/>
             <w:webHidden/>
           </w:rPr>
-          <w:t>8</w:t>
+          <w:t>9</w:t>
         </w:r>
         <w:r>
           <w:rPr>
@@ -1581,7 +1797,10 @@
         <w:fldChar w:fldCharType="end"/>
       </w:r>
     </w:p>
-    <w:p/>
+    <w:p>
+      <w:bookmarkStart w:id="1" w:name="_GoBack"/>
+      <w:bookmarkEnd w:id="1"/>
+    </w:p>
     <w:p>
       <w:pPr>
         <w:rPr>
@@ -1603,22 +1822,22 @@
       <w:pPr>
         <w:pStyle w:val="Titolo1"/>
       </w:pPr>
-      <w:bookmarkStart w:id="1" w:name="_Toc4934542"/>
+      <w:bookmarkStart w:id="2" w:name="_Toc5178993"/>
       <w:r>
         <w:lastRenderedPageBreak/>
         <w:t>1. Piano indagine contestuale</w:t>
       </w:r>
-      <w:bookmarkEnd w:id="1"/>
+      <w:bookmarkEnd w:id="2"/>
     </w:p>
     <w:p>
       <w:pPr>
         <w:pStyle w:val="Titolo2"/>
       </w:pPr>
-      <w:bookmarkStart w:id="2" w:name="_Toc4934543"/>
+      <w:bookmarkStart w:id="3" w:name="_Toc5178994"/>
       <w:r>
         <w:t>1.1 Descrizione del problema</w:t>
       </w:r>
-      <w:bookmarkEnd w:id="2"/>
+      <w:bookmarkEnd w:id="3"/>
     </w:p>
     <w:p/>
     <w:p>
@@ -1665,7 +1884,33 @@
       </w:r>
       <w:r>
         <w:br/>
-        <w:t>Nel frattempo quindi le persone sono costrette alloggiare in abitazioni temporanee, sprovviste di tutti i comfort di una casa tradizionale.</w:t>
+        <w:t>Nel frattempo quindi le persone sono costrette</w:t>
+      </w:r>
+      <w:r>
+        <w:t xml:space="preserve"> ad</w:t>
+      </w:r>
+      <w:r>
+        <w:t xml:space="preserve"> alloggiare</w:t>
+      </w:r>
+      <w:r>
+        <w:t xml:space="preserve"> inizialmente in </w:t>
+      </w:r>
+      <w:proofErr w:type="spellStart"/>
+      <w:r>
+        <w:t>tendopoli</w:t>
+      </w:r>
+      <w:proofErr w:type="spellEnd"/>
+      <w:r>
+        <w:t>, e successivamente</w:t>
+      </w:r>
+      <w:r>
+        <w:t xml:space="preserve"> in abitazioni temporanee</w:t>
+      </w:r>
+      <w:r>
+        <w:t xml:space="preserve"> </w:t>
+      </w:r>
+      <w:r>
+        <w:t>sprovviste di tutti i comfort di una casa tradizionale.</w:t>
       </w:r>
     </w:p>
     <w:p>
@@ -1697,11 +1942,11 @@
       <w:pPr>
         <w:pStyle w:val="Titolo2"/>
       </w:pPr>
-      <w:bookmarkStart w:id="3" w:name="_Toc4934544"/>
+      <w:bookmarkStart w:id="4" w:name="_Toc5178995"/>
       <w:r>
         <w:t>1.2 Questioni di affrontare</w:t>
       </w:r>
-      <w:bookmarkEnd w:id="3"/>
+      <w:bookmarkEnd w:id="4"/>
     </w:p>
     <w:p/>
     <w:p>
@@ -1881,12 +2126,12 @@
       <w:pPr>
         <w:pStyle w:val="Titolo2"/>
       </w:pPr>
-      <w:bookmarkStart w:id="4" w:name="_Toc4934545"/>
+      <w:bookmarkStart w:id="5" w:name="_Toc5178996"/>
       <w:r>
         <w:lastRenderedPageBreak/>
         <w:t>1.3 Target</w:t>
       </w:r>
-      <w:bookmarkEnd w:id="4"/>
+      <w:bookmarkEnd w:id="5"/>
       <w:r>
         <w:t xml:space="preserve"> </w:t>
       </w:r>
@@ -1937,16 +2182,33 @@
       <w:pPr>
         <w:pStyle w:val="Titolo2"/>
       </w:pPr>
-      <w:bookmarkStart w:id="5" w:name="_Toc4934546"/>
+      <w:bookmarkStart w:id="6" w:name="_Toc5178997"/>
       <w:r>
         <w:t>1.4 Intervista</w:t>
       </w:r>
-      <w:bookmarkEnd w:id="5"/>
+      <w:bookmarkEnd w:id="6"/>
     </w:p>
     <w:p/>
     <w:p>
       <w:r>
-        <w:t xml:space="preserve">Il mezzo principale di raccolta di informazioni che intendiamo utilizzare è un’intervista da realizzare di persona, prendendo appunti e/o registrandola, oppure telematicamente, avendo quindi a disposizione un log completo della conversazione. </w:t>
+        <w:t>Il mezzo principale di raccolta di informazioni che intendiamo utilizzare è un’intervista da realizzare di persona, prendendo appunti e/o registrandola, oppure</w:t>
+      </w:r>
+      <w:r>
+        <w:t xml:space="preserve"> – se non fosse possibile effettuarla di persona </w:t>
+      </w:r>
+      <w:proofErr w:type="gramStart"/>
+      <w:r>
+        <w:t xml:space="preserve">- </w:t>
+      </w:r>
+      <w:r>
+        <w:t xml:space="preserve"> telematicamente</w:t>
+      </w:r>
+      <w:proofErr w:type="gramEnd"/>
+      <w:r>
+        <w:t>.</w:t>
+      </w:r>
+      <w:r>
+        <w:t xml:space="preserve"> </w:t>
       </w:r>
     </w:p>
     <w:p>
@@ -1970,11 +2232,11 @@
       <w:pPr>
         <w:pStyle w:val="Titolo3"/>
       </w:pPr>
-      <w:bookmarkStart w:id="6" w:name="_Toc4934547"/>
+      <w:bookmarkStart w:id="7" w:name="_Toc5178998"/>
       <w:r>
         <w:t>1.4.1 Domande per raccolta dati anagrafici e di background [Target: Tutte le tipologie di utenti]</w:t>
       </w:r>
-      <w:bookmarkEnd w:id="6"/>
+      <w:bookmarkEnd w:id="7"/>
     </w:p>
     <w:p>
       <w:pPr>
@@ -2035,7 +2297,7 @@
       <w:pPr>
         <w:pStyle w:val="Titolo3"/>
       </w:pPr>
-      <w:bookmarkStart w:id="7" w:name="_Toc4934548"/>
+      <w:bookmarkStart w:id="8" w:name="_Toc5178999"/>
       <w:r>
         <w:t xml:space="preserve">1.4.2 </w:t>
       </w:r>
@@ -2045,7 +2307,7 @@
       <w:r>
         <w:t xml:space="preserve"> per la raccolta di informazioni sul background tecnologico [Target: Tutte le tipologie di utenti]</w:t>
       </w:r>
-      <w:bookmarkEnd w:id="7"/>
+      <w:bookmarkEnd w:id="8"/>
     </w:p>
     <w:p>
       <w:pPr>
@@ -2183,11 +2445,11 @@
       <w:pPr>
         <w:pStyle w:val="Titolo3"/>
       </w:pPr>
-      <w:bookmarkStart w:id="8" w:name="_Toc4934549"/>
+      <w:bookmarkStart w:id="9" w:name="_Toc5179000"/>
       <w:r>
         <w:t>1.4.3 Domande specifiche</w:t>
       </w:r>
-      <w:bookmarkEnd w:id="8"/>
+      <w:bookmarkEnd w:id="9"/>
       <w:r>
         <w:t xml:space="preserve"> </w:t>
       </w:r>
@@ -2202,11 +2464,11 @@
       <w:pPr>
         <w:pStyle w:val="Titolo3"/>
       </w:pPr>
-      <w:bookmarkStart w:id="9" w:name="_Toc4934550"/>
+      <w:bookmarkStart w:id="10" w:name="_Toc5179001"/>
       <w:r>
         <w:t>1.4.4 Domande specifiche per i cittadini che potrebbero mettere immobili a disposizione</w:t>
       </w:r>
-      <w:bookmarkEnd w:id="9"/>
+      <w:bookmarkEnd w:id="10"/>
     </w:p>
     <w:p/>
     <w:p>
@@ -2236,7 +2498,19 @@
         <w:t>propenso</w:t>
       </w:r>
       <w:r>
-        <w:t xml:space="preserve"> a mettere a disposizione di persone che vivono una situazione di emergenza un proprio immobile?</w:t>
+        <w:t xml:space="preserve"> a mettere</w:t>
+      </w:r>
+      <w:r>
+        <w:t xml:space="preserve"> un proprio immobile</w:t>
+      </w:r>
+      <w:r>
+        <w:t xml:space="preserve"> a disposizione di persone che vivono una situazione di emergenz</w:t>
+      </w:r>
+      <w:r>
+        <w:t>a</w:t>
+      </w:r>
+      <w:r>
+        <w:t>?</w:t>
       </w:r>
     </w:p>
     <w:p>
@@ -2283,11 +2557,11 @@
       <w:pPr>
         <w:pStyle w:val="Titolo3"/>
       </w:pPr>
-      <w:bookmarkStart w:id="10" w:name="_Toc4934551"/>
+      <w:bookmarkStart w:id="11" w:name="_Toc5179002"/>
       <w:r>
         <w:t>1.4.5 Domande specifiche per i cittadini potrebbero usufruire di un alloggio messo a disposizione</w:t>
       </w:r>
-      <w:bookmarkEnd w:id="10"/>
+      <w:bookmarkEnd w:id="11"/>
     </w:p>
     <w:p/>
     <w:p>
@@ -2436,12 +2710,12 @@
       <w:pPr>
         <w:pStyle w:val="Titolo3"/>
       </w:pPr>
-      <w:bookmarkStart w:id="11" w:name="_Toc4934552"/>
+      <w:bookmarkStart w:id="12" w:name="_Toc5179003"/>
       <w:r>
         <w:lastRenderedPageBreak/>
         <w:t>1.4.5 Domande specifiche per il personale che si occupa di gestire le assegnazioni di abitazioni a cittadini in situazione di necessità</w:t>
       </w:r>
-      <w:bookmarkEnd w:id="11"/>
+      <w:bookmarkEnd w:id="12"/>
       <w:r>
         <w:t xml:space="preserve"> </w:t>
       </w:r>
@@ -2518,14 +2792,14 @@
       <w:pPr>
         <w:pStyle w:val="Titolo2"/>
       </w:pPr>
-      <w:bookmarkStart w:id="12" w:name="_Toc4934553"/>
+      <w:bookmarkStart w:id="13" w:name="_Toc5179004"/>
       <w:r>
         <w:t>1.5</w:t>
       </w:r>
       <w:r>
         <w:t xml:space="preserve"> Indagine complementare mediante sondaggio</w:t>
       </w:r>
-      <w:bookmarkEnd w:id="12"/>
+      <w:bookmarkEnd w:id="13"/>
     </w:p>
     <w:p/>
     <w:p>
@@ -2793,12 +3067,12 @@
       <w:pPr>
         <w:pStyle w:val="Titolo2"/>
       </w:pPr>
-      <w:bookmarkStart w:id="13" w:name="_Toc4934554"/>
+      <w:bookmarkStart w:id="14" w:name="_Toc5179005"/>
       <w:r>
         <w:lastRenderedPageBreak/>
         <w:t>1.6 Task chiave da far svolgere agli utenti</w:t>
       </w:r>
-      <w:bookmarkEnd w:id="13"/>
+      <w:bookmarkEnd w:id="14"/>
     </w:p>
     <w:p/>
     <w:p>
@@ -2825,16 +3099,29 @@
       <w:pPr>
         <w:pStyle w:val="Titolo2"/>
       </w:pPr>
-      <w:bookmarkStart w:id="14" w:name="_Toc4934555"/>
+      <w:bookmarkStart w:id="15" w:name="_Toc5179006"/>
       <w:r>
         <w:t>1.7 Pianificazione della raccolta delle informazioni</w:t>
       </w:r>
-      <w:bookmarkEnd w:id="14"/>
+      <w:bookmarkEnd w:id="15"/>
     </w:p>
     <w:p/>
     <w:p>
       <w:r>
-        <w:t>Sono state intervistate 3 persone appartenenti a diversi target per avere una visione più ampia per lo sviluppo del progetto; in più è stato richiesto il parere di un esperto del dominio.</w:t>
+        <w:t>Sono state intervistate 3 persone appartenenti a diversi target per avere una visione più ampia per lo sviluppo del progett</w:t>
+      </w:r>
+      <w:r>
+        <w:t>o</w:t>
+      </w:r>
+      <w:r>
+        <w:t>.</w:t>
+      </w:r>
+      <w:r>
+        <w:t xml:space="preserve"> </w:t>
+      </w:r>
+      <w:r>
+        <w:br/>
+        <w:t xml:space="preserve">La terza intervista è stata fatta, inoltre, ad un esperto del dominio. </w:t>
       </w:r>
       <w:r>
         <w:br/>
@@ -2845,11 +3132,11 @@
       <w:pPr>
         <w:pStyle w:val="Titolo2"/>
       </w:pPr>
-      <w:bookmarkStart w:id="15" w:name="_Toc4934556"/>
+      <w:bookmarkStart w:id="16" w:name="_Toc5179007"/>
       <w:r>
         <w:t>1.7.1 Risultati delle interviste</w:t>
       </w:r>
-      <w:bookmarkEnd w:id="15"/>
+      <w:bookmarkEnd w:id="16"/>
     </w:p>
     <w:p/>
     <w:p>
@@ -2861,12 +3148,14 @@
       </w:r>
     </w:p>
     <w:p>
+      <w:bookmarkStart w:id="17" w:name="_Toc5179008"/>
       <w:r>
         <w:rPr>
           <w:rStyle w:val="Titolo3Carattere"/>
         </w:rPr>
         <w:t>Intervista 1</w:t>
       </w:r>
+      <w:bookmarkEnd w:id="17"/>
       <w:r>
         <w:t xml:space="preserve"> – La prima intervista è stata effettuata ad </w:t>
       </w:r>
@@ -2900,24 +3189,26 @@
       </w:r>
     </w:p>
     <w:p>
+      <w:bookmarkStart w:id="18" w:name="_Toc5179009"/>
       <w:r>
         <w:rPr>
           <w:rStyle w:val="Titolo3Carattere"/>
         </w:rPr>
         <w:t>Intervista 2</w:t>
       </w:r>
-      <w:r>
-        <w:t xml:space="preserve"> – La seconda intervista è stata effettuata ad un dipendente bancario di 35 anni, sposato e padre di due bambine: Valeria di 5 anni e Cristina di 2. Egli è proprietario di una casa nel centro di Napoli e dispone di un immobile che non usa regolarmente a Castellammare di Stabia; è quindi interessato a metterlo a disposizione del Comune, nel caso di disastri naturali. Attualmente l’intervistato non ha ben chiaro l’iter burocratico </w:t>
+      <w:bookmarkEnd w:id="18"/>
+      <w:r>
+        <w:t xml:space="preserve"> – La seconda intervista è stata effettuata ad un dipendente bancario di 35 anni, sposato e padre di due bambine: Valeria di 5 anni e Cristina di 2. Egli è proprietario di una casa nel centro di Napoli e dispone di un immobile che non usa regolarmente a Castellammare di Stabia; è quindi interessato a metterlo a disposizione del Comune, nel caso di disastri naturali. Attualmente l’intervistato non ha ben </w:t>
+      </w:r>
+      <w:r>
+        <w:lastRenderedPageBreak/>
+        <w:t xml:space="preserve">chiaro l’iter burocratico </w:t>
       </w:r>
       <w:r>
         <w:t>che teme essere lungo</w:t>
       </w:r>
       <w:r>
-        <w:t xml:space="preserve"> e tedioso e, avendo orari lavorativi pressanti, non si sente </w:t>
-      </w:r>
-      <w:r>
-        <w:lastRenderedPageBreak/>
-        <w:t xml:space="preserve">quindi incentivato a collaborare a questa iniziativa. L’intervistato ha skill tecnologiche avanzate e sarebbe quindi in grado di utilizzare il sito web da noi </w:t>
+        <w:t xml:space="preserve"> e tedioso e, avendo orari lavorativi pressanti, non si sente quindi incentivato a collaborare a questa iniziativa. L’intervistato ha skill tecnologiche avanzate e sarebbe quindi in grado di utilizzare il sito web da noi </w:t>
       </w:r>
       <w:r>
         <w:t>ipotizzato</w:t>
@@ -2934,12 +3225,14 @@
     </w:p>
     <w:p/>
     <w:p>
+      <w:bookmarkStart w:id="19" w:name="_Toc5179010"/>
       <w:r>
         <w:rPr>
           <w:rStyle w:val="Titolo3Carattere"/>
         </w:rPr>
         <w:t>Intervista 3</w:t>
       </w:r>
+      <w:bookmarkEnd w:id="19"/>
       <w:r>
         <w:t xml:space="preserve"> </w:t>
       </w:r>
@@ -3020,7 +3313,31 @@
         <w:t xml:space="preserve">R: </w:t>
       </w:r>
       <w:r>
-        <w:t>La protezione civile, o meglio il sindaco che diventa capo della protezione civile in quella sede. Il sindaco dispone dei piani di emergenza comunali, in cui c’è una lista di alberghi da contattare nel caso, e dai dati catastali si può risalire a chi dispone di seconde case che potrebbe mettere a disposizione.</w:t>
+        <w:t xml:space="preserve">La protezione civile, </w:t>
+      </w:r>
+      <w:r>
+        <w:t>impersonata</w:t>
+      </w:r>
+      <w:r>
+        <w:t xml:space="preserve"> </w:t>
+      </w:r>
+      <w:r>
+        <w:t>dal</w:t>
+      </w:r>
+      <w:r>
+        <w:t xml:space="preserve"> sindaco</w:t>
+      </w:r>
+      <w:r>
+        <w:t>,</w:t>
+      </w:r>
+      <w:r>
+        <w:t xml:space="preserve"> che diventa capo della protezione civile in quella sede. Il sindaco dispone dei piani di emergenza comunali, in cui c’è una lista di alberghi da contattare </w:t>
+      </w:r>
+      <w:r>
+        <w:t>in caso di emergenza</w:t>
+      </w:r>
+      <w:r>
+        <w:t>, e dai dati catastali si può risalire a chi dispone di seconde case che potrebbe mettere a disposizione.</w:t>
       </w:r>
     </w:p>
     <w:p>
@@ -3074,11 +3391,29 @@
         <w:t xml:space="preserve">R: </w:t>
       </w:r>
       <w:r>
-        <w:t xml:space="preserve">Il piano di emergenza comunale prevede che le persone vanno nelle aree di attesa, dove avviene un censimento. Viene attivata la parte del piano di emergenza chiamata “modello di intervento” che dice agli operatori come comportarsi, e in questa fase rientra anche il conteggio della popolazione. Prima di tutto gli operatori devono curarsi di vedere se ci sono feriti. </w:t>
+        <w:t xml:space="preserve">Il piano di emergenza comunale prevede che le persone </w:t>
+      </w:r>
+      <w:r>
+        <w:t>vadano</w:t>
+      </w:r>
+      <w:r>
+        <w:t xml:space="preserve"> nelle aree di attesa, dove avviene un censimento. Viene attivata la parte del piano di emergenza chiamata “modello di intervento” che dice agli operatori come comportarsi, e in questa fase rientra anche il conteggio della popolazione. Prima di tutto gli operatori devono </w:t>
+      </w:r>
+      <w:r>
+        <w:t>occuparsi</w:t>
+      </w:r>
+      <w:r>
+        <w:t xml:space="preserve"> di vedere se ci sono feriti. </w:t>
       </w:r>
       <w:r>
         <w:br/>
-        <w:t>Una volta individuato poi un immobile inagibile, la famiglia che lo occupava vien ovviamente evacuata.</w:t>
+        <w:t>Una volta individuato poi un immobile inagibile, la famiglia che lo occupava vien</w:t>
+      </w:r>
+      <w:r>
+        <w:t>e</w:t>
+      </w:r>
+      <w:r>
+        <w:t xml:space="preserve"> ovviamente evacuata.</w:t>
       </w:r>
     </w:p>
     <w:p>
@@ -3105,15 +3440,38 @@
         <w:t xml:space="preserve">R: </w:t>
       </w:r>
       <w:r>
-        <w:t>Attualmente non si mette a disposizione l’immobile nel piano di emergenza. Ci sarebbero delle questioni giuridiche da gestire: se un immobile viene messo nel piano di emergenza, ma in quel periodo è affittato a qualcuno, gli attuali residenti nell’immobile devono essere consapevoli che potrebbero essere costretti a lasciare l’abitazione per fare spazio a chi vive un’emergenza. Ci potrebbe quindi essere un incentivo da parte del comune per questa iniziativa, come agevolazione delle tasse sulla seconda casa. Importante è vedere anche dove si trova l’immobile, ad esempio se è nell’area compresa dall’evento che si verifica o in prossimità; in questi casi deve essere scartato.</w:t>
-      </w:r>
-    </w:p>
-    <w:p>
-      <w:pPr>
-        <w:rPr>
-          <w:b/>
-        </w:rPr>
-      </w:pPr>
+        <w:t xml:space="preserve">Attualmente </w:t>
+      </w:r>
+      <w:r>
+        <w:t>non è possibile metter</w:t>
+      </w:r>
+      <w:r>
+        <w:t xml:space="preserve">e a disposizione </w:t>
+      </w:r>
+      <w:r>
+        <w:t xml:space="preserve">un proprio </w:t>
+      </w:r>
+      <w:r>
+        <w:t xml:space="preserve">immobile </w:t>
+      </w:r>
+      <w:r>
+        <w:t>per</w:t>
+      </w:r>
+      <w:r>
+        <w:t xml:space="preserve"> </w:t>
+      </w:r>
+      <w:r>
+        <w:t>le</w:t>
+      </w:r>
+      <w:r>
+        <w:t xml:space="preserve"> emergenz</w:t>
+      </w:r>
+      <w:r>
+        <w:t>e</w:t>
+      </w:r>
+      <w:r>
+        <w:t>. Ci sarebbero delle questioni giuridiche da gestire: se un immobile viene messo nel piano di emergenza, ma in quel periodo è affittato a qualcuno, gli attuali residenti nell’immobile devono essere consapevoli che potrebbero essere costretti a lasciare l’abitazione per fare spazio a chi vive un’emergenza. Ci potrebbe quindi essere un incentivo da parte del comune per questa iniziativa, come agevolazione delle tasse sulla seconda casa. Importante è vedere anche dove si trova l’immobile, ad esempio se è nell’area compresa dall’evento che si verifica o in prossimità; in questi casi deve essere scartato.</w:t>
+      </w:r>
     </w:p>
     <w:p>
       <w:pPr>
@@ -3240,8 +3598,6 @@
         </w:rPr>
         <w:t xml:space="preserve">D: </w:t>
       </w:r>
-      <w:bookmarkStart w:id="16" w:name="_GoBack"/>
-      <w:bookmarkEnd w:id="16"/>
       <w:r>
         <w:rPr>
           <w:b/>
@@ -3262,16 +3618,28 @@
       <w:pPr>
         <w:pStyle w:val="Titolo2"/>
       </w:pPr>
-      <w:bookmarkStart w:id="17" w:name="_Toc4934557"/>
+      <w:bookmarkStart w:id="20" w:name="_Toc5179011"/>
       <w:r>
         <w:t>1.7.2 Risultati del sondaggio</w:t>
       </w:r>
-      <w:bookmarkEnd w:id="17"/>
+      <w:bookmarkEnd w:id="20"/>
     </w:p>
     <w:p/>
     <w:p>
       <w:r>
-        <w:t>Dopo aver raccolto informazioni sui target di utenti individuati e dopo averli intervistati, abbiamo pubblicando un sondaggio online rivolto a tutte le persone. Il sondaggio è stato realizzato con Google Moduli, che permette di visualizzare i dati relativi a ogni risposta data dagli utenti sotto forma di grafici.</w:t>
+        <w:t xml:space="preserve">Dopo aver raccolto informazioni sui target di utenti individuati e dopo averli intervistati, abbiamo pubblicando un sondaggio online rivolto a </w:t>
+      </w:r>
+      <w:r>
+        <w:t>tutti</w:t>
+      </w:r>
+      <w:r>
+        <w:t>.</w:t>
+      </w:r>
+      <w:r>
+        <w:br/>
+      </w:r>
+      <w:r>
+        <w:t>Il sondaggio è stato realizzato con Google Moduli, che permette di visualizzare i dati relativi a ogni risposta data dagli utenti sotto forma di grafici.</w:t>
       </w:r>
     </w:p>
     <w:p/>
@@ -3373,7 +3741,6 @@
         <w:rPr>
           <w:i/>
         </w:rPr>
-        <w:lastRenderedPageBreak/>
         <w:t>Luogo di residenza:</w:t>
       </w:r>
       <w:r>
@@ -3516,7 +3883,7 @@
         </w:rPr>
         <w:lastRenderedPageBreak/>
         <w:drawing>
-          <wp:anchor distT="0" distB="0" distL="114300" distR="114300" simplePos="0" relativeHeight="251660288" behindDoc="0" locked="0" layoutInCell="1" allowOverlap="1" wp14:anchorId="5BC8FB85" wp14:editId="1A8859C5">
+          <wp:anchor distT="0" distB="0" distL="114300" distR="114300" simplePos="0" relativeHeight="251660288" behindDoc="0" locked="0" layoutInCell="1" allowOverlap="1" wp14:anchorId="5BC8FB85" wp14:editId="11094FA6">
             <wp:simplePos x="0" y="0"/>
             <wp:positionH relativeFrom="margin">
               <wp:align>left</wp:align>
@@ -3907,13 +4274,19 @@
         <w:t>:</w:t>
       </w:r>
       <w:r>
+        <w:t xml:space="preserve"> il seguente grafico mostra che la </w:t>
+      </w:r>
+      <w:r>
+        <w:t>complessità</w:t>
+      </w:r>
+      <w:r>
+        <w:t xml:space="preserve"> dell’iter burocratico farebbe desistere il 47.1% degli intervistati</w:t>
+      </w:r>
+      <w:r>
+        <w:t>, con un ulteriore 30,9% che verrebbe comunque scoraggiato da esso.</w:t>
+      </w:r>
+      <w:r>
         <w:t xml:space="preserve"> </w:t>
-      </w:r>
-      <w:r>
-        <w:t>il seguente grafico mostra che la lunghezza dell’iter burocratico farebbe desistere il 47.1% degli intervistati</w:t>
-      </w:r>
-      <w:r>
-        <w:t xml:space="preserve">. </w:t>
       </w:r>
       <w:r>
         <w:t>Quest</w:t>
@@ -4137,19 +4510,13 @@
         <w:t>:</w:t>
       </w:r>
       <w:r>
-        <w:t xml:space="preserve"> </w:t>
-      </w:r>
-      <w:r>
-        <w:t>il 40% delle persone costrett</w:t>
+        <w:t xml:space="preserve"> il 40% delle persone costrett</w:t>
       </w:r>
       <w:r>
         <w:t>e</w:t>
       </w:r>
       <w:r>
-        <w:t xml:space="preserve"> a spostarsi a causa di emergenza ha dovuto cercare un alloggio in autonomia</w:t>
-      </w:r>
-      <w:r>
-        <w:t xml:space="preserve">. </w:t>
+        <w:t xml:space="preserve"> a spostarsi a causa di emergenza ha dovuto cercare un alloggio in autonomia. </w:t>
       </w:r>
       <w:r>
         <w:t>Questa domanda porta quindi alla conclusione che il processo di ottenimento di una casa ricevendo aiuto da parte del comune o di qualche associazione risulta essere lungo e che quindi le persone preferiscano muoversi autonomamente.</w:t>
@@ -4231,13 +4598,7 @@
         <w:t>:</w:t>
       </w:r>
       <w:r>
-        <w:t xml:space="preserve"> </w:t>
-      </w:r>
-      <w:r>
-        <w:t>per la maggioranza delle persone è abbastanza importante che l’abitazione temporanea sia nella stessa area di quella che ha dovuto lasciare; il 33.8% invece pensa sia molto importante rimanere nella stessa area, mentre per il 17.6% è indifferente dove si trovi l’alloggio temporaneo</w:t>
-      </w:r>
-      <w:r>
-        <w:t xml:space="preserve">. </w:t>
+        <w:t xml:space="preserve"> per la maggioranza delle persone è abbastanza importante che l’abitazione temporanea sia nella stessa area di quella che ha dovuto lasciare; il 33.8% invece pensa sia molto importante rimanere nella stessa area, mentre per il 17.6% è indifferente dove si trovi l’alloggio temporaneo. </w:t>
       </w:r>
     </w:p>
     <w:p>
@@ -4345,13 +4706,7 @@
         <w:t>:</w:t>
       </w:r>
       <w:r>
-        <w:t xml:space="preserve"> </w:t>
-      </w:r>
-      <w:r>
-        <w:t>il 41.2% degli intervistati possiede un nucleo di 4 persone; in netta minoranza invece è il nucleo familiare composto da una singola persona (7.4%).</w:t>
-      </w:r>
-      <w:r>
-        <w:t xml:space="preserve"> </w:t>
+        <w:t xml:space="preserve"> il 41.2% degli intervistati possiede un nucleo di 4 persone; in netta minoranza invece è il nucleo familiare composto da una singola persona (7.4%). </w:t>
       </w:r>
     </w:p>
     <w:p>
@@ -4430,13 +4785,7 @@
         <w:t>:</w:t>
       </w:r>
       <w:r>
-        <w:t xml:space="preserve"> </w:t>
-      </w:r>
-      <w:r>
-        <w:t xml:space="preserve">è stato riscontrato che la maggioranza degli intervistati non ha una persona portatrice di handicap nel proprio nucleo familiare. </w:t>
-      </w:r>
-      <w:r>
-        <w:t xml:space="preserve"> </w:t>
+        <w:t xml:space="preserve"> è stato riscontrato che la maggioranza degli intervistati non ha una persona portatrice di handicap nel proprio nucleo familiare.  </w:t>
       </w:r>
     </w:p>
     <w:p>
@@ -4517,10 +4866,7 @@
         <w:t>:</w:t>
       </w:r>
       <w:r>
-        <w:t xml:space="preserve"> </w:t>
-      </w:r>
-      <w:r>
-        <w:t>questa funzionalità è stata ritenuta utile da quasi la totalità</w:t>
+        <w:t xml:space="preserve"> questa funzionalità è stata ritenuta utile da quasi la totalità</w:t>
       </w:r>
       <w:r>
         <w:t xml:space="preserve"> (76.5%)</w:t>
@@ -4535,7 +4881,19 @@
         <w:t>vistati</w:t>
       </w:r>
       <w:r>
-        <w:t>. Dai dati evidenziati, è possibile notare che tante persone trovano scomodo attualmente mettere a disposizione un immobile e che quindi sarebbero propense a farlo mediante un sito web.</w:t>
+        <w:t>. Dai dati evidenziati, è possibile notare che tante persone trovano scomodo attualmente mettere a disposizione un immobile</w:t>
+      </w:r>
+      <w:r>
+        <w:t>, o non hanno alcuna informazione su come fare,</w:t>
+      </w:r>
+      <w:r>
+        <w:t xml:space="preserve"> e che quindi sarebbero propense a farlo </w:t>
+      </w:r>
+      <w:r>
+        <w:t>tramite</w:t>
+      </w:r>
+      <w:r>
+        <w:t xml:space="preserve"> un sito web.</w:t>
       </w:r>
     </w:p>
     <w:p>
@@ -4599,25 +4957,25 @@
         <w:rPr>
           <w:i/>
         </w:rPr>
-        <w:t>Assegnazione di</w:t>
+        <w:t>Assegnazione di un immobile online</w:t>
       </w:r>
       <w:r>
         <w:rPr>
           <w:i/>
         </w:rPr>
-        <w:t xml:space="preserve"> un immobile online</w:t>
-      </w:r>
-      <w:r>
-        <w:rPr>
-          <w:i/>
-        </w:rPr>
         <w:t>:</w:t>
       </w:r>
       <w:r>
         <w:t xml:space="preserve"> </w:t>
       </w:r>
       <w:r>
-        <w:t>dal grafico sottostante si evince che per il 60.3% degli intervistati sarebbe comodo assegnare un immobile a una persona attraverso un applicativo web; questo è quindi indice che anche l’assegnazione di un immobile sia complicata e che la maggioranza delle persone non sa quale sia la prassi da seguire</w:t>
+        <w:t>dal grafico sottostante si evince che per il 60.3% degli intervistati sarebbe comodo assegnare un immobile a una persona attraverso un applicativo web; questo è quindi indice che anche l’assegnazione di un immobile sia complicata e che la maggioranza delle persone non sa</w:t>
+      </w:r>
+      <w:r>
+        <w:t>ppia</w:t>
+      </w:r>
+      <w:r>
+        <w:t xml:space="preserve"> quale sia la prassi da seguire</w:t>
       </w:r>
       <w:r>
         <w:t>.</w:t>
@@ -5942,7 +6300,7 @@
       </w:pPr>
     </w:pPrDefault>
   </w:docDefaults>
-  <w:latentStyles w:defLockedState="0" w:defUIPriority="99" w:defSemiHidden="0" w:defUnhideWhenUsed="0" w:defQFormat="0" w:count="375">
+  <w:latentStyles w:defLockedState="0" w:defUIPriority="99" w:defSemiHidden="0" w:defUnhideWhenUsed="0" w:defQFormat="0" w:count="376">
     <w:lsdException w:name="Normal" w:uiPriority="0" w:qFormat="1"/>
     <w:lsdException w:name="heading 1" w:uiPriority="9" w:qFormat="1"/>
     <w:lsdException w:name="heading 2" w:semiHidden="1" w:uiPriority="9" w:unhideWhenUsed="1" w:qFormat="1"/>
@@ -6048,7 +6406,6 @@
     <w:lsdException w:name="HTML Sample" w:semiHidden="1" w:unhideWhenUsed="1"/>
     <w:lsdException w:name="HTML Typewriter" w:semiHidden="1" w:unhideWhenUsed="1"/>
     <w:lsdException w:name="HTML Variable" w:semiHidden="1" w:unhideWhenUsed="1"/>
-    <w:lsdException w:name="Normal Table" w:semiHidden="1" w:unhideWhenUsed="1"/>
     <w:lsdException w:name="annotation subject" w:semiHidden="1" w:unhideWhenUsed="1"/>
     <w:lsdException w:name="No List" w:semiHidden="1" w:unhideWhenUsed="1"/>
     <w:lsdException w:name="Outline List 1" w:semiHidden="1" w:unhideWhenUsed="1"/>
@@ -6095,10 +6452,8 @@
     <w:lsdException w:name="Table Subtle 2" w:semiHidden="1" w:unhideWhenUsed="1"/>
     <w:lsdException w:name="Table Web 1" w:semiHidden="1" w:unhideWhenUsed="1"/>
     <w:lsdException w:name="Table Web 2" w:semiHidden="1" w:unhideWhenUsed="1"/>
-    <w:lsdException w:name="Table Web 3" w:semiHidden="1" w:unhideWhenUsed="1"/>
     <w:lsdException w:name="Balloon Text" w:semiHidden="1" w:unhideWhenUsed="1"/>
     <w:lsdException w:name="Table Grid" w:uiPriority="39"/>
-    <w:lsdException w:name="Table Theme" w:semiHidden="1" w:unhideWhenUsed="1"/>
     <w:lsdException w:name="Placeholder Text" w:semiHidden="1"/>
     <w:lsdException w:name="No Spacing" w:uiPriority="1" w:qFormat="1"/>
     <w:lsdException w:name="Light Shading" w:uiPriority="60"/>
@@ -6318,6 +6673,7 @@
     <w:lsdException w:name="Smart Hyperlink" w:semiHidden="1" w:unhideWhenUsed="1"/>
     <w:lsdException w:name="Hashtag" w:semiHidden="1" w:unhideWhenUsed="1"/>
     <w:lsdException w:name="Unresolved Mention" w:semiHidden="1" w:unhideWhenUsed="1"/>
+    <w:lsdException w:name="Smart Link" w:semiHidden="1" w:unhideWhenUsed="1"/>
   </w:latentStyles>
   <w:style w:type="paragraph" w:default="1" w:styleId="Normale">
     <w:name w:val="Normal"/>
@@ -7104,7 +7460,7 @@
 </file>
 
 <file path=customXml/itemProps1.xml><?xml version="1.0" encoding="utf-8"?>
-<ds:datastoreItem xmlns:ds="http://schemas.openxmlformats.org/officeDocument/2006/customXml" ds:itemID="{FF2C70D1-73B4-473C-9756-BA49267F6DA1}">
+<ds:datastoreItem xmlns:ds="http://schemas.openxmlformats.org/officeDocument/2006/customXml" ds:itemID="{D48F5C06-CE57-B348-BF15-B1019204DF65}">
   <ds:schemaRefs>
     <ds:schemaRef ds:uri="http://schemas.openxmlformats.org/officeDocument/2006/bibliography"/>
   </ds:schemaRefs>

</xml_diff>

<commit_message>
cambiamenti del piano e risultati interviste
</commit_message>
<xml_diff>
--- a/Documentazione/Assignment1.docx
+++ b/Documentazione/Assignment1.docx
@@ -1797,10 +1797,7 @@
         <w:fldChar w:fldCharType="end"/>
       </w:r>
     </w:p>
-    <w:p>
-      <w:bookmarkStart w:id="1" w:name="_GoBack"/>
-      <w:bookmarkEnd w:id="1"/>
-    </w:p>
+    <w:p/>
     <w:p>
       <w:pPr>
         <w:rPr>
@@ -1822,22 +1819,22 @@
       <w:pPr>
         <w:pStyle w:val="Titolo1"/>
       </w:pPr>
-      <w:bookmarkStart w:id="2" w:name="_Toc5178993"/>
+      <w:bookmarkStart w:id="1" w:name="_Toc5178993"/>
       <w:r>
         <w:lastRenderedPageBreak/>
         <w:t>1. Piano indagine contestuale</w:t>
       </w:r>
+      <w:bookmarkEnd w:id="1"/>
+    </w:p>
+    <w:p>
+      <w:pPr>
+        <w:pStyle w:val="Titolo2"/>
+      </w:pPr>
+      <w:bookmarkStart w:id="2" w:name="_Toc5178994"/>
+      <w:r>
+        <w:t>1.1 Descrizione del problema</w:t>
+      </w:r>
       <w:bookmarkEnd w:id="2"/>
-    </w:p>
-    <w:p>
-      <w:pPr>
-        <w:pStyle w:val="Titolo2"/>
-      </w:pPr>
-      <w:bookmarkStart w:id="3" w:name="_Toc5178994"/>
-      <w:r>
-        <w:t>1.1 Descrizione del problema</w:t>
-      </w:r>
-      <w:bookmarkEnd w:id="3"/>
     </w:p>
     <w:p/>
     <w:p>
@@ -1893,15 +1890,7 @@
         <w:t xml:space="preserve"> alloggiare</w:t>
       </w:r>
       <w:r>
-        <w:t xml:space="preserve"> inizialmente in </w:t>
-      </w:r>
-      <w:proofErr w:type="spellStart"/>
-      <w:r>
-        <w:t>tendopoli</w:t>
-      </w:r>
-      <w:proofErr w:type="spellEnd"/>
-      <w:r>
-        <w:t>, e successivamente</w:t>
+        <w:t xml:space="preserve"> inizialmente in tendopoli, e successivamente</w:t>
       </w:r>
       <w:r>
         <w:t xml:space="preserve"> in abitazioni temporanee</w:t>
@@ -1942,11 +1931,11 @@
       <w:pPr>
         <w:pStyle w:val="Titolo2"/>
       </w:pPr>
-      <w:bookmarkStart w:id="4" w:name="_Toc5178995"/>
+      <w:bookmarkStart w:id="3" w:name="_Toc5178995"/>
       <w:r>
         <w:t>1.2 Questioni di affrontare</w:t>
       </w:r>
-      <w:bookmarkEnd w:id="4"/>
+      <w:bookmarkEnd w:id="3"/>
     </w:p>
     <w:p/>
     <w:p>
@@ -1999,7 +1988,7 @@
         <w:ind w:left="714" w:hanging="357"/>
       </w:pPr>
       <w:r>
-        <w:t>Mancanza di fondi da parte del comune per risarcire gli sfollati;</w:t>
+        <w:t>Necessità di dare priorità nell’alloggio a nuclei familiari contenenti almeno un bambino o persone anziane o con qualche tipo di disabilità;</w:t>
       </w:r>
     </w:p>
     <w:p>
@@ -2013,7 +2002,13 @@
         <w:ind w:left="714" w:hanging="357"/>
       </w:pPr>
       <w:r>
-        <w:t>Disponibilità solo di alloggi in città o regioni diverse;</w:t>
+        <w:t xml:space="preserve">Importanza </w:t>
+      </w:r>
+      <w:r>
+        <w:t>n</w:t>
+      </w:r>
+      <w:r>
+        <w:t>el non allontanare troppo le famiglie dall’area di appartenenza</w:t>
       </w:r>
     </w:p>
     <w:p>
@@ -2027,7 +2022,13 @@
         <w:ind w:left="714" w:hanging="357"/>
       </w:pPr>
       <w:r>
-        <w:t>Necessità di dare priorità nell’alloggio a nuclei familiari contenenti almeno un bambino o persone anziane o con qualche tipo di disabilità;</w:t>
+        <w:t>Assenza di un sistema noto</w:t>
+      </w:r>
+      <w:r>
+        <w:t xml:space="preserve"> che</w:t>
+      </w:r>
+      <w:r>
+        <w:t xml:space="preserve"> permetta di mettere a disposizione di chi possa averne bisogno una propria abitazione </w:t>
       </w:r>
     </w:p>
     <w:p>
@@ -2041,46 +2042,6 @@
         <w:ind w:left="714" w:hanging="357"/>
       </w:pPr>
       <w:r>
-        <w:t xml:space="preserve">Importanza </w:t>
-      </w:r>
-      <w:r>
-        <w:t>n</w:t>
-      </w:r>
-      <w:r>
-        <w:t>el non allontanare troppo le famiglie dall’area di appartenenza</w:t>
-      </w:r>
-    </w:p>
-    <w:p>
-      <w:pPr>
-        <w:pStyle w:val="Paragrafoelenco"/>
-        <w:numPr>
-          <w:ilvl w:val="0"/>
-          <w:numId w:val="3"/>
-        </w:numPr>
-        <w:spacing w:line="360" w:lineRule="auto"/>
-        <w:ind w:left="714" w:hanging="357"/>
-      </w:pPr>
-      <w:r>
-        <w:t>Assenza di un sistema noto</w:t>
-      </w:r>
-      <w:r>
-        <w:t xml:space="preserve"> che</w:t>
-      </w:r>
-      <w:r>
-        <w:t xml:space="preserve"> permetta di mettere a disposizione di chi possa averne bisogno una propria abitazione </w:t>
-      </w:r>
-    </w:p>
-    <w:p>
-      <w:pPr>
-        <w:pStyle w:val="Paragrafoelenco"/>
-        <w:numPr>
-          <w:ilvl w:val="0"/>
-          <w:numId w:val="3"/>
-        </w:numPr>
-        <w:spacing w:line="360" w:lineRule="auto"/>
-        <w:ind w:left="714" w:hanging="357"/>
-      </w:pPr>
-      <w:r>
         <w:t>Assenza di un sistema che sia semplice da utilizzare</w:t>
       </w:r>
       <w:r>
@@ -2122,16 +2083,23 @@
     </w:p>
     <w:p/>
     <w:p/>
+    <w:p/>
+    <w:p/>
     <w:p>
       <w:pPr>
         <w:pStyle w:val="Titolo2"/>
       </w:pPr>
-      <w:bookmarkStart w:id="5" w:name="_Toc5178996"/>
+      <w:bookmarkStart w:id="4" w:name="_Toc5178996"/>
       <w:r>
         <w:lastRenderedPageBreak/>
-        <w:t>1.3 Target</w:t>
-      </w:r>
+        <w:t>1</w:t>
+      </w:r>
+      <w:bookmarkStart w:id="5" w:name="_GoBack"/>
       <w:bookmarkEnd w:id="5"/>
+      <w:r>
+        <w:t>.3 Target</w:t>
+      </w:r>
+      <w:bookmarkEnd w:id="4"/>
       <w:r>
         <w:t xml:space="preserve"> </w:t>
       </w:r>
@@ -2194,16 +2162,11 @@
         <w:t>Il mezzo principale di raccolta di informazioni che intendiamo utilizzare è un’intervista da realizzare di persona, prendendo appunti e/o registrandola, oppure</w:t>
       </w:r>
       <w:r>
-        <w:t xml:space="preserve"> – se non fosse possibile effettuarla di persona </w:t>
-      </w:r>
-      <w:proofErr w:type="gramStart"/>
-      <w:r>
-        <w:t xml:space="preserve">- </w:t>
-      </w:r>
-      <w:r>
-        <w:t xml:space="preserve"> telematicamente</w:t>
-      </w:r>
-      <w:proofErr w:type="gramEnd"/>
+        <w:t xml:space="preserve"> – se non fosse possibile effettuarla di persona -</w:t>
+      </w:r>
+      <w:r>
+        <w:t>telematicamente</w:t>
+      </w:r>
       <w:r>
         <w:t>.</w:t>
       </w:r>
@@ -3059,9 +3022,14 @@
       <w:r>
         <w:t xml:space="preserve">Link sondaggio: </w:t>
       </w:r>
-      <w:r>
-        <w:t>https://docs.google.com/forms/d/e/1FAIpQLScva172mW4okTQVQgewtTCs28vM3fQKg9La2_WNic8SFeA_mg/viewform?usp=sf_link</w:t>
-      </w:r>
+      <w:hyperlink r:id="rId9" w:history="1">
+        <w:r>
+          <w:rPr>
+            <w:rStyle w:val="Collegamentoipertestuale"/>
+          </w:rPr>
+          <w:t>https://docs.google.com/forms/d/e/1FAIpQLScva172mW4okTQVQgewtTCs28vM3fQKg9La2_WNic8SFeA_mg/viewform?usp=sf_link</w:t>
+        </w:r>
+      </w:hyperlink>
     </w:p>
     <w:p>
       <w:pPr>
@@ -3683,7 +3651,7 @@
                     </pic:cNvPicPr>
                   </pic:nvPicPr>
                   <pic:blipFill>
-                    <a:blip r:embed="rId9">
+                    <a:blip r:embed="rId10">
                       <a:extLst>
                         <a:ext uri="{28A0092B-C50C-407E-A947-70E740481C1C}">
                           <a14:useLocalDpi xmlns:a14="http://schemas.microsoft.com/office/drawing/2010/main" val="0"/>
@@ -3770,7 +3738,7 @@
                     </pic:cNvPicPr>
                   </pic:nvPicPr>
                   <pic:blipFill>
-                    <a:blip r:embed="rId10">
+                    <a:blip r:embed="rId11">
                       <a:extLst>
                         <a:ext uri="{28A0092B-C50C-407E-A947-70E740481C1C}">
                           <a14:useLocalDpi xmlns:a14="http://schemas.microsoft.com/office/drawing/2010/main" val="0"/>
@@ -3843,7 +3811,7 @@
                     </pic:cNvPicPr>
                   </pic:nvPicPr>
                   <pic:blipFill>
-                    <a:blip r:embed="rId11">
+                    <a:blip r:embed="rId12">
                       <a:extLst>
                         <a:ext uri="{28A0092B-C50C-407E-A947-70E740481C1C}">
                           <a14:useLocalDpi xmlns:a14="http://schemas.microsoft.com/office/drawing/2010/main" val="0"/>
@@ -3908,7 +3876,7 @@
                     </pic:cNvPicPr>
                   </pic:nvPicPr>
                   <pic:blipFill>
-                    <a:blip r:embed="rId12">
+                    <a:blip r:embed="rId13">
                       <a:extLst>
                         <a:ext uri="{28A0092B-C50C-407E-A947-70E740481C1C}">
                           <a14:useLocalDpi xmlns:a14="http://schemas.microsoft.com/office/drawing/2010/main" val="0"/>
@@ -4000,7 +3968,7 @@
                     </pic:cNvPicPr>
                   </pic:nvPicPr>
                   <pic:blipFill>
-                    <a:blip r:embed="rId13">
+                    <a:blip r:embed="rId14">
                       <a:extLst>
                         <a:ext uri="{28A0092B-C50C-407E-A947-70E740481C1C}">
                           <a14:useLocalDpi xmlns:a14="http://schemas.microsoft.com/office/drawing/2010/main" val="0"/>
@@ -4121,7 +4089,7 @@
                     </pic:cNvPicPr>
                   </pic:nvPicPr>
                   <pic:blipFill>
-                    <a:blip r:embed="rId14">
+                    <a:blip r:embed="rId15">
                       <a:extLst>
                         <a:ext uri="{28A0092B-C50C-407E-A947-70E740481C1C}">
                           <a14:useLocalDpi xmlns:a14="http://schemas.microsoft.com/office/drawing/2010/main" val="0"/>
@@ -4194,7 +4162,7 @@
                     </pic:cNvPicPr>
                   </pic:nvPicPr>
                   <pic:blipFill>
-                    <a:blip r:embed="rId15">
+                    <a:blip r:embed="rId16">
                       <a:extLst>
                         <a:ext uri="{28A0092B-C50C-407E-A947-70E740481C1C}">
                           <a14:useLocalDpi xmlns:a14="http://schemas.microsoft.com/office/drawing/2010/main" val="0"/>
@@ -4318,7 +4286,7 @@
                     </pic:cNvPicPr>
                   </pic:nvPicPr>
                   <pic:blipFill>
-                    <a:blip r:embed="rId16">
+                    <a:blip r:embed="rId17">
                       <a:extLst>
                         <a:ext uri="{28A0092B-C50C-407E-A947-70E740481C1C}">
                           <a14:useLocalDpi xmlns:a14="http://schemas.microsoft.com/office/drawing/2010/main" val="0"/>
@@ -4403,7 +4371,7 @@
                     </pic:cNvPicPr>
                   </pic:nvPicPr>
                   <pic:blipFill>
-                    <a:blip r:embed="rId17">
+                    <a:blip r:embed="rId18">
                       <a:extLst>
                         <a:ext uri="{28A0092B-C50C-407E-A947-70E740481C1C}">
                           <a14:useLocalDpi xmlns:a14="http://schemas.microsoft.com/office/drawing/2010/main" val="0"/>
@@ -4545,7 +4513,7 @@
                     </pic:cNvPicPr>
                   </pic:nvPicPr>
                   <pic:blipFill>
-                    <a:blip r:embed="rId18">
+                    <a:blip r:embed="rId19">
                       <a:extLst>
                         <a:ext uri="{28A0092B-C50C-407E-A947-70E740481C1C}">
                           <a14:useLocalDpi xmlns:a14="http://schemas.microsoft.com/office/drawing/2010/main" val="0"/>
@@ -4624,7 +4592,7 @@
                     </pic:cNvPicPr>
                   </pic:nvPicPr>
                   <pic:blipFill>
-                    <a:blip r:embed="rId19">
+                    <a:blip r:embed="rId20">
                       <a:extLst>
                         <a:ext uri="{28A0092B-C50C-407E-A947-70E740481C1C}">
                           <a14:useLocalDpi xmlns:a14="http://schemas.microsoft.com/office/drawing/2010/main" val="0"/>
@@ -4732,7 +4700,7 @@
                     </pic:cNvPicPr>
                   </pic:nvPicPr>
                   <pic:blipFill>
-                    <a:blip r:embed="rId20">
+                    <a:blip r:embed="rId21">
                       <a:extLst>
                         <a:ext uri="{28A0092B-C50C-407E-A947-70E740481C1C}">
                           <a14:useLocalDpi xmlns:a14="http://schemas.microsoft.com/office/drawing/2010/main" val="0"/>
@@ -4811,7 +4779,7 @@
                     </pic:cNvPicPr>
                   </pic:nvPicPr>
                   <pic:blipFill>
-                    <a:blip r:embed="rId21">
+                    <a:blip r:embed="rId22">
                       <a:extLst>
                         <a:ext uri="{28A0092B-C50C-407E-A947-70E740481C1C}">
                           <a14:useLocalDpi xmlns:a14="http://schemas.microsoft.com/office/drawing/2010/main" val="0"/>
@@ -4919,7 +4887,7 @@
                     </pic:cNvPicPr>
                   </pic:nvPicPr>
                   <pic:blipFill>
-                    <a:blip r:embed="rId22">
+                    <a:blip r:embed="rId23">
                       <a:extLst>
                         <a:ext uri="{28A0092B-C50C-407E-A947-70E740481C1C}">
                           <a14:useLocalDpi xmlns:a14="http://schemas.microsoft.com/office/drawing/2010/main" val="0"/>
@@ -5004,7 +4972,7 @@
                     </pic:cNvPicPr>
                   </pic:nvPicPr>
                   <pic:blipFill>
-                    <a:blip r:embed="rId23">
+                    <a:blip r:embed="rId24">
                       <a:extLst>
                         <a:ext uri="{28A0092B-C50C-407E-A947-70E740481C1C}">
                           <a14:useLocalDpi xmlns:a14="http://schemas.microsoft.com/office/drawing/2010/main" val="0"/>
@@ -5036,9 +5004,291 @@
         </w:drawing>
       </w:r>
     </w:p>
+    <w:p/>
+    <w:p/>
+    <w:p/>
+    <w:p/>
+    <w:p>
+      <w:pPr>
+        <w:pStyle w:val="Titolo2"/>
+      </w:pPr>
+      <w:r>
+        <w:lastRenderedPageBreak/>
+        <w:t>1.</w:t>
+      </w:r>
+      <w:r>
+        <w:t>8</w:t>
+      </w:r>
+      <w:r>
+        <w:t xml:space="preserve"> P</w:t>
+      </w:r>
+      <w:r>
+        <w:t>unti conclusivi</w:t>
+      </w:r>
+    </w:p>
+    <w:p/>
+    <w:p>
+      <w:r>
+        <w:t>Grazie alla collaborazione degli intervistati e dell’esperto del settore siamo riusciti ad ottenere informazioni utili per la progettazione del nostro sito web.</w:t>
+      </w:r>
+    </w:p>
+    <w:p>
+      <w:r>
+        <w:t>In particolar modo, grazie all’</w:t>
+      </w:r>
+      <w:r>
+        <w:t xml:space="preserve">Ing. Grimaldi </w:t>
+      </w:r>
+      <w:r>
+        <w:t>abbiamo appreso che esiste un piano di emergenza non solo per cause naturali</w:t>
+      </w:r>
+      <w:r>
+        <w:t>, che le persone tendono a voler restare nella stessa area della loro abitazione precedente e come il comune riesca a trovare le persone che hanno bisogno di un alloggio temporaneo</w:t>
+      </w:r>
+      <w:r>
+        <w:t>.</w:t>
+      </w:r>
+    </w:p>
+    <w:p>
+      <w:r>
+        <w:t>Dalle interviste è emerso che:</w:t>
+      </w:r>
+    </w:p>
+    <w:p>
+      <w:pPr>
+        <w:pStyle w:val="Paragrafoelenco"/>
+        <w:numPr>
+          <w:ilvl w:val="0"/>
+          <w:numId w:val="11"/>
+        </w:numPr>
+      </w:pPr>
+      <w:r>
+        <w:t>la tecnologia potrebbe giocare un ruolo rilevante per l’assegnazione di un alloggio</w:t>
+      </w:r>
+      <w:r>
+        <w:t>;</w:t>
+      </w:r>
+    </w:p>
+    <w:p>
+      <w:pPr>
+        <w:pStyle w:val="Paragrafoelenco"/>
+        <w:numPr>
+          <w:ilvl w:val="0"/>
+          <w:numId w:val="11"/>
+        </w:numPr>
+      </w:pPr>
+      <w:r>
+        <w:t>i tempi burocratici per assegnare un’abitazione devono essere ridotti;</w:t>
+      </w:r>
+    </w:p>
+    <w:p>
+      <w:pPr>
+        <w:pStyle w:val="Paragrafoelenco"/>
+        <w:numPr>
+          <w:ilvl w:val="0"/>
+          <w:numId w:val="11"/>
+        </w:numPr>
+      </w:pPr>
+      <w:r>
+        <w:t>si preferisce alloggiare in un immobile non troppo distante da quello precedente;</w:t>
+      </w:r>
+    </w:p>
+    <w:p>
+      <w:pPr>
+        <w:pStyle w:val="Paragrafoelenco"/>
+        <w:numPr>
+          <w:ilvl w:val="0"/>
+          <w:numId w:val="11"/>
+        </w:numPr>
+      </w:pPr>
+      <w:r>
+        <w:t>mettere i propri immobili a disposizione, invece delle tendopoli, potrebbe aiutare sensibilmente le persone in caso di emergenza;</w:t>
+      </w:r>
+    </w:p>
+    <w:p>
+      <w:pPr>
+        <w:pStyle w:val="Paragrafoelenco"/>
+        <w:numPr>
+          <w:ilvl w:val="0"/>
+          <w:numId w:val="11"/>
+        </w:numPr>
+      </w:pPr>
+      <w:r>
+        <w:t>l’iter burocratico deve essere ridotto al minimo.</w:t>
+      </w:r>
+    </w:p>
+    <w:p>
+      <w:proofErr w:type="gramStart"/>
+      <w:r>
+        <w:t>Inoltre</w:t>
+      </w:r>
+      <w:proofErr w:type="gramEnd"/>
+      <w:r>
+        <w:t xml:space="preserve"> tramite il sondaggio online, a cui hanno risposto per lo più persone di sesso maschile e di età tra i 21 e i 40 anni del Sud Italia, si evince che:</w:t>
+      </w:r>
+    </w:p>
+    <w:p>
+      <w:pPr>
+        <w:pStyle w:val="Paragrafoelenco"/>
+        <w:numPr>
+          <w:ilvl w:val="0"/>
+          <w:numId w:val="12"/>
+        </w:numPr>
+      </w:pPr>
+      <w:r>
+        <w:t>la maggioranza degli intervistati ha un ottimo rapporto con la tecnologia;</w:t>
+      </w:r>
+    </w:p>
+    <w:p>
+      <w:pPr>
+        <w:pStyle w:val="Paragrafoelenco"/>
+        <w:numPr>
+          <w:ilvl w:val="0"/>
+          <w:numId w:val="12"/>
+        </w:numPr>
+      </w:pPr>
+      <w:r>
+        <w:t>spesso si possiede un altro immobile oltre a quello in cui si vive;</w:t>
+      </w:r>
+    </w:p>
+    <w:p>
+      <w:pPr>
+        <w:pStyle w:val="Paragrafoelenco"/>
+        <w:numPr>
+          <w:ilvl w:val="0"/>
+          <w:numId w:val="12"/>
+        </w:numPr>
+      </w:pPr>
+      <w:r>
+        <w:t>si possiede un solo altro immobile oltre a quello in cui si vive;</w:t>
+      </w:r>
+    </w:p>
+    <w:p>
+      <w:pPr>
+        <w:pStyle w:val="Paragrafoelenco"/>
+        <w:numPr>
+          <w:ilvl w:val="0"/>
+          <w:numId w:val="12"/>
+        </w:numPr>
+      </w:pPr>
+      <w:r>
+        <w:t>si è propensi a mettere a disposizione l’immobile in caso di emergenza;</w:t>
+      </w:r>
+    </w:p>
+    <w:p>
+      <w:pPr>
+        <w:pStyle w:val="Paragrafoelenco"/>
+        <w:numPr>
+          <w:ilvl w:val="0"/>
+          <w:numId w:val="12"/>
+        </w:numPr>
+      </w:pPr>
+      <w:r>
+        <w:t>le operazioni burocratiche con tempi elevati fanno desistere la maggior parte degli intervistati;</w:t>
+      </w:r>
+    </w:p>
+    <w:p>
+      <w:pPr>
+        <w:pStyle w:val="Paragrafoelenco"/>
+        <w:numPr>
+          <w:ilvl w:val="0"/>
+          <w:numId w:val="12"/>
+        </w:numPr>
+      </w:pPr>
+      <w:r>
+        <w:t>la maggioranza degli intervistati non ha dovuto trovare un altro alloggio per cause di forse maggiori;</w:t>
+      </w:r>
+    </w:p>
+    <w:p>
+      <w:pPr>
+        <w:pStyle w:val="Paragrafoelenco"/>
+        <w:numPr>
+          <w:ilvl w:val="0"/>
+          <w:numId w:val="12"/>
+        </w:numPr>
+      </w:pPr>
+      <w:r>
+        <w:t>chi si è trovato in situazione di emergenza si è mosso autonomamente;</w:t>
+      </w:r>
+    </w:p>
+    <w:p>
+      <w:pPr>
+        <w:pStyle w:val="Paragrafoelenco"/>
+        <w:numPr>
+          <w:ilvl w:val="0"/>
+          <w:numId w:val="12"/>
+        </w:numPr>
+      </w:pPr>
+      <w:r>
+        <w:t>le persone mediamente vogliono restare nella stessa area di quella dell’abitazione lasciata;</w:t>
+      </w:r>
+    </w:p>
+    <w:p>
+      <w:pPr>
+        <w:pStyle w:val="Paragrafoelenco"/>
+        <w:numPr>
+          <w:ilvl w:val="0"/>
+          <w:numId w:val="12"/>
+        </w:numPr>
+      </w:pPr>
+      <w:r>
+        <w:t>i nuclei familiari sono composti per lo più da 4 persone e sono assenti persone portatrici di handicap;</w:t>
+      </w:r>
+    </w:p>
+    <w:p>
+      <w:pPr>
+        <w:pStyle w:val="Paragrafoelenco"/>
+        <w:numPr>
+          <w:ilvl w:val="0"/>
+          <w:numId w:val="12"/>
+        </w:numPr>
+      </w:pPr>
+      <w:r>
+        <w:t>è risultato molto importante mettere a disposizione e assegnare un immobile online.</w:t>
+      </w:r>
+    </w:p>
+    <w:p/>
+    <w:p>
+      <w:pPr>
+        <w:pStyle w:val="Titolo2"/>
+      </w:pPr>
+      <w:r>
+        <w:t>1.</w:t>
+      </w:r>
+      <w:r>
+        <w:t>9</w:t>
+      </w:r>
+      <w:r>
+        <w:t xml:space="preserve"> </w:t>
+      </w:r>
+      <w:r>
+        <w:t>Cambiamenti nel piano</w:t>
+      </w:r>
+    </w:p>
+    <w:p/>
+    <w:p>
+      <w:r>
+        <w:t>A seguito delle interviste abbiamo apportato delle modifiche circa l’assegnazione di un immobile. All’inizio ritenevamo irrilevante che l’alloggio assegnato alle persone in situazione di emergenza si trovasse nella stessa area della casa che si è dovuto lasciare; invece a seguito dell’intervista è risultato che la vicinanza della nuova abitazione è molto importante. Grazie inoltre all’intervista all’Ing. Grimaldi siamo venuti a conoscenza del piano di emergenza comunale e di come vengano assegnati gli alloggi attualmente; oltre a questo egli ci ha anche illustrato come un sistema informativo per mettere a disposizione un alloggio e assegnarlo alle persone possa essere l’ideale in situazione di emergenza per la velocizzazione dei tempi burocratici.</w:t>
+      </w:r>
+      <w:r>
+        <w:br/>
+        <w:t>La velocità e semplicità dell’assegnazione sono un altro punto cruciale su cui ci siamo focalizzati poiché dai risultati dei sondaggi online è emerso che la lunghezza dell’iter burocratico farebbe desistere molte persone.</w:t>
+      </w:r>
+      <w:r>
+        <w:br/>
+      </w:r>
+      <w:r>
+        <w:lastRenderedPageBreak/>
+        <w:t xml:space="preserve">In più, </w:t>
+      </w:r>
+      <w:r>
+        <w:t>l’idea di mettere a disposizione un immobile e di assegnare quest’ultimo a un nucleo familiare mediante un sito web ha suscitato interesse positivo.</w:t>
+      </w:r>
+    </w:p>
+    <w:p/>
     <w:sectPr>
-      <w:footerReference w:type="even" r:id="rId24"/>
-      <w:footerReference w:type="default" r:id="rId25"/>
+      <w:footerReference w:type="even" r:id="rId25"/>
+      <w:footerReference w:type="default" r:id="rId26"/>
       <w:pgSz w:w="11906" w:h="16838"/>
       <w:pgMar w:top="1417" w:right="1134" w:bottom="1134" w:left="1134" w:header="708" w:footer="708" w:gutter="0"/>
       <w:cols w:space="708"/>
@@ -5799,6 +6049,232 @@
     </w:lvl>
   </w:abstractNum>
   <w:abstractNum w:abstractNumId="6" w15:restartNumberingAfterBreak="0">
+    <w:nsid w:val="247976D2"/>
+    <w:multiLevelType w:val="hybridMultilevel"/>
+    <w:tmpl w:val="360A9EC0"/>
+    <w:lvl w:ilvl="0" w:tplc="04100001">
+      <w:start w:val="1"/>
+      <w:numFmt w:val="bullet"/>
+      <w:lvlText w:val=""/>
+      <w:lvlJc w:val="left"/>
+      <w:pPr>
+        <w:ind w:left="720" w:hanging="360"/>
+      </w:pPr>
+      <w:rPr>
+        <w:rFonts w:ascii="Symbol" w:hAnsi="Symbol" w:hint="default"/>
+      </w:rPr>
+    </w:lvl>
+    <w:lvl w:ilvl="1" w:tplc="04100003" w:tentative="1">
+      <w:start w:val="1"/>
+      <w:numFmt w:val="bullet"/>
+      <w:lvlText w:val="o"/>
+      <w:lvlJc w:val="left"/>
+      <w:pPr>
+        <w:ind w:left="1440" w:hanging="360"/>
+      </w:pPr>
+      <w:rPr>
+        <w:rFonts w:ascii="Courier New" w:hAnsi="Courier New" w:cs="Courier New" w:hint="default"/>
+      </w:rPr>
+    </w:lvl>
+    <w:lvl w:ilvl="2" w:tplc="04100005" w:tentative="1">
+      <w:start w:val="1"/>
+      <w:numFmt w:val="bullet"/>
+      <w:lvlText w:val=""/>
+      <w:lvlJc w:val="left"/>
+      <w:pPr>
+        <w:ind w:left="2160" w:hanging="360"/>
+      </w:pPr>
+      <w:rPr>
+        <w:rFonts w:ascii="Wingdings" w:hAnsi="Wingdings" w:hint="default"/>
+      </w:rPr>
+    </w:lvl>
+    <w:lvl w:ilvl="3" w:tplc="04100001" w:tentative="1">
+      <w:start w:val="1"/>
+      <w:numFmt w:val="bullet"/>
+      <w:lvlText w:val=""/>
+      <w:lvlJc w:val="left"/>
+      <w:pPr>
+        <w:ind w:left="2880" w:hanging="360"/>
+      </w:pPr>
+      <w:rPr>
+        <w:rFonts w:ascii="Symbol" w:hAnsi="Symbol" w:hint="default"/>
+      </w:rPr>
+    </w:lvl>
+    <w:lvl w:ilvl="4" w:tplc="04100003" w:tentative="1">
+      <w:start w:val="1"/>
+      <w:numFmt w:val="bullet"/>
+      <w:lvlText w:val="o"/>
+      <w:lvlJc w:val="left"/>
+      <w:pPr>
+        <w:ind w:left="3600" w:hanging="360"/>
+      </w:pPr>
+      <w:rPr>
+        <w:rFonts w:ascii="Courier New" w:hAnsi="Courier New" w:cs="Courier New" w:hint="default"/>
+      </w:rPr>
+    </w:lvl>
+    <w:lvl w:ilvl="5" w:tplc="04100005" w:tentative="1">
+      <w:start w:val="1"/>
+      <w:numFmt w:val="bullet"/>
+      <w:lvlText w:val=""/>
+      <w:lvlJc w:val="left"/>
+      <w:pPr>
+        <w:ind w:left="4320" w:hanging="360"/>
+      </w:pPr>
+      <w:rPr>
+        <w:rFonts w:ascii="Wingdings" w:hAnsi="Wingdings" w:hint="default"/>
+      </w:rPr>
+    </w:lvl>
+    <w:lvl w:ilvl="6" w:tplc="04100001" w:tentative="1">
+      <w:start w:val="1"/>
+      <w:numFmt w:val="bullet"/>
+      <w:lvlText w:val=""/>
+      <w:lvlJc w:val="left"/>
+      <w:pPr>
+        <w:ind w:left="5040" w:hanging="360"/>
+      </w:pPr>
+      <w:rPr>
+        <w:rFonts w:ascii="Symbol" w:hAnsi="Symbol" w:hint="default"/>
+      </w:rPr>
+    </w:lvl>
+    <w:lvl w:ilvl="7" w:tplc="04100003" w:tentative="1">
+      <w:start w:val="1"/>
+      <w:numFmt w:val="bullet"/>
+      <w:lvlText w:val="o"/>
+      <w:lvlJc w:val="left"/>
+      <w:pPr>
+        <w:ind w:left="5760" w:hanging="360"/>
+      </w:pPr>
+      <w:rPr>
+        <w:rFonts w:ascii="Courier New" w:hAnsi="Courier New" w:cs="Courier New" w:hint="default"/>
+      </w:rPr>
+    </w:lvl>
+    <w:lvl w:ilvl="8" w:tplc="04100005" w:tentative="1">
+      <w:start w:val="1"/>
+      <w:numFmt w:val="bullet"/>
+      <w:lvlText w:val=""/>
+      <w:lvlJc w:val="left"/>
+      <w:pPr>
+        <w:ind w:left="6480" w:hanging="360"/>
+      </w:pPr>
+      <w:rPr>
+        <w:rFonts w:ascii="Wingdings" w:hAnsi="Wingdings" w:hint="default"/>
+      </w:rPr>
+    </w:lvl>
+  </w:abstractNum>
+  <w:abstractNum w:abstractNumId="7" w15:restartNumberingAfterBreak="0">
+    <w:nsid w:val="3AEC2D31"/>
+    <w:multiLevelType w:val="hybridMultilevel"/>
+    <w:tmpl w:val="FD541FDE"/>
+    <w:lvl w:ilvl="0" w:tplc="04100001">
+      <w:start w:val="1"/>
+      <w:numFmt w:val="bullet"/>
+      <w:lvlText w:val=""/>
+      <w:lvlJc w:val="left"/>
+      <w:pPr>
+        <w:ind w:left="720" w:hanging="360"/>
+      </w:pPr>
+      <w:rPr>
+        <w:rFonts w:ascii="Symbol" w:hAnsi="Symbol" w:hint="default"/>
+      </w:rPr>
+    </w:lvl>
+    <w:lvl w:ilvl="1" w:tplc="04100003" w:tentative="1">
+      <w:start w:val="1"/>
+      <w:numFmt w:val="bullet"/>
+      <w:lvlText w:val="o"/>
+      <w:lvlJc w:val="left"/>
+      <w:pPr>
+        <w:ind w:left="1440" w:hanging="360"/>
+      </w:pPr>
+      <w:rPr>
+        <w:rFonts w:ascii="Courier New" w:hAnsi="Courier New" w:cs="Courier New" w:hint="default"/>
+      </w:rPr>
+    </w:lvl>
+    <w:lvl w:ilvl="2" w:tplc="04100005" w:tentative="1">
+      <w:start w:val="1"/>
+      <w:numFmt w:val="bullet"/>
+      <w:lvlText w:val=""/>
+      <w:lvlJc w:val="left"/>
+      <w:pPr>
+        <w:ind w:left="2160" w:hanging="360"/>
+      </w:pPr>
+      <w:rPr>
+        <w:rFonts w:ascii="Wingdings" w:hAnsi="Wingdings" w:hint="default"/>
+      </w:rPr>
+    </w:lvl>
+    <w:lvl w:ilvl="3" w:tplc="04100001" w:tentative="1">
+      <w:start w:val="1"/>
+      <w:numFmt w:val="bullet"/>
+      <w:lvlText w:val=""/>
+      <w:lvlJc w:val="left"/>
+      <w:pPr>
+        <w:ind w:left="2880" w:hanging="360"/>
+      </w:pPr>
+      <w:rPr>
+        <w:rFonts w:ascii="Symbol" w:hAnsi="Symbol" w:hint="default"/>
+      </w:rPr>
+    </w:lvl>
+    <w:lvl w:ilvl="4" w:tplc="04100003" w:tentative="1">
+      <w:start w:val="1"/>
+      <w:numFmt w:val="bullet"/>
+      <w:lvlText w:val="o"/>
+      <w:lvlJc w:val="left"/>
+      <w:pPr>
+        <w:ind w:left="3600" w:hanging="360"/>
+      </w:pPr>
+      <w:rPr>
+        <w:rFonts w:ascii="Courier New" w:hAnsi="Courier New" w:cs="Courier New" w:hint="default"/>
+      </w:rPr>
+    </w:lvl>
+    <w:lvl w:ilvl="5" w:tplc="04100005" w:tentative="1">
+      <w:start w:val="1"/>
+      <w:numFmt w:val="bullet"/>
+      <w:lvlText w:val=""/>
+      <w:lvlJc w:val="left"/>
+      <w:pPr>
+        <w:ind w:left="4320" w:hanging="360"/>
+      </w:pPr>
+      <w:rPr>
+        <w:rFonts w:ascii="Wingdings" w:hAnsi="Wingdings" w:hint="default"/>
+      </w:rPr>
+    </w:lvl>
+    <w:lvl w:ilvl="6" w:tplc="04100001" w:tentative="1">
+      <w:start w:val="1"/>
+      <w:numFmt w:val="bullet"/>
+      <w:lvlText w:val=""/>
+      <w:lvlJc w:val="left"/>
+      <w:pPr>
+        <w:ind w:left="5040" w:hanging="360"/>
+      </w:pPr>
+      <w:rPr>
+        <w:rFonts w:ascii="Symbol" w:hAnsi="Symbol" w:hint="default"/>
+      </w:rPr>
+    </w:lvl>
+    <w:lvl w:ilvl="7" w:tplc="04100003" w:tentative="1">
+      <w:start w:val="1"/>
+      <w:numFmt w:val="bullet"/>
+      <w:lvlText w:val="o"/>
+      <w:lvlJc w:val="left"/>
+      <w:pPr>
+        <w:ind w:left="5760" w:hanging="360"/>
+      </w:pPr>
+      <w:rPr>
+        <w:rFonts w:ascii="Courier New" w:hAnsi="Courier New" w:cs="Courier New" w:hint="default"/>
+      </w:rPr>
+    </w:lvl>
+    <w:lvl w:ilvl="8" w:tplc="04100005" w:tentative="1">
+      <w:start w:val="1"/>
+      <w:numFmt w:val="bullet"/>
+      <w:lvlText w:val=""/>
+      <w:lvlJc w:val="left"/>
+      <w:pPr>
+        <w:ind w:left="6480" w:hanging="360"/>
+      </w:pPr>
+      <w:rPr>
+        <w:rFonts w:ascii="Wingdings" w:hAnsi="Wingdings" w:hint="default"/>
+      </w:rPr>
+    </w:lvl>
+  </w:abstractNum>
+  <w:abstractNum w:abstractNumId="8" w15:restartNumberingAfterBreak="0">
     <w:nsid w:val="51487D97"/>
     <w:multiLevelType w:val="hybridMultilevel"/>
     <w:tmpl w:val="CE648348"/>
@@ -5911,7 +6387,7 @@
       </w:rPr>
     </w:lvl>
   </w:abstractNum>
-  <w:abstractNum w:abstractNumId="7" w15:restartNumberingAfterBreak="0">
+  <w:abstractNum w:abstractNumId="9" w15:restartNumberingAfterBreak="0">
     <w:nsid w:val="572A2B09"/>
     <w:multiLevelType w:val="hybridMultilevel"/>
     <w:tmpl w:val="87986FDE"/>
@@ -6024,7 +6500,7 @@
       </w:rPr>
     </w:lvl>
   </w:abstractNum>
-  <w:abstractNum w:abstractNumId="8" w15:restartNumberingAfterBreak="0">
+  <w:abstractNum w:abstractNumId="10" w15:restartNumberingAfterBreak="0">
     <w:nsid w:val="6B8A5561"/>
     <w:multiLevelType w:val="hybridMultilevel"/>
     <w:tmpl w:val="6156A4AA"/>
@@ -6137,7 +6613,7 @@
       </w:rPr>
     </w:lvl>
   </w:abstractNum>
-  <w:abstractNum w:abstractNumId="9" w15:restartNumberingAfterBreak="0">
+  <w:abstractNum w:abstractNumId="11" w15:restartNumberingAfterBreak="0">
     <w:nsid w:val="779F72D1"/>
     <w:multiLevelType w:val="hybridMultilevel"/>
     <w:tmpl w:val="F2E62C26"/>
@@ -6260,10 +6736,10 @@
     <w:abstractNumId w:val="5"/>
   </w:num>
   <w:num w:numId="4">
-    <w:abstractNumId w:val="7"/>
+    <w:abstractNumId w:val="9"/>
   </w:num>
   <w:num w:numId="5">
-    <w:abstractNumId w:val="9"/>
+    <w:abstractNumId w:val="11"/>
   </w:num>
   <w:num w:numId="6">
     <w:abstractNumId w:val="4"/>
@@ -6272,13 +6748,19 @@
     <w:abstractNumId w:val="3"/>
   </w:num>
   <w:num w:numId="8">
-    <w:abstractNumId w:val="6"/>
+    <w:abstractNumId w:val="8"/>
   </w:num>
   <w:num w:numId="9">
     <w:abstractNumId w:val="2"/>
   </w:num>
   <w:num w:numId="10">
-    <w:abstractNumId w:val="8"/>
+    <w:abstractNumId w:val="10"/>
+  </w:num>
+  <w:num w:numId="11">
+    <w:abstractNumId w:val="7"/>
+  </w:num>
+  <w:num w:numId="12">
+    <w:abstractNumId w:val="6"/>
   </w:num>
 </w:numbering>
 </file>
@@ -6300,7 +6782,7 @@
       </w:pPr>
     </w:pPrDefault>
   </w:docDefaults>
-  <w:latentStyles w:defLockedState="0" w:defUIPriority="99" w:defSemiHidden="0" w:defUnhideWhenUsed="0" w:defQFormat="0" w:count="376">
+  <w:latentStyles w:defLockedState="0" w:defUIPriority="99" w:defSemiHidden="0" w:defUnhideWhenUsed="0" w:defQFormat="0" w:count="375">
     <w:lsdException w:name="Normal" w:uiPriority="0" w:qFormat="1"/>
     <w:lsdException w:name="heading 1" w:uiPriority="9" w:qFormat="1"/>
     <w:lsdException w:name="heading 2" w:semiHidden="1" w:uiPriority="9" w:unhideWhenUsed="1" w:qFormat="1"/>
@@ -6406,6 +6888,7 @@
     <w:lsdException w:name="HTML Sample" w:semiHidden="1" w:unhideWhenUsed="1"/>
     <w:lsdException w:name="HTML Typewriter" w:semiHidden="1" w:unhideWhenUsed="1"/>
     <w:lsdException w:name="HTML Variable" w:semiHidden="1" w:unhideWhenUsed="1"/>
+    <w:lsdException w:name="Normal Table" w:semiHidden="1" w:unhideWhenUsed="1"/>
     <w:lsdException w:name="annotation subject" w:semiHidden="1" w:unhideWhenUsed="1"/>
     <w:lsdException w:name="No List" w:semiHidden="1" w:unhideWhenUsed="1"/>
     <w:lsdException w:name="Outline List 1" w:semiHidden="1" w:unhideWhenUsed="1"/>
@@ -6452,8 +6935,10 @@
     <w:lsdException w:name="Table Subtle 2" w:semiHidden="1" w:unhideWhenUsed="1"/>
     <w:lsdException w:name="Table Web 1" w:semiHidden="1" w:unhideWhenUsed="1"/>
     <w:lsdException w:name="Table Web 2" w:semiHidden="1" w:unhideWhenUsed="1"/>
+    <w:lsdException w:name="Table Web 3" w:semiHidden="1" w:unhideWhenUsed="1"/>
     <w:lsdException w:name="Balloon Text" w:semiHidden="1" w:unhideWhenUsed="1"/>
     <w:lsdException w:name="Table Grid" w:uiPriority="39"/>
+    <w:lsdException w:name="Table Theme" w:semiHidden="1" w:unhideWhenUsed="1"/>
     <w:lsdException w:name="Placeholder Text" w:semiHidden="1"/>
     <w:lsdException w:name="No Spacing" w:uiPriority="1" w:qFormat="1"/>
     <w:lsdException w:name="Light Shading" w:uiPriority="60"/>
@@ -6673,7 +7158,6 @@
     <w:lsdException w:name="Smart Hyperlink" w:semiHidden="1" w:unhideWhenUsed="1"/>
     <w:lsdException w:name="Hashtag" w:semiHidden="1" w:unhideWhenUsed="1"/>
     <w:lsdException w:name="Unresolved Mention" w:semiHidden="1" w:unhideWhenUsed="1"/>
-    <w:lsdException w:name="Smart Link" w:semiHidden="1" w:unhideWhenUsed="1"/>
   </w:latentStyles>
   <w:style w:type="paragraph" w:default="1" w:styleId="Normale">
     <w:name w:val="Normal"/>
@@ -7157,6 +7641,18 @@
       <w:shd w:val="clear" w:color="auto" w:fill="E1DFDD"/>
     </w:rPr>
   </w:style>
+  <w:style w:type="character" w:styleId="Collegamentovisitato">
+    <w:name w:val="FollowedHyperlink"/>
+    <w:basedOn w:val="Carpredefinitoparagrafo"/>
+    <w:uiPriority w:val="99"/>
+    <w:semiHidden/>
+    <w:unhideWhenUsed/>
+    <w:rsid w:val="000F6750"/>
+    <w:rPr>
+      <w:color w:val="954F72" w:themeColor="followedHyperlink"/>
+      <w:u w:val="single"/>
+    </w:rPr>
+  </w:style>
 </w:styles>
 </file>
 
@@ -7460,7 +7956,7 @@
 </file>
 
 <file path=customXml/itemProps1.xml><?xml version="1.0" encoding="utf-8"?>
-<ds:datastoreItem xmlns:ds="http://schemas.openxmlformats.org/officeDocument/2006/customXml" ds:itemID="{D48F5C06-CE57-B348-BF15-B1019204DF65}">
+<ds:datastoreItem xmlns:ds="http://schemas.openxmlformats.org/officeDocument/2006/customXml" ds:itemID="{D9191984-6FA0-49AD-9BC5-66FF6CDE0D4B}">
   <ds:schemaRefs>
     <ds:schemaRef ds:uri="http://schemas.openxmlformats.org/officeDocument/2006/bibliography"/>
   </ds:schemaRefs>

</xml_diff>

<commit_message>
annotazioni e inizio indagine contestuale
</commit_message>
<xml_diff>
--- a/Documentazione/Assignment1.docx
+++ b/Documentazione/Assignment1.docx
@@ -2092,12 +2092,7 @@
       <w:bookmarkStart w:id="4" w:name="_Toc5178996"/>
       <w:r>
         <w:lastRenderedPageBreak/>
-        <w:t>1</w:t>
-      </w:r>
-      <w:bookmarkStart w:id="5" w:name="_GoBack"/>
-      <w:bookmarkEnd w:id="5"/>
-      <w:r>
-        <w:t>.3 Target</w:t>
+        <w:t>1.3 Target</w:t>
       </w:r>
       <w:bookmarkEnd w:id="4"/>
       <w:r>
@@ -2150,56 +2145,56 @@
       <w:pPr>
         <w:pStyle w:val="Titolo2"/>
       </w:pPr>
-      <w:bookmarkStart w:id="6" w:name="_Toc5178997"/>
+      <w:bookmarkStart w:id="5" w:name="_Toc5178997"/>
       <w:r>
         <w:t>1.4 Intervista</w:t>
       </w:r>
+      <w:bookmarkEnd w:id="5"/>
+    </w:p>
+    <w:p/>
+    <w:p>
+      <w:r>
+        <w:t>Il mezzo principale di raccolta di informazioni che intendiamo utilizzare è un’intervista da realizzare di persona, prendendo appunti e/o registrandola, oppure</w:t>
+      </w:r>
+      <w:r>
+        <w:t xml:space="preserve"> – se non fosse possibile effettuarla di persona -</w:t>
+      </w:r>
+      <w:r>
+        <w:t>telematicamente</w:t>
+      </w:r>
+      <w:r>
+        <w:t>.</w:t>
+      </w:r>
+      <w:r>
+        <w:t xml:space="preserve"> </w:t>
+      </w:r>
+    </w:p>
+    <w:p>
+      <w:r>
+        <w:t xml:space="preserve">L’intervista di persona offre il vantaggio di poter anche osservare il comportamento dell’intervistato, in modo da cogliere frasi “fuori dall’intervista”, eventuali titubanze e così via. </w:t>
+      </w:r>
+    </w:p>
+    <w:p>
+      <w:r>
+        <w:t>Si è pensato di suddividere l’intervista in due fasi. Avremo una più generica, che sarà in linea di massima uguale per tutte le categorie</w:t>
+      </w:r>
+      <w:r>
+        <w:t xml:space="preserve"> del</w:t>
+      </w:r>
+      <w:r>
+        <w:t xml:space="preserve"> nostro target e si focalizzerà per lo più sulle conoscenze tecnologiche e sui dati anagrafici generici, ed una seconda parte più specifica, in cui verranno poste domande relative al target esatto dell’intervista.</w:t>
+      </w:r>
+    </w:p>
+    <w:p/>
+    <w:p>
+      <w:pPr>
+        <w:pStyle w:val="Titolo3"/>
+      </w:pPr>
+      <w:bookmarkStart w:id="6" w:name="_Toc5178998"/>
+      <w:r>
+        <w:t>1.4.1 Domande per raccolta dati anagrafici e di background [Target: Tutte le tipologie di utenti]</w:t>
+      </w:r>
       <w:bookmarkEnd w:id="6"/>
-    </w:p>
-    <w:p/>
-    <w:p>
-      <w:r>
-        <w:t>Il mezzo principale di raccolta di informazioni che intendiamo utilizzare è un’intervista da realizzare di persona, prendendo appunti e/o registrandola, oppure</w:t>
-      </w:r>
-      <w:r>
-        <w:t xml:space="preserve"> – se non fosse possibile effettuarla di persona -</w:t>
-      </w:r>
-      <w:r>
-        <w:t>telematicamente</w:t>
-      </w:r>
-      <w:r>
-        <w:t>.</w:t>
-      </w:r>
-      <w:r>
-        <w:t xml:space="preserve"> </w:t>
-      </w:r>
-    </w:p>
-    <w:p>
-      <w:r>
-        <w:t xml:space="preserve">L’intervista di persona offre il vantaggio di poter anche osservare il comportamento dell’intervistato, in modo da cogliere frasi “fuori dall’intervista”, eventuali titubanze e così via. </w:t>
-      </w:r>
-    </w:p>
-    <w:p>
-      <w:r>
-        <w:t>Si è pensato di suddividere l’intervista in due fasi. Avremo una più generica, che sarà in linea di massima uguale per tutte le categorie</w:t>
-      </w:r>
-      <w:r>
-        <w:t xml:space="preserve"> del</w:t>
-      </w:r>
-      <w:r>
-        <w:t xml:space="preserve"> nostro target e si focalizzerà per lo più sulle conoscenze tecnologiche e sui dati anagrafici generici, ed una seconda parte più specifica, in cui verranno poste domande relative al target esatto dell’intervista.</w:t>
-      </w:r>
-    </w:p>
-    <w:p/>
-    <w:p>
-      <w:pPr>
-        <w:pStyle w:val="Titolo3"/>
-      </w:pPr>
-      <w:bookmarkStart w:id="7" w:name="_Toc5178998"/>
-      <w:r>
-        <w:t>1.4.1 Domande per raccolta dati anagrafici e di background [Target: Tutte le tipologie di utenti]</w:t>
-      </w:r>
-      <w:bookmarkEnd w:id="7"/>
     </w:p>
     <w:p>
       <w:pPr>
@@ -2260,7 +2255,7 @@
       <w:pPr>
         <w:pStyle w:val="Titolo3"/>
       </w:pPr>
-      <w:bookmarkStart w:id="8" w:name="_Toc5178999"/>
+      <w:bookmarkStart w:id="7" w:name="_Toc5178999"/>
       <w:r>
         <w:t xml:space="preserve">1.4.2 </w:t>
       </w:r>
@@ -2270,7 +2265,7 @@
       <w:r>
         <w:t xml:space="preserve"> per la raccolta di informazioni sul background tecnologico [Target: Tutte le tipologie di utenti]</w:t>
       </w:r>
-      <w:bookmarkEnd w:id="8"/>
+      <w:bookmarkEnd w:id="7"/>
     </w:p>
     <w:p>
       <w:pPr>
@@ -2408,30 +2403,30 @@
       <w:pPr>
         <w:pStyle w:val="Titolo3"/>
       </w:pPr>
-      <w:bookmarkStart w:id="9" w:name="_Toc5179000"/>
+      <w:bookmarkStart w:id="8" w:name="_Toc5179000"/>
       <w:r>
         <w:t>1.4.3 Domande specifiche</w:t>
       </w:r>
+      <w:bookmarkEnd w:id="8"/>
+      <w:r>
+        <w:t xml:space="preserve"> </w:t>
+      </w:r>
+    </w:p>
+    <w:p>
+      <w:r>
+        <w:t>Passiamo ora alle domande specifiche per ciascuna tipologia di target</w:t>
+      </w:r>
+    </w:p>
+    <w:p/>
+    <w:p>
+      <w:pPr>
+        <w:pStyle w:val="Titolo3"/>
+      </w:pPr>
+      <w:bookmarkStart w:id="9" w:name="_Toc5179001"/>
+      <w:r>
+        <w:t>1.4.4 Domande specifiche per i cittadini che potrebbero mettere immobili a disposizione</w:t>
+      </w:r>
       <w:bookmarkEnd w:id="9"/>
-      <w:r>
-        <w:t xml:space="preserve"> </w:t>
-      </w:r>
-    </w:p>
-    <w:p>
-      <w:r>
-        <w:t>Passiamo ora alle domande specifiche per ciascuna tipologia di target</w:t>
-      </w:r>
-    </w:p>
-    <w:p/>
-    <w:p>
-      <w:pPr>
-        <w:pStyle w:val="Titolo3"/>
-      </w:pPr>
-      <w:bookmarkStart w:id="10" w:name="_Toc5179001"/>
-      <w:r>
-        <w:t>1.4.4 Domande specifiche per i cittadini che potrebbero mettere immobili a disposizione</w:t>
-      </w:r>
-      <w:bookmarkEnd w:id="10"/>
     </w:p>
     <w:p/>
     <w:p>
@@ -2520,11 +2515,11 @@
       <w:pPr>
         <w:pStyle w:val="Titolo3"/>
       </w:pPr>
-      <w:bookmarkStart w:id="11" w:name="_Toc5179002"/>
+      <w:bookmarkStart w:id="10" w:name="_Toc5179002"/>
       <w:r>
         <w:t>1.4.5 Domande specifiche per i cittadini potrebbero usufruire di un alloggio messo a disposizione</w:t>
       </w:r>
-      <w:bookmarkEnd w:id="11"/>
+      <w:bookmarkEnd w:id="10"/>
     </w:p>
     <w:p/>
     <w:p>
@@ -2673,12 +2668,12 @@
       <w:pPr>
         <w:pStyle w:val="Titolo3"/>
       </w:pPr>
-      <w:bookmarkStart w:id="12" w:name="_Toc5179003"/>
+      <w:bookmarkStart w:id="11" w:name="_Toc5179003"/>
       <w:r>
         <w:lastRenderedPageBreak/>
         <w:t>1.4.5 Domande specifiche per il personale che si occupa di gestire le assegnazioni di abitazioni a cittadini in situazione di necessità</w:t>
       </w:r>
-      <w:bookmarkEnd w:id="12"/>
+      <w:bookmarkEnd w:id="11"/>
       <w:r>
         <w:t xml:space="preserve"> </w:t>
       </w:r>
@@ -2755,14 +2750,14 @@
       <w:pPr>
         <w:pStyle w:val="Titolo2"/>
       </w:pPr>
-      <w:bookmarkStart w:id="13" w:name="_Toc5179004"/>
+      <w:bookmarkStart w:id="12" w:name="_Toc5179004"/>
       <w:r>
         <w:t>1.5</w:t>
       </w:r>
       <w:r>
         <w:t xml:space="preserve"> Indagine complementare mediante sondaggio</w:t>
       </w:r>
-      <w:bookmarkEnd w:id="13"/>
+      <w:bookmarkEnd w:id="12"/>
     </w:p>
     <w:p/>
     <w:p>
@@ -3035,43 +3030,43 @@
       <w:pPr>
         <w:pStyle w:val="Titolo2"/>
       </w:pPr>
-      <w:bookmarkStart w:id="14" w:name="_Toc5179005"/>
+      <w:bookmarkStart w:id="13" w:name="_Toc5179005"/>
       <w:r>
         <w:lastRenderedPageBreak/>
         <w:t>1.6 Task chiave da far svolgere agli utenti</w:t>
       </w:r>
+      <w:bookmarkEnd w:id="13"/>
+    </w:p>
+    <w:p/>
+    <w:p>
+      <w:r>
+        <w:t>Nell’indagine contestuale, ci siamo concentrati sulle seguenti attività:</w:t>
+      </w:r>
+    </w:p>
+    <w:p>
+      <w:r>
+        <w:t>1) Messa a disposizione di un immobile;</w:t>
+      </w:r>
+    </w:p>
+    <w:p>
+      <w:r>
+        <w:t xml:space="preserve">2) Assegnazione di un immobile; </w:t>
+      </w:r>
+    </w:p>
+    <w:p>
+      <w:r>
+        <w:t>Il primo task risulta essere particolarmente impegnativo, perché prevede varie procedure burocratiche per essere infine inseriti in una lista della protezione civile.</w:t>
+      </w:r>
+    </w:p>
+    <w:p>
+      <w:pPr>
+        <w:pStyle w:val="Titolo2"/>
+      </w:pPr>
+      <w:bookmarkStart w:id="14" w:name="_Toc5179006"/>
+      <w:r>
+        <w:t>1.7 Pianificazione della raccolta delle informazioni</w:t>
+      </w:r>
       <w:bookmarkEnd w:id="14"/>
-    </w:p>
-    <w:p/>
-    <w:p>
-      <w:r>
-        <w:t>Nell’indagine contestuale, ci siamo concentrati sulle seguenti attività:</w:t>
-      </w:r>
-    </w:p>
-    <w:p>
-      <w:r>
-        <w:t>1) Messa a disposizione di un immobile;</w:t>
-      </w:r>
-    </w:p>
-    <w:p>
-      <w:r>
-        <w:t xml:space="preserve">2) Assegnazione di un immobile; </w:t>
-      </w:r>
-    </w:p>
-    <w:p>
-      <w:r>
-        <w:t>Il primo task risulta essere particolarmente impegnativo, perché prevede varie procedure burocratiche per essere infine inseriti in una lista della protezione civile.</w:t>
-      </w:r>
-    </w:p>
-    <w:p>
-      <w:pPr>
-        <w:pStyle w:val="Titolo2"/>
-      </w:pPr>
-      <w:bookmarkStart w:id="15" w:name="_Toc5179006"/>
-      <w:r>
-        <w:t>1.7 Pianificazione della raccolta delle informazioni</w:t>
-      </w:r>
-      <w:bookmarkEnd w:id="15"/>
     </w:p>
     <w:p/>
     <w:p>
@@ -3100,30 +3095,30 @@
       <w:pPr>
         <w:pStyle w:val="Titolo2"/>
       </w:pPr>
-      <w:bookmarkStart w:id="16" w:name="_Toc5179007"/>
+      <w:bookmarkStart w:id="15" w:name="_Toc5179007"/>
       <w:r>
         <w:t>1.7.1 Risultati delle interviste</w:t>
       </w:r>
+      <w:bookmarkEnd w:id="15"/>
+    </w:p>
+    <w:p/>
+    <w:p>
+      <w:r>
+        <w:t>Di seguito vengono riportate le interviste effettuate.</w:t>
+      </w:r>
+      <w:r>
+        <w:t xml:space="preserve"> In alcuni casi è stato necessario adattare l’andamento della conversazione in base alle risposte degli intervistati. L’intervista non è stata portata quindi avanti come un rigido domanda e risposta, bensì è stata strutturata come una conversazione nella quale si è cercato di abbracciare tutti i punti di interesse (corrispondenti alle domande precedentemente individuate)</w:t>
+      </w:r>
+    </w:p>
+    <w:p>
+      <w:bookmarkStart w:id="16" w:name="_Toc5179008"/>
+      <w:r>
+        <w:rPr>
+          <w:rStyle w:val="Titolo3Carattere"/>
+        </w:rPr>
+        <w:t>Intervista 1</w:t>
+      </w:r>
       <w:bookmarkEnd w:id="16"/>
-    </w:p>
-    <w:p/>
-    <w:p>
-      <w:r>
-        <w:t>Di seguito vengono riportate le interviste effettuate.</w:t>
-      </w:r>
-      <w:r>
-        <w:t xml:space="preserve"> In alcuni casi è stato necessario adattare l’andamento della conversazione in base alle risposte degli intervistati. L’intervista non è stata portata quindi avanti come un rigido domanda e risposta, bensì è stata strutturata come una conversazione nella quale si è cercato di abbracciare tutti i punti di interesse (corrispondenti alle domande precedentemente individuate)</w:t>
-      </w:r>
-    </w:p>
-    <w:p>
-      <w:bookmarkStart w:id="17" w:name="_Toc5179008"/>
-      <w:r>
-        <w:rPr>
-          <w:rStyle w:val="Titolo3Carattere"/>
-        </w:rPr>
-        <w:t>Intervista 1</w:t>
-      </w:r>
-      <w:bookmarkEnd w:id="17"/>
       <w:r>
         <w:t xml:space="preserve"> – La prima intervista è stata effettuata ad </w:t>
       </w:r>
@@ -3157,16 +3152,22 @@
       </w:r>
     </w:p>
     <w:p>
-      <w:bookmarkStart w:id="18" w:name="_Toc5179009"/>
+      <w:bookmarkStart w:id="17" w:name="_Toc5179009"/>
       <w:r>
         <w:rPr>
           <w:rStyle w:val="Titolo3Carattere"/>
         </w:rPr>
         <w:t>Intervista 2</w:t>
       </w:r>
-      <w:bookmarkEnd w:id="18"/>
-      <w:r>
-        <w:t xml:space="preserve"> – La seconda intervista è stata effettuata ad un dipendente bancario di 35 anni, sposato e padre di due bambine: Valeria di 5 anni e Cristina di 2. Egli è proprietario di una casa nel centro di Napoli e dispone di un immobile che non usa regolarmente a Castellammare di Stabia; è quindi interessato a metterlo a disposizione del Comune, nel caso di disastri naturali. Attualmente l’intervistato non ha ben </w:t>
+      <w:bookmarkEnd w:id="17"/>
+      <w:r>
+        <w:t xml:space="preserve"> – La seconda intervista è stata effettuata ad un dipendente bancario di 35 anni</w:t>
+      </w:r>
+      <w:r>
+        <w:t>, Ciro</w:t>
+      </w:r>
+      <w:r>
+        <w:t xml:space="preserve">, sposato e padre di due bambine: Valeria di 5 anni e Cristina di 2. Egli è proprietario di una casa nel centro di Napoli e dispone di un immobile che non usa regolarmente a Castellammare di Stabia; è quindi interessato a metterlo a disposizione del Comune, nel caso di disastri naturali. Attualmente l’intervistato non ha ben </w:t>
       </w:r>
       <w:r>
         <w:lastRenderedPageBreak/>
@@ -3193,14 +3194,14 @@
     </w:p>
     <w:p/>
     <w:p>
-      <w:bookmarkStart w:id="19" w:name="_Toc5179010"/>
+      <w:bookmarkStart w:id="18" w:name="_Toc5179010"/>
       <w:r>
         <w:rPr>
           <w:rStyle w:val="Titolo3Carattere"/>
         </w:rPr>
         <w:t>Intervista 3</w:t>
       </w:r>
-      <w:bookmarkEnd w:id="19"/>
+      <w:bookmarkEnd w:id="18"/>
       <w:r>
         <w:t xml:space="preserve"> </w:t>
       </w:r>
@@ -3586,11 +3587,11 @@
       <w:pPr>
         <w:pStyle w:val="Titolo2"/>
       </w:pPr>
-      <w:bookmarkStart w:id="20" w:name="_Toc5179011"/>
+      <w:bookmarkStart w:id="19" w:name="_Toc5179011"/>
       <w:r>
         <w:t>1.7.2 Risultati del sondaggio</w:t>
       </w:r>
-      <w:bookmarkEnd w:id="20"/>
+      <w:bookmarkEnd w:id="19"/>
     </w:p>
     <w:p/>
     <w:p>
@@ -5014,16 +5015,7 @@
       </w:pPr>
       <w:r>
         <w:lastRenderedPageBreak/>
-        <w:t>1.</w:t>
-      </w:r>
-      <w:r>
-        <w:t>8</w:t>
-      </w:r>
-      <w:r>
-        <w:t xml:space="preserve"> P</w:t>
-      </w:r>
-      <w:r>
-        <w:t>unti conclusivi</w:t>
+        <w:t>1.8 Punti conclusivi</w:t>
       </w:r>
     </w:p>
     <w:p/>
@@ -5253,16 +5245,7 @@
         <w:pStyle w:val="Titolo2"/>
       </w:pPr>
       <w:r>
-        <w:t>1.</w:t>
-      </w:r>
-      <w:r>
-        <w:t>9</w:t>
-      </w:r>
-      <w:r>
-        <w:t xml:space="preserve"> </w:t>
-      </w:r>
-      <w:r>
-        <w:t>Cambiamenti nel piano</w:t>
+        <w:t>1.9 Cambiamenti nel piano</w:t>
       </w:r>
     </w:p>
     <w:p/>
@@ -5285,7 +5268,249 @@
         <w:t>l’idea di mettere a disposizione un immobile e di assegnare quest’ultimo a un nucleo familiare mediante un sito web ha suscitato interesse positivo.</w:t>
       </w:r>
     </w:p>
+    <w:p>
+      <w:pPr>
+        <w:pStyle w:val="Titolo2"/>
+      </w:pPr>
+      <w:r>
+        <w:t>2.1</w:t>
+      </w:r>
+      <w:r>
+        <w:t xml:space="preserve"> </w:t>
+      </w:r>
+      <w:r>
+        <w:t>Annotazioni</w:t>
+      </w:r>
+    </w:p>
     <w:p/>
+    <w:p>
+      <w:r>
+        <w:t>Le interviste sono state svolte intervistando le seguenti persone:</w:t>
+      </w:r>
+    </w:p>
+    <w:p>
+      <w:pPr>
+        <w:pStyle w:val="Paragrafoelenco"/>
+        <w:numPr>
+          <w:ilvl w:val="0"/>
+          <w:numId w:val="13"/>
+        </w:numPr>
+      </w:pPr>
+      <w:r>
+        <w:t>Rita 70 anni</w:t>
+      </w:r>
+    </w:p>
+    <w:p>
+      <w:pPr>
+        <w:pStyle w:val="Paragrafoelenco"/>
+        <w:numPr>
+          <w:ilvl w:val="0"/>
+          <w:numId w:val="13"/>
+        </w:numPr>
+      </w:pPr>
+      <w:r>
+        <w:t>Ciro di 35 anni</w:t>
+      </w:r>
+    </w:p>
+    <w:p>
+      <w:pPr>
+        <w:pStyle w:val="Paragrafoelenco"/>
+        <w:numPr>
+          <w:ilvl w:val="0"/>
+          <w:numId w:val="13"/>
+        </w:numPr>
+      </w:pPr>
+      <w:r>
+        <w:t>Ing. Michele Grimaldi protezione civile</w:t>
+      </w:r>
+    </w:p>
+    <w:p>
+      <w:r>
+        <w:t>Le interviste sono state eseguite da ogni membro del progetto con la seguente suddivisione:</w:t>
+      </w:r>
+    </w:p>
+    <w:p>
+      <w:pPr>
+        <w:pStyle w:val="Paragrafoelenco"/>
+        <w:numPr>
+          <w:ilvl w:val="0"/>
+          <w:numId w:val="14"/>
+        </w:numPr>
+        <w:rPr>
+          <w:b/>
+        </w:rPr>
+      </w:pPr>
+      <w:r>
+        <w:t xml:space="preserve">L’intervista alla signora Rita è stata effettuata da Emanuele, che ha svolto il ruolo di osservatore e intervistatore. L’intervista è stata quindi trascritta su un foglio cartaceo e in seguito è stata scritta al pc. Dalla seguente intervista Emanuele ha osservato che l’intervistata non ha dimestichezza con la tecnologia, ma sarebbe comunque disposta ad affidarsi a qualcuno che ha skill tecnologiche buone in caso di emergenza. </w:t>
+      </w:r>
+      <w:r>
+        <w:rPr>
+          <w:b/>
+        </w:rPr>
+        <w:t>(Tel. 0815284873</w:t>
+      </w:r>
+      <w:r>
+        <w:rPr>
+          <w:b/>
+        </w:rPr>
+        <w:t xml:space="preserve"> vedi tu cosa mettere perché questo è il mio </w:t>
+      </w:r>
+      <w:proofErr w:type="spellStart"/>
+      <w:r>
+        <w:rPr>
+          <w:b/>
+        </w:rPr>
+        <w:t>tel</w:t>
+      </w:r>
+      <w:proofErr w:type="spellEnd"/>
+      <w:r>
+        <w:rPr>
+          <w:b/>
+        </w:rPr>
+        <w:t xml:space="preserve"> di casa </w:t>
+      </w:r>
+      <w:proofErr w:type="spellStart"/>
+      <w:r>
+        <w:rPr>
+          <w:b/>
+        </w:rPr>
+        <w:t>xD</w:t>
+      </w:r>
+      <w:proofErr w:type="spellEnd"/>
+      <w:r>
+        <w:rPr>
+          <w:b/>
+        </w:rPr>
+        <w:t>)</w:t>
+      </w:r>
+    </w:p>
+    <w:p>
+      <w:pPr>
+        <w:pStyle w:val="Paragrafoelenco"/>
+        <w:numPr>
+          <w:ilvl w:val="0"/>
+          <w:numId w:val="14"/>
+        </w:numPr>
+      </w:pPr>
+      <w:r>
+        <w:t>L’intervista a Ciro è stata svolta da Francesca, nel ruolo di osservatore e intervistatore. L’intervista non è stata registrata perché Ciro non gradiva l’idea che la sua voce fosse registrata</w:t>
+      </w:r>
+      <w:r>
+        <w:t xml:space="preserve">. Francesca, nel corso dell’intervista, ha notato come persone più giovani siano più propense a soluzioni che includano un artefatto tecnologico. Infatti, persone come Ciro che hanno una famiglia e lavorano a tempo pieno, hanno poco tempo e quindi non </w:t>
+      </w:r>
+      <w:r>
+        <w:t>vogliono</w:t>
+      </w:r>
+      <w:r>
+        <w:t xml:space="preserve"> </w:t>
+      </w:r>
+      <w:r>
+        <w:t xml:space="preserve">dedicarlo </w:t>
+      </w:r>
+      <w:r>
+        <w:t>alle pratiche burocratiche.</w:t>
+      </w:r>
+      <w:r>
+        <w:t xml:space="preserve"> (Tel. 3495741778)</w:t>
+      </w:r>
+    </w:p>
+    <w:p>
+      <w:pPr>
+        <w:pStyle w:val="Paragrafoelenco"/>
+        <w:numPr>
+          <w:ilvl w:val="0"/>
+          <w:numId w:val="14"/>
+        </w:numPr>
+      </w:pPr>
+      <w:r>
+        <w:t>L’intervista all’Ing. Michele Grimaldi è stata fatta da Emanuele, che ha svolto il ruolo di osservatore, intervistatore e registratore. L’intervista è stata registrata mediante uno smartphone. Con questa intervista Emanuele ha scoperto l’esistenza di un piano di emergenza comunale che indica i passi da seguire nel caso di disastri di qualsiasi tipo. Dall’Ing. Grimaldi, Emanuele ha anche potuto verificare che al momento non esiste un prodotto software in grado di far fronte ad emergenze e che sarebbe comodo e veloce averne uno. (E-mail: -----)</w:t>
+      </w:r>
+    </w:p>
+    <w:p>
+      <w:r>
+        <w:t>Oltre alle interviste, abbiamo ottenuto le seguenti annotazioni dal sondaggio:</w:t>
+      </w:r>
+    </w:p>
+    <w:p>
+      <w:pPr>
+        <w:pStyle w:val="Paragrafoelenco"/>
+        <w:numPr>
+          <w:ilvl w:val="0"/>
+          <w:numId w:val="16"/>
+        </w:numPr>
+      </w:pPr>
+      <w:r>
+        <w:t xml:space="preserve">È utile che un’abitazione sia assegnata in un’area vicina </w:t>
+      </w:r>
+      <w:r>
+        <w:t>all’immobile che si è lasciato per emergenza;</w:t>
+      </w:r>
+    </w:p>
+    <w:p>
+      <w:pPr>
+        <w:pStyle w:val="Paragrafoelenco"/>
+        <w:numPr>
+          <w:ilvl w:val="0"/>
+          <w:numId w:val="16"/>
+        </w:numPr>
+      </w:pPr>
+      <w:r>
+        <w:t>La maggior parte delle persone non metterebbe a disposizione una casa nel caso in cui le operazioni burocratiche fossero troppo lunghe;</w:t>
+      </w:r>
+    </w:p>
+    <w:p>
+      <w:pPr>
+        <w:pStyle w:val="Paragrafoelenco"/>
+        <w:numPr>
+          <w:ilvl w:val="0"/>
+          <w:numId w:val="16"/>
+        </w:numPr>
+      </w:pPr>
+      <w:r>
+        <w:t>Al momento la maggioranza delle persone si è mossa autonomamente per trovare un alloggio temporaneo in caso di emergenza;</w:t>
+      </w:r>
+    </w:p>
+    <w:p>
+      <w:pPr>
+        <w:pStyle w:val="Paragrafoelenco"/>
+        <w:numPr>
+          <w:ilvl w:val="0"/>
+          <w:numId w:val="16"/>
+        </w:numPr>
+      </w:pPr>
+      <w:r>
+        <w:t>Molte persone metterebbero a disposizione un immobile su un sito.</w:t>
+      </w:r>
+    </w:p>
+    <w:p>
+      <w:pPr>
+        <w:pStyle w:val="Titolo2"/>
+      </w:pPr>
+      <w:r>
+        <w:t>3</w:t>
+      </w:r>
+      <w:r>
+        <w:t xml:space="preserve">.1 </w:t>
+      </w:r>
+      <w:r>
+        <w:t>Analisi dei risultati delle indagini contestuali</w:t>
+      </w:r>
+    </w:p>
+    <w:p/>
+    <w:p>
+      <w:r>
+        <w:t>1) Quali attività svolgono al momento gli utenti?</w:t>
+      </w:r>
+    </w:p>
+    <w:p>
+      <w:r>
+        <w:t>La principale attività presa in considerazione per il progetto è quella di messa a disposizione di un immobile. Le persone che vogliono mettere a disposizione una casa spesso non sono disposte ad occuparsi del lungo iter burocratico attualmente esistente.</w:t>
+      </w:r>
+    </w:p>
+    <w:p>
+      <w:bookmarkStart w:id="20" w:name="_GoBack"/>
+      <w:bookmarkEnd w:id="20"/>
+    </w:p>
     <w:sectPr>
       <w:footerReference w:type="even" r:id="rId25"/>
       <w:footerReference w:type="default" r:id="rId26"/>
@@ -5823,6 +6048,119 @@
     </w:lvl>
   </w:abstractNum>
   <w:abstractNum w:abstractNumId="4" w15:restartNumberingAfterBreak="0">
+    <w:nsid w:val="055C3EB6"/>
+    <w:multiLevelType w:val="hybridMultilevel"/>
+    <w:tmpl w:val="23A4B786"/>
+    <w:lvl w:ilvl="0" w:tplc="04100001">
+      <w:start w:val="1"/>
+      <w:numFmt w:val="bullet"/>
+      <w:lvlText w:val=""/>
+      <w:lvlJc w:val="left"/>
+      <w:pPr>
+        <w:ind w:left="720" w:hanging="360"/>
+      </w:pPr>
+      <w:rPr>
+        <w:rFonts w:ascii="Symbol" w:hAnsi="Symbol" w:hint="default"/>
+      </w:rPr>
+    </w:lvl>
+    <w:lvl w:ilvl="1" w:tplc="04100003" w:tentative="1">
+      <w:start w:val="1"/>
+      <w:numFmt w:val="bullet"/>
+      <w:lvlText w:val="o"/>
+      <w:lvlJc w:val="left"/>
+      <w:pPr>
+        <w:ind w:left="1440" w:hanging="360"/>
+      </w:pPr>
+      <w:rPr>
+        <w:rFonts w:ascii="Courier New" w:hAnsi="Courier New" w:cs="Courier New" w:hint="default"/>
+      </w:rPr>
+    </w:lvl>
+    <w:lvl w:ilvl="2" w:tplc="04100005" w:tentative="1">
+      <w:start w:val="1"/>
+      <w:numFmt w:val="bullet"/>
+      <w:lvlText w:val=""/>
+      <w:lvlJc w:val="left"/>
+      <w:pPr>
+        <w:ind w:left="2160" w:hanging="360"/>
+      </w:pPr>
+      <w:rPr>
+        <w:rFonts w:ascii="Wingdings" w:hAnsi="Wingdings" w:hint="default"/>
+      </w:rPr>
+    </w:lvl>
+    <w:lvl w:ilvl="3" w:tplc="04100001" w:tentative="1">
+      <w:start w:val="1"/>
+      <w:numFmt w:val="bullet"/>
+      <w:lvlText w:val=""/>
+      <w:lvlJc w:val="left"/>
+      <w:pPr>
+        <w:ind w:left="2880" w:hanging="360"/>
+      </w:pPr>
+      <w:rPr>
+        <w:rFonts w:ascii="Symbol" w:hAnsi="Symbol" w:hint="default"/>
+      </w:rPr>
+    </w:lvl>
+    <w:lvl w:ilvl="4" w:tplc="04100003" w:tentative="1">
+      <w:start w:val="1"/>
+      <w:numFmt w:val="bullet"/>
+      <w:lvlText w:val="o"/>
+      <w:lvlJc w:val="left"/>
+      <w:pPr>
+        <w:ind w:left="3600" w:hanging="360"/>
+      </w:pPr>
+      <w:rPr>
+        <w:rFonts w:ascii="Courier New" w:hAnsi="Courier New" w:cs="Courier New" w:hint="default"/>
+      </w:rPr>
+    </w:lvl>
+    <w:lvl w:ilvl="5" w:tplc="04100005" w:tentative="1">
+      <w:start w:val="1"/>
+      <w:numFmt w:val="bullet"/>
+      <w:lvlText w:val=""/>
+      <w:lvlJc w:val="left"/>
+      <w:pPr>
+        <w:ind w:left="4320" w:hanging="360"/>
+      </w:pPr>
+      <w:rPr>
+        <w:rFonts w:ascii="Wingdings" w:hAnsi="Wingdings" w:hint="default"/>
+      </w:rPr>
+    </w:lvl>
+    <w:lvl w:ilvl="6" w:tplc="04100001" w:tentative="1">
+      <w:start w:val="1"/>
+      <w:numFmt w:val="bullet"/>
+      <w:lvlText w:val=""/>
+      <w:lvlJc w:val="left"/>
+      <w:pPr>
+        <w:ind w:left="5040" w:hanging="360"/>
+      </w:pPr>
+      <w:rPr>
+        <w:rFonts w:ascii="Symbol" w:hAnsi="Symbol" w:hint="default"/>
+      </w:rPr>
+    </w:lvl>
+    <w:lvl w:ilvl="7" w:tplc="04100003" w:tentative="1">
+      <w:start w:val="1"/>
+      <w:numFmt w:val="bullet"/>
+      <w:lvlText w:val="o"/>
+      <w:lvlJc w:val="left"/>
+      <w:pPr>
+        <w:ind w:left="5760" w:hanging="360"/>
+      </w:pPr>
+      <w:rPr>
+        <w:rFonts w:ascii="Courier New" w:hAnsi="Courier New" w:cs="Courier New" w:hint="default"/>
+      </w:rPr>
+    </w:lvl>
+    <w:lvl w:ilvl="8" w:tplc="04100005" w:tentative="1">
+      <w:start w:val="1"/>
+      <w:numFmt w:val="bullet"/>
+      <w:lvlText w:val=""/>
+      <w:lvlJc w:val="left"/>
+      <w:pPr>
+        <w:ind w:left="6480" w:hanging="360"/>
+      </w:pPr>
+      <w:rPr>
+        <w:rFonts w:ascii="Wingdings" w:hAnsi="Wingdings" w:hint="default"/>
+      </w:rPr>
+    </w:lvl>
+  </w:abstractNum>
+  <w:abstractNum w:abstractNumId="5" w15:restartNumberingAfterBreak="0">
     <w:nsid w:val="11215DC1"/>
     <w:multiLevelType w:val="hybridMultilevel"/>
     <w:tmpl w:val="F1CE1EF8"/>
@@ -5935,7 +6273,120 @@
       </w:rPr>
     </w:lvl>
   </w:abstractNum>
-  <w:abstractNum w:abstractNumId="5" w15:restartNumberingAfterBreak="0">
+  <w:abstractNum w:abstractNumId="6" w15:restartNumberingAfterBreak="0">
+    <w:nsid w:val="1B2D4306"/>
+    <w:multiLevelType w:val="hybridMultilevel"/>
+    <w:tmpl w:val="FA704C44"/>
+    <w:lvl w:ilvl="0" w:tplc="04100009">
+      <w:start w:val="1"/>
+      <w:numFmt w:val="bullet"/>
+      <w:lvlText w:val=""/>
+      <w:lvlJc w:val="left"/>
+      <w:pPr>
+        <w:ind w:left="720" w:hanging="360"/>
+      </w:pPr>
+      <w:rPr>
+        <w:rFonts w:ascii="Wingdings" w:hAnsi="Wingdings" w:hint="default"/>
+      </w:rPr>
+    </w:lvl>
+    <w:lvl w:ilvl="1" w:tplc="04100003" w:tentative="1">
+      <w:start w:val="1"/>
+      <w:numFmt w:val="bullet"/>
+      <w:lvlText w:val="o"/>
+      <w:lvlJc w:val="left"/>
+      <w:pPr>
+        <w:ind w:left="1440" w:hanging="360"/>
+      </w:pPr>
+      <w:rPr>
+        <w:rFonts w:ascii="Courier New" w:hAnsi="Courier New" w:cs="Courier New" w:hint="default"/>
+      </w:rPr>
+    </w:lvl>
+    <w:lvl w:ilvl="2" w:tplc="04100005" w:tentative="1">
+      <w:start w:val="1"/>
+      <w:numFmt w:val="bullet"/>
+      <w:lvlText w:val=""/>
+      <w:lvlJc w:val="left"/>
+      <w:pPr>
+        <w:ind w:left="2160" w:hanging="360"/>
+      </w:pPr>
+      <w:rPr>
+        <w:rFonts w:ascii="Wingdings" w:hAnsi="Wingdings" w:hint="default"/>
+      </w:rPr>
+    </w:lvl>
+    <w:lvl w:ilvl="3" w:tplc="04100001" w:tentative="1">
+      <w:start w:val="1"/>
+      <w:numFmt w:val="bullet"/>
+      <w:lvlText w:val=""/>
+      <w:lvlJc w:val="left"/>
+      <w:pPr>
+        <w:ind w:left="2880" w:hanging="360"/>
+      </w:pPr>
+      <w:rPr>
+        <w:rFonts w:ascii="Symbol" w:hAnsi="Symbol" w:hint="default"/>
+      </w:rPr>
+    </w:lvl>
+    <w:lvl w:ilvl="4" w:tplc="04100003" w:tentative="1">
+      <w:start w:val="1"/>
+      <w:numFmt w:val="bullet"/>
+      <w:lvlText w:val="o"/>
+      <w:lvlJc w:val="left"/>
+      <w:pPr>
+        <w:ind w:left="3600" w:hanging="360"/>
+      </w:pPr>
+      <w:rPr>
+        <w:rFonts w:ascii="Courier New" w:hAnsi="Courier New" w:cs="Courier New" w:hint="default"/>
+      </w:rPr>
+    </w:lvl>
+    <w:lvl w:ilvl="5" w:tplc="04100005" w:tentative="1">
+      <w:start w:val="1"/>
+      <w:numFmt w:val="bullet"/>
+      <w:lvlText w:val=""/>
+      <w:lvlJc w:val="left"/>
+      <w:pPr>
+        <w:ind w:left="4320" w:hanging="360"/>
+      </w:pPr>
+      <w:rPr>
+        <w:rFonts w:ascii="Wingdings" w:hAnsi="Wingdings" w:hint="default"/>
+      </w:rPr>
+    </w:lvl>
+    <w:lvl w:ilvl="6" w:tplc="04100001" w:tentative="1">
+      <w:start w:val="1"/>
+      <w:numFmt w:val="bullet"/>
+      <w:lvlText w:val=""/>
+      <w:lvlJc w:val="left"/>
+      <w:pPr>
+        <w:ind w:left="5040" w:hanging="360"/>
+      </w:pPr>
+      <w:rPr>
+        <w:rFonts w:ascii="Symbol" w:hAnsi="Symbol" w:hint="default"/>
+      </w:rPr>
+    </w:lvl>
+    <w:lvl w:ilvl="7" w:tplc="04100003" w:tentative="1">
+      <w:start w:val="1"/>
+      <w:numFmt w:val="bullet"/>
+      <w:lvlText w:val="o"/>
+      <w:lvlJc w:val="left"/>
+      <w:pPr>
+        <w:ind w:left="5760" w:hanging="360"/>
+      </w:pPr>
+      <w:rPr>
+        <w:rFonts w:ascii="Courier New" w:hAnsi="Courier New" w:cs="Courier New" w:hint="default"/>
+      </w:rPr>
+    </w:lvl>
+    <w:lvl w:ilvl="8" w:tplc="04100005" w:tentative="1">
+      <w:start w:val="1"/>
+      <w:numFmt w:val="bullet"/>
+      <w:lvlText w:val=""/>
+      <w:lvlJc w:val="left"/>
+      <w:pPr>
+        <w:ind w:left="6480" w:hanging="360"/>
+      </w:pPr>
+      <w:rPr>
+        <w:rFonts w:ascii="Wingdings" w:hAnsi="Wingdings" w:hint="default"/>
+      </w:rPr>
+    </w:lvl>
+  </w:abstractNum>
+  <w:abstractNum w:abstractNumId="7" w15:restartNumberingAfterBreak="0">
     <w:nsid w:val="1ECD47DD"/>
     <w:multiLevelType w:val="hybridMultilevel"/>
     <w:tmpl w:val="350435E0"/>
@@ -6048,7 +6499,7 @@
       </w:rPr>
     </w:lvl>
   </w:abstractNum>
-  <w:abstractNum w:abstractNumId="6" w15:restartNumberingAfterBreak="0">
+  <w:abstractNum w:abstractNumId="8" w15:restartNumberingAfterBreak="0">
     <w:nsid w:val="247976D2"/>
     <w:multiLevelType w:val="hybridMultilevel"/>
     <w:tmpl w:val="360A9EC0"/>
@@ -6161,7 +6612,7 @@
       </w:rPr>
     </w:lvl>
   </w:abstractNum>
-  <w:abstractNum w:abstractNumId="7" w15:restartNumberingAfterBreak="0">
+  <w:abstractNum w:abstractNumId="9" w15:restartNumberingAfterBreak="0">
     <w:nsid w:val="3AEC2D31"/>
     <w:multiLevelType w:val="hybridMultilevel"/>
     <w:tmpl w:val="FD541FDE"/>
@@ -6274,7 +6725,7 @@
       </w:rPr>
     </w:lvl>
   </w:abstractNum>
-  <w:abstractNum w:abstractNumId="8" w15:restartNumberingAfterBreak="0">
+  <w:abstractNum w:abstractNumId="10" w15:restartNumberingAfterBreak="0">
     <w:nsid w:val="51487D97"/>
     <w:multiLevelType w:val="hybridMultilevel"/>
     <w:tmpl w:val="CE648348"/>
@@ -6387,7 +6838,7 @@
       </w:rPr>
     </w:lvl>
   </w:abstractNum>
-  <w:abstractNum w:abstractNumId="9" w15:restartNumberingAfterBreak="0">
+  <w:abstractNum w:abstractNumId="11" w15:restartNumberingAfterBreak="0">
     <w:nsid w:val="572A2B09"/>
     <w:multiLevelType w:val="hybridMultilevel"/>
     <w:tmpl w:val="87986FDE"/>
@@ -6500,7 +6951,7 @@
       </w:rPr>
     </w:lvl>
   </w:abstractNum>
-  <w:abstractNum w:abstractNumId="10" w15:restartNumberingAfterBreak="0">
+  <w:abstractNum w:abstractNumId="12" w15:restartNumberingAfterBreak="0">
     <w:nsid w:val="6B8A5561"/>
     <w:multiLevelType w:val="hybridMultilevel"/>
     <w:tmpl w:val="6156A4AA"/>
@@ -6613,7 +7064,233 @@
       </w:rPr>
     </w:lvl>
   </w:abstractNum>
-  <w:abstractNum w:abstractNumId="11" w15:restartNumberingAfterBreak="0">
+  <w:abstractNum w:abstractNumId="13" w15:restartNumberingAfterBreak="0">
+    <w:nsid w:val="6B957897"/>
+    <w:multiLevelType w:val="hybridMultilevel"/>
+    <w:tmpl w:val="305CB55A"/>
+    <w:lvl w:ilvl="0" w:tplc="04100001">
+      <w:start w:val="1"/>
+      <w:numFmt w:val="bullet"/>
+      <w:lvlText w:val=""/>
+      <w:lvlJc w:val="left"/>
+      <w:pPr>
+        <w:ind w:left="720" w:hanging="360"/>
+      </w:pPr>
+      <w:rPr>
+        <w:rFonts w:ascii="Symbol" w:hAnsi="Symbol" w:hint="default"/>
+      </w:rPr>
+    </w:lvl>
+    <w:lvl w:ilvl="1" w:tplc="04100003" w:tentative="1">
+      <w:start w:val="1"/>
+      <w:numFmt w:val="bullet"/>
+      <w:lvlText w:val="o"/>
+      <w:lvlJc w:val="left"/>
+      <w:pPr>
+        <w:ind w:left="1440" w:hanging="360"/>
+      </w:pPr>
+      <w:rPr>
+        <w:rFonts w:ascii="Courier New" w:hAnsi="Courier New" w:cs="Courier New" w:hint="default"/>
+      </w:rPr>
+    </w:lvl>
+    <w:lvl w:ilvl="2" w:tplc="04100005" w:tentative="1">
+      <w:start w:val="1"/>
+      <w:numFmt w:val="bullet"/>
+      <w:lvlText w:val=""/>
+      <w:lvlJc w:val="left"/>
+      <w:pPr>
+        <w:ind w:left="2160" w:hanging="360"/>
+      </w:pPr>
+      <w:rPr>
+        <w:rFonts w:ascii="Wingdings" w:hAnsi="Wingdings" w:hint="default"/>
+      </w:rPr>
+    </w:lvl>
+    <w:lvl w:ilvl="3" w:tplc="04100001" w:tentative="1">
+      <w:start w:val="1"/>
+      <w:numFmt w:val="bullet"/>
+      <w:lvlText w:val=""/>
+      <w:lvlJc w:val="left"/>
+      <w:pPr>
+        <w:ind w:left="2880" w:hanging="360"/>
+      </w:pPr>
+      <w:rPr>
+        <w:rFonts w:ascii="Symbol" w:hAnsi="Symbol" w:hint="default"/>
+      </w:rPr>
+    </w:lvl>
+    <w:lvl w:ilvl="4" w:tplc="04100003" w:tentative="1">
+      <w:start w:val="1"/>
+      <w:numFmt w:val="bullet"/>
+      <w:lvlText w:val="o"/>
+      <w:lvlJc w:val="left"/>
+      <w:pPr>
+        <w:ind w:left="3600" w:hanging="360"/>
+      </w:pPr>
+      <w:rPr>
+        <w:rFonts w:ascii="Courier New" w:hAnsi="Courier New" w:cs="Courier New" w:hint="default"/>
+      </w:rPr>
+    </w:lvl>
+    <w:lvl w:ilvl="5" w:tplc="04100005" w:tentative="1">
+      <w:start w:val="1"/>
+      <w:numFmt w:val="bullet"/>
+      <w:lvlText w:val=""/>
+      <w:lvlJc w:val="left"/>
+      <w:pPr>
+        <w:ind w:left="4320" w:hanging="360"/>
+      </w:pPr>
+      <w:rPr>
+        <w:rFonts w:ascii="Wingdings" w:hAnsi="Wingdings" w:hint="default"/>
+      </w:rPr>
+    </w:lvl>
+    <w:lvl w:ilvl="6" w:tplc="04100001" w:tentative="1">
+      <w:start w:val="1"/>
+      <w:numFmt w:val="bullet"/>
+      <w:lvlText w:val=""/>
+      <w:lvlJc w:val="left"/>
+      <w:pPr>
+        <w:ind w:left="5040" w:hanging="360"/>
+      </w:pPr>
+      <w:rPr>
+        <w:rFonts w:ascii="Symbol" w:hAnsi="Symbol" w:hint="default"/>
+      </w:rPr>
+    </w:lvl>
+    <w:lvl w:ilvl="7" w:tplc="04100003" w:tentative="1">
+      <w:start w:val="1"/>
+      <w:numFmt w:val="bullet"/>
+      <w:lvlText w:val="o"/>
+      <w:lvlJc w:val="left"/>
+      <w:pPr>
+        <w:ind w:left="5760" w:hanging="360"/>
+      </w:pPr>
+      <w:rPr>
+        <w:rFonts w:ascii="Courier New" w:hAnsi="Courier New" w:cs="Courier New" w:hint="default"/>
+      </w:rPr>
+    </w:lvl>
+    <w:lvl w:ilvl="8" w:tplc="04100005" w:tentative="1">
+      <w:start w:val="1"/>
+      <w:numFmt w:val="bullet"/>
+      <w:lvlText w:val=""/>
+      <w:lvlJc w:val="left"/>
+      <w:pPr>
+        <w:ind w:left="6480" w:hanging="360"/>
+      </w:pPr>
+      <w:rPr>
+        <w:rFonts w:ascii="Wingdings" w:hAnsi="Wingdings" w:hint="default"/>
+      </w:rPr>
+    </w:lvl>
+  </w:abstractNum>
+  <w:abstractNum w:abstractNumId="14" w15:restartNumberingAfterBreak="0">
+    <w:nsid w:val="73DC0B83"/>
+    <w:multiLevelType w:val="hybridMultilevel"/>
+    <w:tmpl w:val="A280B6E8"/>
+    <w:lvl w:ilvl="0" w:tplc="04100009">
+      <w:start w:val="1"/>
+      <w:numFmt w:val="bullet"/>
+      <w:lvlText w:val=""/>
+      <w:lvlJc w:val="left"/>
+      <w:pPr>
+        <w:ind w:left="720" w:hanging="360"/>
+      </w:pPr>
+      <w:rPr>
+        <w:rFonts w:ascii="Wingdings" w:hAnsi="Wingdings" w:hint="default"/>
+      </w:rPr>
+    </w:lvl>
+    <w:lvl w:ilvl="1" w:tplc="04100003" w:tentative="1">
+      <w:start w:val="1"/>
+      <w:numFmt w:val="bullet"/>
+      <w:lvlText w:val="o"/>
+      <w:lvlJc w:val="left"/>
+      <w:pPr>
+        <w:ind w:left="1440" w:hanging="360"/>
+      </w:pPr>
+      <w:rPr>
+        <w:rFonts w:ascii="Courier New" w:hAnsi="Courier New" w:cs="Courier New" w:hint="default"/>
+      </w:rPr>
+    </w:lvl>
+    <w:lvl w:ilvl="2" w:tplc="04100005" w:tentative="1">
+      <w:start w:val="1"/>
+      <w:numFmt w:val="bullet"/>
+      <w:lvlText w:val=""/>
+      <w:lvlJc w:val="left"/>
+      <w:pPr>
+        <w:ind w:left="2160" w:hanging="360"/>
+      </w:pPr>
+      <w:rPr>
+        <w:rFonts w:ascii="Wingdings" w:hAnsi="Wingdings" w:hint="default"/>
+      </w:rPr>
+    </w:lvl>
+    <w:lvl w:ilvl="3" w:tplc="04100001" w:tentative="1">
+      <w:start w:val="1"/>
+      <w:numFmt w:val="bullet"/>
+      <w:lvlText w:val=""/>
+      <w:lvlJc w:val="left"/>
+      <w:pPr>
+        <w:ind w:left="2880" w:hanging="360"/>
+      </w:pPr>
+      <w:rPr>
+        <w:rFonts w:ascii="Symbol" w:hAnsi="Symbol" w:hint="default"/>
+      </w:rPr>
+    </w:lvl>
+    <w:lvl w:ilvl="4" w:tplc="04100003" w:tentative="1">
+      <w:start w:val="1"/>
+      <w:numFmt w:val="bullet"/>
+      <w:lvlText w:val="o"/>
+      <w:lvlJc w:val="left"/>
+      <w:pPr>
+        <w:ind w:left="3600" w:hanging="360"/>
+      </w:pPr>
+      <w:rPr>
+        <w:rFonts w:ascii="Courier New" w:hAnsi="Courier New" w:cs="Courier New" w:hint="default"/>
+      </w:rPr>
+    </w:lvl>
+    <w:lvl w:ilvl="5" w:tplc="04100005" w:tentative="1">
+      <w:start w:val="1"/>
+      <w:numFmt w:val="bullet"/>
+      <w:lvlText w:val=""/>
+      <w:lvlJc w:val="left"/>
+      <w:pPr>
+        <w:ind w:left="4320" w:hanging="360"/>
+      </w:pPr>
+      <w:rPr>
+        <w:rFonts w:ascii="Wingdings" w:hAnsi="Wingdings" w:hint="default"/>
+      </w:rPr>
+    </w:lvl>
+    <w:lvl w:ilvl="6" w:tplc="04100001" w:tentative="1">
+      <w:start w:val="1"/>
+      <w:numFmt w:val="bullet"/>
+      <w:lvlText w:val=""/>
+      <w:lvlJc w:val="left"/>
+      <w:pPr>
+        <w:ind w:left="5040" w:hanging="360"/>
+      </w:pPr>
+      <w:rPr>
+        <w:rFonts w:ascii="Symbol" w:hAnsi="Symbol" w:hint="default"/>
+      </w:rPr>
+    </w:lvl>
+    <w:lvl w:ilvl="7" w:tplc="04100003" w:tentative="1">
+      <w:start w:val="1"/>
+      <w:numFmt w:val="bullet"/>
+      <w:lvlText w:val="o"/>
+      <w:lvlJc w:val="left"/>
+      <w:pPr>
+        <w:ind w:left="5760" w:hanging="360"/>
+      </w:pPr>
+      <w:rPr>
+        <w:rFonts w:ascii="Courier New" w:hAnsi="Courier New" w:cs="Courier New" w:hint="default"/>
+      </w:rPr>
+    </w:lvl>
+    <w:lvl w:ilvl="8" w:tplc="04100005" w:tentative="1">
+      <w:start w:val="1"/>
+      <w:numFmt w:val="bullet"/>
+      <w:lvlText w:val=""/>
+      <w:lvlJc w:val="left"/>
+      <w:pPr>
+        <w:ind w:left="6480" w:hanging="360"/>
+      </w:pPr>
+      <w:rPr>
+        <w:rFonts w:ascii="Wingdings" w:hAnsi="Wingdings" w:hint="default"/>
+      </w:rPr>
+    </w:lvl>
+  </w:abstractNum>
+  <w:abstractNum w:abstractNumId="15" w15:restartNumberingAfterBreak="0">
     <w:nsid w:val="779F72D1"/>
     <w:multiLevelType w:val="hybridMultilevel"/>
     <w:tmpl w:val="F2E62C26"/>
@@ -6733,34 +7410,46 @@
     <w:abstractNumId w:val="1"/>
   </w:num>
   <w:num w:numId="3">
-    <w:abstractNumId w:val="5"/>
+    <w:abstractNumId w:val="7"/>
   </w:num>
   <w:num w:numId="4">
-    <w:abstractNumId w:val="9"/>
+    <w:abstractNumId w:val="11"/>
   </w:num>
   <w:num w:numId="5">
-    <w:abstractNumId w:val="11"/>
+    <w:abstractNumId w:val="15"/>
   </w:num>
   <w:num w:numId="6">
-    <w:abstractNumId w:val="4"/>
+    <w:abstractNumId w:val="5"/>
   </w:num>
   <w:num w:numId="7">
     <w:abstractNumId w:val="3"/>
   </w:num>
   <w:num w:numId="8">
-    <w:abstractNumId w:val="8"/>
+    <w:abstractNumId w:val="10"/>
   </w:num>
   <w:num w:numId="9">
     <w:abstractNumId w:val="2"/>
   </w:num>
   <w:num w:numId="10">
-    <w:abstractNumId w:val="10"/>
+    <w:abstractNumId w:val="12"/>
   </w:num>
   <w:num w:numId="11">
-    <w:abstractNumId w:val="7"/>
+    <w:abstractNumId w:val="9"/>
   </w:num>
   <w:num w:numId="12">
+    <w:abstractNumId w:val="8"/>
+  </w:num>
+  <w:num w:numId="13">
+    <w:abstractNumId w:val="13"/>
+  </w:num>
+  <w:num w:numId="14">
+    <w:abstractNumId w:val="14"/>
+  </w:num>
+  <w:num w:numId="15">
     <w:abstractNumId w:val="6"/>
+  </w:num>
+  <w:num w:numId="16">
+    <w:abstractNumId w:val="4"/>
   </w:num>
 </w:numbering>
 </file>
@@ -7956,7 +8645,7 @@
 </file>
 
 <file path=customXml/itemProps1.xml><?xml version="1.0" encoding="utf-8"?>
-<ds:datastoreItem xmlns:ds="http://schemas.openxmlformats.org/officeDocument/2006/customXml" ds:itemID="{D9191984-6FA0-49AD-9BC5-66FF6CDE0D4B}">
+<ds:datastoreItem xmlns:ds="http://schemas.openxmlformats.org/officeDocument/2006/customXml" ds:itemID="{648E0440-6418-4CBD-B800-1362D60C11EE}">
   <ds:schemaRefs>
     <ds:schemaRef ds:uri="http://schemas.openxmlformats.org/officeDocument/2006/bibliography"/>
   </ds:schemaRefs>

</xml_diff>

<commit_message>
Revisione prima parte assignment
</commit_message>
<xml_diff>
--- a/Documentazione/Assignment1.docx
+++ b/Documentazione/Assignment1.docx
@@ -2315,7 +2315,19 @@
         <w:t xml:space="preserve"> sfollamenti, si deve quindi attendere una risposta dalla Regione e dal Comune, che provvederanno ad assegnare </w:t>
       </w:r>
       <w:r>
-        <w:t>una dimora alle persone che hanno queste necessità.</w:t>
+        <w:t>una dimora</w:t>
+      </w:r>
+      <w:r>
+        <w:t xml:space="preserve"> </w:t>
+      </w:r>
+      <w:r>
+        <w:t xml:space="preserve">alle persone che </w:t>
+      </w:r>
+      <w:r>
+        <w:t>ne hanno</w:t>
+      </w:r>
+      <w:r>
+        <w:t xml:space="preserve"> necessità.</w:t>
       </w:r>
       <w:r>
         <w:br/>
@@ -2323,7 +2335,13 @@
       </w:r>
       <w:r>
         <w:br/>
-        <w:t>Nel frattempo quindi le persone sono costrette</w:t>
+        <w:t>Nel frattempo quindi</w:t>
+      </w:r>
+      <w:r>
+        <w:t xml:space="preserve">, i cittadini </w:t>
+      </w:r>
+      <w:r>
+        <w:t>sono costrette</w:t>
       </w:r>
       <w:r>
         <w:t xml:space="preserve"> ad</w:t>
@@ -2341,7 +2359,13 @@
         <w:t xml:space="preserve"> </w:t>
       </w:r>
       <w:r>
-        <w:t>sprovviste di tutti i comfort di una casa tradizionale.</w:t>
+        <w:t xml:space="preserve">sprovviste </w:t>
+      </w:r>
+      <w:r>
+        <w:t>dei</w:t>
+      </w:r>
+      <w:r>
+        <w:t xml:space="preserve"> comfort di una casa tradizionale.</w:t>
       </w:r>
     </w:p>
     <w:p>
@@ -2359,7 +2383,15 @@
       </w:r>
       <w:r>
         <w:br/>
-        <w:t xml:space="preserve">Va però precisato che i tempi necessari al rilascio del suddetto contributo sono lunghissimi; il che rende complicato affittare una proprietà se i fondi della famiglia sono insufficienti. </w:t>
+        <w:t>Va però precisato che i tempi necessari al rilascio del suddetto contributo sono lunghissimi</w:t>
+      </w:r>
+      <w:r>
+        <w:t>ì,</w:t>
+      </w:r>
+      <w:bookmarkStart w:id="3" w:name="_GoBack"/>
+      <w:bookmarkEnd w:id="3"/>
+      <w:r>
+        <w:t xml:space="preserve"> il che rende complicato affittare una proprietà se i fondi della famiglia sono insufficienti. </w:t>
       </w:r>
     </w:p>
     <w:p>
@@ -2373,11 +2405,11 @@
       <w:pPr>
         <w:pStyle w:val="Titolo2"/>
       </w:pPr>
-      <w:bookmarkStart w:id="3" w:name="_Toc5645303"/>
+      <w:bookmarkStart w:id="4" w:name="_Toc5645303"/>
       <w:r>
         <w:t>1.2 Questioni di affrontare</w:t>
       </w:r>
-      <w:bookmarkEnd w:id="3"/>
+      <w:bookmarkEnd w:id="4"/>
     </w:p>
     <w:p/>
     <w:p>
@@ -2537,12 +2569,12 @@
       <w:pPr>
         <w:pStyle w:val="Titolo2"/>
       </w:pPr>
-      <w:bookmarkStart w:id="4" w:name="_Toc5645304"/>
+      <w:bookmarkStart w:id="5" w:name="_Toc5645304"/>
       <w:r>
         <w:lastRenderedPageBreak/>
         <w:t>1.3 Target</w:t>
       </w:r>
-      <w:bookmarkEnd w:id="4"/>
+      <w:bookmarkEnd w:id="5"/>
       <w:r>
         <w:t xml:space="preserve"> </w:t>
       </w:r>
@@ -2599,11 +2631,11 @@
       <w:pPr>
         <w:pStyle w:val="Titolo2"/>
       </w:pPr>
-      <w:bookmarkStart w:id="5" w:name="_Toc5645305"/>
+      <w:bookmarkStart w:id="6" w:name="_Toc5645305"/>
       <w:r>
         <w:t>1.4 Intervista</w:t>
       </w:r>
-      <w:bookmarkEnd w:id="5"/>
+      <w:bookmarkEnd w:id="6"/>
     </w:p>
     <w:p/>
     <w:p>
@@ -2644,11 +2676,11 @@
       <w:pPr>
         <w:pStyle w:val="Titolo3"/>
       </w:pPr>
-      <w:bookmarkStart w:id="6" w:name="_Toc5645306"/>
+      <w:bookmarkStart w:id="7" w:name="_Toc5645306"/>
       <w:r>
         <w:t>1.4.1 Domande per raccolta dati anagrafici e di background [Target: Tutte le tipologie di utenti]</w:t>
       </w:r>
-      <w:bookmarkEnd w:id="6"/>
+      <w:bookmarkEnd w:id="7"/>
     </w:p>
     <w:p>
       <w:pPr>
@@ -2709,7 +2741,7 @@
       <w:pPr>
         <w:pStyle w:val="Titolo3"/>
       </w:pPr>
-      <w:bookmarkStart w:id="7" w:name="_Toc5645307"/>
+      <w:bookmarkStart w:id="8" w:name="_Toc5645307"/>
       <w:r>
         <w:t xml:space="preserve">1.4.2 </w:t>
       </w:r>
@@ -2719,7 +2751,7 @@
       <w:r>
         <w:t xml:space="preserve"> per la raccolta di informazioni sul background tecnologico [Target: Tutte le tipologie di utenti]</w:t>
       </w:r>
-      <w:bookmarkEnd w:id="7"/>
+      <w:bookmarkEnd w:id="8"/>
     </w:p>
     <w:p>
       <w:pPr>
@@ -2857,11 +2889,11 @@
       <w:pPr>
         <w:pStyle w:val="Titolo3"/>
       </w:pPr>
-      <w:bookmarkStart w:id="8" w:name="_Toc5645308"/>
+      <w:bookmarkStart w:id="9" w:name="_Toc5645308"/>
       <w:r>
         <w:t>1.4.3 Domande specifiche</w:t>
       </w:r>
-      <w:bookmarkEnd w:id="8"/>
+      <w:bookmarkEnd w:id="9"/>
       <w:r>
         <w:t xml:space="preserve"> </w:t>
       </w:r>
@@ -2876,11 +2908,11 @@
       <w:pPr>
         <w:pStyle w:val="Titolo3"/>
       </w:pPr>
-      <w:bookmarkStart w:id="9" w:name="_Toc5645309"/>
+      <w:bookmarkStart w:id="10" w:name="_Toc5645309"/>
       <w:r>
         <w:t>1.4.4 Domande specifiche per i cittadini che potrebbero mettere immobili a disposizione</w:t>
       </w:r>
-      <w:bookmarkEnd w:id="9"/>
+      <w:bookmarkEnd w:id="10"/>
     </w:p>
     <w:p/>
     <w:p>
@@ -2981,11 +3013,11 @@
       <w:pPr>
         <w:pStyle w:val="Titolo3"/>
       </w:pPr>
-      <w:bookmarkStart w:id="10" w:name="_Toc5645310"/>
+      <w:bookmarkStart w:id="11" w:name="_Toc5645310"/>
       <w:r>
         <w:t>1.4.5 Domande specifiche per i cittadini potrebbero usufruire di un alloggio messo a disposizione</w:t>
       </w:r>
-      <w:bookmarkEnd w:id="10"/>
+      <w:bookmarkEnd w:id="11"/>
     </w:p>
     <w:p/>
     <w:p>
@@ -3137,12 +3169,12 @@
       <w:pPr>
         <w:pStyle w:val="Titolo3"/>
       </w:pPr>
-      <w:bookmarkStart w:id="11" w:name="_Toc5645311"/>
+      <w:bookmarkStart w:id="12" w:name="_Toc5645311"/>
       <w:r>
         <w:lastRenderedPageBreak/>
         <w:t>1.4.5 Domande specifiche per il personale che si occupa di gestire le assegnazioni di abitazioni a cittadini in situazione di necessità</w:t>
       </w:r>
-      <w:bookmarkEnd w:id="11"/>
+      <w:bookmarkEnd w:id="12"/>
       <w:r>
         <w:t xml:space="preserve"> </w:t>
       </w:r>
@@ -3219,14 +3251,14 @@
       <w:pPr>
         <w:pStyle w:val="Titolo2"/>
       </w:pPr>
-      <w:bookmarkStart w:id="12" w:name="_Toc5645312"/>
+      <w:bookmarkStart w:id="13" w:name="_Toc5645312"/>
       <w:r>
         <w:t>1.5</w:t>
       </w:r>
       <w:r>
         <w:t xml:space="preserve"> Indagine complementare mediante sondaggio</w:t>
       </w:r>
-      <w:bookmarkEnd w:id="12"/>
+      <w:bookmarkEnd w:id="13"/>
     </w:p>
     <w:p/>
     <w:p>
@@ -3520,12 +3552,12 @@
       <w:pPr>
         <w:pStyle w:val="Titolo2"/>
       </w:pPr>
-      <w:bookmarkStart w:id="13" w:name="_Toc5645313"/>
+      <w:bookmarkStart w:id="14" w:name="_Toc5645313"/>
       <w:r>
         <w:lastRenderedPageBreak/>
         <w:t>1.6 Task chiave da far svolgere agli utenti</w:t>
       </w:r>
-      <w:bookmarkEnd w:id="13"/>
+      <w:bookmarkEnd w:id="14"/>
     </w:p>
     <w:p/>
     <w:p>
@@ -3547,7 +3579,7 @@
       <w:pPr>
         <w:pStyle w:val="Titolo2"/>
       </w:pPr>
-      <w:bookmarkStart w:id="14" w:name="_Toc5645314"/>
+      <w:bookmarkStart w:id="15" w:name="_Toc5645314"/>
     </w:p>
     <w:p>
       <w:pPr>
@@ -3556,7 +3588,7 @@
       <w:r>
         <w:t>1.7 Pianificazione della raccolta delle informazioni</w:t>
       </w:r>
-      <w:bookmarkEnd w:id="14"/>
+      <w:bookmarkEnd w:id="15"/>
     </w:p>
     <w:p/>
     <w:p>
@@ -3585,7 +3617,7 @@
       <w:pPr>
         <w:pStyle w:val="Titolo2"/>
       </w:pPr>
-      <w:bookmarkStart w:id="15" w:name="_Toc5645315"/>
+      <w:bookmarkStart w:id="16" w:name="_Toc5645315"/>
     </w:p>
     <w:p>
       <w:pPr>
@@ -3594,7 +3626,7 @@
       <w:r>
         <w:t>1.7.1 Risultati delle interviste</w:t>
       </w:r>
-      <w:bookmarkEnd w:id="15"/>
+      <w:bookmarkEnd w:id="16"/>
     </w:p>
     <w:p/>
     <w:p>
@@ -3606,14 +3638,14 @@
       </w:r>
     </w:p>
     <w:p>
-      <w:bookmarkStart w:id="16" w:name="_Toc5645316"/>
+      <w:bookmarkStart w:id="17" w:name="_Toc5645316"/>
       <w:r>
         <w:rPr>
           <w:rStyle w:val="Titolo3Carattere"/>
         </w:rPr>
         <w:t>Intervista 1</w:t>
       </w:r>
-      <w:bookmarkEnd w:id="16"/>
+      <w:bookmarkEnd w:id="17"/>
       <w:r>
         <w:t xml:space="preserve"> – La prima intervista è stata effettuata ad </w:t>
       </w:r>
@@ -3652,7 +3684,7 @@
           <w:rStyle w:val="Titolo3Carattere"/>
         </w:rPr>
       </w:pPr>
-      <w:bookmarkStart w:id="17" w:name="_Toc5645317"/>
+      <w:bookmarkStart w:id="18" w:name="_Toc5645317"/>
     </w:p>
     <w:p>
       <w:pPr>
@@ -3677,7 +3709,7 @@
         <w:lastRenderedPageBreak/>
         <w:t>Intervista 2</w:t>
       </w:r>
-      <w:bookmarkEnd w:id="17"/>
+      <w:bookmarkEnd w:id="18"/>
       <w:r>
         <w:t xml:space="preserve"> – La seconda intervista è stata effettuata ad un dipendente bancario di 35 anni</w:t>
       </w:r>
@@ -3708,14 +3740,14 @@
     </w:p>
     <w:p/>
     <w:p>
-      <w:bookmarkStart w:id="18" w:name="_Toc5645318"/>
+      <w:bookmarkStart w:id="19" w:name="_Toc5645318"/>
       <w:r>
         <w:rPr>
           <w:rStyle w:val="Titolo3Carattere"/>
         </w:rPr>
         <w:t>Intervista 3</w:t>
       </w:r>
-      <w:bookmarkEnd w:id="18"/>
+      <w:bookmarkEnd w:id="19"/>
       <w:r>
         <w:t xml:space="preserve"> </w:t>
       </w:r>
@@ -4106,7 +4138,7 @@
           <w:szCs w:val="26"/>
         </w:rPr>
       </w:pPr>
-      <w:bookmarkStart w:id="19" w:name="_Toc5645319"/>
+      <w:bookmarkStart w:id="20" w:name="_Toc5645319"/>
       <w:r>
         <w:br w:type="page"/>
       </w:r>
@@ -4119,7 +4151,7 @@
         <w:lastRenderedPageBreak/>
         <w:t>1.7.2 Risultati del sondaggio</w:t>
       </w:r>
-      <w:bookmarkEnd w:id="19"/>
+      <w:bookmarkEnd w:id="20"/>
     </w:p>
     <w:p/>
     <w:p>
@@ -5529,7 +5561,7 @@
           <w:szCs w:val="26"/>
         </w:rPr>
       </w:pPr>
-      <w:bookmarkStart w:id="20" w:name="_Toc5645320"/>
+      <w:bookmarkStart w:id="21" w:name="_Toc5645320"/>
       <w:r>
         <w:br w:type="page"/>
       </w:r>
@@ -5542,7 +5574,7 @@
         <w:lastRenderedPageBreak/>
         <w:t>1.8 Punti conclusivi</w:t>
       </w:r>
-      <w:bookmarkEnd w:id="20"/>
+      <w:bookmarkEnd w:id="21"/>
     </w:p>
     <w:p/>
     <w:p>
@@ -5806,11 +5838,11 @@
       <w:pPr>
         <w:pStyle w:val="Titolo2"/>
       </w:pPr>
-      <w:bookmarkStart w:id="21" w:name="_Toc5645321"/>
+      <w:bookmarkStart w:id="22" w:name="_Toc5645321"/>
       <w:r>
         <w:t>1.9 Cambiamenti nel piano</w:t>
       </w:r>
-      <w:bookmarkEnd w:id="21"/>
+      <w:bookmarkEnd w:id="22"/>
     </w:p>
     <w:p/>
     <w:p>
@@ -5905,7 +5937,7 @@
       <w:pPr>
         <w:pStyle w:val="Titolo2"/>
       </w:pPr>
-      <w:bookmarkStart w:id="22" w:name="_Toc5645322"/>
+      <w:bookmarkStart w:id="23" w:name="_Toc5645322"/>
     </w:p>
     <w:p>
       <w:pPr>
@@ -5914,7 +5946,7 @@
       <w:r>
         <w:t>2.1 Annotazioni</w:t>
       </w:r>
-      <w:bookmarkEnd w:id="22"/>
+      <w:bookmarkEnd w:id="23"/>
     </w:p>
     <w:p/>
     <w:p>
@@ -6164,12 +6196,12 @@
       <w:pPr>
         <w:pStyle w:val="Titolo2"/>
       </w:pPr>
-      <w:bookmarkStart w:id="23" w:name="_Toc5645323"/>
+      <w:bookmarkStart w:id="24" w:name="_Toc5645323"/>
       <w:r>
         <w:lastRenderedPageBreak/>
         <w:t>3.1 Analisi dei risultati delle indagini contestuali</w:t>
       </w:r>
-      <w:bookmarkEnd w:id="23"/>
+      <w:bookmarkEnd w:id="24"/>
     </w:p>
     <w:p/>
     <w:p>
@@ -6504,11 +6536,11 @@
       <w:pPr>
         <w:pStyle w:val="Titolo2"/>
       </w:pPr>
-      <w:bookmarkStart w:id="24" w:name="_Toc5645324"/>
+      <w:bookmarkStart w:id="25" w:name="_Toc5645324"/>
       <w:r>
         <w:t>4.1 Scenari del problema e claims</w:t>
       </w:r>
-      <w:bookmarkEnd w:id="24"/>
+      <w:bookmarkEnd w:id="25"/>
     </w:p>
     <w:p/>
     <w:p>
@@ -6526,11 +6558,11 @@
       <w:pPr>
         <w:pStyle w:val="Titolo2"/>
       </w:pPr>
-      <w:bookmarkStart w:id="25" w:name="_Toc5645325"/>
+      <w:bookmarkStart w:id="26" w:name="_Toc5645325"/>
       <w:r>
         <w:t>4.1.1 Problem scenarios</w:t>
       </w:r>
-      <w:bookmarkEnd w:id="25"/>
+      <w:bookmarkEnd w:id="26"/>
     </w:p>
     <w:p/>
     <w:p>
@@ -6654,12 +6686,7 @@
         <w:t>fiducioso</w:t>
       </w:r>
       <w:r>
-        <w:t xml:space="preserve"> che un sito web che gestisca questo tipo di problematica potrebbe aiutare sensibilmente chi si ritrova</w:t>
-      </w:r>
-      <w:bookmarkStart w:id="26" w:name="_GoBack"/>
-      <w:bookmarkEnd w:id="26"/>
-      <w:r>
-        <w:t xml:space="preserve"> senza una casa per un’emergenza.</w:t>
+        <w:t xml:space="preserve"> che un sito web che gestisca questo tipo di problematica potrebbe aiutare sensibilmente chi si ritrova senza una casa per un’emergenza.</w:t>
       </w:r>
     </w:p>
     <w:sectPr>
@@ -6713,6 +6740,11 @@
         <w:docPartUnique/>
       </w:docPartObj>
     </w:sdtPr>
+    <w:sdtEndPr>
+      <w:rPr>
+        <w:rStyle w:val="Numeropagina"/>
+      </w:rPr>
+    </w:sdtEndPr>
     <w:sdtContent>
       <w:p>
         <w:pPr>
@@ -6765,6 +6797,11 @@
         <w:docPartUnique/>
       </w:docPartObj>
     </w:sdtPr>
+    <w:sdtEndPr>
+      <w:rPr>
+        <w:rStyle w:val="Numeropagina"/>
+      </w:rPr>
+    </w:sdtEndPr>
     <w:sdtContent>
       <w:p>
         <w:pPr>
@@ -10019,7 +10056,7 @@
 </file>
 
 <file path=customXml/itemProps1.xml><?xml version="1.0" encoding="utf-8"?>
-<ds:datastoreItem xmlns:ds="http://schemas.openxmlformats.org/officeDocument/2006/customXml" ds:itemID="{E76DDDF2-453E-2848-8EEE-1CBB37711343}">
+<ds:datastoreItem xmlns:ds="http://schemas.openxmlformats.org/officeDocument/2006/customXml" ds:itemID="{8F71DC16-0A75-8E41-844A-E35CB13393D8}">
   <ds:schemaRefs>
     <ds:schemaRef ds:uri="http://schemas.openxmlformats.org/officeDocument/2006/bibliography"/>
   </ds:schemaRefs>

</xml_diff>

<commit_message>
Ulteriore revisione di pasquetta
Verificare da dove arrivano le domande di "Analisi dei risultati delle indagini contestuali"
</commit_message>
<xml_diff>
--- a/Documentazione/Assignment1.docx
+++ b/Documentazione/Assignment1.docx
@@ -5425,12 +5425,7 @@
         <w:t>vistati</w:t>
       </w:r>
       <w:r>
-        <w:t>. Dai dati evidenziati, è possibile notare che tante persone trova</w:t>
-      </w:r>
-      <w:bookmarkStart w:id="20" w:name="_GoBack"/>
-      <w:bookmarkEnd w:id="20"/>
-      <w:r>
-        <w:t>no scomodo attualmente mettere a disposizione un immobile</w:t>
+        <w:t>. Dai dati evidenziati, è possibile notare che tante persone trovano scomodo attualmente mettere a disposizione un immobile</w:t>
       </w:r>
       <w:r>
         <w:t>, o non hanno alcuna informazione su come fare,</w:t>
@@ -5612,7 +5607,7 @@
           <w:szCs w:val="26"/>
         </w:rPr>
       </w:pPr>
-      <w:bookmarkStart w:id="21" w:name="_Toc5645320"/>
+      <w:bookmarkStart w:id="20" w:name="_Toc5645320"/>
       <w:r>
         <w:br w:type="page"/>
       </w:r>
@@ -5625,7 +5620,7 @@
         <w:lastRenderedPageBreak/>
         <w:t>1.8 Punti conclusivi</w:t>
       </w:r>
-      <w:bookmarkEnd w:id="21"/>
+      <w:bookmarkEnd w:id="20"/>
     </w:p>
     <w:p/>
     <w:p>
@@ -5702,7 +5697,7 @@
         </w:numPr>
       </w:pPr>
       <w:r>
-        <w:t>i tempi burocratici per assegnare un’abitazione devono essere ridotti</w:t>
+        <w:t>si preferisce alloggiare in un immobile non troppo distante da quello precedente</w:t>
       </w:r>
     </w:p>
     <w:p>
@@ -5714,7 +5709,13 @@
         </w:numPr>
       </w:pPr>
       <w:r>
-        <w:t>si preferisce alloggiare in un immobile non troppo distante da quello precedente</w:t>
+        <w:t xml:space="preserve">mettere i propri immobili a disposizione potrebbe aiutare sensibilmente le persone </w:t>
+      </w:r>
+      <w:r>
+        <w:t xml:space="preserve">nella fase di gestione delle emergenze, e </w:t>
+      </w:r>
+      <w:r>
+        <w:t>renderebbe addirittura plausibile saltare la fase di smistamento in tendopoli</w:t>
       </w:r>
     </w:p>
     <w:p>
@@ -5726,24 +5727,6 @@
         </w:numPr>
       </w:pPr>
       <w:r>
-        <w:t xml:space="preserve">mettere i propri immobili a disposizione potrebbe aiutare sensibilmente le persone </w:t>
-      </w:r>
-      <w:r>
-        <w:t xml:space="preserve">nella fase di gestione delle emergenze, e </w:t>
-      </w:r>
-      <w:r>
-        <w:t>renderebbe addirittura plausibile saltare la fase di smistamento in tendopoli</w:t>
-      </w:r>
-    </w:p>
-    <w:p>
-      <w:pPr>
-        <w:pStyle w:val="Paragrafoelenco"/>
-        <w:numPr>
-          <w:ilvl w:val="0"/>
-          <w:numId w:val="11"/>
-        </w:numPr>
-      </w:pPr>
-      <w:r>
         <w:t>l’iter burocratico deve essere ridotto al minimo</w:t>
       </w:r>
     </w:p>
@@ -5752,7 +5735,13 @@
         <w:t>Inoltre,</w:t>
       </w:r>
       <w:r>
-        <w:t xml:space="preserve"> tramite il sondaggio online, a cui hanno risposto per lo più persone di sesso maschile e di età tra i 21 e i 40 anni del Sud Italia, si evince che:</w:t>
+        <w:t xml:space="preserve"> </w:t>
+      </w:r>
+      <w:r>
+        <w:t>dal</w:t>
+      </w:r>
+      <w:r>
+        <w:t xml:space="preserve"> sondaggio online, a cui hanno risposto per lo più persone di sesso maschile e di età tra i 21 e i 40 anni del Sud Italia, si evince che:</w:t>
       </w:r>
     </w:p>
     <w:p>
@@ -5821,7 +5810,13 @@
         </w:numPr>
       </w:pPr>
       <w:r>
-        <w:t>le operazioni burocratiche con tempi elevati fanno desistere la maggior parte degli intervistati</w:t>
+        <w:t xml:space="preserve">le operazioni burocratiche con tempi elevati </w:t>
+      </w:r>
+      <w:r>
+        <w:t>farebbero</w:t>
+      </w:r>
+      <w:r>
+        <w:t xml:space="preserve"> desistere la maggior parte degli intervistati</w:t>
       </w:r>
     </w:p>
     <w:p>
@@ -5847,6 +5842,9 @@
       <w:r>
         <w:t>chi si è trovato in situazione di emergenza si è mosso autonomamente</w:t>
       </w:r>
+      <w:r>
+        <w:t xml:space="preserve"> nel trovare una nuova sistemazione</w:t>
+      </w:r>
     </w:p>
     <w:p>
       <w:pPr>
@@ -5889,11 +5887,11 @@
       <w:pPr>
         <w:pStyle w:val="Titolo2"/>
       </w:pPr>
-      <w:bookmarkStart w:id="22" w:name="_Toc5645321"/>
+      <w:bookmarkStart w:id="21" w:name="_Toc5645321"/>
       <w:r>
         <w:t>1.9 Cambiamenti nel piano</w:t>
       </w:r>
-      <w:bookmarkEnd w:id="22"/>
+      <w:bookmarkEnd w:id="21"/>
     </w:p>
     <w:p/>
     <w:p>
@@ -5919,7 +5917,13 @@
         <w:t xml:space="preserve"> che l’alloggio assegnato alle persone in situazione di emergenza si trovasse nella stessa area della casa </w:t>
       </w:r>
       <w:r>
-        <w:t>che è stato necessario abbandonare.</w:t>
+        <w:t xml:space="preserve">che </w:t>
+      </w:r>
+      <w:r>
+        <w:t>era</w:t>
+      </w:r>
+      <w:r>
+        <w:t xml:space="preserve"> stato necessario abbandonare.</w:t>
       </w:r>
       <w:r>
         <w:br/>
@@ -5935,7 +5939,16 @@
         <w:t xml:space="preserve"> è risultato che la vicinanza della nuova abitazione è molto importante. </w:t>
       </w:r>
       <w:r>
-        <w:t>Sara quindi necessario tener conto di quest’aspetto nello sviluppo del sistema.</w:t>
+        <w:br/>
+      </w:r>
+      <w:r>
+        <w:t>Sar</w:t>
+      </w:r>
+      <w:r>
+        <w:t>à</w:t>
+      </w:r>
+      <w:r>
+        <w:t xml:space="preserve"> quindi necessario tener conto di quest’aspetto nello sviluppo del sistema.</w:t>
       </w:r>
     </w:p>
     <w:p>
@@ -5988,7 +6001,7 @@
       <w:pPr>
         <w:pStyle w:val="Titolo2"/>
       </w:pPr>
-      <w:bookmarkStart w:id="23" w:name="_Toc5645322"/>
+      <w:bookmarkStart w:id="22" w:name="_Toc5645322"/>
     </w:p>
     <w:p>
       <w:pPr>
@@ -5997,7 +6010,7 @@
       <w:r>
         <w:t>2.1 Annotazioni</w:t>
       </w:r>
-      <w:bookmarkEnd w:id="23"/>
+      <w:bookmarkEnd w:id="22"/>
     </w:p>
     <w:p/>
     <w:p>
@@ -6247,106 +6260,108 @@
       <w:pPr>
         <w:pStyle w:val="Titolo2"/>
       </w:pPr>
-      <w:bookmarkStart w:id="24" w:name="_Toc5645323"/>
+      <w:bookmarkStart w:id="23" w:name="_Toc5645323"/>
       <w:r>
         <w:lastRenderedPageBreak/>
         <w:t>3.1 Analisi dei risultati delle indagini contestuali</w:t>
       </w:r>
+      <w:bookmarkEnd w:id="23"/>
+    </w:p>
+    <w:p/>
+    <w:p>
+      <w:pPr>
+        <w:rPr>
+          <w:b/>
+        </w:rPr>
+      </w:pPr>
+      <w:r>
+        <w:rPr>
+          <w:b/>
+        </w:rPr>
+        <w:t>1) Quali attività svolgono al momento gli utenti?</w:t>
+      </w:r>
+    </w:p>
+    <w:p>
+      <w:r>
+        <w:t>Inizialmente pensavamo che mettere a disposizione un proprio immobile fosse un task complesso, ma che fosse comunque possibile farlo; a seguito dell’intervista con l’Ing. Michele Grimaldi abbiamo appreso che in realtà non è attualmente previsto un meccanismo che lo consenta.</w:t>
+      </w:r>
+    </w:p>
+    <w:p>
+      <w:pPr>
+        <w:rPr>
+          <w:b/>
+        </w:rPr>
+      </w:pPr>
+      <w:r>
+        <w:rPr>
+          <w:b/>
+        </w:rPr>
+        <w:t xml:space="preserve">2) </w:t>
+      </w:r>
+      <w:r>
+        <w:rPr>
+          <w:b/>
+        </w:rPr>
+        <w:t>Quali task dovrebbero svolgere?</w:t>
+      </w:r>
+    </w:p>
+    <w:p>
+      <w:r>
+        <w:t>Dal momento che la maggioranza degli utenti ha mostrato propensione nel mettere a disposizione un immobile, si vorrebbe un sistema semplice e veloce per mettere a disposizione un proprio appartamento. Quindi gli utenti dovrebbero inserire in un’apposita sezione del sito tutte le informazioni circa il loro immobile; potrebbero poi voler sapere se la loro abitazione sia stata assegnata o meno.</w:t>
+      </w:r>
+    </w:p>
+    <w:p>
+      <w:pPr>
+        <w:rPr>
+          <w:b/>
+        </w:rPr>
+      </w:pPr>
+      <w:r>
+        <w:rPr>
+          <w:b/>
+        </w:rPr>
+        <w:t>3) Come vengono apprese le attività da svolgere?</w:t>
+      </w:r>
+    </w:p>
+    <w:p>
+      <w:r>
+        <w:t>Le attività da svolgere non vengono</w:t>
+      </w:r>
+      <w:r>
+        <w:t xml:space="preserve"> attualmente</w:t>
+      </w:r>
+      <w:r>
+        <w:t xml:space="preserve"> apprese</w:t>
+      </w:r>
+      <w:r>
+        <w:t>,</w:t>
+      </w:r>
+      <w:r>
+        <w:t xml:space="preserve"> in quanto </w:t>
+      </w:r>
+      <w:r>
+        <w:t>al momento</w:t>
+      </w:r>
+      <w:r>
+        <w:t xml:space="preserve"> non esiste un modo di mettere a disposizione del comune un proprio immobile.</w:t>
+      </w:r>
+    </w:p>
+    <w:p>
+      <w:pPr>
+        <w:rPr>
+          <w:b/>
+        </w:rPr>
+      </w:pPr>
+      <w:r>
+        <w:rPr>
+          <w:b/>
+        </w:rPr>
+        <w:t>4) Dove vengono svolte le attività?</w:t>
+      </w:r>
+    </w:p>
+    <w:p>
+      <w:bookmarkStart w:id="24" w:name="_GoBack"/>
       <w:bookmarkEnd w:id="24"/>
-    </w:p>
-    <w:p/>
-    <w:p>
-      <w:pPr>
-        <w:rPr>
-          <w:b/>
-        </w:rPr>
-      </w:pPr>
-      <w:r>
-        <w:rPr>
-          <w:b/>
-        </w:rPr>
-        <w:t>1) Quali attività svolgono al momento gli utenti?</w:t>
-      </w:r>
-    </w:p>
-    <w:p>
-      <w:r>
-        <w:t>Inizialmente pensavamo che mettere a disposizione un proprio immobile fosse un task complesso, ma che fosse comunque possibile farlo; a seguito dell’intervista con l’Ing. Michele Grimaldi abbiamo appreso che in realtà non è attualmente previsto un meccanismo che lo consenta.</w:t>
-      </w:r>
-    </w:p>
-    <w:p>
-      <w:pPr>
-        <w:rPr>
-          <w:b/>
-        </w:rPr>
-      </w:pPr>
-      <w:r>
-        <w:rPr>
-          <w:b/>
-        </w:rPr>
-        <w:t xml:space="preserve">2) </w:t>
-      </w:r>
-      <w:r>
-        <w:rPr>
-          <w:b/>
-        </w:rPr>
-        <w:t>Quali task dovrebbero svolgere?</w:t>
-      </w:r>
-    </w:p>
-    <w:p>
-      <w:r>
-        <w:t>Dal momento che la maggioranza degli utenti ha mostrato propensione nel mettere a disposizione un immobile, si vorrebbe un sistema semplice e veloce per mettere a disposizione un proprio appartamento. Quindi gli utenti dovrebbero inserire in un’apposita sezione del sito tutte le informazioni circa il loro immobile; potrebbero poi voler sapere se la loro abitazione sia stata assegnata o meno.</w:t>
-      </w:r>
-    </w:p>
-    <w:p>
-      <w:pPr>
-        <w:rPr>
-          <w:b/>
-        </w:rPr>
-      </w:pPr>
-      <w:r>
-        <w:rPr>
-          <w:b/>
-        </w:rPr>
-        <w:t>3) Come vengono apprese le attività da svolgere?</w:t>
-      </w:r>
-    </w:p>
-    <w:p>
-      <w:r>
-        <w:t>Le attività da svolgere non vengono</w:t>
-      </w:r>
-      <w:r>
-        <w:t xml:space="preserve"> attualmente</w:t>
-      </w:r>
-      <w:r>
-        <w:t xml:space="preserve"> apprese</w:t>
-      </w:r>
-      <w:r>
-        <w:t>,</w:t>
-      </w:r>
-      <w:r>
-        <w:t xml:space="preserve"> in quanto </w:t>
-      </w:r>
-      <w:r>
-        <w:t>al momento</w:t>
-      </w:r>
-      <w:r>
-        <w:t xml:space="preserve"> non esiste un modo di mettere a disposizione del comune un proprio immobile.</w:t>
-      </w:r>
-    </w:p>
-    <w:p>
-      <w:pPr>
-        <w:rPr>
-          <w:b/>
-        </w:rPr>
-      </w:pPr>
-      <w:r>
-        <w:rPr>
-          <w:b/>
-        </w:rPr>
-        <w:t>4) Dove vengono svolte le attività?</w:t>
-      </w:r>
-    </w:p>
-    <w:p>
       <w:r>
         <w:t>Attualmente non viene messo a disposizione un immobile, quindi non esiste un luogo specifico in cui svolgere l’attività</w:t>
       </w:r>
@@ -6563,7 +6578,13 @@
         <w:rPr>
           <w:b/>
         </w:rPr>
-        <w:t>10) Che accade quando le cose vanno male durante l’esecuzione dei task.</w:t>
+        <w:t>10) Che accade quando le cose vanno male durante l’esecuzione dei task</w:t>
+      </w:r>
+      <w:r>
+        <w:rPr>
+          <w:b/>
+        </w:rPr>
+        <w:t>?</w:t>
       </w:r>
     </w:p>
     <w:p>
@@ -6676,7 +6697,13 @@
     </w:p>
     <w:p>
       <w:r>
-        <w:t>Attore: Luca è un uomo di 32 anni, impiegato in un’azienda a Napoli in cui svolge il ruolo di programmatore. Nel suo tempo libero, egli fa volontariato nella protezione civile di Nola</w:t>
+        <w:t xml:space="preserve">Attore: Luca è un uomo di 32 anni, impiegato in un’azienda </w:t>
+      </w:r>
+      <w:r>
+        <w:t>di</w:t>
+      </w:r>
+      <w:r>
+        <w:t xml:space="preserve"> Napoli in cui svolge il ruolo di programmatore. Nel suo tempo libero, egli fa volontariato nella protezione civile di Nola</w:t>
       </w:r>
       <w:r>
         <w:t xml:space="preserve"> da 10 anni</w:t>
@@ -10107,7 +10134,7 @@
 </file>
 
 <file path=customXml/itemProps1.xml><?xml version="1.0" encoding="utf-8"?>
-<ds:datastoreItem xmlns:ds="http://schemas.openxmlformats.org/officeDocument/2006/customXml" ds:itemID="{3AFEA28F-4BBB-804B-ACA6-34497347CB49}">
+<ds:datastoreItem xmlns:ds="http://schemas.openxmlformats.org/officeDocument/2006/customXml" ds:itemID="{94F3750B-7581-314B-8DEB-E489584772C1}">
   <ds:schemaRefs>
     <ds:schemaRef ds:uri="http://schemas.openxmlformats.org/officeDocument/2006/bibliography"/>
   </ds:schemaRefs>

</xml_diff>

<commit_message>
aggiunti problem scenario, claim e requisiti funzionali
</commit_message>
<xml_diff>
--- a/Documentazione/Assignment1.docx
+++ b/Documentazione/Assignment1.docx
@@ -2315,10 +2315,10 @@
         <w:t xml:space="preserve"> sfollamenti, si deve quindi attendere una risposta dalla Regione e dal Comune, che provvederanno ad assegnare </w:t>
       </w:r>
       <w:r>
-        <w:t>una dimora</w:t>
-      </w:r>
-      <w:r>
-        <w:t xml:space="preserve"> </w:t>
+        <w:t>un</w:t>
+      </w:r>
+      <w:r>
+        <w:t xml:space="preserve"> alloggio temporaneo </w:t>
       </w:r>
       <w:r>
         <w:t xml:space="preserve">alle persone che </w:t>
@@ -2331,64 +2331,114 @@
       </w:r>
       <w:r>
         <w:br/>
+        <w:t>Il problema principale di questo approccio è che gli alloggi temporanei sono sprovvisti dei comfort di una casa tradizionale e attualmente non esiste un metodo per mettere a disposizione un proprio immobile per situazioni di emergenza.</w:t>
+      </w:r>
+      <w:r>
+        <w:br/>
+      </w:r>
+      <w:r>
+        <w:rPr>
+          <w:b/>
+        </w:rPr>
         <w:t>Il problema principale di questo approccio sta nella sua lentezza: le pratiche da avviare sono tante e i tempi di assegnazione di un alloggio variano dalle poche settimane a sei mesi.</w:t>
       </w:r>
       <w:r>
+        <w:rPr>
+          <w:b/>
+        </w:rPr>
         <w:br/>
         <w:t>Nel frattempo quindi</w:t>
       </w:r>
       <w:r>
+        <w:rPr>
+          <w:b/>
+        </w:rPr>
         <w:t xml:space="preserve">, i cittadini </w:t>
       </w:r>
       <w:r>
+        <w:rPr>
+          <w:b/>
+        </w:rPr>
         <w:t>sono costrette</w:t>
       </w:r>
       <w:r>
+        <w:rPr>
+          <w:b/>
+        </w:rPr>
         <w:t xml:space="preserve"> ad</w:t>
       </w:r>
       <w:r>
+        <w:rPr>
+          <w:b/>
+        </w:rPr>
         <w:t xml:space="preserve"> alloggiare</w:t>
       </w:r>
       <w:r>
+        <w:rPr>
+          <w:b/>
+        </w:rPr>
         <w:t xml:space="preserve"> inizialmente in tendopoli, e successivamente</w:t>
       </w:r>
       <w:r>
+        <w:rPr>
+          <w:b/>
+        </w:rPr>
         <w:t xml:space="preserve"> in abitazioni temporanee</w:t>
       </w:r>
       <w:r>
+        <w:rPr>
+          <w:b/>
+        </w:rPr>
         <w:t xml:space="preserve"> </w:t>
       </w:r>
       <w:r>
+        <w:rPr>
+          <w:b/>
+        </w:rPr>
         <w:t xml:space="preserve">sprovviste </w:t>
       </w:r>
       <w:r>
+        <w:rPr>
+          <w:b/>
+        </w:rPr>
         <w:t>dei</w:t>
       </w:r>
       <w:r>
+        <w:rPr>
+          <w:b/>
+        </w:rPr>
         <w:t xml:space="preserve"> comfort di una casa tradizionale.</w:t>
       </w:r>
     </w:p>
     <w:p>
-      <w:r>
-        <w:t xml:space="preserve">Inoltre, presso l'Agenzia sociale per la Casa del Comune </w:t>
-      </w:r>
-      <w:r>
-        <w:t>interessato</w:t>
-      </w:r>
-      <w:r>
-        <w:t xml:space="preserve"> è istituito un apposito sportello a disposizione delle persone che intendono prendere in locazione oppure in comodato un alloggio di proprietà privato</w:t>
-      </w:r>
-      <w:r>
-        <w:t>, con l’aiuto di un contributo economico da parte del Comune stesso.</w:t>
-      </w:r>
-      <w:r>
+      <w:pPr>
+        <w:rPr>
+          <w:b/>
+        </w:rPr>
+      </w:pPr>
+      <w:r>
+        <w:rPr>
+          <w:b/>
+        </w:rPr>
+        <w:t>Inoltre, presso l'Agenzia sociale per la Casa del Comune interessato è istituito un apposito sportello a disposizione delle persone che intendono prendere in locazione oppure in comodato un alloggio di proprietà privato, con l’aiuto di un contributo economico da parte del Comune stesso.</w:t>
+      </w:r>
+      <w:r>
+        <w:rPr>
+          <w:b/>
+        </w:rPr>
         <w:br/>
         <w:t>Va però precisato che i tempi necessari al rilascio del suddetto contributo sono lunghissimi</w:t>
       </w:r>
       <w:r>
+        <w:rPr>
+          <w:b/>
+        </w:rPr>
         <w:t>ì,</w:t>
       </w:r>
       <w:r>
+        <w:rPr>
+          <w:b/>
+        </w:rPr>
         <w:t xml:space="preserve"> il che rende complicato affittare una proprietà se i fondi della famiglia sono insufficienti. </w:t>
       </w:r>
     </w:p>
@@ -2441,11 +2491,20 @@
         </w:numPr>
         <w:spacing w:line="360" w:lineRule="auto"/>
         <w:ind w:left="714" w:hanging="357"/>
-      </w:pPr>
-      <w:r>
+        <w:rPr>
+          <w:b/>
+        </w:rPr>
+      </w:pPr>
+      <w:r>
+        <w:rPr>
+          <w:b/>
+        </w:rPr>
         <w:t>Non disponibilità di alloggi per tutte le famiglie</w:t>
       </w:r>
       <w:r>
+        <w:rPr>
+          <w:b/>
+        </w:rPr>
         <w:t>;</w:t>
       </w:r>
     </w:p>
@@ -2458,8 +2517,14 @@
         </w:numPr>
         <w:spacing w:line="360" w:lineRule="auto"/>
         <w:ind w:left="714" w:hanging="357"/>
-      </w:pPr>
-      <w:r>
+        <w:rPr>
+          <w:b/>
+        </w:rPr>
+      </w:pPr>
+      <w:r>
+        <w:rPr>
+          <w:b/>
+        </w:rPr>
         <w:t>Necessità di dare priorità nell’alloggio a nuclei familiari contenenti almeno un bambino o persone anziane o con qualche tipo di disabilità;</w:t>
       </w:r>
     </w:p>
@@ -2526,16 +2591,10 @@
         <w:t xml:space="preserve"> e</w:t>
       </w:r>
       <w:r>
-        <w:t xml:space="preserve"> che permetta di mettere a disposizione una propria abitazione</w:t>
-      </w:r>
-      <w:r>
-        <w:t xml:space="preserve"> in autonomia,</w:t>
-      </w:r>
-      <w:r>
-        <w:t xml:space="preserve"> </w:t>
-      </w:r>
-      <w:r>
-        <w:t>senza passare per associazioni terze</w:t>
+        <w:t xml:space="preserve"> che permetta di </w:t>
+      </w:r>
+      <w:r>
+        <w:t>assegnare gli alloggi a persone che si ritrovano in una situazione di emergenza</w:t>
       </w:r>
     </w:p>
     <w:p>
@@ -2569,7 +2628,6 @@
       </w:pPr>
       <w:bookmarkStart w:id="4" w:name="_Toc5645304"/>
       <w:r>
-        <w:lastRenderedPageBreak/>
         <w:t>1.3 Target</w:t>
       </w:r>
       <w:bookmarkEnd w:id="4"/>
@@ -2856,6 +2914,7 @@
         </w:numPr>
       </w:pPr>
       <w:r>
+        <w:lastRenderedPageBreak/>
         <w:t>Dispone di un computer? Di un tablet? Di uno smartphone?</w:t>
       </w:r>
     </w:p>
@@ -2880,7 +2939,6 @@
         </w:numPr>
       </w:pPr>
       <w:r>
-        <w:lastRenderedPageBreak/>
         <w:t xml:space="preserve">Pensa </w:t>
       </w:r>
       <w:r>
@@ -6182,11 +6240,7 @@
     </w:p>
     <w:p>
       <w:pPr>
-        <w:pStyle w:val="Paragrafoelenco"/>
-        <w:numPr>
-          <w:ilvl w:val="0"/>
-          <w:numId w:val="14"/>
-        </w:numPr>
+        <w:ind w:left="360"/>
       </w:pPr>
       <w:r>
         <w:t>Oltre alle interviste, abbiamo ottenuto le seguenti annotazioni dal sondaggio:</w:t>
@@ -6360,8 +6414,6 @@
       </w:r>
     </w:p>
     <w:p>
-      <w:bookmarkStart w:id="24" w:name="_GoBack"/>
-      <w:bookmarkEnd w:id="24"/>
       <w:r>
         <w:t>Attualmente non viene messo a disposizione un immobile, quindi non esiste un luogo specifico in cui svolgere l’attività</w:t>
       </w:r>
@@ -6399,7 +6451,7 @@
         </w:numPr>
       </w:pPr>
       <w:r>
-        <w:t>Regione</w:t>
+        <w:t>Alias immobile</w:t>
       </w:r>
     </w:p>
     <w:p>
@@ -6411,7 +6463,7 @@
         </w:numPr>
       </w:pPr>
       <w:r>
-        <w:t>Provincia</w:t>
+        <w:t>Regione</w:t>
       </w:r>
     </w:p>
     <w:p>
@@ -6423,7 +6475,7 @@
         </w:numPr>
       </w:pPr>
       <w:r>
-        <w:t>Città</w:t>
+        <w:t>Provincia</w:t>
       </w:r>
     </w:p>
     <w:p>
@@ -6435,7 +6487,7 @@
         </w:numPr>
       </w:pPr>
       <w:r>
-        <w:t>Cap</w:t>
+        <w:t>Città</w:t>
       </w:r>
     </w:p>
     <w:p>
@@ -6463,6 +6515,30 @@
       </w:r>
     </w:p>
     <w:p>
+      <w:pPr>
+        <w:pStyle w:val="Paragrafoelenco"/>
+        <w:numPr>
+          <w:ilvl w:val="0"/>
+          <w:numId w:val="18"/>
+        </w:numPr>
+      </w:pPr>
+      <w:r>
+        <w:t>Posti totali</w:t>
+      </w:r>
+    </w:p>
+    <w:p>
+      <w:pPr>
+        <w:pStyle w:val="Paragrafoelenco"/>
+        <w:numPr>
+          <w:ilvl w:val="0"/>
+          <w:numId w:val="18"/>
+        </w:numPr>
+      </w:pPr>
+      <w:r>
+        <w:t>Scadenza disponibilità dell’immobile</w:t>
+      </w:r>
+    </w:p>
+    <w:p>
       <w:r>
         <w:t>Sarà poi consentito all’utente vedere lo stato di assegnazione del proprio appartamento.</w:t>
       </w:r>
@@ -6518,16 +6594,19 @@
         <w:t xml:space="preserve"> tra utenti di queste due tipologie.</w:t>
       </w:r>
     </w:p>
-    <w:p>
-      <w:pPr>
-        <w:rPr>
-          <w:b/>
-        </w:rPr>
-      </w:pPr>
-      <w:r>
-        <w:rPr>
-          <w:b/>
-        </w:rPr>
+    <w:p/>
+    <w:p/>
+    <w:p>
+      <w:pPr>
+        <w:rPr>
+          <w:b/>
+        </w:rPr>
+      </w:pPr>
+      <w:r>
+        <w:rPr>
+          <w:b/>
+        </w:rPr>
+        <w:lastRenderedPageBreak/>
         <w:t>8) Con quale frequenza sono eseguiti i task?</w:t>
       </w:r>
     </w:p>
@@ -6548,18 +6627,10 @@
           <w:b/>
         </w:rPr>
       </w:pPr>
-    </w:p>
-    <w:p>
-      <w:pPr>
-        <w:rPr>
-          <w:b/>
-        </w:rPr>
-      </w:pPr>
-      <w:r>
-        <w:rPr>
-          <w:b/>
-        </w:rPr>
-        <w:lastRenderedPageBreak/>
+      <w:r>
+        <w:rPr>
+          <w:b/>
+        </w:rPr>
         <w:t>9) Quali sono i vincoli di tempo sui task, se ce ne sono?</w:t>
       </w:r>
     </w:p>
@@ -6608,33 +6679,33 @@
       <w:pPr>
         <w:pStyle w:val="Titolo2"/>
       </w:pPr>
-      <w:bookmarkStart w:id="25" w:name="_Toc5645324"/>
+      <w:bookmarkStart w:id="24" w:name="_Toc5645324"/>
       <w:r>
         <w:t>4.1 Scenari del problema e claims</w:t>
       </w:r>
+      <w:bookmarkEnd w:id="24"/>
+    </w:p>
+    <w:p/>
+    <w:p>
+      <w:r>
+        <w:t>I problem scenario permettono di descrivere le personas come prototipi per gli stakeholder. Viene di seguito delineata una biografia, le motivazioni e gli obiettivi. Dai problem scenario verranno poi identificati i requisiti utent</w:t>
+      </w:r>
+      <w:r>
+        <w:t>e</w:t>
+      </w:r>
+      <w:r>
+        <w:t>.</w:t>
+      </w:r>
+    </w:p>
+    <w:p>
+      <w:pPr>
+        <w:pStyle w:val="Titolo2"/>
+      </w:pPr>
+      <w:bookmarkStart w:id="25" w:name="_Toc5645325"/>
+      <w:r>
+        <w:t>4.1.1 Problem scenarios</w:t>
+      </w:r>
       <w:bookmarkEnd w:id="25"/>
-    </w:p>
-    <w:p/>
-    <w:p>
-      <w:r>
-        <w:t>I problem scenario permettono di descrivere le personas come prototipi per gli stakeholder. Viene di seguito delineata una biografia, le motivazioni e gli obiettivi. Dai problem scenario verranno poi identificati i requisiti utent</w:t>
-      </w:r>
-      <w:r>
-        <w:t>e</w:t>
-      </w:r>
-      <w:r>
-        <w:t>.</w:t>
-      </w:r>
-    </w:p>
-    <w:p>
-      <w:pPr>
-        <w:pStyle w:val="Titolo2"/>
-      </w:pPr>
-      <w:bookmarkStart w:id="26" w:name="_Toc5645325"/>
-      <w:r>
-        <w:t>4.1.1 Problem scenarios</w:t>
-      </w:r>
-      <w:bookmarkEnd w:id="26"/>
     </w:p>
     <w:p/>
     <w:p>
@@ -6680,6 +6751,52 @@
       <w:r>
         <w:t>tempo libero.</w:t>
       </w:r>
+      <w:r>
+        <w:br/>
+      </w:r>
+      <w:r>
+        <w:rPr>
+          <w:i/>
+        </w:rPr>
+        <w:t>Background:</w:t>
+      </w:r>
+      <w:r>
+        <w:t xml:space="preserve"> </w:t>
+      </w:r>
+      <w:r>
+        <w:t>essendo un avvocato, Davide utilizza spesso il cellulare per lavorare e quindi ha un ottimo grado di dimestichezza con la tecnologia, non ha quindi problemi a soluzioni che richiedono un approccio tecnologico.</w:t>
+      </w:r>
+    </w:p>
+    <w:p>
+      <w:pPr>
+        <w:rPr>
+          <w:b/>
+        </w:rPr>
+      </w:pPr>
+      <w:r>
+        <w:rPr>
+          <w:b/>
+        </w:rPr>
+        <w:t>Problem scenario 1</w:t>
+      </w:r>
+    </w:p>
+    <w:p>
+      <w:r>
+        <w:t>Sono le ore 18:00 e Davide è appena uscito dall’ufficio e deve rincasare. Dal momento che si sposta coi mezzi, è costretto ad attendere mezz’ora il pullman. Una volta rientrato, Davide è fisicamente e mentalmente stanco e quindi decide di passare un po’ di tempo con sua mogli</w:t>
+      </w:r>
+      <w:r>
+        <w:t xml:space="preserve">e. A seguito di una chiacchierata con quest’ultima, si rende conto che gli altri due suoi immobili (uno in Calabria e uno in Molise) sono inutilizzati per gran parte dell’anno e che quindi potrebbero essere messi a disposizione delle persone in stato di emergenza. Il giorno successivo è sabato e il Comune del suo paese è aperto solo dal lunedì al venerdì; è quindi costretto ad aspettare che una nuova settimana inizi e prendersi una giornata di permesso dal lavoro per informarsi al Comune. </w:t>
+      </w:r>
+      <w:r>
+        <w:t>Il lunedì, d</w:t>
+      </w:r>
+      <w:r>
+        <w:t xml:space="preserve">opo diverse ore di attesa, riesce a parlare con un responsabile della protezione civile ed apprende che attualmente non esiste un modo per mettere a </w:t>
+      </w:r>
+      <w:r>
+        <w:lastRenderedPageBreak/>
+        <w:t>disposizione un proprio immobile. Dopo mezza giornata stressante spesa al comune ad attendere, torna a casa e decide di prendere iniziativa da solo: crea un gruppo su Facebook e mette un annuncio relativo ai suoi immobili per tutte le persone che si trovano in stato di emergenza.</w:t>
+      </w:r>
     </w:p>
     <w:p/>
     <w:p>
@@ -6697,13 +6814,22 @@
     </w:p>
     <w:p>
       <w:r>
-        <w:t xml:space="preserve">Attore: Luca è un uomo di 32 anni, impiegato in un’azienda </w:t>
+        <w:rPr>
+          <w:i/>
+        </w:rPr>
+        <w:t>Attore:</w:t>
+      </w:r>
+      <w:r>
+        <w:t xml:space="preserve"> Luca è un uomo di 32 anni, impiegato in un’azienda </w:t>
       </w:r>
       <w:r>
         <w:t>di</w:t>
       </w:r>
       <w:r>
         <w:t xml:space="preserve"> Napoli in cui svolge il ruolo di programmatore. Nel suo tempo libero, egli fa volontariato nella protezione civile di Nola</w:t>
+      </w:r>
+      <w:r>
+        <w:t>, paese in cui vive,</w:t>
       </w:r>
       <w:r>
         <w:t xml:space="preserve"> da 10 anni</w:t>
@@ -6766,7 +6892,738 @@
       <w:r>
         <w:t xml:space="preserve"> che un sito web che gestisca questo tipo di problematica potrebbe aiutare sensibilmente chi si ritrova senza una casa per un’emergenza.</w:t>
       </w:r>
-    </w:p>
+      <w:r>
+        <w:br/>
+      </w:r>
+      <w:r>
+        <w:rPr>
+          <w:i/>
+        </w:rPr>
+        <w:t xml:space="preserve">Background: </w:t>
+      </w:r>
+      <w:r>
+        <w:t>essendo un ottimo programmatore e un buon informatico, per Luca la tecnologia non è un problema. Il suo lavoro richiede infatti versatilità ed apertura a nuove tecnologie.</w:t>
+      </w:r>
+    </w:p>
+    <w:p/>
+    <w:p>
+      <w:pPr>
+        <w:rPr>
+          <w:b/>
+        </w:rPr>
+      </w:pPr>
+      <w:r>
+        <w:rPr>
+          <w:b/>
+        </w:rPr>
+        <w:t xml:space="preserve">Problem scenario </w:t>
+      </w:r>
+      <w:r>
+        <w:rPr>
+          <w:b/>
+        </w:rPr>
+        <w:t>2</w:t>
+      </w:r>
+    </w:p>
+    <w:p>
+      <w:r>
+        <w:t>Sono le ore 20:00 e Luca è ritornato da un paio di ore a casa dall’ufficio come ogni giorno</w:t>
+      </w:r>
+      <w:r>
+        <w:t xml:space="preserve"> quando viene a sapere, mediante una telefonata di un suo collega della protezione civile, che le case di un intero quartiere di Nola, a causa della pioggia incessante che persiste da giorni, sono inagibili. Luca esce quindi di casa con la divisa della protezione civile e incontra gli altri suoi colleghi e si recano assieme sul posto per aiutare. Qui ci sono molte persone in preda al panico che non sanno cosa fare né dove alloggiare per la notte; Luca prende quindi carta e penna e inizia a fare una lista delle persone che attualmente sono senza abitazione a causa della pioggia. Passano le ore e le persone continuano a non sapere dove alloggiare. Quando infine la lista giunge al sindaco del Comune di Nola, egli nota che alcuni nomi della lista sono illeggibili a causa di gocce di pioggia finite sul foglio</w:t>
+      </w:r>
+      <w:r>
+        <w:t>;</w:t>
+      </w:r>
+      <w:r>
+        <w:t xml:space="preserve"> </w:t>
+      </w:r>
+      <w:r>
+        <w:t>i</w:t>
+      </w:r>
+      <w:r>
+        <w:t>noltre</w:t>
+      </w:r>
+      <w:r>
+        <w:t xml:space="preserve"> </w:t>
+      </w:r>
+      <w:r>
+        <w:t xml:space="preserve">quando </w:t>
+      </w:r>
+      <w:r>
+        <w:t>Luca</w:t>
+      </w:r>
+      <w:r>
+        <w:t xml:space="preserve"> prova ad assegnare ad un nucleo familiare una stanza di hotel, si ricevono molte risposte negative d</w:t>
+      </w:r>
+      <w:r>
+        <w:t>ai proprietari degli</w:t>
+      </w:r>
+      <w:r>
+        <w:t xml:space="preserve"> hotel perché tutte le stanze risultano già</w:t>
+      </w:r>
+      <w:r>
+        <w:t xml:space="preserve"> essere</w:t>
+      </w:r>
+      <w:r>
+        <w:t xml:space="preserve"> occupate e quin</w:t>
+      </w:r>
+      <w:r>
+        <w:t>di gli sfollati sono costretti ad allog</w:t>
+      </w:r>
+      <w:r>
+        <w:t>giare in hotel in province o regioni diverse.</w:t>
+      </w:r>
+    </w:p>
+    <w:p/>
+    <w:p>
+      <w:pPr>
+        <w:pStyle w:val="Titolo2"/>
+      </w:pPr>
+      <w:r>
+        <w:t>4.1.2 Claims</w:t>
+      </w:r>
+    </w:p>
+    <w:p/>
+    <w:tbl>
+      <w:tblPr>
+        <w:tblStyle w:val="Grigliatabella"/>
+        <w:tblW w:w="0" w:type="auto"/>
+        <w:tblLook w:val="04A0" w:firstRow="1" w:lastRow="0" w:firstColumn="1" w:lastColumn="0" w:noHBand="0" w:noVBand="1"/>
+      </w:tblPr>
+      <w:tblGrid>
+        <w:gridCol w:w="4814"/>
+        <w:gridCol w:w="4814"/>
+      </w:tblGrid>
+      <w:tr>
+        <w:trPr>
+          <w:trHeight w:val="547"/>
+        </w:trPr>
+        <w:tc>
+          <w:tcPr>
+            <w:tcW w:w="4814" w:type="dxa"/>
+            <w:shd w:val="clear" w:color="auto" w:fill="8EAADB" w:themeFill="accent1" w:themeFillTint="99"/>
+          </w:tcPr>
+          <w:p>
+            <w:pPr>
+              <w:rPr>
+                <w:b/>
+                <w:color w:val="FFFFFF" w:themeColor="background1"/>
+              </w:rPr>
+            </w:pPr>
+            <w:r>
+              <w:rPr>
+                <w:b/>
+                <w:color w:val="FFFFFF" w:themeColor="background1"/>
+              </w:rPr>
+              <w:t>Situation features (Problem scenario 1)</w:t>
+            </w:r>
+          </w:p>
+        </w:tc>
+        <w:tc>
+          <w:tcPr>
+            <w:tcW w:w="4814" w:type="dxa"/>
+            <w:shd w:val="clear" w:color="auto" w:fill="8EAADB" w:themeFill="accent1" w:themeFillTint="99"/>
+          </w:tcPr>
+          <w:p>
+            <w:pPr>
+              <w:rPr>
+                <w:b/>
+                <w:color w:val="FFFFFF" w:themeColor="background1"/>
+              </w:rPr>
+            </w:pPr>
+            <w:r>
+              <w:rPr>
+                <w:b/>
+                <w:color w:val="FFFFFF" w:themeColor="background1"/>
+              </w:rPr>
+              <w:t>Pro (+) e Contro (-)</w:t>
+            </w:r>
+          </w:p>
+        </w:tc>
+      </w:tr>
+      <w:tr>
+        <w:trPr>
+          <w:trHeight w:val="1383"/>
+        </w:trPr>
+        <w:tc>
+          <w:tcPr>
+            <w:tcW w:w="4814" w:type="dxa"/>
+            <w:shd w:val="clear" w:color="auto" w:fill="EDEDED" w:themeFill="accent3" w:themeFillTint="33"/>
+          </w:tcPr>
+          <w:p>
+            <w:r>
+              <w:t>Mettere a disposizione un immobile</w:t>
+            </w:r>
+          </w:p>
+        </w:tc>
+        <w:tc>
+          <w:tcPr>
+            <w:tcW w:w="4814" w:type="dxa"/>
+            <w:shd w:val="clear" w:color="auto" w:fill="EDEDED" w:themeFill="accent3" w:themeFillTint="33"/>
+          </w:tcPr>
+          <w:p>
+            <w:pPr>
+              <w:rPr>
+                <w:color w:val="00B050"/>
+              </w:rPr>
+            </w:pPr>
+            <w:r>
+              <w:rPr>
+                <w:color w:val="00B050"/>
+              </w:rPr>
+              <w:t>(+)</w:t>
+            </w:r>
+            <w:r>
+              <w:rPr>
+                <w:color w:val="00B050"/>
+              </w:rPr>
+              <w:t xml:space="preserve"> Davide può i cittadini che hanno bisogno di una casa per situazioni di emergenze</w:t>
+            </w:r>
+          </w:p>
+          <w:p>
+            <w:pPr>
+              <w:rPr>
+                <w:color w:val="00B050"/>
+              </w:rPr>
+            </w:pPr>
+            <w:r>
+              <w:rPr>
+                <w:color w:val="00B050"/>
+              </w:rPr>
+              <w:t>(+) Facilita il Comune nell’assegnazione di un alloggio ai nuclei familiari</w:t>
+            </w:r>
+          </w:p>
+          <w:p>
+            <w:pPr>
+              <w:rPr>
+                <w:color w:val="00B050"/>
+              </w:rPr>
+            </w:pPr>
+            <w:r>
+              <w:rPr>
+                <w:color w:val="00B050"/>
+              </w:rPr>
+              <w:t>(+) Maggiore confort e senso di sicurezza per le persone ospitate</w:t>
+            </w:r>
+          </w:p>
+          <w:p>
+            <w:r>
+              <w:rPr>
+                <w:color w:val="FF0000"/>
+              </w:rPr>
+              <w:lastRenderedPageBreak/>
+              <w:t xml:space="preserve"> (-)</w:t>
+            </w:r>
+            <w:r>
+              <w:rPr>
+                <w:color w:val="FF0000"/>
+              </w:rPr>
+              <w:t xml:space="preserve"> Davide potrebbe non sapere però fino a quando le persone devono restare nel suo alloggio</w:t>
+            </w:r>
+          </w:p>
+        </w:tc>
+      </w:tr>
+      <w:tr>
+        <w:trPr>
+          <w:trHeight w:val="1383"/>
+        </w:trPr>
+        <w:tc>
+          <w:tcPr>
+            <w:tcW w:w="4814" w:type="dxa"/>
+            <w:shd w:val="clear" w:color="auto" w:fill="EDEDED" w:themeFill="accent3" w:themeFillTint="33"/>
+          </w:tcPr>
+          <w:p>
+            <w:r>
+              <w:lastRenderedPageBreak/>
+              <w:t>Recarsi personalmente al Comune per mettere a disposizione un immobile</w:t>
+            </w:r>
+          </w:p>
+        </w:tc>
+        <w:tc>
+          <w:tcPr>
+            <w:tcW w:w="4814" w:type="dxa"/>
+            <w:shd w:val="clear" w:color="auto" w:fill="EDEDED" w:themeFill="accent3" w:themeFillTint="33"/>
+          </w:tcPr>
+          <w:p>
+            <w:pPr>
+              <w:rPr>
+                <w:color w:val="00B050"/>
+              </w:rPr>
+            </w:pPr>
+            <w:r>
+              <w:rPr>
+                <w:color w:val="00B050"/>
+              </w:rPr>
+              <w:t>(+)</w:t>
+            </w:r>
+            <w:r>
+              <w:rPr>
+                <w:color w:val="00B050"/>
+              </w:rPr>
+              <w:t xml:space="preserve"> Si può ottenere una risposta alle proprie domande </w:t>
+            </w:r>
+            <w:r>
+              <w:rPr>
+                <w:color w:val="00B050"/>
+              </w:rPr>
+              <w:t>parlando con esperti del settore</w:t>
+            </w:r>
+          </w:p>
+          <w:p>
+            <w:pPr>
+              <w:rPr>
+                <w:color w:val="FF0000"/>
+              </w:rPr>
+            </w:pPr>
+            <w:r>
+              <w:rPr>
+                <w:color w:val="FF0000"/>
+              </w:rPr>
+              <w:t>(-)</w:t>
+            </w:r>
+            <w:r>
+              <w:rPr>
+                <w:color w:val="FF0000"/>
+              </w:rPr>
+              <w:t xml:space="preserve"> </w:t>
+            </w:r>
+            <w:r>
+              <w:rPr>
+                <w:color w:val="FF0000"/>
+              </w:rPr>
+              <w:t>Davide poteva spendere il suo tempo diversamente se fosse stato possibile informarsi online</w:t>
+            </w:r>
+          </w:p>
+          <w:p>
+            <w:pPr>
+              <w:rPr>
+                <w:color w:val="FF0000"/>
+              </w:rPr>
+            </w:pPr>
+            <w:r>
+              <w:rPr>
+                <w:color w:val="FF0000"/>
+              </w:rPr>
+              <w:t>(-)</w:t>
+            </w:r>
+            <w:r>
+              <w:rPr>
+                <w:color w:val="FF0000"/>
+              </w:rPr>
+              <w:t xml:space="preserve"> </w:t>
+            </w:r>
+            <w:r>
+              <w:rPr>
+                <w:color w:val="FF0000"/>
+              </w:rPr>
+              <w:t>Il Comune non è sempre aperto e quindi Davide è costretto a saltare il lavoro</w:t>
+            </w:r>
+          </w:p>
+          <w:p/>
+        </w:tc>
+      </w:tr>
+    </w:tbl>
+    <w:p/>
+    <w:tbl>
+      <w:tblPr>
+        <w:tblStyle w:val="Grigliatabella"/>
+        <w:tblW w:w="0" w:type="auto"/>
+        <w:tblLook w:val="04A0" w:firstRow="1" w:lastRow="0" w:firstColumn="1" w:lastColumn="0" w:noHBand="0" w:noVBand="1"/>
+      </w:tblPr>
+      <w:tblGrid>
+        <w:gridCol w:w="4814"/>
+        <w:gridCol w:w="4814"/>
+      </w:tblGrid>
+      <w:tr>
+        <w:trPr>
+          <w:trHeight w:val="547"/>
+        </w:trPr>
+        <w:tc>
+          <w:tcPr>
+            <w:tcW w:w="4814" w:type="dxa"/>
+            <w:shd w:val="clear" w:color="auto" w:fill="8EAADB" w:themeFill="accent1" w:themeFillTint="99"/>
+          </w:tcPr>
+          <w:p>
+            <w:pPr>
+              <w:rPr>
+                <w:b/>
+                <w:color w:val="FFFFFF" w:themeColor="background1"/>
+              </w:rPr>
+            </w:pPr>
+            <w:r>
+              <w:rPr>
+                <w:b/>
+                <w:color w:val="FFFFFF" w:themeColor="background1"/>
+              </w:rPr>
+              <w:t xml:space="preserve">Situation features (Problem scenario </w:t>
+            </w:r>
+            <w:r>
+              <w:rPr>
+                <w:b/>
+                <w:color w:val="FFFFFF" w:themeColor="background1"/>
+              </w:rPr>
+              <w:t>2</w:t>
+            </w:r>
+            <w:r>
+              <w:rPr>
+                <w:b/>
+                <w:color w:val="FFFFFF" w:themeColor="background1"/>
+              </w:rPr>
+              <w:t>)</w:t>
+            </w:r>
+          </w:p>
+        </w:tc>
+        <w:tc>
+          <w:tcPr>
+            <w:tcW w:w="4814" w:type="dxa"/>
+            <w:shd w:val="clear" w:color="auto" w:fill="8EAADB" w:themeFill="accent1" w:themeFillTint="99"/>
+          </w:tcPr>
+          <w:p>
+            <w:pPr>
+              <w:rPr>
+                <w:b/>
+                <w:color w:val="FFFFFF" w:themeColor="background1"/>
+              </w:rPr>
+            </w:pPr>
+            <w:r>
+              <w:rPr>
+                <w:b/>
+                <w:color w:val="FFFFFF" w:themeColor="background1"/>
+              </w:rPr>
+              <w:t>Pro (+) e Contro (-)</w:t>
+            </w:r>
+          </w:p>
+        </w:tc>
+      </w:tr>
+      <w:tr>
+        <w:trPr>
+          <w:trHeight w:val="1383"/>
+        </w:trPr>
+        <w:tc>
+          <w:tcPr>
+            <w:tcW w:w="4814" w:type="dxa"/>
+            <w:shd w:val="clear" w:color="auto" w:fill="EDEDED" w:themeFill="accent3" w:themeFillTint="33"/>
+          </w:tcPr>
+          <w:p>
+            <w:r>
+              <w:t>Assegnazione di una stanza di hotel ad un nucleo familiare</w:t>
+            </w:r>
+          </w:p>
+        </w:tc>
+        <w:tc>
+          <w:tcPr>
+            <w:tcW w:w="4814" w:type="dxa"/>
+            <w:shd w:val="clear" w:color="auto" w:fill="EDEDED" w:themeFill="accent3" w:themeFillTint="33"/>
+          </w:tcPr>
+          <w:p>
+            <w:pPr>
+              <w:rPr>
+                <w:color w:val="00B050"/>
+              </w:rPr>
+            </w:pPr>
+            <w:r>
+              <w:rPr>
+                <w:color w:val="00B050"/>
+              </w:rPr>
+              <w:t>(+)</w:t>
+            </w:r>
+            <w:r>
+              <w:rPr>
+                <w:color w:val="00B050"/>
+              </w:rPr>
+              <w:t xml:space="preserve"> </w:t>
+            </w:r>
+            <w:r>
+              <w:rPr>
+                <w:color w:val="00B050"/>
+              </w:rPr>
+              <w:t>Stanza comoda</w:t>
+            </w:r>
+          </w:p>
+          <w:p>
+            <w:pPr>
+              <w:rPr>
+                <w:color w:val="FF0000"/>
+              </w:rPr>
+            </w:pPr>
+            <w:r>
+              <w:rPr>
+                <w:color w:val="FF0000"/>
+              </w:rPr>
+              <w:t>(-)</w:t>
+            </w:r>
+            <w:r>
+              <w:rPr>
+                <w:color w:val="FF0000"/>
+              </w:rPr>
+              <w:t xml:space="preserve"> </w:t>
+            </w:r>
+            <w:r>
+              <w:rPr>
+                <w:color w:val="FF0000"/>
+              </w:rPr>
+              <w:t>Mancanza di senso di accoglienza, tipico di una casa</w:t>
+            </w:r>
+          </w:p>
+          <w:p>
+            <w:pPr>
+              <w:rPr>
+                <w:color w:val="FF0000"/>
+              </w:rPr>
+            </w:pPr>
+            <w:r>
+              <w:rPr>
+                <w:color w:val="FF0000"/>
+              </w:rPr>
+              <w:t>(-) Non ci sono hotel per tutte le famiglie</w:t>
+            </w:r>
+            <w:r>
+              <w:rPr>
+                <w:color w:val="FF0000"/>
+              </w:rPr>
+              <w:br/>
+              <w:t>(-) Molti hotel sono in province e regioni diverse</w:t>
+            </w:r>
+            <w:r>
+              <w:rPr>
+                <w:color w:val="FF0000"/>
+              </w:rPr>
+              <w:br/>
+            </w:r>
+          </w:p>
+        </w:tc>
+      </w:tr>
+      <w:tr>
+        <w:trPr>
+          <w:trHeight w:val="1383"/>
+        </w:trPr>
+        <w:tc>
+          <w:tcPr>
+            <w:tcW w:w="4814" w:type="dxa"/>
+            <w:shd w:val="clear" w:color="auto" w:fill="EDEDED" w:themeFill="accent3" w:themeFillTint="33"/>
+          </w:tcPr>
+          <w:p>
+            <w:r>
+              <w:t>Stesura dell’elenco di sfollati usando carta e penna</w:t>
+            </w:r>
+          </w:p>
+        </w:tc>
+        <w:tc>
+          <w:tcPr>
+            <w:tcW w:w="4814" w:type="dxa"/>
+            <w:shd w:val="clear" w:color="auto" w:fill="EDEDED" w:themeFill="accent3" w:themeFillTint="33"/>
+          </w:tcPr>
+          <w:p>
+            <w:pPr>
+              <w:rPr>
+                <w:color w:val="00B050"/>
+              </w:rPr>
+            </w:pPr>
+            <w:r>
+              <w:rPr>
+                <w:color w:val="00B050"/>
+              </w:rPr>
+              <w:t>(+) Sistema veloce che si può attuare nel posto che si desidera</w:t>
+            </w:r>
+          </w:p>
+          <w:p>
+            <w:pPr>
+              <w:rPr>
+                <w:color w:val="FF0000"/>
+              </w:rPr>
+            </w:pPr>
+            <w:r>
+              <w:rPr>
+                <w:color w:val="FF0000"/>
+              </w:rPr>
+              <w:t>(-)</w:t>
+            </w:r>
+            <w:r>
+              <w:rPr>
+                <w:color w:val="FF0000"/>
+              </w:rPr>
+              <w:t xml:space="preserve"> </w:t>
+            </w:r>
+            <w:r>
+              <w:rPr>
+                <w:color w:val="FF0000"/>
+              </w:rPr>
+              <w:t>I fogli cartacei possono essere persi o essere illeggibili e quindi causare rallentamenti nel lavoro di assegnazione degli hotel</w:t>
+            </w:r>
+          </w:p>
+          <w:p>
+            <w:pPr>
+              <w:rPr>
+                <w:color w:val="00B050"/>
+              </w:rPr>
+            </w:pPr>
+            <w:r>
+              <w:rPr>
+                <w:color w:val="FF0000"/>
+              </w:rPr>
+              <w:t xml:space="preserve">(-) </w:t>
+            </w:r>
+            <w:r>
+              <w:rPr>
+                <w:color w:val="FF0000"/>
+              </w:rPr>
+              <w:t>Le informazioni cartacee non sono sicure come un sito web</w:t>
+            </w:r>
+            <w:r>
+              <w:rPr>
+                <w:color w:val="FF0000"/>
+              </w:rPr>
+              <w:br/>
+              <w:t xml:space="preserve">(-) </w:t>
+            </w:r>
+            <w:r>
+              <w:rPr>
+                <w:color w:val="FF0000"/>
+              </w:rPr>
+              <w:t>Spesso non si ha un metodo universale per segnare le informazioni in maniera cartacea, che può variare da persona a persona</w:t>
+            </w:r>
+          </w:p>
+        </w:tc>
+      </w:tr>
+    </w:tbl>
+    <w:p/>
+    <w:p>
+      <w:pPr>
+        <w:pStyle w:val="Titolo2"/>
+      </w:pPr>
+      <w:r>
+        <w:t>5.1</w:t>
+      </w:r>
+      <w:r>
+        <w:t xml:space="preserve"> </w:t>
+      </w:r>
+      <w:r>
+        <w:t>Requisiti funzionali</w:t>
+      </w:r>
+    </w:p>
+    <w:p/>
+    <w:p>
+      <w:r>
+        <w:t>Vengono riportati di seguito i requisiti funzionali, ossia le funzionalità che il sistema deve garantire a coloro che lo</w:t>
+      </w:r>
+      <w:r>
+        <w:t xml:space="preserve"> </w:t>
+      </w:r>
+      <w:r>
+        <w:t>utilizza</w:t>
+      </w:r>
+      <w:r>
+        <w:t>no</w:t>
+      </w:r>
+      <w:r>
+        <w:t xml:space="preserve">: </w:t>
+      </w:r>
+    </w:p>
+    <w:p>
+      <w:r>
+        <w:t xml:space="preserve">Il sito web </w:t>
+      </w:r>
+      <w:r>
+        <w:rPr>
+          <w:b/>
+        </w:rPr>
+        <w:t>deve</w:t>
+      </w:r>
+      <w:r>
+        <w:t xml:space="preserve"> permettere agli utenti che posseggono uno o più immobili, di metterli a disposizione delle persone che si ritrovano in una situazione di emergenza;</w:t>
+      </w:r>
+    </w:p>
+    <w:p>
+      <w:r>
+        <w:t xml:space="preserve">Il sito web </w:t>
+      </w:r>
+      <w:r>
+        <w:rPr>
+          <w:b/>
+        </w:rPr>
+        <w:t>deve</w:t>
+      </w:r>
+      <w:r>
+        <w:t xml:space="preserve"> permettere agli utenti che posseggono uno o più immobili, di </w:t>
+      </w:r>
+      <w:r>
+        <w:t>decidere il periodo in cui è possibile utilizzare l’abitazione, tenendo conto che la data può essere prorogata ma non anticipata;</w:t>
+      </w:r>
+    </w:p>
+    <w:p>
+      <w:r>
+        <w:t xml:space="preserve">Il sito web </w:t>
+      </w:r>
+      <w:r>
+        <w:rPr>
+          <w:b/>
+        </w:rPr>
+        <w:t>deve</w:t>
+      </w:r>
+      <w:r>
+        <w:t xml:space="preserve"> permettere agli utenti di visualizzare tutte le informazioni relative agli immobili inseriti e al loro stato di assegnazione</w:t>
+      </w:r>
+      <w:r>
+        <w:t>;</w:t>
+      </w:r>
+    </w:p>
+    <w:p>
+      <w:r>
+        <w:t xml:space="preserve">Il sito web </w:t>
+      </w:r>
+      <w:r>
+        <w:rPr>
+          <w:b/>
+        </w:rPr>
+        <w:t>deve</w:t>
+      </w:r>
+      <w:r>
+        <w:t xml:space="preserve"> permettere agli </w:t>
+      </w:r>
+      <w:r>
+        <w:t>operatori della protezione civile di assegnare un immobile alle persone che ne hanno bisogno;</w:t>
+      </w:r>
+    </w:p>
+    <w:p>
+      <w:r>
+        <w:lastRenderedPageBreak/>
+        <w:t xml:space="preserve">Il sito web </w:t>
+      </w:r>
+      <w:r>
+        <w:rPr>
+          <w:b/>
+        </w:rPr>
+        <w:t>deve</w:t>
+      </w:r>
+      <w:r>
+        <w:t xml:space="preserve"> permettere agli operatori della protezione civile di </w:t>
+      </w:r>
+      <w:r>
+        <w:t xml:space="preserve">trovare la miglior sistemazione possibile vicina alla casa che un nucleo familiare ha lasciato; </w:t>
+      </w:r>
+    </w:p>
+    <w:p>
+      <w:r>
+        <w:t xml:space="preserve">Il sito web </w:t>
+      </w:r>
+      <w:r>
+        <w:rPr>
+          <w:b/>
+        </w:rPr>
+        <w:t>deve</w:t>
+      </w:r>
+      <w:r>
+        <w:t xml:space="preserve"> permettere agli operatori della protezione civile </w:t>
+      </w:r>
+      <w:r>
+        <w:t>di inserire una lista di persone che hanno bisogno di una sistemazione temporanea.</w:t>
+      </w:r>
+      <w:bookmarkStart w:id="26" w:name="_GoBack"/>
+      <w:bookmarkEnd w:id="26"/>
+    </w:p>
+    <w:p/>
+    <w:p/>
     <w:sectPr>
       <w:footerReference w:type="even" r:id="rId25"/>
       <w:footerReference w:type="default" r:id="rId26"/>
@@ -6818,11 +7675,6 @@
         <w:docPartUnique/>
       </w:docPartObj>
     </w:sdtPr>
-    <w:sdtEndPr>
-      <w:rPr>
-        <w:rStyle w:val="Numeropagina"/>
-      </w:rPr>
-    </w:sdtEndPr>
     <w:sdtContent>
       <w:p>
         <w:pPr>
@@ -6875,11 +7727,6 @@
         <w:docPartUnique/>
       </w:docPartObj>
     </w:sdtPr>
-    <w:sdtEndPr>
-      <w:rPr>
-        <w:rStyle w:val="Numeropagina"/>
-      </w:rPr>
-    </w:sdtEndPr>
     <w:sdtContent>
       <w:p>
         <w:pPr>
@@ -8959,7 +9806,7 @@
       </w:pPr>
     </w:pPrDefault>
   </w:docDefaults>
-  <w:latentStyles w:defLockedState="0" w:defUIPriority="99" w:defSemiHidden="0" w:defUnhideWhenUsed="0" w:defQFormat="0" w:count="376">
+  <w:latentStyles w:defLockedState="0" w:defUIPriority="99" w:defSemiHidden="0" w:defUnhideWhenUsed="0" w:defQFormat="0" w:count="375">
     <w:lsdException w:name="Normal" w:uiPriority="0" w:qFormat="1"/>
     <w:lsdException w:name="heading 1" w:uiPriority="9" w:qFormat="1"/>
     <w:lsdException w:name="heading 2" w:semiHidden="1" w:uiPriority="9" w:unhideWhenUsed="1" w:qFormat="1"/>
@@ -9335,7 +10182,6 @@
     <w:lsdException w:name="Smart Hyperlink" w:semiHidden="1" w:unhideWhenUsed="1"/>
     <w:lsdException w:name="Hashtag" w:semiHidden="1" w:unhideWhenUsed="1"/>
     <w:lsdException w:name="Unresolved Mention" w:semiHidden="1" w:unhideWhenUsed="1"/>
-    <w:lsdException w:name="Smart Link" w:semiHidden="1" w:unhideWhenUsed="1"/>
   </w:latentStyles>
   <w:style w:type="paragraph" w:default="1" w:styleId="Normale">
     <w:name w:val="Normal"/>
@@ -9831,6 +10677,25 @@
       <w:u w:val="single"/>
     </w:rPr>
   </w:style>
+  <w:style w:type="table" w:styleId="Grigliatabella">
+    <w:name w:val="Table Grid"/>
+    <w:basedOn w:val="Tabellanormale"/>
+    <w:uiPriority w:val="39"/>
+    <w:rsid w:val="00C54ADA"/>
+    <w:pPr>
+      <w:spacing w:after="0" w:line="240" w:lineRule="auto"/>
+    </w:pPr>
+    <w:tblPr>
+      <w:tblBorders>
+        <w:top w:val="single" w:sz="4" w:space="0" w:color="auto"/>
+        <w:left w:val="single" w:sz="4" w:space="0" w:color="auto"/>
+        <w:bottom w:val="single" w:sz="4" w:space="0" w:color="auto"/>
+        <w:right w:val="single" w:sz="4" w:space="0" w:color="auto"/>
+        <w:insideH w:val="single" w:sz="4" w:space="0" w:color="auto"/>
+        <w:insideV w:val="single" w:sz="4" w:space="0" w:color="auto"/>
+      </w:tblBorders>
+    </w:tblPr>
+  </w:style>
 </w:styles>
 </file>
 
@@ -10134,7 +10999,7 @@
 </file>
 
 <file path=customXml/itemProps1.xml><?xml version="1.0" encoding="utf-8"?>
-<ds:datastoreItem xmlns:ds="http://schemas.openxmlformats.org/officeDocument/2006/customXml" ds:itemID="{94F3750B-7581-314B-8DEB-E489584772C1}">
+<ds:datastoreItem xmlns:ds="http://schemas.openxmlformats.org/officeDocument/2006/customXml" ds:itemID="{870BF801-3D54-45C1-9884-0EDF3DA1BF8C}">
   <ds:schemaRefs>
     <ds:schemaRef ds:uri="http://schemas.openxmlformats.org/officeDocument/2006/bibliography"/>
   </ds:schemaRefs>

</xml_diff>

<commit_message>
Aggiunto un nuovo problem scenario
Mancano i claims relativi
</commit_message>
<xml_diff>
--- a/Documentazione/Assignment1.docx
+++ b/Documentazione/Assignment1.docx
@@ -321,8 +321,6 @@
       </w:r>
       <w:bookmarkEnd w:id="0"/>
     </w:p>
-    <w:bookmarkStart w:id="1" w:name="_GoBack"/>
-    <w:bookmarkEnd w:id="1"/>
     <w:p>
       <w:pPr>
         <w:pStyle w:val="Sommario1"/>
@@ -2411,22 +2409,22 @@
       <w:pPr>
         <w:pStyle w:val="Titolo1"/>
       </w:pPr>
-      <w:bookmarkStart w:id="2" w:name="_Toc8066952"/>
+      <w:bookmarkStart w:id="1" w:name="_Toc8066952"/>
       <w:r>
         <w:lastRenderedPageBreak/>
         <w:t>1. Piano indagine contestuale</w:t>
       </w:r>
+      <w:bookmarkEnd w:id="1"/>
+    </w:p>
+    <w:p>
+      <w:pPr>
+        <w:pStyle w:val="Titolo2"/>
+      </w:pPr>
+      <w:bookmarkStart w:id="2" w:name="_Toc8066953"/>
+      <w:r>
+        <w:t>1.1 Descrizione del problema</w:t>
+      </w:r>
       <w:bookmarkEnd w:id="2"/>
-    </w:p>
-    <w:p>
-      <w:pPr>
-        <w:pStyle w:val="Titolo2"/>
-      </w:pPr>
-      <w:bookmarkStart w:id="3" w:name="_Toc8066953"/>
-      <w:r>
-        <w:t>1.1 Descrizione del problema</w:t>
-      </w:r>
-      <w:bookmarkEnd w:id="3"/>
     </w:p>
     <w:p/>
     <w:p>
@@ -2503,11 +2501,11 @@
       <w:pPr>
         <w:pStyle w:val="Titolo2"/>
       </w:pPr>
-      <w:bookmarkStart w:id="4" w:name="_Toc8066954"/>
+      <w:bookmarkStart w:id="3" w:name="_Toc8066954"/>
       <w:r>
         <w:t>1.2 Questioni di affrontare</w:t>
       </w:r>
-      <w:bookmarkEnd w:id="4"/>
+      <w:bookmarkEnd w:id="3"/>
     </w:p>
     <w:p/>
     <w:p>
@@ -2606,11 +2604,11 @@
       <w:pPr>
         <w:pStyle w:val="Titolo2"/>
       </w:pPr>
-      <w:bookmarkStart w:id="5" w:name="_Toc8066955"/>
+      <w:bookmarkStart w:id="4" w:name="_Toc8066955"/>
       <w:r>
         <w:t>1.3 Target</w:t>
       </w:r>
-      <w:bookmarkEnd w:id="5"/>
+      <w:bookmarkEnd w:id="4"/>
       <w:r>
         <w:t xml:space="preserve"> </w:t>
       </w:r>
@@ -2680,75 +2678,75 @@
       <w:pPr>
         <w:pStyle w:val="Titolo2"/>
       </w:pPr>
-      <w:bookmarkStart w:id="6" w:name="_Toc8066956"/>
+      <w:bookmarkStart w:id="5" w:name="_Toc8066956"/>
       <w:r>
         <w:lastRenderedPageBreak/>
         <w:t>1.4 Intervista</w:t>
       </w:r>
+      <w:bookmarkEnd w:id="5"/>
+    </w:p>
+    <w:p/>
+    <w:p>
+      <w:r>
+        <w:t>Il mezzo principale di raccolta di informazioni che intendiamo utilizzare è un’intervista da realizzare di persona, prendendo appunti e/o registrandola, oppure</w:t>
+      </w:r>
+      <w:r>
+        <w:t xml:space="preserve"> – se non fosse possibile effettuarla di persona -</w:t>
+      </w:r>
+      <w:r>
+        <w:t>telematicamente</w:t>
+      </w:r>
+      <w:r>
+        <w:t>.</w:t>
+      </w:r>
+      <w:r>
+        <w:t xml:space="preserve"> </w:t>
+      </w:r>
+    </w:p>
+    <w:p>
+      <w:r>
+        <w:t xml:space="preserve">L’intervista di persona offre il vantaggio di poter anche osservare il comportamento dell’intervistato, in modo da cogliere frasi “fuori dall’intervista”, eventuali titubanze e così via. </w:t>
+      </w:r>
+    </w:p>
+    <w:p>
+      <w:r>
+        <w:t xml:space="preserve">Si è pensato di suddividere l’intervista in due fasi. Avremo una </w:t>
+      </w:r>
+      <w:r>
+        <w:t xml:space="preserve">parte d’intervista </w:t>
+      </w:r>
+      <w:r>
+        <w:t>più generica, che sarà in linea di massima uguale per tutte le categorie</w:t>
+      </w:r>
+      <w:r>
+        <w:t xml:space="preserve"> del</w:t>
+      </w:r>
+      <w:r>
+        <w:t xml:space="preserve"> nostro target e si focalizzerà per lo più sulle conoscenze tecnologiche e sui dati anagrafici generici, ed una seconda parte più </w:t>
+      </w:r>
+      <w:r>
+        <w:t>mirata</w:t>
+      </w:r>
+      <w:r>
+        <w:t xml:space="preserve">, in cui verranno poste domande relative al target </w:t>
+      </w:r>
+      <w:r>
+        <w:t>specifico</w:t>
+      </w:r>
+      <w:r>
+        <w:t xml:space="preserve"> dell’intervista.</w:t>
+      </w:r>
+    </w:p>
+    <w:p/>
+    <w:p>
+      <w:pPr>
+        <w:pStyle w:val="Titolo3"/>
+      </w:pPr>
+      <w:bookmarkStart w:id="6" w:name="_Toc8066957"/>
+      <w:r>
+        <w:t>1.4.1 Domande per raccolta dati anagrafici e di background [Target: Tutte le tipologie di utenti]</w:t>
+      </w:r>
       <w:bookmarkEnd w:id="6"/>
-    </w:p>
-    <w:p/>
-    <w:p>
-      <w:r>
-        <w:t>Il mezzo principale di raccolta di informazioni che intendiamo utilizzare è un’intervista da realizzare di persona, prendendo appunti e/o registrandola, oppure</w:t>
-      </w:r>
-      <w:r>
-        <w:t xml:space="preserve"> – se non fosse possibile effettuarla di persona -</w:t>
-      </w:r>
-      <w:r>
-        <w:t>telematicamente</w:t>
-      </w:r>
-      <w:r>
-        <w:t>.</w:t>
-      </w:r>
-      <w:r>
-        <w:t xml:space="preserve"> </w:t>
-      </w:r>
-    </w:p>
-    <w:p>
-      <w:r>
-        <w:t xml:space="preserve">L’intervista di persona offre il vantaggio di poter anche osservare il comportamento dell’intervistato, in modo da cogliere frasi “fuori dall’intervista”, eventuali titubanze e così via. </w:t>
-      </w:r>
-    </w:p>
-    <w:p>
-      <w:r>
-        <w:t xml:space="preserve">Si è pensato di suddividere l’intervista in due fasi. Avremo una </w:t>
-      </w:r>
-      <w:r>
-        <w:t xml:space="preserve">parte d’intervista </w:t>
-      </w:r>
-      <w:r>
-        <w:t>più generica, che sarà in linea di massima uguale per tutte le categorie</w:t>
-      </w:r>
-      <w:r>
-        <w:t xml:space="preserve"> del</w:t>
-      </w:r>
-      <w:r>
-        <w:t xml:space="preserve"> nostro target e si focalizzerà per lo più sulle conoscenze tecnologiche e sui dati anagrafici generici, ed una seconda parte più </w:t>
-      </w:r>
-      <w:r>
-        <w:t>mirata</w:t>
-      </w:r>
-      <w:r>
-        <w:t xml:space="preserve">, in cui verranno poste domande relative al target </w:t>
-      </w:r>
-      <w:r>
-        <w:t>specifico</w:t>
-      </w:r>
-      <w:r>
-        <w:t xml:space="preserve"> dell’intervista.</w:t>
-      </w:r>
-    </w:p>
-    <w:p/>
-    <w:p>
-      <w:pPr>
-        <w:pStyle w:val="Titolo3"/>
-      </w:pPr>
-      <w:bookmarkStart w:id="7" w:name="_Toc8066957"/>
-      <w:r>
-        <w:t>1.4.1 Domande per raccolta dati anagrafici e di background [Target: Tutte le tipologie di utenti]</w:t>
-      </w:r>
-      <w:bookmarkEnd w:id="7"/>
     </w:p>
     <w:p>
       <w:pPr>
@@ -2809,7 +2807,7 @@
       <w:pPr>
         <w:pStyle w:val="Titolo3"/>
       </w:pPr>
-      <w:bookmarkStart w:id="8" w:name="_Toc8066958"/>
+      <w:bookmarkStart w:id="7" w:name="_Toc8066958"/>
       <w:r>
         <w:t xml:space="preserve">1.4.2 </w:t>
       </w:r>
@@ -2819,7 +2817,7 @@
       <w:r>
         <w:t xml:space="preserve"> per la raccolta di informazioni sul background tecnologico [Target: Tutte le tipologie di utenti]</w:t>
       </w:r>
-      <w:bookmarkEnd w:id="8"/>
+      <w:bookmarkEnd w:id="7"/>
     </w:p>
     <w:p>
       <w:pPr>
@@ -2984,31 +2982,31 @@
       <w:pPr>
         <w:pStyle w:val="Titolo3"/>
       </w:pPr>
-      <w:bookmarkStart w:id="9" w:name="_Toc8066959"/>
+      <w:bookmarkStart w:id="8" w:name="_Toc8066959"/>
       <w:r>
         <w:lastRenderedPageBreak/>
         <w:t>1.4.3 Domande specifiche</w:t>
       </w:r>
+      <w:bookmarkEnd w:id="8"/>
+      <w:r>
+        <w:t xml:space="preserve"> </w:t>
+      </w:r>
+    </w:p>
+    <w:p>
+      <w:r>
+        <w:t>Passiamo ora alle domande specifiche per ciascuna tipologia di target</w:t>
+      </w:r>
+    </w:p>
+    <w:p/>
+    <w:p>
+      <w:pPr>
+        <w:pStyle w:val="Titolo3"/>
+      </w:pPr>
+      <w:bookmarkStart w:id="9" w:name="_Toc8066960"/>
+      <w:r>
+        <w:t>1.4.4 Domande specifiche per i cittadini che potrebbero mettere immobili a disposizione</w:t>
+      </w:r>
       <w:bookmarkEnd w:id="9"/>
-      <w:r>
-        <w:t xml:space="preserve"> </w:t>
-      </w:r>
-    </w:p>
-    <w:p>
-      <w:r>
-        <w:t>Passiamo ora alle domande specifiche per ciascuna tipologia di target</w:t>
-      </w:r>
-    </w:p>
-    <w:p/>
-    <w:p>
-      <w:pPr>
-        <w:pStyle w:val="Titolo3"/>
-      </w:pPr>
-      <w:bookmarkStart w:id="10" w:name="_Toc8066960"/>
-      <w:r>
-        <w:t>1.4.4 Domande specifiche per i cittadini che potrebbero mettere immobili a disposizione</w:t>
-      </w:r>
-      <w:bookmarkEnd w:id="10"/>
     </w:p>
     <w:p/>
     <w:p>
@@ -3109,11 +3107,11 @@
       <w:pPr>
         <w:pStyle w:val="Titolo3"/>
       </w:pPr>
-      <w:bookmarkStart w:id="11" w:name="_Toc8066961"/>
+      <w:bookmarkStart w:id="10" w:name="_Toc8066961"/>
       <w:r>
         <w:t>1.4.5 Domande specifiche per i cittadini potrebbero usufruire di un alloggio messo a disposizione</w:t>
       </w:r>
-      <w:bookmarkEnd w:id="11"/>
+      <w:bookmarkEnd w:id="10"/>
     </w:p>
     <w:p/>
     <w:p>
@@ -3265,12 +3263,12 @@
       <w:pPr>
         <w:pStyle w:val="Titolo3"/>
       </w:pPr>
-      <w:bookmarkStart w:id="12" w:name="_Toc8066962"/>
+      <w:bookmarkStart w:id="11" w:name="_Toc8066962"/>
       <w:r>
         <w:lastRenderedPageBreak/>
         <w:t>1.4.5 Domande specifiche per il personale che si occupa di gestire le assegnazioni di abitazioni a cittadini in situazione di necessità</w:t>
       </w:r>
-      <w:bookmarkEnd w:id="12"/>
+      <w:bookmarkEnd w:id="11"/>
       <w:r>
         <w:t xml:space="preserve"> </w:t>
       </w:r>
@@ -3347,14 +3345,14 @@
       <w:pPr>
         <w:pStyle w:val="Titolo2"/>
       </w:pPr>
-      <w:bookmarkStart w:id="13" w:name="_Toc8066963"/>
+      <w:bookmarkStart w:id="12" w:name="_Toc8066963"/>
       <w:r>
         <w:t>1.5</w:t>
       </w:r>
       <w:r>
         <w:t xml:space="preserve"> Indagine complementare mediante sondaggio</w:t>
       </w:r>
-      <w:bookmarkEnd w:id="13"/>
+      <w:bookmarkEnd w:id="12"/>
     </w:p>
     <w:p/>
     <w:p>
@@ -3648,43 +3646,43 @@
       <w:pPr>
         <w:pStyle w:val="Titolo2"/>
       </w:pPr>
-      <w:bookmarkStart w:id="14" w:name="_Toc8066964"/>
+      <w:bookmarkStart w:id="13" w:name="_Toc8066964"/>
       <w:r>
         <w:lastRenderedPageBreak/>
         <w:t>1.6 Task chiave da far svolgere agli utenti</w:t>
       </w:r>
+      <w:bookmarkEnd w:id="13"/>
+    </w:p>
+    <w:p/>
+    <w:p>
+      <w:r>
+        <w:t>Nell’indagine contestuale, ci siamo concentrati sulle seguenti attività:</w:t>
+      </w:r>
+    </w:p>
+    <w:p>
+      <w:r>
+        <w:t>1) Messa a disposizione di un immobile</w:t>
+      </w:r>
+    </w:p>
+    <w:p>
+      <w:r>
+        <w:t>2) Assegnazione di un immobile</w:t>
+      </w:r>
+    </w:p>
+    <w:p>
+      <w:pPr>
+        <w:pStyle w:val="Titolo2"/>
+      </w:pPr>
+    </w:p>
+    <w:p>
+      <w:pPr>
+        <w:pStyle w:val="Titolo2"/>
+      </w:pPr>
+      <w:bookmarkStart w:id="14" w:name="_Toc8066965"/>
+      <w:r>
+        <w:t>1.7 Pianificazione della raccolta delle informazioni</w:t>
+      </w:r>
       <w:bookmarkEnd w:id="14"/>
-    </w:p>
-    <w:p/>
-    <w:p>
-      <w:r>
-        <w:t>Nell’indagine contestuale, ci siamo concentrati sulle seguenti attività:</w:t>
-      </w:r>
-    </w:p>
-    <w:p>
-      <w:r>
-        <w:t>1) Messa a disposizione di un immobile</w:t>
-      </w:r>
-    </w:p>
-    <w:p>
-      <w:r>
-        <w:t>2) Assegnazione di un immobile</w:t>
-      </w:r>
-    </w:p>
-    <w:p>
-      <w:pPr>
-        <w:pStyle w:val="Titolo2"/>
-      </w:pPr>
-    </w:p>
-    <w:p>
-      <w:pPr>
-        <w:pStyle w:val="Titolo2"/>
-      </w:pPr>
-      <w:bookmarkStart w:id="15" w:name="_Toc8066965"/>
-      <w:r>
-        <w:t>1.7 Pianificazione della raccolta delle informazioni</w:t>
-      </w:r>
-      <w:bookmarkEnd w:id="15"/>
     </w:p>
     <w:p/>
     <w:p>
@@ -3724,30 +3722,30 @@
       <w:pPr>
         <w:pStyle w:val="Titolo2"/>
       </w:pPr>
-      <w:bookmarkStart w:id="16" w:name="_Toc8066966"/>
+      <w:bookmarkStart w:id="15" w:name="_Toc8066966"/>
       <w:r>
         <w:t>1.7.1 Risultati delle interviste</w:t>
       </w:r>
+      <w:bookmarkEnd w:id="15"/>
+    </w:p>
+    <w:p/>
+    <w:p>
+      <w:r>
+        <w:t>Di seguito vengono riportate le interviste effettuate.</w:t>
+      </w:r>
+      <w:r>
+        <w:t xml:space="preserve"> In alcuni casi è stato necessario adattare l’andamento della conversazione in base alle risposte degli intervistati. L’intervista non è stata portata quindi avanti come un rigido domanda e risposta, bensì è stata strutturata come una conversazione nella quale si è cercato di abbracciare tutti i punti di interesse (corrispondenti alle domande precedentemente individuate)</w:t>
+      </w:r>
+    </w:p>
+    <w:p>
+      <w:bookmarkStart w:id="16" w:name="_Toc8066967"/>
+      <w:r>
+        <w:rPr>
+          <w:rStyle w:val="Titolo3Carattere"/>
+        </w:rPr>
+        <w:t>Intervista 1</w:t>
+      </w:r>
       <w:bookmarkEnd w:id="16"/>
-    </w:p>
-    <w:p/>
-    <w:p>
-      <w:r>
-        <w:t>Di seguito vengono riportate le interviste effettuate.</w:t>
-      </w:r>
-      <w:r>
-        <w:t xml:space="preserve"> In alcuni casi è stato necessario adattare l’andamento della conversazione in base alle risposte degli intervistati. L’intervista non è stata portata quindi avanti come un rigido domanda e risposta, bensì è stata strutturata come una conversazione nella quale si è cercato di abbracciare tutti i punti di interesse (corrispondenti alle domande precedentemente individuate)</w:t>
-      </w:r>
-    </w:p>
-    <w:p>
-      <w:bookmarkStart w:id="17" w:name="_Toc8066967"/>
-      <w:r>
-        <w:rPr>
-          <w:rStyle w:val="Titolo3Carattere"/>
-        </w:rPr>
-        <w:t>Intervista 1</w:t>
-      </w:r>
-      <w:bookmarkEnd w:id="17"/>
       <w:r>
         <w:t xml:space="preserve"> – La prima intervista è stata effettuata ad </w:t>
       </w:r>
@@ -3815,7 +3813,7 @@
           <w:szCs w:val="24"/>
         </w:rPr>
       </w:pPr>
-      <w:bookmarkStart w:id="18" w:name="_Toc8066968"/>
+      <w:bookmarkStart w:id="17" w:name="_Toc8066968"/>
       <w:r>
         <w:rPr>
           <w:rStyle w:val="Titolo3Carattere"/>
@@ -3823,45 +3821,45 @@
         <w:lastRenderedPageBreak/>
         <w:t>Intervista 2</w:t>
       </w:r>
+      <w:bookmarkEnd w:id="17"/>
+      <w:r>
+        <w:t xml:space="preserve"> – La seconda intervista è stata effettuata ad un dipendente bancario di 35 anni</w:t>
+      </w:r>
+      <w:r>
+        <w:t>, Ciro</w:t>
+      </w:r>
+      <w:r>
+        <w:t xml:space="preserve">, sposato e padre di due bambine: Valeria di 5 anni e Cristina di 2. Egli è proprietario di una casa nel centro di Napoli e dispone di un immobile che non usa regolarmente a Castellammare di Stabia; è quindi interessato a metterlo a disposizione del Comune, nel caso di disastri naturali. Attualmente l’intervistato non ha ben chiaro l’iter burocratico </w:t>
+      </w:r>
+      <w:r>
+        <w:t>che teme essere lungo</w:t>
+      </w:r>
+      <w:r>
+        <w:t xml:space="preserve"> e tedioso e, avendo orari lavorativi pressanti, non si sente quindi incentivato a collaborare a questa iniziativa. L’intervistato ha skill tecnologiche avanzate e sarebbe quindi in grado di utilizzare il sito web da noi </w:t>
+      </w:r>
+      <w:r>
+        <w:t>ipotizzato</w:t>
+      </w:r>
+      <w:r>
+        <w:t xml:space="preserve"> per mettere a disposizione del Comune di Castellammare la sua abitazione, in </w:t>
+      </w:r>
+      <w:r>
+        <w:t>maniera più rapida ed efficiente rispetto a quanto attualmente possibile</w:t>
+      </w:r>
+      <w:r>
+        <w:t>.</w:t>
+      </w:r>
+    </w:p>
+    <w:p/>
+    <w:p>
+      <w:bookmarkStart w:id="18" w:name="_Toc8066969"/>
+      <w:r>
+        <w:rPr>
+          <w:rStyle w:val="Titolo3Carattere"/>
+        </w:rPr>
+        <w:t>Intervista 3</w:t>
+      </w:r>
       <w:bookmarkEnd w:id="18"/>
-      <w:r>
-        <w:t xml:space="preserve"> – La seconda intervista è stata effettuata ad un dipendente bancario di 35 anni</w:t>
-      </w:r>
-      <w:r>
-        <w:t>, Ciro</w:t>
-      </w:r>
-      <w:r>
-        <w:t xml:space="preserve">, sposato e padre di due bambine: Valeria di 5 anni e Cristina di 2. Egli è proprietario di una casa nel centro di Napoli e dispone di un immobile che non usa regolarmente a Castellammare di Stabia; è quindi interessato a metterlo a disposizione del Comune, nel caso di disastri naturali. Attualmente l’intervistato non ha ben chiaro l’iter burocratico </w:t>
-      </w:r>
-      <w:r>
-        <w:t>che teme essere lungo</w:t>
-      </w:r>
-      <w:r>
-        <w:t xml:space="preserve"> e tedioso e, avendo orari lavorativi pressanti, non si sente quindi incentivato a collaborare a questa iniziativa. L’intervistato ha skill tecnologiche avanzate e sarebbe quindi in grado di utilizzare il sito web da noi </w:t>
-      </w:r>
-      <w:r>
-        <w:t>ipotizzato</w:t>
-      </w:r>
-      <w:r>
-        <w:t xml:space="preserve"> per mettere a disposizione del Comune di Castellammare la sua abitazione, in </w:t>
-      </w:r>
-      <w:r>
-        <w:t>maniera più rapida ed efficiente rispetto a quanto attualmente possibile</w:t>
-      </w:r>
-      <w:r>
-        <w:t>.</w:t>
-      </w:r>
-    </w:p>
-    <w:p/>
-    <w:p>
-      <w:bookmarkStart w:id="19" w:name="_Toc8066969"/>
-      <w:r>
-        <w:rPr>
-          <w:rStyle w:val="Titolo3Carattere"/>
-        </w:rPr>
-        <w:t>Intervista 3</w:t>
-      </w:r>
-      <w:bookmarkEnd w:id="19"/>
       <w:r>
         <w:t xml:space="preserve"> </w:t>
       </w:r>
@@ -4260,12 +4258,12 @@
       <w:pPr>
         <w:pStyle w:val="Titolo2"/>
       </w:pPr>
-      <w:bookmarkStart w:id="20" w:name="_Toc8066970"/>
+      <w:bookmarkStart w:id="19" w:name="_Toc8066970"/>
       <w:r>
         <w:lastRenderedPageBreak/>
         <w:t>1.7.2 Risultati del sondaggio</w:t>
       </w:r>
-      <w:bookmarkEnd w:id="20"/>
+      <w:bookmarkEnd w:id="19"/>
     </w:p>
     <w:p/>
     <w:p>
@@ -5695,12 +5693,12 @@
       <w:pPr>
         <w:pStyle w:val="Titolo2"/>
       </w:pPr>
-      <w:bookmarkStart w:id="21" w:name="_Toc8066971"/>
+      <w:bookmarkStart w:id="20" w:name="_Toc8066971"/>
       <w:r>
         <w:lastRenderedPageBreak/>
         <w:t>1.8 Punti conclusivi</w:t>
       </w:r>
-      <w:bookmarkEnd w:id="21"/>
+      <w:bookmarkEnd w:id="20"/>
     </w:p>
     <w:p/>
     <w:p>
@@ -5967,11 +5965,11 @@
       <w:pPr>
         <w:pStyle w:val="Titolo2"/>
       </w:pPr>
-      <w:bookmarkStart w:id="22" w:name="_Toc8066972"/>
+      <w:bookmarkStart w:id="21" w:name="_Toc8066972"/>
       <w:r>
         <w:t>1.9 Cambiamenti nel piano</w:t>
       </w:r>
-      <w:bookmarkEnd w:id="22"/>
+      <w:bookmarkEnd w:id="21"/>
     </w:p>
     <w:p/>
     <w:p>
@@ -6086,11 +6084,11 @@
       <w:pPr>
         <w:pStyle w:val="Titolo2"/>
       </w:pPr>
-      <w:bookmarkStart w:id="23" w:name="_Toc8066973"/>
+      <w:bookmarkStart w:id="22" w:name="_Toc8066973"/>
       <w:r>
         <w:t>2.1 Annotazioni</w:t>
       </w:r>
-      <w:bookmarkEnd w:id="23"/>
+      <w:bookmarkEnd w:id="22"/>
     </w:p>
     <w:p/>
     <w:p>
@@ -6336,12 +6334,12 @@
       <w:pPr>
         <w:pStyle w:val="Titolo2"/>
       </w:pPr>
-      <w:bookmarkStart w:id="24" w:name="_Toc8066974"/>
+      <w:bookmarkStart w:id="23" w:name="_Toc8066974"/>
       <w:r>
         <w:lastRenderedPageBreak/>
         <w:t>3.1 Analisi dei risultati delle indagini contestuali</w:t>
       </w:r>
-      <w:bookmarkEnd w:id="24"/>
+      <w:bookmarkEnd w:id="23"/>
     </w:p>
     <w:p/>
     <w:p>
@@ -6749,34 +6747,34 @@
       <w:pPr>
         <w:pStyle w:val="Titolo2"/>
       </w:pPr>
-      <w:bookmarkStart w:id="25" w:name="_Toc8066975"/>
+      <w:bookmarkStart w:id="24" w:name="_Toc8066975"/>
       <w:r>
         <w:lastRenderedPageBreak/>
         <w:t>4.1 Scenari del problema e claims</w:t>
       </w:r>
+      <w:bookmarkEnd w:id="24"/>
+    </w:p>
+    <w:p/>
+    <w:p>
+      <w:r>
+        <w:t>I problem scenario permettono di descrivere le personas come prototipi per gli stakeholder. Viene di seguito delineata una biografia, le motivazioni e gli obiettivi. Dai problem scenario verranno poi identificati i requisiti utent</w:t>
+      </w:r>
+      <w:r>
+        <w:t>e</w:t>
+      </w:r>
+      <w:r>
+        <w:t>.</w:t>
+      </w:r>
+    </w:p>
+    <w:p>
+      <w:pPr>
+        <w:pStyle w:val="Titolo2"/>
+      </w:pPr>
+      <w:bookmarkStart w:id="25" w:name="_Toc8066976"/>
+      <w:r>
+        <w:t>4.1.1 Problem scenarios</w:t>
+      </w:r>
       <w:bookmarkEnd w:id="25"/>
-    </w:p>
-    <w:p/>
-    <w:p>
-      <w:r>
-        <w:t>I problem scenario permettono di descrivere le personas come prototipi per gli stakeholder. Viene di seguito delineata una biografia, le motivazioni e gli obiettivi. Dai problem scenario verranno poi identificati i requisiti utent</w:t>
-      </w:r>
-      <w:r>
-        <w:t>e</w:t>
-      </w:r>
-      <w:r>
-        <w:t>.</w:t>
-      </w:r>
-    </w:p>
-    <w:p>
-      <w:pPr>
-        <w:pStyle w:val="Titolo2"/>
-      </w:pPr>
-      <w:bookmarkStart w:id="26" w:name="_Toc8066976"/>
-      <w:r>
-        <w:t>4.1.1 Problem scenarios</w:t>
-      </w:r>
-      <w:bookmarkEnd w:id="26"/>
     </w:p>
     <w:p/>
     <w:p>
@@ -6895,10 +6893,153 @@
       <w:r>
         <w:t xml:space="preserve"> diffondere la notizia della creazione del gruppo non è facile, e per forza di cose il numero di persone raggiunto non è elevato. </w:t>
       </w:r>
+    </w:p>
+    <w:p>
+      <w:r>
+        <w:t>Decide dunque di rivolgersi anche ad alcune associazioni presenti sul territorio che si occupano proprio di trovare una sistemazione a chi ne ha bisogno, ma purtroppo tali associazioni non sono né presenti ovunque né egualmente affidabili, e non è riuscito a trovarne una in Calabria.</w:t>
+      </w:r>
       <w:r>
         <w:tab/>
       </w:r>
     </w:p>
+    <w:p/>
+    <w:p>
+      <w:pPr>
+        <w:rPr>
+          <w:b/>
+        </w:rPr>
+      </w:pPr>
+    </w:p>
+    <w:p>
+      <w:pPr>
+        <w:rPr>
+          <w:b/>
+        </w:rPr>
+      </w:pPr>
+    </w:p>
+    <w:p>
+      <w:pPr>
+        <w:rPr>
+          <w:b/>
+        </w:rPr>
+      </w:pPr>
+      <w:proofErr w:type="spellStart"/>
+      <w:r>
+        <w:rPr>
+          <w:b/>
+        </w:rPr>
+        <w:lastRenderedPageBreak/>
+        <w:t>Problem</w:t>
+      </w:r>
+      <w:proofErr w:type="spellEnd"/>
+      <w:r>
+        <w:rPr>
+          <w:b/>
+        </w:rPr>
+        <w:t xml:space="preserve"> scenario 2</w:t>
+      </w:r>
+    </w:p>
+    <w:p>
+      <w:r>
+        <w:t xml:space="preserve">Qualche settimana fa, dopo mesi in cui nessuno aveva visualizzato il suo annuncio, Davide è riuscito finalmente a mettere a disposizione i suoi due immobili in Calabria ed in Molise. </w:t>
+      </w:r>
+    </w:p>
+    <w:p>
+      <w:r>
+        <w:t xml:space="preserve">Per quello in Calabria, si è messo d’accordo direttamente con una famiglia che ne aveva necessità, utilizzando il gruppo </w:t>
+      </w:r>
+      <w:proofErr w:type="spellStart"/>
+      <w:r>
+        <w:t>Facebook</w:t>
+      </w:r>
+      <w:proofErr w:type="spellEnd"/>
+      <w:r>
+        <w:t xml:space="preserve"> da lui creato. </w:t>
+      </w:r>
+      <w:r>
+        <w:t>Ha consegnato le chiavi direttamente alla famiglia che ne aveva bisogno</w:t>
+      </w:r>
+      <w:r>
+        <w:t xml:space="preserve">, anche se questo ha comportato recarsi fisicamente in Calabria, e </w:t>
+      </w:r>
+      <w:r>
+        <w:t>conciliare tale impegno con il suo lavoro non è stato facile</w:t>
+      </w:r>
+    </w:p>
+    <w:p>
+      <w:r>
+        <w:t>Per la casa in Molise invece, si era rivolto ad un’associazione locale che si occupava di queste cose</w:t>
+      </w:r>
+      <w:r>
+        <w:t xml:space="preserve">. </w:t>
+      </w:r>
+      <w:r>
+        <w:br/>
+        <w:t>Ora però, Davide ha diversi problemi.</w:t>
+      </w:r>
+      <w:r>
+        <w:br/>
+        <w:t xml:space="preserve">La casa delle persone che ha ospitato in Calabria è finalmente tornata agibile, e quindi Davide ora dovrà tornare in Calabria a riprendere le chiavi. Ciò </w:t>
+      </w:r>
+      <w:r>
+        <w:t>gli è piuttosto scomodo</w:t>
+      </w:r>
+      <w:r>
+        <w:t xml:space="preserve">, in quanto dovrà prendere un giorno di ferie o occupare uno dei suoi rari weekend liberi. Inoltre, si trova al punto di partenza: se vorrà mettere nuovamente a disposizione l’immobile, dovrà inserire nuovamente l’annuncio su </w:t>
+      </w:r>
+      <w:proofErr w:type="spellStart"/>
+      <w:r>
+        <w:t>Facebook</w:t>
+      </w:r>
+      <w:proofErr w:type="spellEnd"/>
+      <w:r>
+        <w:t xml:space="preserve"> e occuparsi nuovamente di tutto personalmente.</w:t>
+      </w:r>
+    </w:p>
+    <w:p>
+      <w:r>
+        <w:t>Per quanto riguarda la casa in Molise</w:t>
+      </w:r>
+      <w:r>
+        <w:t>,</w:t>
+      </w:r>
+      <w:r>
+        <w:t xml:space="preserve"> invece, ogni volta che vuole sapere quante persone sta ospitando, o anche se vuole semplicemente confermare che intende mettere a disposizione l’immobile per più tempo</w:t>
+      </w:r>
+      <w:r>
+        <w:t xml:space="preserve"> -</w:t>
+      </w:r>
+      <w:r>
+        <w:t xml:space="preserve"> dando quindi alla famiglia che lo occupa la chance di rimanerci ancora</w:t>
+      </w:r>
+      <w:r>
+        <w:t xml:space="preserve"> -</w:t>
+      </w:r>
+      <w:r>
+        <w:t xml:space="preserve"> deve chiamare personalmente l’associazione, che però risponde al telefono solo in orari in cui lui è in ufficio</w:t>
+      </w:r>
+      <w:r>
+        <w:t xml:space="preserve">. </w:t>
+      </w:r>
+    </w:p>
+    <w:p>
+      <w:r>
+        <w:t xml:space="preserve">Davide è molto scoraggiato da queste situazioni, tanto che </w:t>
+      </w:r>
+      <w:r>
+        <w:t>da essere</w:t>
+      </w:r>
+      <w:r>
+        <w:t xml:space="preserve"> tentennante sull’ipotesi di</w:t>
+      </w:r>
+      <w:r>
+        <w:t xml:space="preserve"> continuare in quest’iniziativa</w:t>
+      </w:r>
+      <w:r>
+        <w:t>. In particolare, lo secca molto il fatto che anche una volta messi a disposizione i suoi immobili, debba perdere molto tempo per informarsi sulla loro situazione attuale e per gestire quella futura, e che non esista un modo unico e sempre uguale di fare queste cose per entrambi i suoi immobili.</w:t>
+      </w:r>
+    </w:p>
+    <w:p/>
     <w:p/>
     <w:p>
       <w:pPr>
@@ -7034,17 +7175,25 @@
           <w:b/>
         </w:rPr>
       </w:pPr>
+      <w:proofErr w:type="spellStart"/>
       <w:r>
         <w:rPr>
           <w:b/>
         </w:rPr>
-        <w:t xml:space="preserve">Problem scenario </w:t>
-      </w:r>
+        <w:t>Problem</w:t>
+      </w:r>
+      <w:proofErr w:type="spellEnd"/>
       <w:r>
         <w:rPr>
           <w:b/>
         </w:rPr>
-        <w:t>2</w:t>
+        <w:t xml:space="preserve"> scenario </w:t>
+      </w:r>
+      <w:r>
+        <w:rPr>
+          <w:b/>
+        </w:rPr>
+        <w:t>3</w:t>
       </w:r>
     </w:p>
     <w:p>
@@ -7104,7 +7253,7 @@
       <w:pPr>
         <w:pStyle w:val="Titolo2"/>
       </w:pPr>
-      <w:bookmarkStart w:id="27" w:name="_Toc8066977"/>
+      <w:bookmarkStart w:id="26" w:name="_Toc8066977"/>
       <w:r>
         <w:lastRenderedPageBreak/>
         <w:t xml:space="preserve">4.1.2 </w:t>
@@ -7113,7 +7262,7 @@
       <w:r>
         <w:t>Claims</w:t>
       </w:r>
-      <w:bookmarkEnd w:id="27"/>
+      <w:bookmarkEnd w:id="26"/>
       <w:proofErr w:type="spellEnd"/>
     </w:p>
     <w:p/>
@@ -7543,8 +7692,10 @@
                 <w:b/>
                 <w:color w:val="FFFFFF" w:themeColor="background1"/>
               </w:rPr>
-              <w:t>2</w:t>
+              <w:t>3</w:t>
             </w:r>
+            <w:bookmarkStart w:id="27" w:name="_GoBack"/>
+            <w:bookmarkEnd w:id="27"/>
             <w:r>
               <w:rPr>
                 <w:b/>
@@ -8019,11 +8170,6 @@
         <w:docPartUnique/>
       </w:docPartObj>
     </w:sdtPr>
-    <w:sdtEndPr>
-      <w:rPr>
-        <w:rStyle w:val="Numeropagina"/>
-      </w:rPr>
-    </w:sdtEndPr>
     <w:sdtContent>
       <w:p>
         <w:pPr>
@@ -8076,11 +8222,6 @@
         <w:docPartUnique/>
       </w:docPartObj>
     </w:sdtPr>
-    <w:sdtEndPr>
-      <w:rPr>
-        <w:rStyle w:val="Numeropagina"/>
-      </w:rPr>
-    </w:sdtEndPr>
     <w:sdtContent>
       <w:p>
         <w:pPr>
@@ -11354,7 +11495,7 @@
 </file>
 
 <file path=customXml/itemProps1.xml><?xml version="1.0" encoding="utf-8"?>
-<ds:datastoreItem xmlns:ds="http://schemas.openxmlformats.org/officeDocument/2006/customXml" ds:itemID="{C79C5D8B-46D4-3845-9AD2-BB31FA6FD8D8}">
+<ds:datastoreItem xmlns:ds="http://schemas.openxmlformats.org/officeDocument/2006/customXml" ds:itemID="{88A09E54-99E7-3747-8A0C-DA1B03D53EF9}">
   <ds:schemaRefs>
     <ds:schemaRef ds:uri="http://schemas.openxmlformats.org/officeDocument/2006/bibliography"/>
   </ds:schemaRefs>

</xml_diff>

<commit_message>
Aggiunti i claim relativi al nuovo problem scenario 2
</commit_message>
<xml_diff>
--- a/Documentazione/Assignment1.docx
+++ b/Documentazione/Assignment1.docx
@@ -6985,7 +6985,19 @@
         <w:t>gli è piuttosto scomodo</w:t>
       </w:r>
       <w:r>
-        <w:t xml:space="preserve">, in quanto dovrà prendere un giorno di ferie o occupare uno dei suoi rari weekend liberi. Inoltre, si trova al punto di partenza: se vorrà mettere nuovamente a disposizione l’immobile, dovrà inserire nuovamente l’annuncio su </w:t>
+        <w:t>, in quanto dovrà prendere un giorno di ferie o occupare uno dei suoi rari weekend liberi. Inoltre, si trova al punto di partenza: se vorrà mettere nuovamente a disposizione l’immobile, dovrà</w:t>
+      </w:r>
+      <w:r>
+        <w:t xml:space="preserve"> re</w:t>
+      </w:r>
+      <w:r>
+        <w:t>inserire</w:t>
+      </w:r>
+      <w:r>
+        <w:t xml:space="preserve"> </w:t>
+      </w:r>
+      <w:r>
+        <w:t xml:space="preserve">l’annuncio su </w:t>
       </w:r>
       <w:proofErr w:type="spellStart"/>
       <w:r>
@@ -6993,7 +7005,13 @@
       </w:r>
       <w:proofErr w:type="spellEnd"/>
       <w:r>
-        <w:t xml:space="preserve"> e occuparsi nuovamente di tutto personalmente.</w:t>
+        <w:t xml:space="preserve"> e occuparsi </w:t>
+      </w:r>
+      <w:r>
+        <w:t xml:space="preserve">ancora una volta </w:t>
+      </w:r>
+      <w:r>
+        <w:t>di tutto personalmente.</w:t>
       </w:r>
     </w:p>
     <w:p>
@@ -7653,6 +7671,501 @@
         <w:br w:type="page"/>
       </w:r>
     </w:p>
+    <w:tbl>
+      <w:tblPr>
+        <w:tblStyle w:val="Grigliatabella"/>
+        <w:tblW w:w="0" w:type="auto"/>
+        <w:tblLook w:val="04A0" w:firstRow="1" w:lastRow="0" w:firstColumn="1" w:lastColumn="0" w:noHBand="0" w:noVBand="1"/>
+      </w:tblPr>
+      <w:tblGrid>
+        <w:gridCol w:w="4814"/>
+        <w:gridCol w:w="4814"/>
+      </w:tblGrid>
+      <w:tr>
+        <w:trPr>
+          <w:trHeight w:val="547"/>
+        </w:trPr>
+        <w:tc>
+          <w:tcPr>
+            <w:tcW w:w="4814" w:type="dxa"/>
+            <w:shd w:val="clear" w:color="auto" w:fill="8EAADB" w:themeFill="accent1" w:themeFillTint="99"/>
+          </w:tcPr>
+          <w:p>
+            <w:pPr>
+              <w:rPr>
+                <w:b/>
+                <w:color w:val="FFFFFF" w:themeColor="background1"/>
+              </w:rPr>
+            </w:pPr>
+            <w:r>
+              <w:rPr>
+                <w:b/>
+                <w:color w:val="FFFFFF" w:themeColor="background1"/>
+              </w:rPr>
+              <w:lastRenderedPageBreak/>
+              <w:t xml:space="preserve">Situation </w:t>
+            </w:r>
+            <w:proofErr w:type="spellStart"/>
+            <w:r>
+              <w:rPr>
+                <w:b/>
+                <w:color w:val="FFFFFF" w:themeColor="background1"/>
+              </w:rPr>
+              <w:t>features</w:t>
+            </w:r>
+            <w:proofErr w:type="spellEnd"/>
+            <w:r>
+              <w:rPr>
+                <w:b/>
+                <w:color w:val="FFFFFF" w:themeColor="background1"/>
+              </w:rPr>
+              <w:t xml:space="preserve"> (</w:t>
+            </w:r>
+            <w:proofErr w:type="spellStart"/>
+            <w:r>
+              <w:rPr>
+                <w:b/>
+                <w:color w:val="FFFFFF" w:themeColor="background1"/>
+              </w:rPr>
+              <w:t>Problem</w:t>
+            </w:r>
+            <w:proofErr w:type="spellEnd"/>
+            <w:r>
+              <w:rPr>
+                <w:b/>
+                <w:color w:val="FFFFFF" w:themeColor="background1"/>
+              </w:rPr>
+              <w:t xml:space="preserve"> scenario </w:t>
+            </w:r>
+            <w:r>
+              <w:rPr>
+                <w:b/>
+                <w:color w:val="FFFFFF" w:themeColor="background1"/>
+              </w:rPr>
+              <w:t>2</w:t>
+            </w:r>
+            <w:r>
+              <w:rPr>
+                <w:b/>
+                <w:color w:val="FFFFFF" w:themeColor="background1"/>
+              </w:rPr>
+              <w:t>)</w:t>
+            </w:r>
+          </w:p>
+        </w:tc>
+        <w:tc>
+          <w:tcPr>
+            <w:tcW w:w="4814" w:type="dxa"/>
+            <w:shd w:val="clear" w:color="auto" w:fill="8EAADB" w:themeFill="accent1" w:themeFillTint="99"/>
+          </w:tcPr>
+          <w:p>
+            <w:pPr>
+              <w:rPr>
+                <w:b/>
+                <w:color w:val="FFFFFF" w:themeColor="background1"/>
+              </w:rPr>
+            </w:pPr>
+            <w:r>
+              <w:rPr>
+                <w:b/>
+                <w:color w:val="FFFFFF" w:themeColor="background1"/>
+              </w:rPr>
+              <w:t>Pro (+) e Contro (-)</w:t>
+            </w:r>
+          </w:p>
+        </w:tc>
+      </w:tr>
+      <w:tr>
+        <w:trPr>
+          <w:trHeight w:val="1383"/>
+        </w:trPr>
+        <w:tc>
+          <w:tcPr>
+            <w:tcW w:w="4814" w:type="dxa"/>
+            <w:shd w:val="clear" w:color="auto" w:fill="EDEDED" w:themeFill="accent3" w:themeFillTint="33"/>
+          </w:tcPr>
+          <w:p>
+            <w:r>
+              <w:t>Mettersi d’accordo direttamente con la famiglia che ha necessità dell’abitazione</w:t>
+            </w:r>
+          </w:p>
+        </w:tc>
+        <w:tc>
+          <w:tcPr>
+            <w:tcW w:w="4814" w:type="dxa"/>
+            <w:shd w:val="clear" w:color="auto" w:fill="EDEDED" w:themeFill="accent3" w:themeFillTint="33"/>
+          </w:tcPr>
+          <w:p>
+            <w:pPr>
+              <w:rPr>
+                <w:color w:val="00B050"/>
+              </w:rPr>
+            </w:pPr>
+            <w:r>
+              <w:rPr>
+                <w:color w:val="00B050"/>
+              </w:rPr>
+              <w:t>(+</w:t>
+            </w:r>
+            <w:proofErr w:type="gramStart"/>
+            <w:r>
+              <w:rPr>
+                <w:color w:val="00B050"/>
+              </w:rPr>
+              <w:t>)</w:t>
+            </w:r>
+            <w:r>
+              <w:rPr>
+                <w:color w:val="00B050"/>
+              </w:rPr>
+              <w:t xml:space="preserve"> </w:t>
+            </w:r>
+            <w:r>
+              <w:rPr>
+                <w:color w:val="00B050"/>
+              </w:rPr>
+              <w:t xml:space="preserve"> Maggior</w:t>
+            </w:r>
+            <w:proofErr w:type="gramEnd"/>
+            <w:r>
+              <w:rPr>
+                <w:color w:val="00B050"/>
+              </w:rPr>
+              <w:t xml:space="preserve"> rapporto umano</w:t>
+            </w:r>
+          </w:p>
+          <w:p>
+            <w:pPr>
+              <w:rPr>
+                <w:color w:val="00B050"/>
+              </w:rPr>
+            </w:pPr>
+            <w:r>
+              <w:rPr>
+                <w:color w:val="00B050"/>
+              </w:rPr>
+              <w:t xml:space="preserve">(+) </w:t>
+            </w:r>
+            <w:r>
+              <w:rPr>
+                <w:color w:val="00B050"/>
+              </w:rPr>
+              <w:t>Controllo diretto sulle persone che usufruiscono dell’immobile</w:t>
+            </w:r>
+          </w:p>
+          <w:p>
+            <w:pPr>
+              <w:rPr>
+                <w:color w:val="FF0000"/>
+              </w:rPr>
+            </w:pPr>
+            <w:r>
+              <w:rPr>
+                <w:color w:val="FF0000"/>
+              </w:rPr>
+              <w:t>(-)</w:t>
+            </w:r>
+            <w:r>
+              <w:rPr>
+                <w:color w:val="FF0000"/>
+              </w:rPr>
+              <w:t xml:space="preserve"> </w:t>
+            </w:r>
+            <w:r>
+              <w:rPr>
+                <w:color w:val="FF0000"/>
+              </w:rPr>
+              <w:t>Meno privacy per gli inquilini</w:t>
+            </w:r>
+          </w:p>
+          <w:p>
+            <w:pPr>
+              <w:rPr>
+                <w:color w:val="FF0000"/>
+              </w:rPr>
+            </w:pPr>
+            <w:r>
+              <w:rPr>
+                <w:color w:val="FF0000"/>
+              </w:rPr>
+              <w:t>(-)</w:t>
+            </w:r>
+            <w:r>
+              <w:rPr>
+                <w:color w:val="FF0000"/>
+              </w:rPr>
+              <w:t xml:space="preserve"> </w:t>
+            </w:r>
+            <w:r>
+              <w:rPr>
+                <w:color w:val="FF0000"/>
+              </w:rPr>
+              <w:t>Necessità di gestire ogni assegnazione dell’immobile di persona</w:t>
+            </w:r>
+          </w:p>
+          <w:p>
+            <w:pPr>
+              <w:rPr>
+                <w:color w:val="FF0000"/>
+              </w:rPr>
+            </w:pPr>
+            <w:r>
+              <w:rPr>
+                <w:color w:val="FF0000"/>
+              </w:rPr>
+              <w:t>(-)</w:t>
+            </w:r>
+            <w:r>
+              <w:rPr>
+                <w:color w:val="FF0000"/>
+              </w:rPr>
+              <w:t xml:space="preserve"> Necessità di gestire ogni assegnazione dell’immobile </w:t>
+            </w:r>
+            <w:r>
+              <w:rPr>
+                <w:color w:val="FF0000"/>
+              </w:rPr>
+              <w:t>da zero</w:t>
+            </w:r>
+          </w:p>
+          <w:p>
+            <w:r>
+              <w:rPr>
+                <w:color w:val="FF0000"/>
+              </w:rPr>
+              <w:t>(-)</w:t>
+            </w:r>
+            <w:r>
+              <w:rPr>
+                <w:color w:val="FF0000"/>
+              </w:rPr>
+              <w:t xml:space="preserve"> Necessità di </w:t>
+            </w:r>
+            <w:r>
+              <w:rPr>
+                <w:color w:val="FF0000"/>
+              </w:rPr>
+              <w:t>incontrare personalmente la persona per lo scambio delle chiavi</w:t>
+            </w:r>
+          </w:p>
+        </w:tc>
+      </w:tr>
+      <w:tr>
+        <w:trPr>
+          <w:trHeight w:val="1383"/>
+        </w:trPr>
+        <w:tc>
+          <w:tcPr>
+            <w:tcW w:w="4814" w:type="dxa"/>
+            <w:shd w:val="clear" w:color="auto" w:fill="EDEDED" w:themeFill="accent3" w:themeFillTint="33"/>
+          </w:tcPr>
+          <w:p>
+            <w:r>
+              <w:t>Delegare ad un’</w:t>
+            </w:r>
+            <w:bookmarkStart w:id="27" w:name="_GoBack"/>
+            <w:bookmarkEnd w:id="27"/>
+            <w:r>
+              <w:t>associazione la gestione di un immobile</w:t>
+            </w:r>
+          </w:p>
+        </w:tc>
+        <w:tc>
+          <w:tcPr>
+            <w:tcW w:w="4814" w:type="dxa"/>
+            <w:shd w:val="clear" w:color="auto" w:fill="EDEDED" w:themeFill="accent3" w:themeFillTint="33"/>
+          </w:tcPr>
+          <w:p>
+            <w:pPr>
+              <w:rPr>
+                <w:color w:val="00B050"/>
+              </w:rPr>
+            </w:pPr>
+            <w:r>
+              <w:rPr>
+                <w:color w:val="00B050"/>
+              </w:rPr>
+              <w:t>(+)</w:t>
+            </w:r>
+            <w:r>
+              <w:rPr>
+                <w:color w:val="00B050"/>
+              </w:rPr>
+              <w:t xml:space="preserve"> Non c’è la necessità di effettuare lo scambio delle chiavi di persona</w:t>
+            </w:r>
+          </w:p>
+          <w:p>
+            <w:pPr>
+              <w:rPr>
+                <w:color w:val="FF0000"/>
+              </w:rPr>
+            </w:pPr>
+            <w:r>
+              <w:rPr>
+                <w:color w:val="FF0000"/>
+              </w:rPr>
+              <w:t>(-)</w:t>
+            </w:r>
+            <w:r>
+              <w:rPr>
+                <w:color w:val="FF0000"/>
+              </w:rPr>
+              <w:t xml:space="preserve"> </w:t>
+            </w:r>
+            <w:r>
+              <w:rPr>
+                <w:color w:val="FF0000"/>
+              </w:rPr>
+              <w:t>Poca flessibilità: Per avere informazioni sullo stato di occupazione dell’immobile o per modificare il tempo per il quale si intende metterlo a disposizione è necessario comunicare con l’associazione</w:t>
+            </w:r>
+          </w:p>
+          <w:p>
+            <w:pPr>
+              <w:rPr>
+                <w:color w:val="FF0000"/>
+              </w:rPr>
+            </w:pPr>
+            <w:r>
+              <w:rPr>
+                <w:color w:val="FF0000"/>
+              </w:rPr>
+              <w:t>(-)</w:t>
+            </w:r>
+            <w:r>
+              <w:rPr>
+                <w:color w:val="FF0000"/>
+              </w:rPr>
+              <w:t xml:space="preserve"> </w:t>
+            </w:r>
+            <w:r>
+              <w:rPr>
+                <w:color w:val="FF0000"/>
+              </w:rPr>
+              <w:t>Gli orari dell’associazione potrebbero essere incompatibili con quelli di lavoro, motivo per il quale potrebbero esserci problemi a comunicare</w:t>
+            </w:r>
+          </w:p>
+          <w:p/>
+        </w:tc>
+      </w:tr>
+      <w:tr>
+        <w:trPr>
+          <w:trHeight w:val="4287"/>
+        </w:trPr>
+        <w:tc>
+          <w:tcPr>
+            <w:tcW w:w="4814" w:type="dxa"/>
+            <w:shd w:val="clear" w:color="auto" w:fill="EDEDED" w:themeFill="accent3" w:themeFillTint="33"/>
+          </w:tcPr>
+          <w:p>
+            <w:r>
+              <w:t>Gestione di ogni immobile separatamente dagli altri</w:t>
+            </w:r>
+          </w:p>
+          <w:p/>
+        </w:tc>
+        <w:tc>
+          <w:tcPr>
+            <w:tcW w:w="4814" w:type="dxa"/>
+            <w:shd w:val="clear" w:color="auto" w:fill="EDEDED" w:themeFill="accent3" w:themeFillTint="33"/>
+          </w:tcPr>
+          <w:p>
+            <w:pPr>
+              <w:rPr>
+                <w:color w:val="00B050"/>
+              </w:rPr>
+            </w:pPr>
+            <w:r>
+              <w:rPr>
+                <w:color w:val="00B050"/>
+              </w:rPr>
+              <w:t>(+)</w:t>
+            </w:r>
+            <w:r>
+              <w:rPr>
+                <w:color w:val="00B050"/>
+              </w:rPr>
+              <w:t xml:space="preserve"> </w:t>
+            </w:r>
+            <w:r>
+              <w:rPr>
+                <w:color w:val="00B050"/>
+              </w:rPr>
+              <w:t>Possibilità di gestire in modo differente situazioni diverse, a seconda di esigenze che potrebbero non essere uguali per tutti gli immobili che si vuole mettere a disposizione</w:t>
+            </w:r>
+          </w:p>
+          <w:p>
+            <w:pPr>
+              <w:rPr>
+                <w:color w:val="FF0000"/>
+              </w:rPr>
+            </w:pPr>
+            <w:r>
+              <w:rPr>
+                <w:color w:val="FF0000"/>
+              </w:rPr>
+              <w:t>(-) Rischia di essere dispersivo</w:t>
+            </w:r>
+          </w:p>
+          <w:p>
+            <w:pPr>
+              <w:rPr>
+                <w:color w:val="FF0000"/>
+              </w:rPr>
+            </w:pPr>
+            <w:r>
+              <w:rPr>
+                <w:color w:val="FF0000"/>
+              </w:rPr>
+              <w:t xml:space="preserve">(-) </w:t>
+            </w:r>
+            <w:r>
+              <w:rPr>
+                <w:color w:val="FF0000"/>
+              </w:rPr>
+              <w:t>Difficile avere una vista d’insieme della situazione attuale</w:t>
+            </w:r>
+          </w:p>
+          <w:p>
+            <w:pPr>
+              <w:rPr>
+                <w:color w:val="FF0000"/>
+              </w:rPr>
+            </w:pPr>
+            <w:r>
+              <w:rPr>
+                <w:color w:val="FF0000"/>
+              </w:rPr>
+              <w:t xml:space="preserve">(-) </w:t>
+            </w:r>
+            <w:r>
+              <w:rPr>
+                <w:color w:val="FF0000"/>
+              </w:rPr>
+              <w:t>Avendo a che fare con più enti/persone, si moltiplica la possibilità di avere problemi con qualcuno di esse</w:t>
+            </w:r>
+          </w:p>
+          <w:p>
+            <w:pPr>
+              <w:rPr>
+                <w:color w:val="FF0000"/>
+              </w:rPr>
+            </w:pPr>
+          </w:p>
+          <w:p>
+            <w:pPr>
+              <w:rPr>
+                <w:color w:val="FF0000"/>
+              </w:rPr>
+            </w:pPr>
+          </w:p>
+        </w:tc>
+      </w:tr>
+    </w:tbl>
+    <w:p>
+      <w:r>
+        <w:br w:type="page"/>
+      </w:r>
+    </w:p>
     <w:p/>
     <w:tbl>
       <w:tblPr>
@@ -7694,8 +8207,6 @@
               </w:rPr>
               <w:t>3</w:t>
             </w:r>
-            <w:bookmarkStart w:id="27" w:name="_GoBack"/>
-            <w:bookmarkEnd w:id="27"/>
             <w:r>
               <w:rPr>
                 <w:b/>
@@ -11495,7 +12006,7 @@
 </file>
 
 <file path=customXml/itemProps1.xml><?xml version="1.0" encoding="utf-8"?>
-<ds:datastoreItem xmlns:ds="http://schemas.openxmlformats.org/officeDocument/2006/customXml" ds:itemID="{88A09E54-99E7-3747-8A0C-DA1B03D53EF9}">
+<ds:datastoreItem xmlns:ds="http://schemas.openxmlformats.org/officeDocument/2006/customXml" ds:itemID="{45531A43-D1FE-994C-B3B2-CBB17BD5AF5A}">
   <ds:schemaRefs>
     <ds:schemaRef ds:uri="http://schemas.openxmlformats.org/officeDocument/2006/bibliography"/>
   </ds:schemaRefs>

</xml_diff>

<commit_message>
Aggiunta fase di design alla presentazione
</commit_message>
<xml_diff>
--- a/Documentazione/Assignment1.docx
+++ b/Documentazione/Assignment1.docx
@@ -3666,7 +3666,10 @@
     </w:p>
     <w:p>
       <w:r>
-        <w:t>2) Assegnazione di un immobile</w:t>
+        <w:t xml:space="preserve">2) </w:t>
+      </w:r>
+      <w:r>
+        <w:t>Individuazione dell’immobile più adatto al cittadino e sua assegnazione</w:t>
       </w:r>
     </w:p>
     <w:p>
@@ -5888,13 +5891,7 @@
         </w:numPr>
       </w:pPr>
       <w:r>
-        <w:t xml:space="preserve">le operazioni burocratiche con tempi elevati </w:t>
-      </w:r>
-      <w:r>
-        <w:t>farebbero</w:t>
-      </w:r>
-      <w:r>
-        <w:t xml:space="preserve"> desistere la maggior parte degli intervistati</w:t>
+        <w:t>operazioni burocratiche con tempi lunghi farebbero desistere la maggior parte degli intervistati dal mettere a disposizione un proprio immobile</w:t>
       </w:r>
     </w:p>
     <w:p>
@@ -5957,7 +5954,13 @@
         </w:numPr>
       </w:pPr>
       <w:r>
-        <w:t>è risultato molto importante mettere a disposizione e assegnare un immobile online.</w:t>
+        <w:t xml:space="preserve">è risultato molto importante </w:t>
+      </w:r>
+      <w:r>
+        <w:t xml:space="preserve">dare la possibilità di </w:t>
+      </w:r>
+      <w:r>
+        <w:t>mettere a disposizione e assegnare un immobile online.</w:t>
       </w:r>
     </w:p>
     <w:p/>
@@ -6037,7 +6040,11 @@
         <w:t>venga gestita attualmente l’assegnazione degli alloggi</w:t>
       </w:r>
       <w:r>
-        <w:t xml:space="preserve">; oltre a questo egli ci ha anche illustrato come un sistema informativo per mettere a disposizione un alloggio e assegnarlo alle persone possa essere </w:t>
+        <w:t xml:space="preserve">; oltre a questo egli ci ha anche illustrato </w:t>
+      </w:r>
+      <w:r>
+        <w:lastRenderedPageBreak/>
+        <w:t xml:space="preserve">come un sistema informativo per mettere a disposizione un alloggio e assegnarlo alle persone possa essere </w:t>
       </w:r>
       <w:r>
         <w:t>utile</w:t>
@@ -6047,9 +6054,6 @@
       </w:r>
       <w:r>
         <w:br/>
-      </w:r>
-      <w:r>
-        <w:lastRenderedPageBreak/>
         <w:t xml:space="preserve">La velocità e semplicità dell’assegnazione sono un altro punto cruciale su cui </w:t>
       </w:r>
       <w:r>
@@ -7451,13 +7455,13 @@
               <w:rPr>
                 <w:color w:val="FF0000"/>
               </w:rPr>
-              <w:t xml:space="preserve"> Davide poteva </w:t>
+              <w:t xml:space="preserve"> Davide </w:t>
             </w:r>
             <w:r>
               <w:rPr>
                 <w:color w:val="FF0000"/>
               </w:rPr>
-              <w:t>dedicare</w:t>
+              <w:t>avrebbe potuto utilizzare</w:t>
             </w:r>
             <w:r>
               <w:rPr>
@@ -7608,20 +7612,15 @@
               <w:rPr>
                 <w:color w:val="FF0000"/>
               </w:rPr>
-              <w:t xml:space="preserve">(-) Se il cittadino si sposta in un alloggio temporaneo reperito tramite </w:t>
+              <w:t>(-) Difficoltà nella consegna/ritiro delle chiavi ogni volta che c’è da concludere la consegna dell’immobile</w:t>
             </w:r>
-            <w:r>
+          </w:p>
+          <w:p>
+            <w:pPr>
               <w:rPr>
                 <w:color w:val="FF0000"/>
               </w:rPr>
-              <w:t>F</w:t>
-            </w:r>
-            <w:r>
-              <w:rPr>
-                <w:color w:val="FF0000"/>
-              </w:rPr>
-              <w:t>acebook, le autorità rischiano di non sapere dove si trova</w:t>
-            </w:r>
+            </w:pPr>
           </w:p>
         </w:tc>
       </w:tr>
@@ -7631,6 +7630,8 @@
       <w:r>
         <w:br w:type="page"/>
       </w:r>
+      <w:bookmarkStart w:id="27" w:name="_GoBack"/>
+      <w:bookmarkEnd w:id="27"/>
     </w:p>
     <w:tbl>
       <w:tblPr>
@@ -8266,8 +8267,6 @@
             </w:r>
           </w:p>
         </w:tc>
-        <w:bookmarkStart w:id="27" w:name="_GoBack"/>
-        <w:bookmarkEnd w:id="27"/>
       </w:tr>
       <w:tr>
         <w:trPr>
@@ -8567,6 +8566,11 @@
         <w:docPartUnique/>
       </w:docPartObj>
     </w:sdtPr>
+    <w:sdtEndPr>
+      <w:rPr>
+        <w:rStyle w:val="Numeropagina"/>
+      </w:rPr>
+    </w:sdtEndPr>
     <w:sdtContent>
       <w:p>
         <w:pPr>
@@ -8619,6 +8623,11 @@
         <w:docPartUnique/>
       </w:docPartObj>
     </w:sdtPr>
+    <w:sdtEndPr>
+      <w:rPr>
+        <w:rStyle w:val="Numeropagina"/>
+      </w:rPr>
+    </w:sdtEndPr>
     <w:sdtContent>
       <w:p>
         <w:pPr>
@@ -9721,6 +9730,146 @@
     </w:lvl>
   </w:abstractNum>
   <w:abstractNum w:abstractNumId="10" w15:restartNumberingAfterBreak="0">
+    <w:nsid w:val="35FF3A4E"/>
+    <w:multiLevelType w:val="hybridMultilevel"/>
+    <w:tmpl w:val="0AC80220"/>
+    <w:lvl w:ilvl="0" w:tplc="E88AABFC">
+      <w:start w:val="1"/>
+      <w:numFmt w:val="bullet"/>
+      <w:lvlText w:val="•"/>
+      <w:lvlJc w:val="left"/>
+      <w:pPr>
+        <w:tabs>
+          <w:tab w:val="num" w:pos="720"/>
+        </w:tabs>
+        <w:ind w:left="720" w:hanging="360"/>
+      </w:pPr>
+      <w:rPr>
+        <w:rFonts w:ascii="Arial" w:hAnsi="Arial" w:hint="default"/>
+      </w:rPr>
+    </w:lvl>
+    <w:lvl w:ilvl="1" w:tplc="732A705A" w:tentative="1">
+      <w:start w:val="1"/>
+      <w:numFmt w:val="bullet"/>
+      <w:lvlText w:val="•"/>
+      <w:lvlJc w:val="left"/>
+      <w:pPr>
+        <w:tabs>
+          <w:tab w:val="num" w:pos="1440"/>
+        </w:tabs>
+        <w:ind w:left="1440" w:hanging="360"/>
+      </w:pPr>
+      <w:rPr>
+        <w:rFonts w:ascii="Arial" w:hAnsi="Arial" w:hint="default"/>
+      </w:rPr>
+    </w:lvl>
+    <w:lvl w:ilvl="2" w:tplc="8F66C7A6" w:tentative="1">
+      <w:start w:val="1"/>
+      <w:numFmt w:val="bullet"/>
+      <w:lvlText w:val="•"/>
+      <w:lvlJc w:val="left"/>
+      <w:pPr>
+        <w:tabs>
+          <w:tab w:val="num" w:pos="2160"/>
+        </w:tabs>
+        <w:ind w:left="2160" w:hanging="360"/>
+      </w:pPr>
+      <w:rPr>
+        <w:rFonts w:ascii="Arial" w:hAnsi="Arial" w:hint="default"/>
+      </w:rPr>
+    </w:lvl>
+    <w:lvl w:ilvl="3" w:tplc="ACC45C2A" w:tentative="1">
+      <w:start w:val="1"/>
+      <w:numFmt w:val="bullet"/>
+      <w:lvlText w:val="•"/>
+      <w:lvlJc w:val="left"/>
+      <w:pPr>
+        <w:tabs>
+          <w:tab w:val="num" w:pos="2880"/>
+        </w:tabs>
+        <w:ind w:left="2880" w:hanging="360"/>
+      </w:pPr>
+      <w:rPr>
+        <w:rFonts w:ascii="Arial" w:hAnsi="Arial" w:hint="default"/>
+      </w:rPr>
+    </w:lvl>
+    <w:lvl w:ilvl="4" w:tplc="2536D174" w:tentative="1">
+      <w:start w:val="1"/>
+      <w:numFmt w:val="bullet"/>
+      <w:lvlText w:val="•"/>
+      <w:lvlJc w:val="left"/>
+      <w:pPr>
+        <w:tabs>
+          <w:tab w:val="num" w:pos="3600"/>
+        </w:tabs>
+        <w:ind w:left="3600" w:hanging="360"/>
+      </w:pPr>
+      <w:rPr>
+        <w:rFonts w:ascii="Arial" w:hAnsi="Arial" w:hint="default"/>
+      </w:rPr>
+    </w:lvl>
+    <w:lvl w:ilvl="5" w:tplc="FC363002" w:tentative="1">
+      <w:start w:val="1"/>
+      <w:numFmt w:val="bullet"/>
+      <w:lvlText w:val="•"/>
+      <w:lvlJc w:val="left"/>
+      <w:pPr>
+        <w:tabs>
+          <w:tab w:val="num" w:pos="4320"/>
+        </w:tabs>
+        <w:ind w:left="4320" w:hanging="360"/>
+      </w:pPr>
+      <w:rPr>
+        <w:rFonts w:ascii="Arial" w:hAnsi="Arial" w:hint="default"/>
+      </w:rPr>
+    </w:lvl>
+    <w:lvl w:ilvl="6" w:tplc="1680B476" w:tentative="1">
+      <w:start w:val="1"/>
+      <w:numFmt w:val="bullet"/>
+      <w:lvlText w:val="•"/>
+      <w:lvlJc w:val="left"/>
+      <w:pPr>
+        <w:tabs>
+          <w:tab w:val="num" w:pos="5040"/>
+        </w:tabs>
+        <w:ind w:left="5040" w:hanging="360"/>
+      </w:pPr>
+      <w:rPr>
+        <w:rFonts w:ascii="Arial" w:hAnsi="Arial" w:hint="default"/>
+      </w:rPr>
+    </w:lvl>
+    <w:lvl w:ilvl="7" w:tplc="8C3AFC62" w:tentative="1">
+      <w:start w:val="1"/>
+      <w:numFmt w:val="bullet"/>
+      <w:lvlText w:val="•"/>
+      <w:lvlJc w:val="left"/>
+      <w:pPr>
+        <w:tabs>
+          <w:tab w:val="num" w:pos="5760"/>
+        </w:tabs>
+        <w:ind w:left="5760" w:hanging="360"/>
+      </w:pPr>
+      <w:rPr>
+        <w:rFonts w:ascii="Arial" w:hAnsi="Arial" w:hint="default"/>
+      </w:rPr>
+    </w:lvl>
+    <w:lvl w:ilvl="8" w:tplc="09C4E23C" w:tentative="1">
+      <w:start w:val="1"/>
+      <w:numFmt w:val="bullet"/>
+      <w:lvlText w:val="•"/>
+      <w:lvlJc w:val="left"/>
+      <w:pPr>
+        <w:tabs>
+          <w:tab w:val="num" w:pos="6480"/>
+        </w:tabs>
+        <w:ind w:left="6480" w:hanging="360"/>
+      </w:pPr>
+      <w:rPr>
+        <w:rFonts w:ascii="Arial" w:hAnsi="Arial" w:hint="default"/>
+      </w:rPr>
+    </w:lvl>
+  </w:abstractNum>
+  <w:abstractNum w:abstractNumId="11" w15:restartNumberingAfterBreak="0">
     <w:nsid w:val="3AEC2D31"/>
     <w:multiLevelType w:val="hybridMultilevel"/>
     <w:tmpl w:val="FD541FDE"/>
@@ -9833,7 +9982,7 @@
       </w:rPr>
     </w:lvl>
   </w:abstractNum>
-  <w:abstractNum w:abstractNumId="11" w15:restartNumberingAfterBreak="0">
+  <w:abstractNum w:abstractNumId="12" w15:restartNumberingAfterBreak="0">
     <w:nsid w:val="51487D97"/>
     <w:multiLevelType w:val="hybridMultilevel"/>
     <w:tmpl w:val="CE648348"/>
@@ -9946,7 +10095,7 @@
       </w:rPr>
     </w:lvl>
   </w:abstractNum>
-  <w:abstractNum w:abstractNumId="12" w15:restartNumberingAfterBreak="0">
+  <w:abstractNum w:abstractNumId="13" w15:restartNumberingAfterBreak="0">
     <w:nsid w:val="572A2B09"/>
     <w:multiLevelType w:val="hybridMultilevel"/>
     <w:tmpl w:val="87986FDE"/>
@@ -10059,7 +10208,7 @@
       </w:rPr>
     </w:lvl>
   </w:abstractNum>
-  <w:abstractNum w:abstractNumId="13" w15:restartNumberingAfterBreak="0">
+  <w:abstractNum w:abstractNumId="14" w15:restartNumberingAfterBreak="0">
     <w:nsid w:val="597526F5"/>
     <w:multiLevelType w:val="hybridMultilevel"/>
     <w:tmpl w:val="669E4996"/>
@@ -10172,7 +10321,7 @@
       </w:rPr>
     </w:lvl>
   </w:abstractNum>
-  <w:abstractNum w:abstractNumId="14" w15:restartNumberingAfterBreak="0">
+  <w:abstractNum w:abstractNumId="15" w15:restartNumberingAfterBreak="0">
     <w:nsid w:val="6B8A5561"/>
     <w:multiLevelType w:val="hybridMultilevel"/>
     <w:tmpl w:val="6156A4AA"/>
@@ -10285,7 +10434,7 @@
       </w:rPr>
     </w:lvl>
   </w:abstractNum>
-  <w:abstractNum w:abstractNumId="15" w15:restartNumberingAfterBreak="0">
+  <w:abstractNum w:abstractNumId="16" w15:restartNumberingAfterBreak="0">
     <w:nsid w:val="6B957897"/>
     <w:multiLevelType w:val="hybridMultilevel"/>
     <w:tmpl w:val="305CB55A"/>
@@ -10398,7 +10547,7 @@
       </w:rPr>
     </w:lvl>
   </w:abstractNum>
-  <w:abstractNum w:abstractNumId="16" w15:restartNumberingAfterBreak="0">
+  <w:abstractNum w:abstractNumId="17" w15:restartNumberingAfterBreak="0">
     <w:nsid w:val="73DC0B83"/>
     <w:multiLevelType w:val="hybridMultilevel"/>
     <w:tmpl w:val="A280B6E8"/>
@@ -10511,7 +10660,7 @@
       </w:rPr>
     </w:lvl>
   </w:abstractNum>
-  <w:abstractNum w:abstractNumId="17" w15:restartNumberingAfterBreak="0">
+  <w:abstractNum w:abstractNumId="18" w15:restartNumberingAfterBreak="0">
     <w:nsid w:val="779F72D1"/>
     <w:multiLevelType w:val="hybridMultilevel"/>
     <w:tmpl w:val="F2E62C26"/>
@@ -10634,10 +10783,10 @@
     <w:abstractNumId w:val="8"/>
   </w:num>
   <w:num w:numId="4">
-    <w:abstractNumId w:val="12"/>
+    <w:abstractNumId w:val="13"/>
   </w:num>
   <w:num w:numId="5">
-    <w:abstractNumId w:val="17"/>
+    <w:abstractNumId w:val="18"/>
   </w:num>
   <w:num w:numId="6">
     <w:abstractNumId w:val="6"/>
@@ -10646,25 +10795,25 @@
     <w:abstractNumId w:val="4"/>
   </w:num>
   <w:num w:numId="8">
-    <w:abstractNumId w:val="11"/>
+    <w:abstractNumId w:val="12"/>
   </w:num>
   <w:num w:numId="9">
     <w:abstractNumId w:val="2"/>
   </w:num>
   <w:num w:numId="10">
-    <w:abstractNumId w:val="14"/>
+    <w:abstractNumId w:val="15"/>
   </w:num>
   <w:num w:numId="11">
-    <w:abstractNumId w:val="10"/>
+    <w:abstractNumId w:val="11"/>
   </w:num>
   <w:num w:numId="12">
     <w:abstractNumId w:val="9"/>
   </w:num>
   <w:num w:numId="13">
-    <w:abstractNumId w:val="15"/>
+    <w:abstractNumId w:val="16"/>
   </w:num>
   <w:num w:numId="14">
-    <w:abstractNumId w:val="16"/>
+    <w:abstractNumId w:val="17"/>
   </w:num>
   <w:num w:numId="15">
     <w:abstractNumId w:val="7"/>
@@ -10676,7 +10825,10 @@
     <w:abstractNumId w:val="3"/>
   </w:num>
   <w:num w:numId="18">
-    <w:abstractNumId w:val="13"/>
+    <w:abstractNumId w:val="14"/>
+  </w:num>
+  <w:num w:numId="19">
+    <w:abstractNumId w:val="10"/>
   </w:num>
 </w:numbering>
 </file>
@@ -10698,7 +10850,7 @@
       </w:pPr>
     </w:pPrDefault>
   </w:docDefaults>
-  <w:latentStyles w:defLockedState="0" w:defUIPriority="99" w:defSemiHidden="0" w:defUnhideWhenUsed="0" w:defQFormat="0" w:count="375">
+  <w:latentStyles w:defLockedState="0" w:defUIPriority="99" w:defSemiHidden="0" w:defUnhideWhenUsed="0" w:defQFormat="0" w:count="376">
     <w:lsdException w:name="Normal" w:uiPriority="0" w:qFormat="1"/>
     <w:lsdException w:name="heading 1" w:uiPriority="9" w:qFormat="1"/>
     <w:lsdException w:name="heading 2" w:semiHidden="1" w:uiPriority="9" w:unhideWhenUsed="1" w:qFormat="1"/>
@@ -11074,6 +11226,7 @@
     <w:lsdException w:name="Smart Hyperlink" w:semiHidden="1" w:unhideWhenUsed="1"/>
     <w:lsdException w:name="Hashtag" w:semiHidden="1" w:unhideWhenUsed="1"/>
     <w:lsdException w:name="Unresolved Mention" w:semiHidden="1" w:unhideWhenUsed="1"/>
+    <w:lsdException w:name="Smart Link" w:semiHidden="1" w:unhideWhenUsed="1"/>
   </w:latentStyles>
   <w:style w:type="paragraph" w:default="1" w:styleId="Normale">
     <w:name w:val="Normal"/>
@@ -11169,7 +11322,6 @@
   <w:style w:type="character" w:default="1" w:styleId="Carpredefinitoparagrafo">
     <w:name w:val="Default Paragraph Font"/>
     <w:uiPriority w:val="1"/>
-    <w:semiHidden/>
     <w:unhideWhenUsed/>
   </w:style>
   <w:style w:type="table" w:default="1" w:styleId="Tabellanormale">
@@ -11891,7 +12043,7 @@
 </file>
 
 <file path=customXml/itemProps1.xml><?xml version="1.0" encoding="utf-8"?>
-<ds:datastoreItem xmlns:ds="http://schemas.openxmlformats.org/officeDocument/2006/customXml" ds:itemID="{87CAA414-1AC3-4E38-8A84-9E3009640D85}">
+<ds:datastoreItem xmlns:ds="http://schemas.openxmlformats.org/officeDocument/2006/customXml" ds:itemID="{66591A82-A6E9-8F41-9B9D-97193887AB53}">
   <ds:schemaRefs>
     <ds:schemaRef ds:uri="http://schemas.openxmlformats.org/officeDocument/2006/bibliography"/>
   </ds:schemaRefs>

</xml_diff>

<commit_message>
corretti errori ortografici assignment 1
</commit_message>
<xml_diff>
--- a/Documentazione/Assignment1.docx
+++ b/Documentazione/Assignment1.docx
@@ -2549,6 +2549,9 @@
       <w:r>
         <w:t>el non allontanare troppo le famiglie dall’area di appartenenza</w:t>
       </w:r>
+      <w:r>
+        <w:t>;</w:t>
+      </w:r>
     </w:p>
     <w:p>
       <w:pPr>
@@ -2573,7 +2576,10 @@
         <w:t>che</w:t>
       </w:r>
       <w:r>
-        <w:t xml:space="preserve"> permetta di mettere a disposizione di chi possa averne bisogno una propria abitazione </w:t>
+        <w:t xml:space="preserve"> permetta di mettere a disposizione di chi possa averne bisogno una propria abitazione</w:t>
+      </w:r>
+      <w:r>
+        <w:t>;</w:t>
       </w:r>
     </w:p>
     <w:p>
@@ -2598,6 +2604,9 @@
       <w:r>
         <w:t>assegnare gli alloggi a persone che si ritrovano in una situazione di emergenza</w:t>
       </w:r>
+      <w:r>
+        <w:t>.</w:t>
+      </w:r>
     </w:p>
     <w:p/>
     <w:p>
@@ -2636,6 +2645,9 @@
       <w:r>
         <w:t>Possessori di immobili attualmente inutilizzati</w:t>
       </w:r>
+      <w:r>
+        <w:t>;</w:t>
+      </w:r>
     </w:p>
     <w:p>
       <w:pPr>
@@ -2648,6 +2660,9 @@
       <w:r>
         <w:t>Persone che hanno necessità di un alloggio temporaneo</w:t>
       </w:r>
+      <w:r>
+        <w:t>;</w:t>
+      </w:r>
     </w:p>
     <w:p>
       <w:pPr>
@@ -2660,6 +2675,9 @@
       <w:r>
         <w:t>Gestori di organizzazioni o simili che si occupano di trovare sistemazioni a vittime di catastrofi naturali o di altro genere</w:t>
       </w:r>
+      <w:r>
+        <w:t>.</w:t>
+      </w:r>
     </w:p>
     <w:p>
       <w:pPr>
@@ -3228,7 +3246,13 @@
         <w:t xml:space="preserve">ha risposto </w:t>
       </w:r>
       <w:r>
+        <w:t>“</w:t>
+      </w:r>
+      <w:r>
         <w:t>sì</w:t>
+      </w:r>
+      <w:r>
+        <w:t>”</w:t>
       </w:r>
       <w:r>
         <w:t xml:space="preserve"> alla domanda </w:t>
@@ -3337,7 +3361,19 @@
         </w:numPr>
       </w:pPr>
       <w:r>
-        <w:t>Pensa sia possibile creare un sito o un’applicazione tramite la quale i cittadini possano mettere a disposizione un proprio immobile, in totale autonomia?</w:t>
+        <w:t xml:space="preserve">Pensa sia possibile creare un sito o un’applicazione tramite </w:t>
+      </w:r>
+      <w:r>
+        <w:t>i</w:t>
+      </w:r>
+      <w:r>
+        <w:t xml:space="preserve"> qual</w:t>
+      </w:r>
+      <w:r>
+        <w:t>i</w:t>
+      </w:r>
+      <w:r>
+        <w:t xml:space="preserve"> i cittadini possano mettere a disposizione un proprio immobile, in totale autonomia?</w:t>
       </w:r>
     </w:p>
     <w:p/>
@@ -3443,6 +3479,9 @@
       <w:r>
         <w:t>oltre a quello in cui si risiede</w:t>
       </w:r>
+      <w:r>
+        <w:t>;</w:t>
+      </w:r>
     </w:p>
     <w:p>
       <w:pPr>
@@ -3455,6 +3494,9 @@
       <w:r>
         <w:t>Se si è propensi a mettere a disposizione il proprio immobile in caso di emergenza</w:t>
       </w:r>
+      <w:r>
+        <w:t>;</w:t>
+      </w:r>
     </w:p>
     <w:p>
       <w:pPr>
@@ -3467,6 +3509,9 @@
       <w:r>
         <w:t>Disponibilità ad avviare le pratiche e attendere l’iter burocratico</w:t>
       </w:r>
+      <w:r>
+        <w:t>.</w:t>
+      </w:r>
     </w:p>
     <w:p>
       <w:pPr>
@@ -3516,6 +3561,9 @@
       <w:r>
         <w:t xml:space="preserve"> si è mai ritrovati a richiedere un alloggio temporaneo</w:t>
       </w:r>
+      <w:r>
+        <w:t>;</w:t>
+      </w:r>
     </w:p>
     <w:p>
       <w:pPr>
@@ -3534,6 +3582,9 @@
       <w:r>
         <w:t xml:space="preserve"> pratiche</w:t>
       </w:r>
+      <w:r>
+        <w:t>;</w:t>
+      </w:r>
     </w:p>
     <w:p>
       <w:pPr>
@@ -3546,6 +3597,9 @@
       <w:r>
         <w:t>Livello di importanza nell’ottenere un’abitazione nei pressi di quella precedente</w:t>
       </w:r>
+      <w:r>
+        <w:t>;</w:t>
+      </w:r>
     </w:p>
     <w:p>
       <w:pPr>
@@ -3558,6 +3612,9 @@
       <w:r>
         <w:t>Informazioni circa il nucleo familiare</w:t>
       </w:r>
+      <w:r>
+        <w:t>.</w:t>
+      </w:r>
     </w:p>
     <w:p>
       <w:r>
@@ -3739,6 +3796,9 @@
       <w:r>
         <w:t xml:space="preserve"> In alcuni casi è stato necessario adattare l’andamento della conversazione in base alle risposte degli intervistati. L’intervista non è stata portata quindi avanti come un rigido domanda e risposta, bensì è stata strutturata come una conversazione nella quale si è cercato di abbracciare tutti i punti di interesse (corrispondenti alle domande precedentemente individuate)</w:t>
       </w:r>
+      <w:r>
+        <w:t>.</w:t>
+      </w:r>
     </w:p>
     <w:p>
       <w:bookmarkStart w:id="16" w:name="_Toc8066967"/>
@@ -3756,7 +3816,16 @@
         <w:t xml:space="preserve">una </w:t>
       </w:r>
       <w:r>
-        <w:t>donna di 70 anni, Rita, che nella prima metà degli anni 80 fu costretta a lasciare la propria abitazione.</w:t>
+        <w:t>donna di 70 anni, Rita</w:t>
+      </w:r>
+      <w:r>
+        <w:t xml:space="preserve">, </w:t>
+      </w:r>
+      <w:r>
+        <w:t xml:space="preserve">ex insegnante in pensione </w:t>
+      </w:r>
+      <w:r>
+        <w:t>che nella prima metà degli anni 80 fu costretta a lasciare la propria abitazione.</w:t>
       </w:r>
       <w:r>
         <w:br/>
@@ -3946,31 +4015,55 @@
         <w:t xml:space="preserve">R: </w:t>
       </w:r>
       <w:r>
-        <w:t xml:space="preserve">La protezione civile, </w:t>
-      </w:r>
-      <w:r>
-        <w:t>impersonata</w:t>
+        <w:t>Il</w:t>
       </w:r>
       <w:r>
         <w:t xml:space="preserve"> </w:t>
       </w:r>
       <w:r>
-        <w:t>dal</w:t>
-      </w:r>
-      <w:r>
-        <w:t xml:space="preserve"> sindaco</w:t>
+        <w:t>S</w:t>
+      </w:r>
+      <w:r>
+        <w:t>indaco</w:t>
       </w:r>
       <w:r>
         <w:t>,</w:t>
       </w:r>
       <w:r>
-        <w:t xml:space="preserve"> che diventa capo della protezione civile in quella sede. Il sindaco dispone dei piani di emergenza comunali, in cui c’è una lista di alberghi da contattare </w:t>
+        <w:t xml:space="preserve"> che diventa capo della </w:t>
+      </w:r>
+      <w:r>
+        <w:t>P</w:t>
+      </w:r>
+      <w:r>
+        <w:t xml:space="preserve">rotezione </w:t>
+      </w:r>
+      <w:r>
+        <w:t>C</w:t>
+      </w:r>
+      <w:r>
+        <w:t xml:space="preserve">ivile in quella sede. Il </w:t>
+      </w:r>
+      <w:r>
+        <w:t>S</w:t>
+      </w:r>
+      <w:r>
+        <w:t xml:space="preserve">indaco dispone dei piani di emergenza comunali, in cui c’è una lista di alberghi da contattare </w:t>
       </w:r>
       <w:r>
         <w:t>in caso di emergenza</w:t>
       </w:r>
       <w:r>
-        <w:t>, e dai dati catastali si può risalire a chi dispone di seconde case che potrebbe mettere a disposizione.</w:t>
+        <w:t xml:space="preserve"> e</w:t>
+      </w:r>
+      <w:r>
+        <w:t xml:space="preserve"> dai dati catastali si può risalire a chi </w:t>
+      </w:r>
+      <w:r>
+        <w:t>possiede</w:t>
+      </w:r>
+      <w:r>
+        <w:t xml:space="preserve"> seconde case che potrebbe mettere a disposizione.</w:t>
       </w:r>
     </w:p>
     <w:p>
@@ -3997,7 +4090,13 @@
         <w:t xml:space="preserve">R: </w:t>
       </w:r>
       <w:r>
-        <w:t xml:space="preserve">Sì, le persone tendono a voler rimanere nella stessa area, se c’è la possibilità. Qualora non ci sia la possibilità sono costretti a seguire le direttive e spostarsi o trovare un alloggio per conto loro. </w:t>
+        <w:t>Sì, le persone tendono a voler rimanere nella stessa area, se c’è la possibilità. Qualora non ci sia la possibilità</w:t>
+      </w:r>
+      <w:r>
+        <w:t>, i cittadini</w:t>
+      </w:r>
+      <w:r>
+        <w:t xml:space="preserve"> sono costretti a seguire le direttive e spostarsi o trovare un alloggio per conto loro. </w:t>
       </w:r>
     </w:p>
     <w:p>
@@ -4016,7 +4115,19 @@
         <w:rPr>
           <w:b/>
         </w:rPr>
-        <w:t>Il comune come trova le persone che devono essere spostate?</w:t>
+        <w:t xml:space="preserve">Il </w:t>
+      </w:r>
+      <w:r>
+        <w:rPr>
+          <w:b/>
+        </w:rPr>
+        <w:t>C</w:t>
+      </w:r>
+      <w:r>
+        <w:rPr>
+          <w:b/>
+        </w:rPr>
+        <w:t>omune come trova le persone che devono essere spostate?</w:t>
       </w:r>
     </w:p>
     <w:p>
@@ -4030,7 +4141,7 @@
         <w:t>vadano</w:t>
       </w:r>
       <w:r>
-        <w:t xml:space="preserve"> nelle aree di attesa, dove avviene un censimento. Viene attivata la parte del piano di emergenza chiamata “modello di intervento” che dice agli operatori come comportarsi, e in questa fase rientra anche il conteggio della popolazione. Prima di tutto gli operatori devono </w:t>
+        <w:t xml:space="preserve"> nelle aree di attesa, dove avviene un censimento. Viene attivata la parte del piano di emergenza chiamata “modello di intervento” che dice agli operatori come comportarsi e in questa fase rientra anche il conteggio della popolazione. Prima di tutto gli operatori devono </w:t>
       </w:r>
       <w:r>
         <w:t>occuparsi</w:t>
@@ -4103,19 +4214,12 @@
         <w:t>e</w:t>
       </w:r>
       <w:r>
-        <w:t xml:space="preserve">. Ci sarebbero delle questioni giuridiche da gestire: se un immobile viene messo nel piano di emergenza, ma in quel periodo è affittato a qualcuno, gli attuali residenti nell’immobile devono essere consapevoli che potrebbero essere costretti a lasciare l’abitazione per fare spazio a chi vive un’emergenza. Ci potrebbe quindi essere un </w:t>
+        <w:t xml:space="preserve">. Ci sarebbero delle questioni giuridiche da gestire: se un immobile viene messo nel piano di emergenza, ma in quel periodo è affittato a qualcuno, gli attuali residenti nell’immobile devono essere consapevoli che potrebbero essere costretti a lasciare l’abitazione per fare spazio a chi vive un’emergenza. Ci potrebbe quindi essere un incentivo da parte del comune per questa iniziativa, come agevolazione delle tasse sulla seconda casa. </w:t>
       </w:r>
       <w:r>
         <w:lastRenderedPageBreak/>
-        <w:t>incentivo da parte del comune per questa iniziativa, come agevolazione delle tasse sulla seconda casa. Importante è vedere anche dove si trova l’immobile, ad esempio se è nell’area compresa dall’evento che si verifica o in prossimità; in questi casi deve essere scartato.</w:t>
-      </w:r>
-    </w:p>
-    <w:p>
-      <w:pPr>
-        <w:rPr>
-          <w:b/>
-        </w:rPr>
-      </w:pPr>
+        <w:t>Importante è vedere anche dove si trova l’immobile, ad esempio se è nell’area compresa dall’evento che si verifica o in prossimità; in questi casi deve essere scartato.</w:t>
+      </w:r>
     </w:p>
     <w:p>
       <w:pPr>
@@ -4271,7 +4375,13 @@
     <w:p/>
     <w:p>
       <w:r>
-        <w:t xml:space="preserve">Dopo aver raccolto informazioni sui target di utenti individuati e dopo averli intervistati, abbiamo pubblicando un sondaggio online rivolto a </w:t>
+        <w:t>Dopo aver raccolto informazioni sui target di utenti individuati e dopo averli intervistati, abbiamo pubblica</w:t>
+      </w:r>
+      <w:r>
+        <w:t>t</w:t>
+      </w:r>
+      <w:r>
+        <w:t xml:space="preserve">o un sondaggio online rivolto a </w:t>
       </w:r>
       <w:r>
         <w:t>tutti</w:t>
@@ -4639,7 +4749,19 @@
         <w:t>.</w:t>
       </w:r>
       <w:r>
-        <w:t xml:space="preserve"> Da ciò si evince che molte persone posseggono un’abitazione che potrebbe aiutare un nucleo familiare in una situazione di emergenza.</w:t>
+        <w:t xml:space="preserve"> Da ciò si evince che molte persone </w:t>
+      </w:r>
+      <w:r>
+        <w:t>potrebbero mettere a disposizione</w:t>
+      </w:r>
+      <w:r>
+        <w:t xml:space="preserve"> un’abitazione</w:t>
+      </w:r>
+      <w:r>
+        <w:t>, aiutando così</w:t>
+      </w:r>
+      <w:r>
+        <w:t xml:space="preserve"> un nucleo familiare in una situazione di emergenza.</w:t>
       </w:r>
     </w:p>
     <w:p>
@@ -5768,6 +5890,9 @@
       <w:r>
         <w:t>la tecnologia potrebbe giocare un ruolo rilevante per l’assegnazione di un alloggio</w:t>
       </w:r>
+      <w:r>
+        <w:t>;</w:t>
+      </w:r>
     </w:p>
     <w:p>
       <w:pPr>
@@ -5780,6 +5905,9 @@
       <w:r>
         <w:t>si preferisce alloggiare in un immobile non troppo distante da quello precedente</w:t>
       </w:r>
+      <w:r>
+        <w:t>;</w:t>
+      </w:r>
     </w:p>
     <w:p>
       <w:pPr>
@@ -5798,6 +5926,9 @@
       <w:r>
         <w:t>renderebbe addirittura plausibile saltare la fase di smistamento in tendopoli</w:t>
       </w:r>
+      <w:r>
+        <w:t>;</w:t>
+      </w:r>
     </w:p>
     <w:p>
       <w:pPr>
@@ -5810,6 +5941,9 @@
       <w:r>
         <w:t>l’iter burocratico deve essere ridotto al minimo</w:t>
       </w:r>
+      <w:r>
+        <w:t>.</w:t>
+      </w:r>
     </w:p>
     <w:p>
       <w:r>
@@ -5836,6 +5970,9 @@
       <w:r>
         <w:t>la maggioranza degli intervistati ha un ottimo rapporto con la tecnologia</w:t>
       </w:r>
+      <w:r>
+        <w:t>;</w:t>
+      </w:r>
     </w:p>
     <w:p>
       <w:pPr>
@@ -5854,6 +5991,9 @@
       <w:r>
         <w:t xml:space="preserve"> oltre a quello in cui si vive</w:t>
       </w:r>
+      <w:r>
+        <w:t>;</w:t>
+      </w:r>
     </w:p>
     <w:p>
       <w:pPr>
@@ -5875,6 +6015,9 @@
       <w:r>
         <w:t>e</w:t>
       </w:r>
+      <w:r>
+        <w:t>;</w:t>
+      </w:r>
     </w:p>
     <w:p>
       <w:pPr>
@@ -5887,6 +6030,9 @@
       <w:r>
         <w:t>si è propensi a mettere a disposizione l’immobile in caso di emergenza</w:t>
       </w:r>
+      <w:r>
+        <w:t>;</w:t>
+      </w:r>
     </w:p>
     <w:p>
       <w:pPr>
@@ -5899,6 +6045,9 @@
       <w:r>
         <w:t>operazioni burocratiche con tempi lunghi farebbero desistere la maggior parte degli intervistati dal mettere a disposizione un proprio immobile</w:t>
       </w:r>
+      <w:r>
+        <w:t>;</w:t>
+      </w:r>
     </w:p>
     <w:p>
       <w:pPr>
@@ -5920,8 +6069,9 @@
       <w:r>
         <w:t>e</w:t>
       </w:r>
-      <w:bookmarkStart w:id="21" w:name="_GoBack"/>
-      <w:bookmarkEnd w:id="21"/>
+      <w:r>
+        <w:t>;</w:t>
+      </w:r>
     </w:p>
     <w:p>
       <w:pPr>
@@ -5937,6 +6087,9 @@
       <w:r>
         <w:t xml:space="preserve"> nel trovare una nuova sistemazione</w:t>
       </w:r>
+      <w:r>
+        <w:t>;</w:t>
+      </w:r>
     </w:p>
     <w:p>
       <w:pPr>
@@ -5949,6 +6102,9 @@
       <w:r>
         <w:t>le persone mediamente vogliono restare nella stessa area di quella dell’abitazione lasciata</w:t>
       </w:r>
+      <w:r>
+        <w:t>;</w:t>
+      </w:r>
     </w:p>
     <w:p>
       <w:pPr>
@@ -5961,6 +6117,9 @@
       <w:r>
         <w:t>i nuclei familiari sono composti per lo più da 4 persone e sono assenti persone portatrici di handicap</w:t>
       </w:r>
+      <w:r>
+        <w:t>;</w:t>
+      </w:r>
     </w:p>
     <w:p>
       <w:pPr>
@@ -5985,16 +6144,19 @@
       <w:pPr>
         <w:pStyle w:val="Titolo2"/>
       </w:pPr>
-      <w:bookmarkStart w:id="22" w:name="_Toc8066972"/>
+      <w:bookmarkStart w:id="21" w:name="_Toc8066972"/>
       <w:r>
         <w:t>1.9 Cambiamenti nel piano</w:t>
       </w:r>
-      <w:bookmarkEnd w:id="22"/>
+      <w:bookmarkEnd w:id="21"/>
     </w:p>
     <w:p/>
     <w:p>
       <w:r>
         <w:t xml:space="preserve">A seguito delle interviste abbiamo apportato delle modifiche </w:t>
+      </w:r>
+      <w:r>
+        <w:t>a</w:t>
       </w:r>
       <w:r>
         <w:t>i criteri</w:t>
@@ -6102,11 +6264,11 @@
       <w:pPr>
         <w:pStyle w:val="Titolo2"/>
       </w:pPr>
-      <w:bookmarkStart w:id="23" w:name="_Toc8066973"/>
+      <w:bookmarkStart w:id="22" w:name="_Toc8066973"/>
       <w:r>
         <w:t>2.1 Annotazioni</w:t>
       </w:r>
-      <w:bookmarkEnd w:id="23"/>
+      <w:bookmarkEnd w:id="22"/>
     </w:p>
     <w:p/>
     <w:p>
@@ -6298,6 +6460,9 @@
       <w:r>
         <w:t>all’immobile che si è lasciato per emergenza</w:t>
       </w:r>
+      <w:r>
+        <w:t>.</w:t>
+      </w:r>
     </w:p>
     <w:p>
       <w:pPr>
@@ -6310,6 +6475,9 @@
       <w:r>
         <w:t>La maggior parte delle persone non metterebbe a disposizione una casa nel caso in cui le operazioni burocratiche fossero troppo lunghe</w:t>
       </w:r>
+      <w:r>
+        <w:t>.</w:t>
+      </w:r>
     </w:p>
     <w:p>
       <w:pPr>
@@ -6322,6 +6490,9 @@
       <w:r>
         <w:t>Al momento la maggioranza delle persone si è mossa autonomamente per trovare un alloggio temporaneo in caso di emergenza</w:t>
       </w:r>
+      <w:r>
+        <w:t>.</w:t>
+      </w:r>
     </w:p>
     <w:p>
       <w:pPr>
@@ -6337,28 +6508,14 @@
     </w:p>
     <w:p>
       <w:pPr>
-        <w:rPr>
-          <w:rFonts w:asciiTheme="majorHAnsi" w:eastAsiaTheme="majorEastAsia" w:hAnsiTheme="majorHAnsi" w:cstheme="majorBidi"/>
-          <w:color w:val="2F5496" w:themeColor="accent1" w:themeShade="BF"/>
-          <w:sz w:val="26"/>
-          <w:szCs w:val="26"/>
-        </w:rPr>
-      </w:pPr>
-      <w:r>
-        <w:lastRenderedPageBreak/>
-        <w:br w:type="page"/>
-      </w:r>
-    </w:p>
-    <w:p>
-      <w:pPr>
         <w:pStyle w:val="Titolo2"/>
       </w:pPr>
-      <w:bookmarkStart w:id="24" w:name="_Toc8066974"/>
+      <w:bookmarkStart w:id="23" w:name="_Toc8066974"/>
       <w:r>
         <w:lastRenderedPageBreak/>
         <w:t>3.1 Analisi dei risultati delle indagini contestuali</w:t>
       </w:r>
-      <w:bookmarkEnd w:id="24"/>
+      <w:bookmarkEnd w:id="23"/>
     </w:p>
     <w:p/>
     <w:p>
@@ -6442,45 +6599,46 @@
         <w:t xml:space="preserve"> </w:t>
       </w:r>
       <w:r>
-        <w:t xml:space="preserve">Allo stato attuale delle cose, chi prova ad informarsi su come mettere a disposizione un proprio immobile scopre di non poterlo fare in modo ufficiale, e di doversi eventualmente rivolgere ad associazioni terze o a gruppi </w:t>
-      </w:r>
-      <w:proofErr w:type="spellStart"/>
-      <w:r>
-        <w:t>facebook</w:t>
-      </w:r>
-      <w:proofErr w:type="spellEnd"/>
+        <w:t xml:space="preserve">Allo stato attuale delle cose, chi prova ad informarsi su come mettere a disposizione un proprio immobile scopre di non poterlo fare in modo ufficiale e di doversi eventualmente rivolgere ad associazioni terze o a gruppi </w:t>
+      </w:r>
+      <w:r>
+        <w:t>F</w:t>
+      </w:r>
+      <w:r>
+        <w:t>acebook.</w:t>
+      </w:r>
+    </w:p>
+    <w:p>
+      <w:pPr>
+        <w:rPr>
+          <w:b/>
+        </w:rPr>
+      </w:pPr>
+      <w:r>
+        <w:rPr>
+          <w:b/>
+        </w:rPr>
+        <w:t>4) Dove vengono svolte le attività?</w:t>
+      </w:r>
+    </w:p>
+    <w:p>
+      <w:r>
+        <w:t>Attualmente non viene</w:t>
+      </w:r>
+      <w:r>
+        <w:t xml:space="preserve"> è possibile</w:t>
+      </w:r>
+      <w:r>
+        <w:t xml:space="preserve"> me</w:t>
+      </w:r>
+      <w:r>
+        <w:t>ttere</w:t>
+      </w:r>
+      <w:r>
+        <w:t xml:space="preserve"> a disposizione un immobile, quindi non esiste un luogo specifico in cui svolgere l’attività</w:t>
+      </w:r>
       <w:r>
         <w:t>.</w:t>
-      </w:r>
-    </w:p>
-    <w:p>
-      <w:pPr>
-        <w:rPr>
-          <w:b/>
-        </w:rPr>
-      </w:pPr>
-      <w:r>
-        <w:rPr>
-          <w:b/>
-        </w:rPr>
-        <w:t>4) Dove vengono svolte le attività?</w:t>
-      </w:r>
-    </w:p>
-    <w:p>
-      <w:r>
-        <w:t>Attualmente non viene</w:t>
-      </w:r>
-      <w:r>
-        <w:t xml:space="preserve"> è possibile</w:t>
-      </w:r>
-      <w:r>
-        <w:t xml:space="preserve"> me</w:t>
-      </w:r>
-      <w:r>
-        <w:t>ttere</w:t>
-      </w:r>
-      <w:r>
-        <w:t xml:space="preserve"> a disposizione un immobile, quindi non esiste un luogo specifico in cui svolgere l’attività</w:t>
       </w:r>
     </w:p>
     <w:p>
@@ -6653,7 +6811,19 @@
         <w:t>dal cittadino</w:t>
       </w:r>
       <w:r>
-        <w:t xml:space="preserve"> sul sito e da qui questi saranno inviati alla protezione civile; la comunicazione risulta quindi indiretta</w:t>
+        <w:t xml:space="preserve"> sul sito e da qui questi saranno inviati alla </w:t>
+      </w:r>
+      <w:r>
+        <w:t>P</w:t>
+      </w:r>
+      <w:r>
+        <w:t xml:space="preserve">rotezione </w:t>
+      </w:r>
+      <w:r>
+        <w:t>C</w:t>
+      </w:r>
+      <w:r>
+        <w:t>ivile; la comunicazione risulta quindi indiretta</w:t>
       </w:r>
       <w:r>
         <w:t xml:space="preserve"> tra utenti di queste due tipologie.</w:t>
@@ -6725,23 +6895,13 @@
     </w:p>
     <w:p>
       <w:r>
-        <w:t xml:space="preserve">Attualmente non esiste un modo ufficiale per svolgere il task, quindi la gestione di eventuali problemi dipenderà dal mezzo utilizzato per portarlo avanti. Ad esempio, se si è provato a mettere a </w:t>
-      </w:r>
-      <w:proofErr w:type="spellStart"/>
-      <w:r>
-        <w:t>a</w:t>
-      </w:r>
-      <w:proofErr w:type="spellEnd"/>
-      <w:r>
-        <w:t xml:space="preserve"> disposizione un immobile mediante un’associazione terza, ci si interfaccerà con essa per la risoluzione dei problemi, mentre se si è utilizzato un gruppo </w:t>
-      </w:r>
-      <w:proofErr w:type="spellStart"/>
-      <w:r>
-        <w:t>facebook</w:t>
-      </w:r>
-      <w:proofErr w:type="spellEnd"/>
-      <w:r>
-        <w:t xml:space="preserve"> si dovrà cercare di risolvere i problemi interagendo direttamente con l’utente, con forte possibilità di incomprensioni o disaccordi.</w:t>
+        <w:t xml:space="preserve">Attualmente non esiste un modo ufficiale per svolgere il task, quindi la gestione di eventuali problemi dipenderà dal mezzo utilizzato per portarlo avanti. Ad esempio, se si è provato a mettere a disposizione un immobile mediante un’associazione terza, ci si interfaccerà con essa per la risoluzione dei problemi, mentre se si è utilizzato un gruppo </w:t>
+      </w:r>
+      <w:r>
+        <w:t>F</w:t>
+      </w:r>
+      <w:r>
+        <w:t>acebook si dovrà cercare di risolvere i problemi interagendo direttamente con l’utente, con forte possibilità di incomprensioni o disaccordi.</w:t>
       </w:r>
     </w:p>
     <w:p>
@@ -6766,34 +6926,40 @@
       <w:pPr>
         <w:pStyle w:val="Titolo2"/>
       </w:pPr>
-      <w:bookmarkStart w:id="25" w:name="_Toc8066975"/>
+      <w:bookmarkStart w:id="24" w:name="_Toc8066975"/>
       <w:r>
         <w:lastRenderedPageBreak/>
         <w:t>4.1 Scenari del problema e claims</w:t>
       </w:r>
+      <w:bookmarkEnd w:id="24"/>
+    </w:p>
+    <w:p/>
+    <w:p>
+      <w:r>
+        <w:t>I problem scenario</w:t>
+      </w:r>
+      <w:r>
+        <w:t xml:space="preserve">s </w:t>
+      </w:r>
+      <w:r>
+        <w:t>permettono di descrivere le personas come prototipi per gli stakeholder. Viene di seguito delineata una biografia, le motivazioni e gli obiettivi. Dai problem scenario verranno poi identificati i requisiti utent</w:t>
+      </w:r>
+      <w:r>
+        <w:t>e</w:t>
+      </w:r>
+      <w:r>
+        <w:t>.</w:t>
+      </w:r>
+    </w:p>
+    <w:p>
+      <w:pPr>
+        <w:pStyle w:val="Titolo2"/>
+      </w:pPr>
+      <w:bookmarkStart w:id="25" w:name="_Toc8066976"/>
+      <w:r>
+        <w:t>4.1.1 Problem scenarios</w:t>
+      </w:r>
       <w:bookmarkEnd w:id="25"/>
-    </w:p>
-    <w:p/>
-    <w:p>
-      <w:r>
-        <w:t>I problem scenario permettono di descrivere le personas come prototipi per gli stakeholder. Viene di seguito delineata una biografia, le motivazioni e gli obiettivi. Dai problem scenario verranno poi identificati i requisiti utent</w:t>
-      </w:r>
-      <w:r>
-        <w:t>e</w:t>
-      </w:r>
-      <w:r>
-        <w:t>.</w:t>
-      </w:r>
-    </w:p>
-    <w:p>
-      <w:pPr>
-        <w:pStyle w:val="Titolo2"/>
-      </w:pPr>
-      <w:bookmarkStart w:id="26" w:name="_Toc8066976"/>
-      <w:r>
-        <w:t>4.1.1 Problem scenarios</w:t>
-      </w:r>
-      <w:bookmarkEnd w:id="26"/>
     </w:p>
     <w:p/>
     <w:p>
@@ -6852,7 +7018,13 @@
         <w:t xml:space="preserve"> </w:t>
       </w:r>
       <w:r>
-        <w:t>essendo un avvocato, Davide utilizza spesso il cellulare per lavorare e quindi ha un ottimo grado di dimestichezza con la tecnologia, non ha quindi problemi a soluzioni che richiedono un approccio tecnologico.</w:t>
+        <w:t>essendo un avvocato, Davide utilizza spesso il cellulare per lavorare e quindi ha un ottimo grado di dimestichezza con la tecnologia</w:t>
+      </w:r>
+      <w:r>
+        <w:t>;</w:t>
+      </w:r>
+      <w:r>
+        <w:t xml:space="preserve"> non ha quindi problemi a soluzioni che richiedono un approccio tecnologico.</w:t>
       </w:r>
     </w:p>
     <w:p>
@@ -6891,7 +7063,19 @@
         <w:t>Il lunedì, d</w:t>
       </w:r>
       <w:r>
-        <w:t>opo diverse ore di attesa, riesce a parlare con un responsabile della protezione civile ed apprende che attualmente non esiste un modo per mettere a disposizione un proprio immobile. Dopo mezza giornata stressante spesa al comune ad attendere, torna a casa e decide di prendere iniziativa da solo: crea un gruppo su Facebook e mette un annuncio relativo ai suoi immobili per tutte le persone che si trovano in stato di emergenza.</w:t>
+        <w:t xml:space="preserve">opo diverse ore di attesa, riesce a parlare con un responsabile della </w:t>
+      </w:r>
+      <w:r>
+        <w:t>P</w:t>
+      </w:r>
+      <w:r>
+        <w:t xml:space="preserve">rotezione </w:t>
+      </w:r>
+      <w:r>
+        <w:t>C</w:t>
+      </w:r>
+      <w:r>
+        <w:t>ivile ed apprende che attualmente non esiste un modo per mettere a disposizione un proprio immobile. Dopo mezza giornata stressante spesa al comune ad attendere, torna a casa e decide di prendere iniziativa da solo: crea un gruppo su Facebook e mette un annuncio relativo ai suoi immobili per tutte le persone che si trovano in stato di emergenza.</w:t>
       </w:r>
     </w:p>
     <w:p>
@@ -6907,7 +7091,7 @@
     </w:p>
     <w:p>
       <w:r>
-        <w:t>Decide dunque di rivolgersi anche ad alcune associazioni presenti sul territorio che si occupano proprio di trovare una sistemazione a chi ne ha bisogno, ma purtroppo tali associazioni non sono né presenti ovunque né egualmente affidabili, e non è riuscito a trovarne una in Calabria.</w:t>
+        <w:t>Decide dunque di rivolgersi anche ad alcune associazioni presenti sul territorio che si occupano proprio di trovare una sistemazione a chi ne ha bisogno, ma purtroppo tali associazioni non sono né presenti ovunque né egualmente affidabili e non è riuscito a trovarne una in Calabria.</w:t>
       </w:r>
       <w:r>
         <w:tab/>
@@ -7044,7 +7228,7 @@
         <w:t xml:space="preserve"> continuare in quest’iniziativa</w:t>
       </w:r>
       <w:r>
-        <w:t>. In particolare, lo secca molto il fatto che anche una volta messi a disposizione i suoi immobili, debba perdere molto tempo per informarsi sulla loro situazione attuale e per gestire quella futura, e che non esista un modo unico e sempre uguale di fare queste cose per entrambi i suoi immobili.</w:t>
+        <w:t>. In particolare, lo secca molto il fatto che anche una volta messi a disposizione i suoi immobili, debba perdere molto tempo per informarsi sulla loro situazione attuale e per gestire quella futura e che non esista un modo unico e sempre uguale di fare queste cose per entrambi i suoi immobili.</w:t>
       </w:r>
     </w:p>
     <w:p/>
@@ -7102,7 +7286,19 @@
         <w:t>.</w:t>
       </w:r>
       <w:r>
-        <w:t xml:space="preserve"> Nel 2009 si recò in Abruzzo, nella città di L’Aquila, a seguito del terremoto di magnitudo 5.9 della scala Richter che si verificò nel mese di aprile, per aiutare la protezione civile. </w:t>
+        <w:t xml:space="preserve"> Nel 2009 si recò in Abruzzo, nella città di L’Aquila, a seguito del terremoto di magnitudo 5.9 della scala Richter che si verificò nel mese di aprile, per aiutare la </w:t>
+      </w:r>
+      <w:r>
+        <w:t>P</w:t>
+      </w:r>
+      <w:r>
+        <w:t xml:space="preserve">rotezione </w:t>
+      </w:r>
+      <w:r>
+        <w:t>C</w:t>
+      </w:r>
+      <w:r>
+        <w:t xml:space="preserve">ivile. </w:t>
       </w:r>
       <w:r>
         <w:br/>
@@ -7136,13 +7332,22 @@
         <w:t xml:space="preserve"> situazione di emergenza. Per Luca, oltre </w:t>
       </w:r>
       <w:r>
-        <w:t>alla parte di messa a disposizione di un’immobile, è chiara anche l’importanza di dare la possibilità alla protezione civile di accedere a questa lista di immobili e ai loro dettagli</w:t>
+        <w:t xml:space="preserve">alla parte di messa a disposizione di un’immobile, è chiara anche l’importanza di dare la possibilità alla </w:t>
+      </w:r>
+      <w:r>
+        <w:t>Protezione Civile</w:t>
+      </w:r>
+      <w:r>
+        <w:t xml:space="preserve"> </w:t>
+      </w:r>
+      <w:r>
+        <w:t>di accedere a questa lista di immobili e ai loro dettagli</w:t>
       </w:r>
       <w:r>
         <w:t>,</w:t>
       </w:r>
       <w:r>
-        <w:t xml:space="preserve"> per procedere con l’assegnazione alle famiglie, e ipotizza che ciò permetterebbe in molti casi di evitare interamente la fase della tendopoli.</w:t>
+        <w:t xml:space="preserve"> per procedere con l’assegnazione alle famiglie e ipotizza che ciò permetterebbe in molti casi di evitare interamente la fase della tendopoli.</w:t>
       </w:r>
       <w:r>
         <w:br/>
@@ -7193,7 +7398,34 @@
         <w:t>Sono le ore 20:00 e Luca è ritornato da un paio di ore a casa dall’ufficio come ogni giorno</w:t>
       </w:r>
       <w:r>
-        <w:t xml:space="preserve"> quando viene a sapere, mediante una telefonata di un suo collega della protezione civile, che le case di un intero quartiere di Nola, a causa della pioggia incessante che persiste da giorni, sono inagibili. Luca esce quindi di casa con la divisa della protezione civile e incontra gli altri suoi colleghi e si recano assieme sul posto per aiutare. Qui ci sono molte persone in preda al panico che non sanno cosa fare né dove alloggiare per la notte; Luca prende quindi carta e penna e inizia a fare una lista delle persone che attualmente sono senza abitazione a causa della pioggia. Passano le ore e le persone continuano a non sapere dove alloggiare. Quando infine la lista giunge al sindaco del Comune di Nola, egli nota che alcuni nomi della lista sono illeggibili a causa di gocce di pioggia finite sul foglio</w:t>
+        <w:t xml:space="preserve"> quando viene a sapere, mediante una telefonata di un suo collega della </w:t>
+      </w:r>
+      <w:r>
+        <w:t>P</w:t>
+      </w:r>
+      <w:r>
+        <w:t xml:space="preserve">rotezione </w:t>
+      </w:r>
+      <w:r>
+        <w:t>Civile</w:t>
+      </w:r>
+      <w:r>
+        <w:t xml:space="preserve">, che le case di un intero quartiere di Nola, a causa della pioggia incessante che persiste da giorni, sono inagibili. Luca esce quindi di casa con la divisa della </w:t>
+      </w:r>
+      <w:r>
+        <w:t>Protezione Civile</w:t>
+      </w:r>
+      <w:r>
+        <w:t xml:space="preserve"> </w:t>
+      </w:r>
+      <w:r>
+        <w:t>e incontra gli altri suoi colleghi e si recano assieme sul posto per aiutare. Qui ci sono molte persone in preda al panico che non sanno cosa fare né dove alloggiare per la notte; Luca prende quindi carta e penna e inizia a fare una lista delle persone che attualmente sono senza abitazione a causa della pioggia. Passano le ore e le persone continuano a non sapere dove alloggiare. Quando infine la lista giunge al</w:t>
+      </w:r>
+      <w:r>
+        <w:t xml:space="preserve"> S</w:t>
+      </w:r>
+      <w:r>
+        <w:t>indaco del Comune di Nola, egli nota che alcuni nomi della lista sono illeggibili a causa di gocce di pioggia finite sul foglio</w:t>
       </w:r>
       <w:r>
         <w:t>;</w:t>
@@ -7245,12 +7477,12 @@
       <w:pPr>
         <w:pStyle w:val="Titolo2"/>
       </w:pPr>
-      <w:bookmarkStart w:id="27" w:name="_Toc8066977"/>
+      <w:bookmarkStart w:id="26" w:name="_Toc8066977"/>
       <w:r>
         <w:lastRenderedPageBreak/>
         <w:t>4.1.2 Claims</w:t>
       </w:r>
-      <w:bookmarkEnd w:id="27"/>
+      <w:bookmarkEnd w:id="26"/>
     </w:p>
     <w:p/>
     <w:tbl>
@@ -7514,7 +7746,19 @@
               <w:rPr>
                 <w:color w:val="FF0000"/>
               </w:rPr>
-              <w:t>(-) Il comune non ha informazioni da dargli al riguardo: mettere a disposizione un immobile in modo ufficiale non è attualmente possibile!</w:t>
+              <w:t xml:space="preserve">(-) Il </w:t>
+            </w:r>
+            <w:r>
+              <w:rPr>
+                <w:color w:val="FF0000"/>
+              </w:rPr>
+              <w:t xml:space="preserve">Comune </w:t>
+            </w:r>
+            <w:r>
+              <w:rPr>
+                <w:color w:val="FF0000"/>
+              </w:rPr>
+              <w:t>non ha informazioni da dargli al riguardo: mettere a disposizione un immobile in modo ufficiale non è attualmente possibile!</w:t>
             </w:r>
           </w:p>
           <w:p/>
@@ -7601,7 +7845,31 @@
               <w:rPr>
                 <w:color w:val="FF0000"/>
               </w:rPr>
-              <w:t>(-) La responsabilità di trovare una sistemazione spetta ai singoli cittadini, piuttosto che alla protezione civile</w:t>
+              <w:t xml:space="preserve">(-) La responsabilità di trovare una sistemazione spetta ai singoli cittadini, piuttosto che alla </w:t>
+            </w:r>
+            <w:r>
+              <w:rPr>
+                <w:color w:val="FF0000"/>
+              </w:rPr>
+              <w:t>P</w:t>
+            </w:r>
+            <w:r>
+              <w:rPr>
+                <w:color w:val="FF0000"/>
+              </w:rPr>
+              <w:t xml:space="preserve">rotezione </w:t>
+            </w:r>
+            <w:r>
+              <w:rPr>
+                <w:color w:val="FF0000"/>
+              </w:rPr>
+              <w:t>C</w:t>
+            </w:r>
+            <w:r>
+              <w:rPr>
+                <w:color w:val="FF0000"/>
+              </w:rPr>
+              <w:t>ivile</w:t>
             </w:r>
           </w:p>
           <w:p>
@@ -8264,7 +8532,31 @@
               <w:rPr>
                 <w:color w:val="FF0000"/>
               </w:rPr>
-              <w:t>(-) L’operatore di protezione civile deve incaricarsi di fare molte telefonate, incontrare molte persone e quant’altro, perdendo molto tempo durante il quale il cittadino non avrà un</w:t>
+              <w:t xml:space="preserve">(-) L’operatore di </w:t>
+            </w:r>
+            <w:r>
+              <w:rPr>
+                <w:color w:val="FF0000"/>
+              </w:rPr>
+              <w:t>P</w:t>
+            </w:r>
+            <w:r>
+              <w:rPr>
+                <w:color w:val="FF0000"/>
+              </w:rPr>
+              <w:t xml:space="preserve">rotezione </w:t>
+            </w:r>
+            <w:r>
+              <w:rPr>
+                <w:color w:val="FF0000"/>
+              </w:rPr>
+              <w:t>C</w:t>
+            </w:r>
+            <w:r>
+              <w:rPr>
+                <w:color w:val="FF0000"/>
+              </w:rPr>
+              <w:t>ivile deve incaricarsi di fare molte telefonate, incontrare molte persone e quant’altro, perdendo molto tempo durante il quale il cittadino non avrà un</w:t>
             </w:r>
             <w:r>
               <w:rPr>
@@ -8374,31 +8666,187 @@
       <w:pPr>
         <w:pStyle w:val="Titolo2"/>
       </w:pPr>
-      <w:bookmarkStart w:id="28" w:name="_Toc8066978"/>
+      <w:bookmarkStart w:id="27" w:name="_Toc8066978"/>
       <w:r>
         <w:lastRenderedPageBreak/>
         <w:t>5.1 Requisiti funzionali</w:t>
       </w:r>
+      <w:bookmarkEnd w:id="27"/>
+    </w:p>
+    <w:p/>
+    <w:p>
+      <w:r>
+        <w:t>Vengono riportati di seguito i requisiti funzionali, ossia le funzionalità che il sistema deve garantire a coloro che lo</w:t>
+      </w:r>
+      <w:r>
+        <w:t xml:space="preserve"> </w:t>
+      </w:r>
+      <w:r>
+        <w:t>utilizza</w:t>
+      </w:r>
+      <w:r>
+        <w:t>no</w:t>
+      </w:r>
+      <w:r>
+        <w:t xml:space="preserve">: </w:t>
+      </w:r>
+    </w:p>
+    <w:p>
+      <w:r>
+        <w:t xml:space="preserve">Il sito web </w:t>
+      </w:r>
+      <w:r>
+        <w:rPr>
+          <w:b/>
+        </w:rPr>
+        <w:t>deve</w:t>
+      </w:r>
+      <w:r>
+        <w:t xml:space="preserve"> permettere agli utenti che posseggono uno o più immobili, di metterli a disposizione delle persone che si ritrovano in una situazione di emergenza;</w:t>
+      </w:r>
+    </w:p>
+    <w:p>
+      <w:r>
+        <w:t xml:space="preserve">Il sito web </w:t>
+      </w:r>
+      <w:r>
+        <w:rPr>
+          <w:b/>
+        </w:rPr>
+        <w:t>deve</w:t>
+      </w:r>
+      <w:r>
+        <w:t xml:space="preserve"> permettere agli utenti che posseggono uno o più immobili, di decidere il periodo in cui è possibile utilizzare l’abitazione, tenendo conto che la data può essere prorogata ma non anticipata;</w:t>
+      </w:r>
+    </w:p>
+    <w:p>
+      <w:r>
+        <w:t xml:space="preserve">Il sito web </w:t>
+      </w:r>
+      <w:r>
+        <w:rPr>
+          <w:b/>
+        </w:rPr>
+        <w:t>deve</w:t>
+      </w:r>
+      <w:r>
+        <w:t xml:space="preserve"> permettere agli utenti di visualizzare tutte le informazioni relative agli immobili inseriti e al loro stato di assegnazione;</w:t>
+      </w:r>
+    </w:p>
+    <w:p>
+      <w:r>
+        <w:t xml:space="preserve">Il sito web </w:t>
+      </w:r>
+      <w:r>
+        <w:rPr>
+          <w:b/>
+        </w:rPr>
+        <w:t>deve</w:t>
+      </w:r>
+      <w:r>
+        <w:t xml:space="preserve"> permettere agli operatori della </w:t>
+      </w:r>
+      <w:r>
+        <w:t>P</w:t>
+      </w:r>
+      <w:r>
+        <w:t>rotezione civile di assegnare un immobile alle persone che ne hanno bisogno;</w:t>
+      </w:r>
+    </w:p>
+    <w:p>
+      <w:r>
+        <w:t xml:space="preserve">Il sito web </w:t>
+      </w:r>
+      <w:r>
+        <w:rPr>
+          <w:b/>
+        </w:rPr>
+        <w:t>deve</w:t>
+      </w:r>
+      <w:r>
+        <w:t xml:space="preserve"> permettere agli operatori della </w:t>
+      </w:r>
+      <w:r>
+        <w:t xml:space="preserve">Protezione </w:t>
+      </w:r>
+      <w:r>
+        <w:t>C</w:t>
+      </w:r>
+      <w:r>
+        <w:t xml:space="preserve">ivile di trovare la miglior sistemazione possibile vicina alla casa che un nucleo familiare ha lasciato; </w:t>
+      </w:r>
+    </w:p>
+    <w:p>
+      <w:r>
+        <w:t xml:space="preserve">Il sito web </w:t>
+      </w:r>
+      <w:r>
+        <w:rPr>
+          <w:b/>
+        </w:rPr>
+        <w:t>deve</w:t>
+      </w:r>
+      <w:r>
+        <w:t xml:space="preserve"> permettere agli operatori della </w:t>
+      </w:r>
+      <w:r>
+        <w:t xml:space="preserve">Protezione Civile </w:t>
+      </w:r>
+      <w:r>
+        <w:t>di inserire una lista di persone che hanno bisogno di una sistemazione temporanea</w:t>
+      </w:r>
+      <w:r>
+        <w:t>;</w:t>
+      </w:r>
+    </w:p>
+    <w:p>
+      <w:r>
+        <w:t xml:space="preserve">Il sito web </w:t>
+      </w:r>
+      <w:r>
+        <w:rPr>
+          <w:b/>
+        </w:rPr>
+        <w:t>deve</w:t>
+      </w:r>
+      <w:r>
+        <w:t xml:space="preserve"> permettere agli operatori della </w:t>
+      </w:r>
+      <w:r>
+        <w:t xml:space="preserve">Protezione Civile </w:t>
+      </w:r>
+      <w:r>
+        <w:t>di visualizzare la sistemazione provvisoria attuale di ciascun cittadino coinvolto</w:t>
+      </w:r>
+      <w:r>
+        <w:t>;</w:t>
+      </w:r>
+    </w:p>
+    <w:p>
+      <w:r>
+        <w:t xml:space="preserve">Il sito web </w:t>
+      </w:r>
+      <w:r>
+        <w:rPr>
+          <w:b/>
+        </w:rPr>
+        <w:t>deve</w:t>
+      </w:r>
+      <w:r>
+        <w:t xml:space="preserve"> permettere agli operatori della </w:t>
+      </w:r>
+      <w:r>
+        <w:t xml:space="preserve">Protezione Civile </w:t>
+      </w:r>
+      <w:r>
+        <w:t>di visualizzare in ogni momento tutti i dettagli relativi ad un immobile</w:t>
+      </w:r>
+      <w:r>
+        <w:t>;</w:t>
+      </w:r>
+      <w:bookmarkStart w:id="28" w:name="_GoBack"/>
       <w:bookmarkEnd w:id="28"/>
     </w:p>
-    <w:p/>
-    <w:p>
-      <w:r>
-        <w:t>Vengono riportati di seguito i requisiti funzionali, ossia le funzionalità che il sistema deve garantire a coloro che lo</w:t>
-      </w:r>
-      <w:r>
-        <w:t xml:space="preserve"> </w:t>
-      </w:r>
-      <w:r>
-        <w:t>utilizza</w:t>
-      </w:r>
-      <w:r>
-        <w:t>no</w:t>
-      </w:r>
-      <w:r>
-        <w:t xml:space="preserve">: </w:t>
-      </w:r>
-    </w:p>
     <w:p>
       <w:r>
         <w:t xml:space="preserve">Il sito web </w:t>
@@ -8410,119 +8858,16 @@
         <w:t>deve</w:t>
       </w:r>
       <w:r>
-        <w:t xml:space="preserve"> permettere agli utenti che posseggono uno o più immobili, di metterli a disposizione delle persone che si ritrovano in una situazione di emergenza;</w:t>
-      </w:r>
-    </w:p>
-    <w:p>
-      <w:r>
-        <w:t xml:space="preserve">Il sito web </w:t>
-      </w:r>
-      <w:r>
-        <w:rPr>
-          <w:b/>
-        </w:rPr>
-        <w:t>deve</w:t>
-      </w:r>
-      <w:r>
-        <w:t xml:space="preserve"> permettere agli utenti che posseggono uno o più immobili, di decidere il periodo in cui è possibile utilizzare l’abitazione, tenendo conto che la data può essere prorogata ma non anticipata;</w:t>
-      </w:r>
-    </w:p>
-    <w:p>
-      <w:r>
-        <w:t xml:space="preserve">Il sito web </w:t>
-      </w:r>
-      <w:r>
-        <w:rPr>
-          <w:b/>
-        </w:rPr>
-        <w:t>deve</w:t>
-      </w:r>
-      <w:r>
-        <w:t xml:space="preserve"> permettere agli utenti di visualizzare tutte le informazioni relative agli immobili inseriti e al loro stato di assegnazione;</w:t>
-      </w:r>
-    </w:p>
-    <w:p>
-      <w:r>
-        <w:t xml:space="preserve">Il sito web </w:t>
-      </w:r>
-      <w:r>
-        <w:rPr>
-          <w:b/>
-        </w:rPr>
-        <w:t>deve</w:t>
-      </w:r>
-      <w:r>
-        <w:t xml:space="preserve"> permettere agli operatori della protezione civile di assegnare un immobile alle persone che ne hanno bisogno;</w:t>
-      </w:r>
-    </w:p>
-    <w:p>
-      <w:r>
-        <w:t xml:space="preserve">Il sito web </w:t>
-      </w:r>
-      <w:r>
-        <w:rPr>
-          <w:b/>
-        </w:rPr>
-        <w:t>deve</w:t>
-      </w:r>
-      <w:r>
-        <w:t xml:space="preserve"> permettere agli operatori della protezione civile di trovare la miglior sistemazione possibile vicina alla casa che un nucleo familiare ha lasciato; </w:t>
-      </w:r>
-    </w:p>
-    <w:p>
-      <w:r>
-        <w:t xml:space="preserve">Il sito web </w:t>
-      </w:r>
-      <w:r>
-        <w:rPr>
-          <w:b/>
-        </w:rPr>
-        <w:t>deve</w:t>
-      </w:r>
-      <w:r>
-        <w:t xml:space="preserve"> permettere agli operatori della protezione civile di inserire una lista di persone che hanno bisogno di una sistemazione temporanea.</w:t>
-      </w:r>
-    </w:p>
-    <w:p>
-      <w:r>
-        <w:t xml:space="preserve">Il sito web </w:t>
-      </w:r>
-      <w:r>
-        <w:rPr>
-          <w:b/>
-        </w:rPr>
-        <w:t>deve</w:t>
-      </w:r>
-      <w:r>
-        <w:t xml:space="preserve"> permettere agli operatori della protezione civile di visualizzare la sistemazione provvisoria attuale di ciascun cittadino coinvolto</w:t>
-      </w:r>
-    </w:p>
-    <w:p>
-      <w:r>
-        <w:t xml:space="preserve">Il sito web </w:t>
-      </w:r>
-      <w:r>
-        <w:rPr>
-          <w:b/>
-        </w:rPr>
-        <w:t>deve</w:t>
-      </w:r>
-      <w:r>
-        <w:t xml:space="preserve"> permettere agli operatori della protezione civile di visualizzare in ogni momento tutti i dettagli relativi ad un immobile</w:t>
-      </w:r>
-    </w:p>
-    <w:p>
-      <w:r>
-        <w:t xml:space="preserve">Il sito web </w:t>
-      </w:r>
-      <w:r>
-        <w:rPr>
-          <w:b/>
-        </w:rPr>
-        <w:t>deve</w:t>
-      </w:r>
-      <w:r>
-        <w:t xml:space="preserve"> permettere agli operatori della protezione civile di visualizzare e gestire gli occupanti di ogni immobile </w:t>
+        <w:t xml:space="preserve"> permettere agli operatori della </w:t>
+      </w:r>
+      <w:r>
+        <w:t xml:space="preserve">Protezione Civile </w:t>
+      </w:r>
+      <w:r>
+        <w:t>di visualizzare e gestire gli occupanti di ogni immobile</w:t>
+      </w:r>
+      <w:r>
+        <w:t>.</w:t>
       </w:r>
     </w:p>
     <w:p/>
@@ -8579,11 +8924,6 @@
         <w:docPartUnique/>
       </w:docPartObj>
     </w:sdtPr>
-    <w:sdtEndPr>
-      <w:rPr>
-        <w:rStyle w:val="Numeropagina"/>
-      </w:rPr>
-    </w:sdtEndPr>
     <w:sdtContent>
       <w:p>
         <w:pPr>
@@ -8636,11 +8976,6 @@
         <w:docPartUnique/>
       </w:docPartObj>
     </w:sdtPr>
-    <w:sdtEndPr>
-      <w:rPr>
-        <w:rStyle w:val="Numeropagina"/>
-      </w:rPr>
-    </w:sdtEndPr>
     <w:sdtContent>
       <w:p>
         <w:pPr>
@@ -10863,7 +11198,7 @@
       </w:pPr>
     </w:pPrDefault>
   </w:docDefaults>
-  <w:latentStyles w:defLockedState="0" w:defUIPriority="99" w:defSemiHidden="0" w:defUnhideWhenUsed="0" w:defQFormat="0" w:count="376">
+  <w:latentStyles w:defLockedState="0" w:defUIPriority="99" w:defSemiHidden="0" w:defUnhideWhenUsed="0" w:defQFormat="0" w:count="375">
     <w:lsdException w:name="Normal" w:uiPriority="0" w:qFormat="1"/>
     <w:lsdException w:name="heading 1" w:uiPriority="9" w:qFormat="1"/>
     <w:lsdException w:name="heading 2" w:semiHidden="1" w:uiPriority="9" w:unhideWhenUsed="1" w:qFormat="1"/>
@@ -11239,7 +11574,6 @@
     <w:lsdException w:name="Smart Hyperlink" w:semiHidden="1" w:unhideWhenUsed="1"/>
     <w:lsdException w:name="Hashtag" w:semiHidden="1" w:unhideWhenUsed="1"/>
     <w:lsdException w:name="Unresolved Mention" w:semiHidden="1" w:unhideWhenUsed="1"/>
-    <w:lsdException w:name="Smart Link" w:semiHidden="1" w:unhideWhenUsed="1"/>
   </w:latentStyles>
   <w:style w:type="paragraph" w:default="1" w:styleId="Normale">
     <w:name w:val="Normal"/>
@@ -12057,7 +12391,7 @@
 </file>
 
 <file path=customXml/itemProps1.xml><?xml version="1.0" encoding="utf-8"?>
-<ds:datastoreItem xmlns:ds="http://schemas.openxmlformats.org/officeDocument/2006/customXml" ds:itemID="{9BCDD822-C9AF-7742-9B26-F4A54A5ED13B}">
+<ds:datastoreItem xmlns:ds="http://schemas.openxmlformats.org/officeDocument/2006/customXml" ds:itemID="{30FFAA4A-3E4D-4BD9-A71F-51D61AD8C6FA}">
   <ds:schemaRefs>
     <ds:schemaRef ds:uri="http://schemas.openxmlformats.org/officeDocument/2006/bibliography"/>
   </ds:schemaRefs>

</xml_diff>

<commit_message>
Aggiunti requisiti di usabilità
</commit_message>
<xml_diff>
--- a/Documentazione/Assignment1.docx
+++ b/Documentazione/Assignment1.docx
@@ -314,7 +314,7 @@
       <w:pPr>
         <w:pStyle w:val="Titolo1"/>
       </w:pPr>
-      <w:bookmarkStart w:id="0" w:name="_Toc8066951"/>
+      <w:bookmarkStart w:id="0" w:name="_Toc9972609"/>
       <w:r>
         <w:lastRenderedPageBreak/>
         <w:t>Indice</w:t>
@@ -345,7 +345,7 @@
       <w:r>
         <w:fldChar w:fldCharType="separate"/>
       </w:r>
-      <w:hyperlink w:anchor="_Toc8066951" w:history="1">
+      <w:hyperlink w:anchor="_Toc9972609" w:history="1">
         <w:r>
           <w:rPr>
             <w:rStyle w:val="Collegamentoipertestuale"/>
@@ -372,7 +372,7 @@
             <w:noProof/>
             <w:webHidden/>
           </w:rPr>
-          <w:instrText xml:space="preserve"> PAGEREF _Toc8066951 \h </w:instrText>
+          <w:instrText xml:space="preserve"> PAGEREF _Toc9972609 \h </w:instrText>
         </w:r>
         <w:r>
           <w:rPr>
@@ -418,7 +418,7 @@
           <w:lang w:eastAsia="it-IT"/>
         </w:rPr>
       </w:pPr>
-      <w:hyperlink w:anchor="_Toc8066952" w:history="1">
+      <w:hyperlink w:anchor="_Toc9972610" w:history="1">
         <w:r>
           <w:rPr>
             <w:rStyle w:val="Collegamentoipertestuale"/>
@@ -445,7 +445,7 @@
             <w:noProof/>
             <w:webHidden/>
           </w:rPr>
-          <w:instrText xml:space="preserve"> PAGEREF _Toc8066952 \h </w:instrText>
+          <w:instrText xml:space="preserve"> PAGEREF _Toc9972610 \h </w:instrText>
         </w:r>
         <w:r>
           <w:rPr>
@@ -465,7 +465,7 @@
             <w:noProof/>
             <w:webHidden/>
           </w:rPr>
-          <w:t>3</w:t>
+          <w:t>4</w:t>
         </w:r>
         <w:r>
           <w:rPr>
@@ -492,7 +492,7 @@
           <w:lang w:eastAsia="it-IT"/>
         </w:rPr>
       </w:pPr>
-      <w:hyperlink w:anchor="_Toc8066953" w:history="1">
+      <w:hyperlink w:anchor="_Toc9972611" w:history="1">
         <w:r>
           <w:rPr>
             <w:rStyle w:val="Collegamentoipertestuale"/>
@@ -519,7 +519,7 @@
             <w:noProof/>
             <w:webHidden/>
           </w:rPr>
-          <w:instrText xml:space="preserve"> PAGEREF _Toc8066953 \h </w:instrText>
+          <w:instrText xml:space="preserve"> PAGEREF _Toc9972611 \h </w:instrText>
         </w:r>
         <w:r>
           <w:rPr>
@@ -539,7 +539,7 @@
             <w:noProof/>
             <w:webHidden/>
           </w:rPr>
-          <w:t>3</w:t>
+          <w:t>4</w:t>
         </w:r>
         <w:r>
           <w:rPr>
@@ -566,7 +566,7 @@
           <w:lang w:eastAsia="it-IT"/>
         </w:rPr>
       </w:pPr>
-      <w:hyperlink w:anchor="_Toc8066954" w:history="1">
+      <w:hyperlink w:anchor="_Toc9972612" w:history="1">
         <w:r>
           <w:rPr>
             <w:rStyle w:val="Collegamentoipertestuale"/>
@@ -593,7 +593,7 @@
             <w:noProof/>
             <w:webHidden/>
           </w:rPr>
-          <w:instrText xml:space="preserve"> PAGEREF _Toc8066954 \h </w:instrText>
+          <w:instrText xml:space="preserve"> PAGEREF _Toc9972612 \h </w:instrText>
         </w:r>
         <w:r>
           <w:rPr>
@@ -613,7 +613,7 @@
             <w:noProof/>
             <w:webHidden/>
           </w:rPr>
-          <w:t>3</w:t>
+          <w:t>4</w:t>
         </w:r>
         <w:r>
           <w:rPr>
@@ -640,7 +640,7 @@
           <w:lang w:eastAsia="it-IT"/>
         </w:rPr>
       </w:pPr>
-      <w:hyperlink w:anchor="_Toc8066955" w:history="1">
+      <w:hyperlink w:anchor="_Toc9972613" w:history="1">
         <w:r>
           <w:rPr>
             <w:rStyle w:val="Collegamentoipertestuale"/>
@@ -667,7 +667,7 @@
             <w:noProof/>
             <w:webHidden/>
           </w:rPr>
-          <w:instrText xml:space="preserve"> PAGEREF _Toc8066955 \h </w:instrText>
+          <w:instrText xml:space="preserve"> PAGEREF _Toc9972613 \h </w:instrText>
         </w:r>
         <w:r>
           <w:rPr>
@@ -687,7 +687,7 @@
             <w:noProof/>
             <w:webHidden/>
           </w:rPr>
-          <w:t>3</w:t>
+          <w:t>4</w:t>
         </w:r>
         <w:r>
           <w:rPr>
@@ -714,7 +714,7 @@
           <w:lang w:eastAsia="it-IT"/>
         </w:rPr>
       </w:pPr>
-      <w:hyperlink w:anchor="_Toc8066956" w:history="1">
+      <w:hyperlink w:anchor="_Toc9972614" w:history="1">
         <w:r>
           <w:rPr>
             <w:rStyle w:val="Collegamentoipertestuale"/>
@@ -741,7 +741,7 @@
             <w:noProof/>
             <w:webHidden/>
           </w:rPr>
-          <w:instrText xml:space="preserve"> PAGEREF _Toc8066956 \h </w:instrText>
+          <w:instrText xml:space="preserve"> PAGEREF _Toc9972614 \h </w:instrText>
         </w:r>
         <w:r>
           <w:rPr>
@@ -761,7 +761,7 @@
             <w:noProof/>
             <w:webHidden/>
           </w:rPr>
-          <w:t>4</w:t>
+          <w:t>5</w:t>
         </w:r>
         <w:r>
           <w:rPr>
@@ -786,7 +786,7 @@
           <w:lang w:eastAsia="it-IT"/>
         </w:rPr>
       </w:pPr>
-      <w:hyperlink w:anchor="_Toc8066957" w:history="1">
+      <w:hyperlink w:anchor="_Toc9972615" w:history="1">
         <w:r>
           <w:rPr>
             <w:rStyle w:val="Collegamentoipertestuale"/>
@@ -813,7 +813,7 @@
             <w:noProof/>
             <w:webHidden/>
           </w:rPr>
-          <w:instrText xml:space="preserve"> PAGEREF _Toc8066957 \h </w:instrText>
+          <w:instrText xml:space="preserve"> PAGEREF _Toc9972615 \h </w:instrText>
         </w:r>
         <w:r>
           <w:rPr>
@@ -833,7 +833,7 @@
             <w:noProof/>
             <w:webHidden/>
           </w:rPr>
-          <w:t>4</w:t>
+          <w:t>5</w:t>
         </w:r>
         <w:r>
           <w:rPr>
@@ -858,7 +858,7 @@
           <w:lang w:eastAsia="it-IT"/>
         </w:rPr>
       </w:pPr>
-      <w:hyperlink w:anchor="_Toc8066958" w:history="1">
+      <w:hyperlink w:anchor="_Toc9972616" w:history="1">
         <w:r>
           <w:rPr>
             <w:rStyle w:val="Collegamentoipertestuale"/>
@@ -885,7 +885,7 @@
             <w:noProof/>
             <w:webHidden/>
           </w:rPr>
-          <w:instrText xml:space="preserve"> PAGEREF _Toc8066958 \h </w:instrText>
+          <w:instrText xml:space="preserve"> PAGEREF _Toc9972616 \h </w:instrText>
         </w:r>
         <w:r>
           <w:rPr>
@@ -905,7 +905,7 @@
             <w:noProof/>
             <w:webHidden/>
           </w:rPr>
-          <w:t>4</w:t>
+          <w:t>5</w:t>
         </w:r>
         <w:r>
           <w:rPr>
@@ -930,7 +930,7 @@
           <w:lang w:eastAsia="it-IT"/>
         </w:rPr>
       </w:pPr>
-      <w:hyperlink w:anchor="_Toc8066959" w:history="1">
+      <w:hyperlink w:anchor="_Toc9972617" w:history="1">
         <w:r>
           <w:rPr>
             <w:rStyle w:val="Collegamentoipertestuale"/>
@@ -957,7 +957,7 @@
             <w:noProof/>
             <w:webHidden/>
           </w:rPr>
-          <w:instrText xml:space="preserve"> PAGEREF _Toc8066959 \h </w:instrText>
+          <w:instrText xml:space="preserve"> PAGEREF _Toc9972617 \h </w:instrText>
         </w:r>
         <w:r>
           <w:rPr>
@@ -977,7 +977,7 @@
             <w:noProof/>
             <w:webHidden/>
           </w:rPr>
-          <w:t>5</w:t>
+          <w:t>6</w:t>
         </w:r>
         <w:r>
           <w:rPr>
@@ -1002,7 +1002,7 @@
           <w:lang w:eastAsia="it-IT"/>
         </w:rPr>
       </w:pPr>
-      <w:hyperlink w:anchor="_Toc8066960" w:history="1">
+      <w:hyperlink w:anchor="_Toc9972618" w:history="1">
         <w:r>
           <w:rPr>
             <w:rStyle w:val="Collegamentoipertestuale"/>
@@ -1029,7 +1029,7 @@
             <w:noProof/>
             <w:webHidden/>
           </w:rPr>
-          <w:instrText xml:space="preserve"> PAGEREF _Toc8066960 \h </w:instrText>
+          <w:instrText xml:space="preserve"> PAGEREF _Toc9972618 \h </w:instrText>
         </w:r>
         <w:r>
           <w:rPr>
@@ -1049,7 +1049,7 @@
             <w:noProof/>
             <w:webHidden/>
           </w:rPr>
-          <w:t>5</w:t>
+          <w:t>6</w:t>
         </w:r>
         <w:r>
           <w:rPr>
@@ -1074,7 +1074,7 @@
           <w:lang w:eastAsia="it-IT"/>
         </w:rPr>
       </w:pPr>
-      <w:hyperlink w:anchor="_Toc8066961" w:history="1">
+      <w:hyperlink w:anchor="_Toc9972619" w:history="1">
         <w:r>
           <w:rPr>
             <w:rStyle w:val="Collegamentoipertestuale"/>
@@ -1101,7 +1101,7 @@
             <w:noProof/>
             <w:webHidden/>
           </w:rPr>
-          <w:instrText xml:space="preserve"> PAGEREF _Toc8066961 \h </w:instrText>
+          <w:instrText xml:space="preserve"> PAGEREF _Toc9972619 \h </w:instrText>
         </w:r>
         <w:r>
           <w:rPr>
@@ -1121,7 +1121,7 @@
             <w:noProof/>
             <w:webHidden/>
           </w:rPr>
-          <w:t>5</w:t>
+          <w:t>6</w:t>
         </w:r>
         <w:r>
           <w:rPr>
@@ -1146,7 +1146,7 @@
           <w:lang w:eastAsia="it-IT"/>
         </w:rPr>
       </w:pPr>
-      <w:hyperlink w:anchor="_Toc8066962" w:history="1">
+      <w:hyperlink w:anchor="_Toc9972620" w:history="1">
         <w:r>
           <w:rPr>
             <w:rStyle w:val="Collegamentoipertestuale"/>
@@ -1173,7 +1173,7 @@
             <w:noProof/>
             <w:webHidden/>
           </w:rPr>
-          <w:instrText xml:space="preserve"> PAGEREF _Toc8066962 \h </w:instrText>
+          <w:instrText xml:space="preserve"> PAGEREF _Toc9972620 \h </w:instrText>
         </w:r>
         <w:r>
           <w:rPr>
@@ -1193,7 +1193,7 @@
             <w:noProof/>
             <w:webHidden/>
           </w:rPr>
-          <w:t>6</w:t>
+          <w:t>7</w:t>
         </w:r>
         <w:r>
           <w:rPr>
@@ -1220,7 +1220,7 @@
           <w:lang w:eastAsia="it-IT"/>
         </w:rPr>
       </w:pPr>
-      <w:hyperlink w:anchor="_Toc8066963" w:history="1">
+      <w:hyperlink w:anchor="_Toc9972621" w:history="1">
         <w:r>
           <w:rPr>
             <w:rStyle w:val="Collegamentoipertestuale"/>
@@ -1247,7 +1247,7 @@
             <w:noProof/>
             <w:webHidden/>
           </w:rPr>
-          <w:instrText xml:space="preserve"> PAGEREF _Toc8066963 \h </w:instrText>
+          <w:instrText xml:space="preserve"> PAGEREF _Toc9972621 \h </w:instrText>
         </w:r>
         <w:r>
           <w:rPr>
@@ -1267,7 +1267,7 @@
             <w:noProof/>
             <w:webHidden/>
           </w:rPr>
-          <w:t>6</w:t>
+          <w:t>7</w:t>
         </w:r>
         <w:r>
           <w:rPr>
@@ -1294,7 +1294,7 @@
           <w:lang w:eastAsia="it-IT"/>
         </w:rPr>
       </w:pPr>
-      <w:hyperlink w:anchor="_Toc8066964" w:history="1">
+      <w:hyperlink w:anchor="_Toc9972622" w:history="1">
         <w:r>
           <w:rPr>
             <w:rStyle w:val="Collegamentoipertestuale"/>
@@ -1321,7 +1321,7 @@
             <w:noProof/>
             <w:webHidden/>
           </w:rPr>
-          <w:instrText xml:space="preserve"> PAGEREF _Toc8066964 \h </w:instrText>
+          <w:instrText xml:space="preserve"> PAGEREF _Toc9972622 \h </w:instrText>
         </w:r>
         <w:r>
           <w:rPr>
@@ -1341,7 +1341,7 @@
             <w:noProof/>
             <w:webHidden/>
           </w:rPr>
-          <w:t>7</w:t>
+          <w:t>8</w:t>
         </w:r>
         <w:r>
           <w:rPr>
@@ -1368,7 +1368,7 @@
           <w:lang w:eastAsia="it-IT"/>
         </w:rPr>
       </w:pPr>
-      <w:hyperlink w:anchor="_Toc8066965" w:history="1">
+      <w:hyperlink w:anchor="_Toc9972623" w:history="1">
         <w:r>
           <w:rPr>
             <w:rStyle w:val="Collegamentoipertestuale"/>
@@ -1395,7 +1395,7 @@
             <w:noProof/>
             <w:webHidden/>
           </w:rPr>
-          <w:instrText xml:space="preserve"> PAGEREF _Toc8066965 \h </w:instrText>
+          <w:instrText xml:space="preserve"> PAGEREF _Toc9972623 \h </w:instrText>
         </w:r>
         <w:r>
           <w:rPr>
@@ -1415,7 +1415,7 @@
             <w:noProof/>
             <w:webHidden/>
           </w:rPr>
-          <w:t>7</w:t>
+          <w:t>8</w:t>
         </w:r>
         <w:r>
           <w:rPr>
@@ -1442,7 +1442,7 @@
           <w:lang w:eastAsia="it-IT"/>
         </w:rPr>
       </w:pPr>
-      <w:hyperlink w:anchor="_Toc8066966" w:history="1">
+      <w:hyperlink w:anchor="_Toc9972624" w:history="1">
         <w:r>
           <w:rPr>
             <w:rStyle w:val="Collegamentoipertestuale"/>
@@ -1469,7 +1469,7 @@
             <w:noProof/>
             <w:webHidden/>
           </w:rPr>
-          <w:instrText xml:space="preserve"> PAGEREF _Toc8066966 \h </w:instrText>
+          <w:instrText xml:space="preserve"> PAGEREF _Toc9972624 \h </w:instrText>
         </w:r>
         <w:r>
           <w:rPr>
@@ -1489,7 +1489,7 @@
             <w:noProof/>
             <w:webHidden/>
           </w:rPr>
-          <w:t>7</w:t>
+          <w:t>8</w:t>
         </w:r>
         <w:r>
           <w:rPr>
@@ -1514,7 +1514,7 @@
           <w:lang w:eastAsia="it-IT"/>
         </w:rPr>
       </w:pPr>
-      <w:hyperlink w:anchor="_Toc8066967" w:history="1">
+      <w:hyperlink w:anchor="_Toc9972625" w:history="1">
         <w:r>
           <w:rPr>
             <w:rStyle w:val="Collegamentoipertestuale"/>
@@ -1541,7 +1541,7 @@
             <w:noProof/>
             <w:webHidden/>
           </w:rPr>
-          <w:instrText xml:space="preserve"> PAGEREF _Toc8066967 \h </w:instrText>
+          <w:instrText xml:space="preserve"> PAGEREF _Toc9972625 \h </w:instrText>
         </w:r>
         <w:r>
           <w:rPr>
@@ -1561,7 +1561,7 @@
             <w:noProof/>
             <w:webHidden/>
           </w:rPr>
-          <w:t>7</w:t>
+          <w:t>8</w:t>
         </w:r>
         <w:r>
           <w:rPr>
@@ -1586,7 +1586,7 @@
           <w:lang w:eastAsia="it-IT"/>
         </w:rPr>
       </w:pPr>
-      <w:hyperlink w:anchor="_Toc8066968" w:history="1">
+      <w:hyperlink w:anchor="_Toc9972626" w:history="1">
         <w:r>
           <w:rPr>
             <w:rStyle w:val="Collegamentoipertestuale"/>
@@ -1613,7 +1613,7 @@
             <w:noProof/>
             <w:webHidden/>
           </w:rPr>
-          <w:instrText xml:space="preserve"> PAGEREF _Toc8066968 \h </w:instrText>
+          <w:instrText xml:space="preserve"> PAGEREF _Toc9972626 \h </w:instrText>
         </w:r>
         <w:r>
           <w:rPr>
@@ -1633,7 +1633,7 @@
             <w:noProof/>
             <w:webHidden/>
           </w:rPr>
-          <w:t>8</w:t>
+          <w:t>9</w:t>
         </w:r>
         <w:r>
           <w:rPr>
@@ -1658,7 +1658,7 @@
           <w:lang w:eastAsia="it-IT"/>
         </w:rPr>
       </w:pPr>
-      <w:hyperlink w:anchor="_Toc8066969" w:history="1">
+      <w:hyperlink w:anchor="_Toc9972627" w:history="1">
         <w:r>
           <w:rPr>
             <w:rStyle w:val="Collegamentoipertestuale"/>
@@ -1685,7 +1685,7 @@
             <w:noProof/>
             <w:webHidden/>
           </w:rPr>
-          <w:instrText xml:space="preserve"> PAGEREF _Toc8066969 \h </w:instrText>
+          <w:instrText xml:space="preserve"> PAGEREF _Toc9972627 \h </w:instrText>
         </w:r>
         <w:r>
           <w:rPr>
@@ -1705,7 +1705,7 @@
             <w:noProof/>
             <w:webHidden/>
           </w:rPr>
-          <w:t>8</w:t>
+          <w:t>9</w:t>
         </w:r>
         <w:r>
           <w:rPr>
@@ -1732,7 +1732,7 @@
           <w:lang w:eastAsia="it-IT"/>
         </w:rPr>
       </w:pPr>
-      <w:hyperlink w:anchor="_Toc8066970" w:history="1">
+      <w:hyperlink w:anchor="_Toc9972628" w:history="1">
         <w:r>
           <w:rPr>
             <w:rStyle w:val="Collegamentoipertestuale"/>
@@ -1759,7 +1759,7 @@
             <w:noProof/>
             <w:webHidden/>
           </w:rPr>
-          <w:instrText xml:space="preserve"> PAGEREF _Toc8066970 \h </w:instrText>
+          <w:instrText xml:space="preserve"> PAGEREF _Toc9972628 \h </w:instrText>
         </w:r>
         <w:r>
           <w:rPr>
@@ -1779,7 +1779,7 @@
             <w:noProof/>
             <w:webHidden/>
           </w:rPr>
-          <w:t>10</w:t>
+          <w:t>11</w:t>
         </w:r>
         <w:r>
           <w:rPr>
@@ -1806,7 +1806,7 @@
           <w:lang w:eastAsia="it-IT"/>
         </w:rPr>
       </w:pPr>
-      <w:hyperlink w:anchor="_Toc8066971" w:history="1">
+      <w:hyperlink w:anchor="_Toc9972629" w:history="1">
         <w:r>
           <w:rPr>
             <w:rStyle w:val="Collegamentoipertestuale"/>
@@ -1833,7 +1833,7 @@
             <w:noProof/>
             <w:webHidden/>
           </w:rPr>
-          <w:instrText xml:space="preserve"> PAGEREF _Toc8066971 \h </w:instrText>
+          <w:instrText xml:space="preserve"> PAGEREF _Toc9972629 \h </w:instrText>
         </w:r>
         <w:r>
           <w:rPr>
@@ -1853,7 +1853,7 @@
             <w:noProof/>
             <w:webHidden/>
           </w:rPr>
-          <w:t>18</w:t>
+          <w:t>19</w:t>
         </w:r>
         <w:r>
           <w:rPr>
@@ -1880,7 +1880,7 @@
           <w:lang w:eastAsia="it-IT"/>
         </w:rPr>
       </w:pPr>
-      <w:hyperlink w:anchor="_Toc8066972" w:history="1">
+      <w:hyperlink w:anchor="_Toc9972630" w:history="1">
         <w:r>
           <w:rPr>
             <w:rStyle w:val="Collegamentoipertestuale"/>
@@ -1907,7 +1907,7 @@
             <w:noProof/>
             <w:webHidden/>
           </w:rPr>
-          <w:instrText xml:space="preserve"> PAGEREF _Toc8066972 \h </w:instrText>
+          <w:instrText xml:space="preserve"> PAGEREF _Toc9972630 \h </w:instrText>
         </w:r>
         <w:r>
           <w:rPr>
@@ -1927,7 +1927,7 @@
             <w:noProof/>
             <w:webHidden/>
           </w:rPr>
-          <w:t>18</w:t>
+          <w:t>19</w:t>
         </w:r>
         <w:r>
           <w:rPr>
@@ -1954,7 +1954,7 @@
           <w:lang w:eastAsia="it-IT"/>
         </w:rPr>
       </w:pPr>
-      <w:hyperlink w:anchor="_Toc8066973" w:history="1">
+      <w:hyperlink w:anchor="_Toc9972631" w:history="1">
         <w:r>
           <w:rPr>
             <w:rStyle w:val="Collegamentoipertestuale"/>
@@ -1981,7 +1981,7 @@
             <w:noProof/>
             <w:webHidden/>
           </w:rPr>
-          <w:instrText xml:space="preserve"> PAGEREF _Toc8066973 \h </w:instrText>
+          <w:instrText xml:space="preserve"> PAGEREF _Toc9972631 \h </w:instrText>
         </w:r>
         <w:r>
           <w:rPr>
@@ -2001,7 +2001,7 @@
             <w:noProof/>
             <w:webHidden/>
           </w:rPr>
-          <w:t>19</w:t>
+          <w:t>20</w:t>
         </w:r>
         <w:r>
           <w:rPr>
@@ -2028,7 +2028,7 @@
           <w:lang w:eastAsia="it-IT"/>
         </w:rPr>
       </w:pPr>
-      <w:hyperlink w:anchor="_Toc8066974" w:history="1">
+      <w:hyperlink w:anchor="_Toc9972632" w:history="1">
         <w:r>
           <w:rPr>
             <w:rStyle w:val="Collegamentoipertestuale"/>
@@ -2055,7 +2055,7 @@
             <w:noProof/>
             <w:webHidden/>
           </w:rPr>
-          <w:instrText xml:space="preserve"> PAGEREF _Toc8066974 \h </w:instrText>
+          <w:instrText xml:space="preserve"> PAGEREF _Toc9972632 \h </w:instrText>
         </w:r>
         <w:r>
           <w:rPr>
@@ -2075,7 +2075,7 @@
             <w:noProof/>
             <w:webHidden/>
           </w:rPr>
-          <w:t>20</w:t>
+          <w:t>21</w:t>
         </w:r>
         <w:r>
           <w:rPr>
@@ -2102,7 +2102,7 @@
           <w:lang w:eastAsia="it-IT"/>
         </w:rPr>
       </w:pPr>
-      <w:hyperlink w:anchor="_Toc8066975" w:history="1">
+      <w:hyperlink w:anchor="_Toc9972633" w:history="1">
         <w:r>
           <w:rPr>
             <w:rStyle w:val="Collegamentoipertestuale"/>
@@ -2129,7 +2129,7 @@
             <w:noProof/>
             <w:webHidden/>
           </w:rPr>
-          <w:instrText xml:space="preserve"> PAGEREF _Toc8066975 \h </w:instrText>
+          <w:instrText xml:space="preserve"> PAGEREF _Toc9972633 \h </w:instrText>
         </w:r>
         <w:r>
           <w:rPr>
@@ -2149,7 +2149,7 @@
             <w:noProof/>
             <w:webHidden/>
           </w:rPr>
-          <w:t>22</w:t>
+          <w:t>23</w:t>
         </w:r>
         <w:r>
           <w:rPr>
@@ -2176,7 +2176,7 @@
           <w:lang w:eastAsia="it-IT"/>
         </w:rPr>
       </w:pPr>
-      <w:hyperlink w:anchor="_Toc8066976" w:history="1">
+      <w:hyperlink w:anchor="_Toc9972634" w:history="1">
         <w:r>
           <w:rPr>
             <w:rStyle w:val="Collegamentoipertestuale"/>
@@ -2203,7 +2203,7 @@
             <w:noProof/>
             <w:webHidden/>
           </w:rPr>
-          <w:instrText xml:space="preserve"> PAGEREF _Toc8066976 \h </w:instrText>
+          <w:instrText xml:space="preserve"> PAGEREF _Toc9972634 \h </w:instrText>
         </w:r>
         <w:r>
           <w:rPr>
@@ -2223,7 +2223,7 @@
             <w:noProof/>
             <w:webHidden/>
           </w:rPr>
-          <w:t>22</w:t>
+          <w:t>23</w:t>
         </w:r>
         <w:r>
           <w:rPr>
@@ -2250,7 +2250,7 @@
           <w:lang w:eastAsia="it-IT"/>
         </w:rPr>
       </w:pPr>
-      <w:hyperlink w:anchor="_Toc8066977" w:history="1">
+      <w:hyperlink w:anchor="_Toc9972635" w:history="1">
         <w:r>
           <w:rPr>
             <w:rStyle w:val="Collegamentoipertestuale"/>
@@ -2277,7 +2277,7 @@
             <w:noProof/>
             <w:webHidden/>
           </w:rPr>
-          <w:instrText xml:space="preserve"> PAGEREF _Toc8066977 \h </w:instrText>
+          <w:instrText xml:space="preserve"> PAGEREF _Toc9972635 \h </w:instrText>
         </w:r>
         <w:r>
           <w:rPr>
@@ -2297,7 +2297,7 @@
             <w:noProof/>
             <w:webHidden/>
           </w:rPr>
-          <w:t>24</w:t>
+          <w:t>26</w:t>
         </w:r>
         <w:r>
           <w:rPr>
@@ -2324,7 +2324,7 @@
           <w:lang w:eastAsia="it-IT"/>
         </w:rPr>
       </w:pPr>
-      <w:hyperlink w:anchor="_Toc8066978" w:history="1">
+      <w:hyperlink w:anchor="_Toc9972636" w:history="1">
         <w:r>
           <w:rPr>
             <w:rStyle w:val="Collegamentoipertestuale"/>
@@ -2351,7 +2351,7 @@
             <w:noProof/>
             <w:webHidden/>
           </w:rPr>
-          <w:instrText xml:space="preserve"> PAGEREF _Toc8066978 \h </w:instrText>
+          <w:instrText xml:space="preserve"> PAGEREF _Toc9972636 \h </w:instrText>
         </w:r>
         <w:r>
           <w:rPr>
@@ -2371,7 +2371,7 @@
             <w:noProof/>
             <w:webHidden/>
           </w:rPr>
-          <w:t>26</w:t>
+          <w:t>29</w:t>
         </w:r>
         <w:r>
           <w:rPr>
@@ -2383,9 +2383,85 @@
       </w:hyperlink>
     </w:p>
     <w:p>
+      <w:pPr>
+        <w:pStyle w:val="Sommario2"/>
+        <w:tabs>
+          <w:tab w:val="right" w:pos="9628"/>
+        </w:tabs>
+        <w:rPr>
+          <w:rFonts w:eastAsiaTheme="minorEastAsia" w:cstheme="minorBidi"/>
+          <w:b w:val="0"/>
+          <w:bCs w:val="0"/>
+          <w:noProof/>
+          <w:sz w:val="24"/>
+          <w:szCs w:val="24"/>
+          <w:lang w:eastAsia="it-IT"/>
+        </w:rPr>
+      </w:pPr>
+      <w:hyperlink w:anchor="_Toc9972637" w:history="1">
+        <w:r>
+          <w:rPr>
+            <w:rStyle w:val="Collegamentoipertestuale"/>
+            <w:noProof/>
+          </w:rPr>
+          <w:t>5.2 Requisiti di Usabilità</w:t>
+        </w:r>
+        <w:r>
+          <w:rPr>
+            <w:noProof/>
+            <w:webHidden/>
+          </w:rPr>
+          <w:tab/>
+        </w:r>
+        <w:r>
+          <w:rPr>
+            <w:noProof/>
+            <w:webHidden/>
+          </w:rPr>
+          <w:fldChar w:fldCharType="begin"/>
+        </w:r>
+        <w:r>
+          <w:rPr>
+            <w:noProof/>
+            <w:webHidden/>
+          </w:rPr>
+          <w:instrText xml:space="preserve"> PAGEREF _Toc9972637 \h </w:instrText>
+        </w:r>
+        <w:r>
+          <w:rPr>
+            <w:noProof/>
+            <w:webHidden/>
+          </w:rPr>
+        </w:r>
+        <w:r>
+          <w:rPr>
+            <w:noProof/>
+            <w:webHidden/>
+          </w:rPr>
+          <w:fldChar w:fldCharType="separate"/>
+        </w:r>
+        <w:r>
+          <w:rPr>
+            <w:noProof/>
+            <w:webHidden/>
+          </w:rPr>
+          <w:t>29</w:t>
+        </w:r>
+        <w:r>
+          <w:rPr>
+            <w:noProof/>
+            <w:webHidden/>
+          </w:rPr>
+          <w:fldChar w:fldCharType="end"/>
+        </w:r>
+      </w:hyperlink>
+    </w:p>
+    <w:p>
       <w:r>
         <w:fldChar w:fldCharType="end"/>
       </w:r>
+      <w:bookmarkStart w:id="1" w:name="_GoBack"/>
+      <w:bookmarkEnd w:id="1"/>
     </w:p>
     <w:p/>
     <w:p>
@@ -2402,6 +2478,7 @@
           <w:sz w:val="26"/>
           <w:szCs w:val="26"/>
         </w:rPr>
+        <w:lastRenderedPageBreak/>
         <w:br w:type="page"/>
       </w:r>
     </w:p>
@@ -2409,22 +2486,22 @@
       <w:pPr>
         <w:pStyle w:val="Titolo1"/>
       </w:pPr>
-      <w:bookmarkStart w:id="1" w:name="_Toc8066952"/>
+      <w:bookmarkStart w:id="2" w:name="_Toc9972610"/>
       <w:r>
         <w:lastRenderedPageBreak/>
         <w:t>1. Piano indagine contestuale</w:t>
       </w:r>
-      <w:bookmarkEnd w:id="1"/>
+      <w:bookmarkEnd w:id="2"/>
     </w:p>
     <w:p>
       <w:pPr>
         <w:pStyle w:val="Titolo2"/>
       </w:pPr>
-      <w:bookmarkStart w:id="2" w:name="_Toc8066953"/>
+      <w:bookmarkStart w:id="3" w:name="_Toc9972611"/>
       <w:r>
         <w:t>1.1 Descrizione del problema</w:t>
       </w:r>
-      <w:bookmarkEnd w:id="2"/>
+      <w:bookmarkEnd w:id="3"/>
     </w:p>
     <w:p/>
     <w:p>
@@ -2501,11 +2578,11 @@
       <w:pPr>
         <w:pStyle w:val="Titolo2"/>
       </w:pPr>
-      <w:bookmarkStart w:id="3" w:name="_Toc8066954"/>
+      <w:bookmarkStart w:id="4" w:name="_Toc9972612"/>
       <w:r>
         <w:t>1.2 Questioni di affrontare</w:t>
       </w:r>
-      <w:bookmarkEnd w:id="3"/>
+      <w:bookmarkEnd w:id="4"/>
     </w:p>
     <w:p/>
     <w:p>
@@ -2613,11 +2690,11 @@
       <w:pPr>
         <w:pStyle w:val="Titolo2"/>
       </w:pPr>
-      <w:bookmarkStart w:id="4" w:name="_Toc8066955"/>
+      <w:bookmarkStart w:id="5" w:name="_Toc9972613"/>
       <w:r>
         <w:t>1.3 Target</w:t>
       </w:r>
-      <w:bookmarkEnd w:id="4"/>
+      <w:bookmarkEnd w:id="5"/>
       <w:r>
         <w:t xml:space="preserve"> </w:t>
       </w:r>
@@ -2696,12 +2773,12 @@
       <w:pPr>
         <w:pStyle w:val="Titolo2"/>
       </w:pPr>
-      <w:bookmarkStart w:id="5" w:name="_Toc8066956"/>
+      <w:bookmarkStart w:id="6" w:name="_Toc9972614"/>
       <w:r>
         <w:lastRenderedPageBreak/>
         <w:t>1.4 Intervista</w:t>
       </w:r>
-      <w:bookmarkEnd w:id="5"/>
+      <w:bookmarkEnd w:id="6"/>
     </w:p>
     <w:p/>
     <w:p>
@@ -2760,11 +2837,11 @@
       <w:pPr>
         <w:pStyle w:val="Titolo3"/>
       </w:pPr>
-      <w:bookmarkStart w:id="6" w:name="_Toc8066957"/>
+      <w:bookmarkStart w:id="7" w:name="_Toc9972615"/>
       <w:r>
         <w:t>1.4.1 Domande per raccolta dati anagrafici e di background [Target: Tutte le tipologie di utenti]</w:t>
       </w:r>
-      <w:bookmarkEnd w:id="6"/>
+      <w:bookmarkEnd w:id="7"/>
     </w:p>
     <w:p>
       <w:pPr>
@@ -2825,7 +2902,7 @@
       <w:pPr>
         <w:pStyle w:val="Titolo3"/>
       </w:pPr>
-      <w:bookmarkStart w:id="7" w:name="_Toc8066958"/>
+      <w:bookmarkStart w:id="8" w:name="_Toc9972616"/>
       <w:r>
         <w:t xml:space="preserve">1.4.2 </w:t>
       </w:r>
@@ -2835,7 +2912,7 @@
       <w:r>
         <w:t xml:space="preserve"> per la raccolta di informazioni sul background tecnologico [Target: Tutte le tipologie di utenti]</w:t>
       </w:r>
-      <w:bookmarkEnd w:id="7"/>
+      <w:bookmarkEnd w:id="8"/>
     </w:p>
     <w:p>
       <w:pPr>
@@ -3000,12 +3077,12 @@
       <w:pPr>
         <w:pStyle w:val="Titolo3"/>
       </w:pPr>
-      <w:bookmarkStart w:id="8" w:name="_Toc8066959"/>
+      <w:bookmarkStart w:id="9" w:name="_Toc9972617"/>
       <w:r>
         <w:lastRenderedPageBreak/>
         <w:t>1.4.3 Domande specifiche</w:t>
       </w:r>
-      <w:bookmarkEnd w:id="8"/>
+      <w:bookmarkEnd w:id="9"/>
       <w:r>
         <w:t xml:space="preserve"> </w:t>
       </w:r>
@@ -3020,11 +3097,11 @@
       <w:pPr>
         <w:pStyle w:val="Titolo3"/>
       </w:pPr>
-      <w:bookmarkStart w:id="9" w:name="_Toc8066960"/>
+      <w:bookmarkStart w:id="10" w:name="_Toc9972618"/>
       <w:r>
         <w:t>1.4.4 Domande specifiche per i cittadini che potrebbero mettere immobili a disposizione</w:t>
       </w:r>
-      <w:bookmarkEnd w:id="9"/>
+      <w:bookmarkEnd w:id="10"/>
     </w:p>
     <w:p/>
     <w:p>
@@ -3125,11 +3202,11 @@
       <w:pPr>
         <w:pStyle w:val="Titolo3"/>
       </w:pPr>
-      <w:bookmarkStart w:id="10" w:name="_Toc8066961"/>
+      <w:bookmarkStart w:id="11" w:name="_Toc9972619"/>
       <w:r>
         <w:t>1.4.5 Domande specifiche per i cittadini potrebbero usufruire di un alloggio messo a disposizione</w:t>
       </w:r>
-      <w:bookmarkEnd w:id="10"/>
+      <w:bookmarkEnd w:id="11"/>
     </w:p>
     <w:p/>
     <w:p>
@@ -3287,12 +3364,12 @@
       <w:pPr>
         <w:pStyle w:val="Titolo3"/>
       </w:pPr>
-      <w:bookmarkStart w:id="11" w:name="_Toc8066962"/>
+      <w:bookmarkStart w:id="12" w:name="_Toc9972620"/>
       <w:r>
         <w:lastRenderedPageBreak/>
         <w:t>1.4.5 Domande specifiche per il personale che si occupa di gestire le assegnazioni di abitazioni a cittadini in situazione di necessità</w:t>
       </w:r>
-      <w:bookmarkEnd w:id="11"/>
+      <w:bookmarkEnd w:id="12"/>
       <w:r>
         <w:t xml:space="preserve"> </w:t>
       </w:r>
@@ -3381,14 +3458,14 @@
       <w:pPr>
         <w:pStyle w:val="Titolo2"/>
       </w:pPr>
-      <w:bookmarkStart w:id="12" w:name="_Toc8066963"/>
+      <w:bookmarkStart w:id="13" w:name="_Toc9972621"/>
       <w:r>
         <w:t>1.5</w:t>
       </w:r>
       <w:r>
         <w:t xml:space="preserve"> Indagine complementare mediante sondaggio</w:t>
       </w:r>
-      <w:bookmarkEnd w:id="12"/>
+      <w:bookmarkEnd w:id="13"/>
     </w:p>
     <w:p/>
     <w:p>
@@ -3703,12 +3780,12 @@
       <w:pPr>
         <w:pStyle w:val="Titolo2"/>
       </w:pPr>
-      <w:bookmarkStart w:id="13" w:name="_Toc8066964"/>
+      <w:bookmarkStart w:id="14" w:name="_Toc9972622"/>
       <w:r>
         <w:lastRenderedPageBreak/>
         <w:t>1.6 Task chiave da far svolgere agli utenti</w:t>
       </w:r>
-      <w:bookmarkEnd w:id="13"/>
+      <w:bookmarkEnd w:id="14"/>
     </w:p>
     <w:p/>
     <w:p>
@@ -3738,11 +3815,11 @@
       <w:pPr>
         <w:pStyle w:val="Titolo2"/>
       </w:pPr>
-      <w:bookmarkStart w:id="14" w:name="_Toc8066965"/>
+      <w:bookmarkStart w:id="15" w:name="_Toc9972623"/>
       <w:r>
         <w:t>1.7 Pianificazione della raccolta delle informazioni</w:t>
       </w:r>
-      <w:bookmarkEnd w:id="14"/>
+      <w:bookmarkEnd w:id="15"/>
     </w:p>
     <w:p/>
     <w:p>
@@ -3782,11 +3859,11 @@
       <w:pPr>
         <w:pStyle w:val="Titolo2"/>
       </w:pPr>
-      <w:bookmarkStart w:id="15" w:name="_Toc8066966"/>
+      <w:bookmarkStart w:id="16" w:name="_Toc9972624"/>
       <w:r>
         <w:t>1.7.1 Risultati delle interviste</w:t>
       </w:r>
-      <w:bookmarkEnd w:id="15"/>
+      <w:bookmarkEnd w:id="16"/>
     </w:p>
     <w:p/>
     <w:p>
@@ -3801,14 +3878,14 @@
       </w:r>
     </w:p>
     <w:p>
-      <w:bookmarkStart w:id="16" w:name="_Toc8066967"/>
+      <w:bookmarkStart w:id="17" w:name="_Toc9972625"/>
       <w:r>
         <w:rPr>
           <w:rStyle w:val="Titolo3Carattere"/>
         </w:rPr>
         <w:t>Intervista 1</w:t>
       </w:r>
-      <w:bookmarkEnd w:id="16"/>
+      <w:bookmarkEnd w:id="17"/>
       <w:r>
         <w:t xml:space="preserve"> – La prima intervista è stata effettuata ad </w:t>
       </w:r>
@@ -3885,7 +3962,7 @@
           <w:szCs w:val="24"/>
         </w:rPr>
       </w:pPr>
-      <w:bookmarkStart w:id="17" w:name="_Toc8066968"/>
+      <w:bookmarkStart w:id="18" w:name="_Toc9972626"/>
       <w:r>
         <w:rPr>
           <w:rStyle w:val="Titolo3Carattere"/>
@@ -3893,7 +3970,7 @@
         <w:lastRenderedPageBreak/>
         <w:t>Intervista 2</w:t>
       </w:r>
-      <w:bookmarkEnd w:id="17"/>
+      <w:bookmarkEnd w:id="18"/>
       <w:r>
         <w:t xml:space="preserve"> – La seconda intervista è stata effettuata ad un dipendente bancario di 35 anni</w:t>
       </w:r>
@@ -3924,14 +4001,14 @@
     </w:p>
     <w:p/>
     <w:p>
-      <w:bookmarkStart w:id="18" w:name="_Toc8066969"/>
+      <w:bookmarkStart w:id="19" w:name="_Toc9972627"/>
       <w:r>
         <w:rPr>
           <w:rStyle w:val="Titolo3Carattere"/>
         </w:rPr>
         <w:t>Intervista 3</w:t>
       </w:r>
-      <w:bookmarkEnd w:id="18"/>
+      <w:bookmarkEnd w:id="19"/>
       <w:r>
         <w:t xml:space="preserve"> </w:t>
       </w:r>
@@ -4365,12 +4442,12 @@
       <w:pPr>
         <w:pStyle w:val="Titolo2"/>
       </w:pPr>
-      <w:bookmarkStart w:id="19" w:name="_Toc8066970"/>
+      <w:bookmarkStart w:id="20" w:name="_Toc9972628"/>
       <w:r>
         <w:lastRenderedPageBreak/>
         <w:t>1.7.2 Risultati del sondaggio</w:t>
       </w:r>
-      <w:bookmarkEnd w:id="19"/>
+      <w:bookmarkEnd w:id="20"/>
     </w:p>
     <w:p/>
     <w:p>
@@ -5818,12 +5895,12 @@
       <w:pPr>
         <w:pStyle w:val="Titolo2"/>
       </w:pPr>
-      <w:bookmarkStart w:id="20" w:name="_Toc8066971"/>
+      <w:bookmarkStart w:id="21" w:name="_Toc9972629"/>
       <w:r>
         <w:lastRenderedPageBreak/>
         <w:t>1.8 Punti conclusivi</w:t>
       </w:r>
-      <w:bookmarkEnd w:id="20"/>
+      <w:bookmarkEnd w:id="21"/>
     </w:p>
     <w:p/>
     <w:p>
@@ -6144,11 +6221,11 @@
       <w:pPr>
         <w:pStyle w:val="Titolo2"/>
       </w:pPr>
-      <w:bookmarkStart w:id="21" w:name="_Toc8066972"/>
+      <w:bookmarkStart w:id="22" w:name="_Toc9972630"/>
       <w:r>
         <w:t>1.9 Cambiamenti nel piano</w:t>
       </w:r>
-      <w:bookmarkEnd w:id="21"/>
+      <w:bookmarkEnd w:id="22"/>
     </w:p>
     <w:p/>
     <w:p>
@@ -6264,11 +6341,11 @@
       <w:pPr>
         <w:pStyle w:val="Titolo2"/>
       </w:pPr>
-      <w:bookmarkStart w:id="22" w:name="_Toc8066973"/>
+      <w:bookmarkStart w:id="23" w:name="_Toc9972631"/>
       <w:r>
         <w:t>2.1 Annotazioni</w:t>
       </w:r>
-      <w:bookmarkEnd w:id="22"/>
+      <w:bookmarkEnd w:id="23"/>
     </w:p>
     <w:p/>
     <w:p>
@@ -6510,12 +6587,12 @@
       <w:pPr>
         <w:pStyle w:val="Titolo2"/>
       </w:pPr>
-      <w:bookmarkStart w:id="23" w:name="_Toc8066974"/>
+      <w:bookmarkStart w:id="24" w:name="_Toc9972632"/>
       <w:r>
         <w:lastRenderedPageBreak/>
         <w:t>3.1 Analisi dei risultati delle indagini contestuali</w:t>
       </w:r>
-      <w:bookmarkEnd w:id="23"/>
+      <w:bookmarkEnd w:id="24"/>
     </w:p>
     <w:p/>
     <w:p>
@@ -6926,12 +7003,12 @@
       <w:pPr>
         <w:pStyle w:val="Titolo2"/>
       </w:pPr>
-      <w:bookmarkStart w:id="24" w:name="_Toc8066975"/>
+      <w:bookmarkStart w:id="25" w:name="_Toc9972633"/>
       <w:r>
         <w:lastRenderedPageBreak/>
         <w:t>4.1 Scenari del problema e claims</w:t>
       </w:r>
-      <w:bookmarkEnd w:id="24"/>
+      <w:bookmarkEnd w:id="25"/>
     </w:p>
     <w:p/>
     <w:p>
@@ -6955,11 +7032,11 @@
       <w:pPr>
         <w:pStyle w:val="Titolo2"/>
       </w:pPr>
-      <w:bookmarkStart w:id="25" w:name="_Toc8066976"/>
+      <w:bookmarkStart w:id="26" w:name="_Toc9972634"/>
       <w:r>
         <w:t>4.1.1 Problem scenarios</w:t>
       </w:r>
-      <w:bookmarkEnd w:id="25"/>
+      <w:bookmarkEnd w:id="26"/>
     </w:p>
     <w:p/>
     <w:p>
@@ -7335,114 +7412,108 @@
         <w:t xml:space="preserve">alla parte di messa a disposizione di un’immobile, è chiara anche l’importanza di dare la possibilità alla </w:t>
       </w:r>
       <w:r>
-        <w:t>Protezione Civile</w:t>
+        <w:t xml:space="preserve">Protezione Civile </w:t>
+      </w:r>
+      <w:r>
+        <w:t>di accedere a questa lista di immobili e ai loro dettagli</w:t>
+      </w:r>
+      <w:r>
+        <w:t>,</w:t>
+      </w:r>
+      <w:r>
+        <w:t xml:space="preserve"> per procedere con l’assegnazione alle famiglie e ipotizza che ciò permetterebbe in molti casi di evitare interamente la fase della tendopoli.</w:t>
+      </w:r>
+      <w:r>
+        <w:br/>
+      </w:r>
+      <w:r>
+        <w:t xml:space="preserve">Luca è quindi </w:t>
+      </w:r>
+      <w:r>
+        <w:t>fiducioso</w:t>
+      </w:r>
+      <w:r>
+        <w:t xml:space="preserve"> che un sito web che gestisca questo tipo di problematica potrebbe aiutare sensibilmente chi si ritrova senza una casa per un’emergenza.</w:t>
+      </w:r>
+      <w:r>
+        <w:br/>
+      </w:r>
+      <w:r>
+        <w:rPr>
+          <w:i/>
+        </w:rPr>
+        <w:t xml:space="preserve">Background: </w:t>
+      </w:r>
+      <w:r>
+        <w:t>essendo un ottimo programmatore e un buon informatico, per Luca la tecnologia non è un problema. Il suo lavoro richiede infatti versatilità ed apertura a nuove tecnologie.</w:t>
+      </w:r>
+    </w:p>
+    <w:p>
+      <w:pPr>
+        <w:rPr>
+          <w:b/>
+        </w:rPr>
+      </w:pPr>
+      <w:r>
+        <w:rPr>
+          <w:b/>
+        </w:rPr>
+        <w:t xml:space="preserve">Problem scenario </w:t>
+      </w:r>
+      <w:r>
+        <w:rPr>
+          <w:b/>
+        </w:rPr>
+        <w:t>3</w:t>
+      </w:r>
+    </w:p>
+    <w:p>
+      <w:r>
+        <w:t>Sono le ore 20:00 e Luca è ritornato da un paio di ore a casa dall’ufficio come ogni giorno</w:t>
+      </w:r>
+      <w:r>
+        <w:t xml:space="preserve"> quando viene a sapere, mediante una telefonata di un suo collega della </w:t>
+      </w:r>
+      <w:r>
+        <w:t>P</w:t>
+      </w:r>
+      <w:r>
+        <w:t xml:space="preserve">rotezione </w:t>
+      </w:r>
+      <w:r>
+        <w:t>Civile</w:t>
+      </w:r>
+      <w:r>
+        <w:t xml:space="preserve">, che le case di un intero quartiere di Nola, a causa della pioggia incessante che persiste da giorni, sono inagibili. Luca esce quindi di casa con la divisa della </w:t>
+      </w:r>
+      <w:r>
+        <w:t xml:space="preserve">Protezione Civile </w:t>
+      </w:r>
+      <w:r>
+        <w:t>e incontra gli altri suoi colleghi e si recano assieme sul posto per aiutare. Qui ci sono molte persone in preda al panico che non sanno cosa fare né dove alloggiare per la notte; Luca prende quindi carta e penna e inizia a fare una lista delle persone che attualmente sono senza abitazione a causa della pioggia. Passano le ore e le persone continuano a non sapere dove alloggiare. Quando infine la lista giunge al</w:t>
+      </w:r>
+      <w:r>
+        <w:t xml:space="preserve"> S</w:t>
+      </w:r>
+      <w:r>
+        <w:t>indaco del Comune di Nola, egli nota che alcuni nomi della lista sono illeggibili a causa di gocce di pioggia finite sul foglio</w:t>
+      </w:r>
+      <w:r>
+        <w:t>;</w:t>
       </w:r>
       <w:r>
         <w:t xml:space="preserve"> </w:t>
       </w:r>
       <w:r>
-        <w:t>di accedere a questa lista di immobili e ai loro dettagli</w:t>
-      </w:r>
-      <w:r>
-        <w:t>,</w:t>
-      </w:r>
-      <w:r>
-        <w:t xml:space="preserve"> per procedere con l’assegnazione alle famiglie e ipotizza che ciò permetterebbe in molti casi di evitare interamente la fase della tendopoli.</w:t>
-      </w:r>
-      <w:r>
-        <w:br/>
-      </w:r>
-      <w:r>
-        <w:t xml:space="preserve">Luca è quindi </w:t>
-      </w:r>
-      <w:r>
-        <w:t>fiducioso</w:t>
-      </w:r>
-      <w:r>
-        <w:t xml:space="preserve"> che un sito web che gestisca questo tipo di problematica potrebbe aiutare sensibilmente chi si ritrova senza una casa per un’emergenza.</w:t>
-      </w:r>
-      <w:r>
-        <w:br/>
-      </w:r>
-      <w:r>
-        <w:rPr>
-          <w:i/>
-        </w:rPr>
-        <w:t xml:space="preserve">Background: </w:t>
-      </w:r>
-      <w:r>
-        <w:t>essendo un ottimo programmatore e un buon informatico, per Luca la tecnologia non è un problema. Il suo lavoro richiede infatti versatilità ed apertura a nuove tecnologie.</w:t>
-      </w:r>
-    </w:p>
-    <w:p>
-      <w:pPr>
-        <w:rPr>
-          <w:b/>
-        </w:rPr>
-      </w:pPr>
-      <w:r>
-        <w:rPr>
-          <w:b/>
-        </w:rPr>
-        <w:t xml:space="preserve">Problem scenario </w:t>
-      </w:r>
-      <w:r>
-        <w:rPr>
-          <w:b/>
-        </w:rPr>
-        <w:t>3</w:t>
-      </w:r>
-    </w:p>
-    <w:p>
-      <w:r>
-        <w:t>Sono le ore 20:00 e Luca è ritornato da un paio di ore a casa dall’ufficio come ogni giorno</w:t>
-      </w:r>
-      <w:r>
-        <w:t xml:space="preserve"> quando viene a sapere, mediante una telefonata di un suo collega della </w:t>
-      </w:r>
-      <w:r>
-        <w:t>P</w:t>
-      </w:r>
-      <w:r>
-        <w:t xml:space="preserve">rotezione </w:t>
-      </w:r>
-      <w:r>
-        <w:t>Civile</w:t>
-      </w:r>
-      <w:r>
-        <w:t xml:space="preserve">, che le case di un intero quartiere di Nola, a causa della pioggia incessante che persiste da giorni, sono inagibili. Luca esce quindi di casa con la divisa della </w:t>
-      </w:r>
-      <w:r>
-        <w:t>Protezione Civile</w:t>
+        <w:t>i</w:t>
+      </w:r>
+      <w:r>
+        <w:t>noltre</w:t>
       </w:r>
       <w:r>
         <w:t xml:space="preserve"> </w:t>
       </w:r>
       <w:r>
-        <w:t>e incontra gli altri suoi colleghi e si recano assieme sul posto per aiutare. Qui ci sono molte persone in preda al panico che non sanno cosa fare né dove alloggiare per la notte; Luca prende quindi carta e penna e inizia a fare una lista delle persone che attualmente sono senza abitazione a causa della pioggia. Passano le ore e le persone continuano a non sapere dove alloggiare. Quando infine la lista giunge al</w:t>
-      </w:r>
-      <w:r>
-        <w:t xml:space="preserve"> S</w:t>
-      </w:r>
-      <w:r>
-        <w:t>indaco del Comune di Nola, egli nota che alcuni nomi della lista sono illeggibili a causa di gocce di pioggia finite sul foglio</w:t>
-      </w:r>
-      <w:r>
-        <w:t>;</w:t>
-      </w:r>
-      <w:r>
-        <w:t xml:space="preserve"> </w:t>
-      </w:r>
-      <w:r>
-        <w:t>i</w:t>
-      </w:r>
-      <w:r>
-        <w:t>noltre</w:t>
-      </w:r>
-      <w:r>
-        <w:t xml:space="preserve"> </w:t>
-      </w:r>
-      <w:r>
         <w:t xml:space="preserve">quando </w:t>
       </w:r>
       <w:r>
@@ -7477,12 +7548,12 @@
       <w:pPr>
         <w:pStyle w:val="Titolo2"/>
       </w:pPr>
-      <w:bookmarkStart w:id="26" w:name="_Toc8066977"/>
+      <w:bookmarkStart w:id="27" w:name="_Toc9972635"/>
       <w:r>
         <w:lastRenderedPageBreak/>
         <w:t>4.1.2 Claims</w:t>
       </w:r>
-      <w:bookmarkEnd w:id="26"/>
+      <w:bookmarkEnd w:id="27"/>
     </w:p>
     <w:p/>
     <w:tbl>
@@ -8666,12 +8737,12 @@
       <w:pPr>
         <w:pStyle w:val="Titolo2"/>
       </w:pPr>
-      <w:bookmarkStart w:id="27" w:name="_Toc8066978"/>
+      <w:bookmarkStart w:id="28" w:name="_Toc9972636"/>
       <w:r>
         <w:lastRenderedPageBreak/>
         <w:t>5.1 Requisiti funzionali</w:t>
       </w:r>
-      <w:bookmarkEnd w:id="27"/>
+      <w:bookmarkEnd w:id="28"/>
     </w:p>
     <w:p/>
     <w:p>
@@ -8692,6 +8763,13 @@
       </w:r>
     </w:p>
     <w:p>
+      <w:pPr>
+        <w:pStyle w:val="Paragrafoelenco"/>
+        <w:numPr>
+          <w:ilvl w:val="0"/>
+          <w:numId w:val="21"/>
+        </w:numPr>
+      </w:pPr>
       <w:r>
         <w:t xml:space="preserve">Il sito web </w:t>
       </w:r>
@@ -8706,6 +8784,13 @@
       </w:r>
     </w:p>
     <w:p>
+      <w:pPr>
+        <w:pStyle w:val="Paragrafoelenco"/>
+        <w:numPr>
+          <w:ilvl w:val="0"/>
+          <w:numId w:val="21"/>
+        </w:numPr>
+      </w:pPr>
       <w:r>
         <w:t xml:space="preserve">Il sito web </w:t>
       </w:r>
@@ -8720,6 +8805,13 @@
       </w:r>
     </w:p>
     <w:p>
+      <w:pPr>
+        <w:pStyle w:val="Paragrafoelenco"/>
+        <w:numPr>
+          <w:ilvl w:val="0"/>
+          <w:numId w:val="21"/>
+        </w:numPr>
+      </w:pPr>
       <w:r>
         <w:t xml:space="preserve">Il sito web </w:t>
       </w:r>
@@ -8734,6 +8826,13 @@
       </w:r>
     </w:p>
     <w:p>
+      <w:pPr>
+        <w:pStyle w:val="Paragrafoelenco"/>
+        <w:numPr>
+          <w:ilvl w:val="0"/>
+          <w:numId w:val="21"/>
+        </w:numPr>
+      </w:pPr>
       <w:r>
         <w:t xml:space="preserve">Il sito web </w:t>
       </w:r>
@@ -8754,6 +8853,13 @@
       </w:r>
     </w:p>
     <w:p>
+      <w:pPr>
+        <w:pStyle w:val="Paragrafoelenco"/>
+        <w:numPr>
+          <w:ilvl w:val="0"/>
+          <w:numId w:val="21"/>
+        </w:numPr>
+      </w:pPr>
       <w:r>
         <w:t xml:space="preserve">Il sito web </w:t>
       </w:r>
@@ -8767,16 +8873,20 @@
         <w:t xml:space="preserve"> permettere agli operatori della </w:t>
       </w:r>
       <w:r>
-        <w:t xml:space="preserve">Protezione </w:t>
-      </w:r>
-      <w:r>
-        <w:t>C</w:t>
+        <w:t>Protezione C</w:t>
       </w:r>
       <w:r>
         <w:t xml:space="preserve">ivile di trovare la miglior sistemazione possibile vicina alla casa che un nucleo familiare ha lasciato; </w:t>
       </w:r>
     </w:p>
     <w:p>
+      <w:pPr>
+        <w:pStyle w:val="Paragrafoelenco"/>
+        <w:numPr>
+          <w:ilvl w:val="0"/>
+          <w:numId w:val="21"/>
+        </w:numPr>
+      </w:pPr>
       <w:r>
         <w:t xml:space="preserve">Il sito web </w:t>
       </w:r>
@@ -8800,6 +8910,13 @@
       </w:r>
     </w:p>
     <w:p>
+      <w:pPr>
+        <w:pStyle w:val="Paragrafoelenco"/>
+        <w:numPr>
+          <w:ilvl w:val="0"/>
+          <w:numId w:val="21"/>
+        </w:numPr>
+      </w:pPr>
       <w:r>
         <w:t xml:space="preserve">Il sito web </w:t>
       </w:r>
@@ -8823,6 +8940,13 @@
       </w:r>
     </w:p>
     <w:p>
+      <w:pPr>
+        <w:pStyle w:val="Paragrafoelenco"/>
+        <w:numPr>
+          <w:ilvl w:val="0"/>
+          <w:numId w:val="21"/>
+        </w:numPr>
+      </w:pPr>
       <w:r>
         <w:t xml:space="preserve">Il sito web </w:t>
       </w:r>
@@ -8844,10 +8968,15 @@
       <w:r>
         <w:t>;</w:t>
       </w:r>
-      <w:bookmarkStart w:id="28" w:name="_GoBack"/>
-      <w:bookmarkEnd w:id="28"/>
-    </w:p>
-    <w:p>
+    </w:p>
+    <w:p>
+      <w:pPr>
+        <w:pStyle w:val="Paragrafoelenco"/>
+        <w:numPr>
+          <w:ilvl w:val="0"/>
+          <w:numId w:val="21"/>
+        </w:numPr>
+      </w:pPr>
       <w:r>
         <w:t xml:space="preserve">Il sito web </w:t>
       </w:r>
@@ -8868,6 +8997,112 @@
       </w:r>
       <w:r>
         <w:t>.</w:t>
+      </w:r>
+    </w:p>
+    <w:p/>
+    <w:p>
+      <w:pPr>
+        <w:pStyle w:val="Titolo2"/>
+      </w:pPr>
+      <w:bookmarkStart w:id="29" w:name="_Toc9972637"/>
+      <w:r>
+        <w:t>5.</w:t>
+      </w:r>
+      <w:r>
+        <w:t>2</w:t>
+      </w:r>
+      <w:r>
+        <w:t xml:space="preserve"> Requisiti </w:t>
+      </w:r>
+      <w:r>
+        <w:t>di Usabilità</w:t>
+      </w:r>
+      <w:bookmarkEnd w:id="29"/>
+    </w:p>
+    <w:p/>
+    <w:p>
+      <w:r>
+        <w:t>Sono stati individuati i seguenti requisiti di usabilità:</w:t>
+      </w:r>
+    </w:p>
+    <w:p>
+      <w:pPr>
+        <w:pStyle w:val="Paragrafoelenco"/>
+        <w:numPr>
+          <w:ilvl w:val="0"/>
+          <w:numId w:val="20"/>
+        </w:numPr>
+      </w:pPr>
+      <w:r>
+        <w:t>Efficienza: Il sistema deve consentire di portare a termine i task con successo nella quasi totalità dei casi, con pochi/nessun errore da parte dell’utente</w:t>
+      </w:r>
+    </w:p>
+    <w:p>
+      <w:pPr>
+        <w:pStyle w:val="Paragrafoelenco"/>
+        <w:numPr>
+          <w:ilvl w:val="0"/>
+          <w:numId w:val="20"/>
+        </w:numPr>
+      </w:pPr>
+      <w:r>
+        <w:t>Intuitività: L’interfaccia deve essere semplice da apprendere e da navigare: Le etichette dei bottoni dovranno essere chiare, così come eventuali titoli di finestre, messaggi di conferma/errore e quant’altro</w:t>
+      </w:r>
+    </w:p>
+    <w:p>
+      <w:pPr>
+        <w:pStyle w:val="Paragrafoelenco"/>
+        <w:numPr>
+          <w:ilvl w:val="0"/>
+          <w:numId w:val="20"/>
+        </w:numPr>
+      </w:pPr>
+      <w:r>
+        <w:t>Basso carico percepito: L’utente deve avere sempre la sensazione di poter svolgere i task desiderati in maniera semplice e che non richieda un numero elevato di passaggi</w:t>
+      </w:r>
+    </w:p>
+    <w:p>
+      <w:pPr>
+        <w:pStyle w:val="Paragrafoelenco"/>
+        <w:numPr>
+          <w:ilvl w:val="0"/>
+          <w:numId w:val="20"/>
+        </w:numPr>
+      </w:pPr>
+      <w:r>
+        <w:t xml:space="preserve">Nessuna interruzione per l’utente: L’utente non deve essere distratto </w:t>
+      </w:r>
+      <w:proofErr w:type="spellStart"/>
+      <w:r>
+        <w:t>nè</w:t>
+      </w:r>
+      <w:proofErr w:type="spellEnd"/>
+      <w:r>
+        <w:t xml:space="preserve"> interrotto da elementi che non siano relativi al task che intende svolgere</w:t>
+      </w:r>
+    </w:p>
+    <w:p>
+      <w:pPr>
+        <w:pStyle w:val="Paragrafoelenco"/>
+        <w:numPr>
+          <w:ilvl w:val="0"/>
+          <w:numId w:val="20"/>
+        </w:numPr>
+      </w:pPr>
+      <w:r>
+        <w:t>Tolleranza agli errori: Deve essere improbabile che l’utente intraprenda un procedimento errato relativamente al task che intende svolgere</w:t>
+      </w:r>
+    </w:p>
+    <w:p>
+      <w:pPr>
+        <w:pStyle w:val="Paragrafoelenco"/>
+        <w:numPr>
+          <w:ilvl w:val="0"/>
+          <w:numId w:val="20"/>
+        </w:numPr>
+      </w:pPr>
+      <w:r>
+        <w:t>Produttività: L’utente deve poter ottenere tutte le informazioni che desidera e svolgere ogni azione possibile in tempi rapidi</w:t>
       </w:r>
     </w:p>
     <w:p/>
@@ -8924,6 +9159,11 @@
         <w:docPartUnique/>
       </w:docPartObj>
     </w:sdtPr>
+    <w:sdtEndPr>
+      <w:rPr>
+        <w:rStyle w:val="Numeropagina"/>
+      </w:rPr>
+    </w:sdtEndPr>
     <w:sdtContent>
       <w:p>
         <w:pPr>
@@ -8976,6 +9216,11 @@
         <w:docPartUnique/>
       </w:docPartObj>
     </w:sdtPr>
+    <w:sdtEndPr>
+      <w:rPr>
+        <w:rStyle w:val="Numeropagina"/>
+      </w:rPr>
+    </w:sdtEndPr>
     <w:sdtContent>
       <w:p>
         <w:pPr>
@@ -9174,6 +9419,119 @@
     </w:lvl>
   </w:abstractNum>
   <w:abstractNum w:abstractNumId="2" w15:restartNumberingAfterBreak="0">
+    <w:nsid w:val="02B87680"/>
+    <w:multiLevelType w:val="hybridMultilevel"/>
+    <w:tmpl w:val="9B8E4168"/>
+    <w:lvl w:ilvl="0" w:tplc="04100001">
+      <w:start w:val="1"/>
+      <w:numFmt w:val="bullet"/>
+      <w:lvlText w:val=""/>
+      <w:lvlJc w:val="left"/>
+      <w:pPr>
+        <w:ind w:left="720" w:hanging="360"/>
+      </w:pPr>
+      <w:rPr>
+        <w:rFonts w:ascii="Symbol" w:hAnsi="Symbol" w:hint="default"/>
+      </w:rPr>
+    </w:lvl>
+    <w:lvl w:ilvl="1" w:tplc="04100003" w:tentative="1">
+      <w:start w:val="1"/>
+      <w:numFmt w:val="bullet"/>
+      <w:lvlText w:val="o"/>
+      <w:lvlJc w:val="left"/>
+      <w:pPr>
+        <w:ind w:left="1440" w:hanging="360"/>
+      </w:pPr>
+      <w:rPr>
+        <w:rFonts w:ascii="Courier New" w:hAnsi="Courier New" w:cs="Courier New" w:hint="default"/>
+      </w:rPr>
+    </w:lvl>
+    <w:lvl w:ilvl="2" w:tplc="04100005" w:tentative="1">
+      <w:start w:val="1"/>
+      <w:numFmt w:val="bullet"/>
+      <w:lvlText w:val=""/>
+      <w:lvlJc w:val="left"/>
+      <w:pPr>
+        <w:ind w:left="2160" w:hanging="360"/>
+      </w:pPr>
+      <w:rPr>
+        <w:rFonts w:ascii="Wingdings" w:hAnsi="Wingdings" w:hint="default"/>
+      </w:rPr>
+    </w:lvl>
+    <w:lvl w:ilvl="3" w:tplc="04100001" w:tentative="1">
+      <w:start w:val="1"/>
+      <w:numFmt w:val="bullet"/>
+      <w:lvlText w:val=""/>
+      <w:lvlJc w:val="left"/>
+      <w:pPr>
+        <w:ind w:left="2880" w:hanging="360"/>
+      </w:pPr>
+      <w:rPr>
+        <w:rFonts w:ascii="Symbol" w:hAnsi="Symbol" w:hint="default"/>
+      </w:rPr>
+    </w:lvl>
+    <w:lvl w:ilvl="4" w:tplc="04100003" w:tentative="1">
+      <w:start w:val="1"/>
+      <w:numFmt w:val="bullet"/>
+      <w:lvlText w:val="o"/>
+      <w:lvlJc w:val="left"/>
+      <w:pPr>
+        <w:ind w:left="3600" w:hanging="360"/>
+      </w:pPr>
+      <w:rPr>
+        <w:rFonts w:ascii="Courier New" w:hAnsi="Courier New" w:cs="Courier New" w:hint="default"/>
+      </w:rPr>
+    </w:lvl>
+    <w:lvl w:ilvl="5" w:tplc="04100005" w:tentative="1">
+      <w:start w:val="1"/>
+      <w:numFmt w:val="bullet"/>
+      <w:lvlText w:val=""/>
+      <w:lvlJc w:val="left"/>
+      <w:pPr>
+        <w:ind w:left="4320" w:hanging="360"/>
+      </w:pPr>
+      <w:rPr>
+        <w:rFonts w:ascii="Wingdings" w:hAnsi="Wingdings" w:hint="default"/>
+      </w:rPr>
+    </w:lvl>
+    <w:lvl w:ilvl="6" w:tplc="04100001" w:tentative="1">
+      <w:start w:val="1"/>
+      <w:numFmt w:val="bullet"/>
+      <w:lvlText w:val=""/>
+      <w:lvlJc w:val="left"/>
+      <w:pPr>
+        <w:ind w:left="5040" w:hanging="360"/>
+      </w:pPr>
+      <w:rPr>
+        <w:rFonts w:ascii="Symbol" w:hAnsi="Symbol" w:hint="default"/>
+      </w:rPr>
+    </w:lvl>
+    <w:lvl w:ilvl="7" w:tplc="04100003" w:tentative="1">
+      <w:start w:val="1"/>
+      <w:numFmt w:val="bullet"/>
+      <w:lvlText w:val="o"/>
+      <w:lvlJc w:val="left"/>
+      <w:pPr>
+        <w:ind w:left="5760" w:hanging="360"/>
+      </w:pPr>
+      <w:rPr>
+        <w:rFonts w:ascii="Courier New" w:hAnsi="Courier New" w:cs="Courier New" w:hint="default"/>
+      </w:rPr>
+    </w:lvl>
+    <w:lvl w:ilvl="8" w:tplc="04100005" w:tentative="1">
+      <w:start w:val="1"/>
+      <w:numFmt w:val="bullet"/>
+      <w:lvlText w:val=""/>
+      <w:lvlJc w:val="left"/>
+      <w:pPr>
+        <w:ind w:left="6480" w:hanging="360"/>
+      </w:pPr>
+      <w:rPr>
+        <w:rFonts w:ascii="Wingdings" w:hAnsi="Wingdings" w:hint="default"/>
+      </w:rPr>
+    </w:lvl>
+  </w:abstractNum>
+  <w:abstractNum w:abstractNumId="3" w15:restartNumberingAfterBreak="0">
     <w:nsid w:val="030A486D"/>
     <w:multiLevelType w:val="hybridMultilevel"/>
     <w:tmpl w:val="995E1344"/>
@@ -9286,7 +9644,7 @@
       </w:rPr>
     </w:lvl>
   </w:abstractNum>
-  <w:abstractNum w:abstractNumId="3" w15:restartNumberingAfterBreak="0">
+  <w:abstractNum w:abstractNumId="4" w15:restartNumberingAfterBreak="0">
     <w:nsid w:val="0444423D"/>
     <w:multiLevelType w:val="hybridMultilevel"/>
     <w:tmpl w:val="A5F8B864"/>
@@ -9399,7 +9757,7 @@
       </w:rPr>
     </w:lvl>
   </w:abstractNum>
-  <w:abstractNum w:abstractNumId="4" w15:restartNumberingAfterBreak="0">
+  <w:abstractNum w:abstractNumId="5" w15:restartNumberingAfterBreak="0">
     <w:nsid w:val="047A7008"/>
     <w:multiLevelType w:val="hybridMultilevel"/>
     <w:tmpl w:val="7980AC64"/>
@@ -9512,7 +9870,7 @@
       </w:rPr>
     </w:lvl>
   </w:abstractNum>
-  <w:abstractNum w:abstractNumId="5" w15:restartNumberingAfterBreak="0">
+  <w:abstractNum w:abstractNumId="6" w15:restartNumberingAfterBreak="0">
     <w:nsid w:val="055C3EB6"/>
     <w:multiLevelType w:val="hybridMultilevel"/>
     <w:tmpl w:val="23A4B786"/>
@@ -9625,7 +9983,7 @@
       </w:rPr>
     </w:lvl>
   </w:abstractNum>
-  <w:abstractNum w:abstractNumId="6" w15:restartNumberingAfterBreak="0">
+  <w:abstractNum w:abstractNumId="7" w15:restartNumberingAfterBreak="0">
     <w:nsid w:val="11215DC1"/>
     <w:multiLevelType w:val="hybridMultilevel"/>
     <w:tmpl w:val="F1CE1EF8"/>
@@ -9738,7 +10096,7 @@
       </w:rPr>
     </w:lvl>
   </w:abstractNum>
-  <w:abstractNum w:abstractNumId="7" w15:restartNumberingAfterBreak="0">
+  <w:abstractNum w:abstractNumId="8" w15:restartNumberingAfterBreak="0">
     <w:nsid w:val="1B2D4306"/>
     <w:multiLevelType w:val="hybridMultilevel"/>
     <w:tmpl w:val="FA704C44"/>
@@ -9851,7 +10209,7 @@
       </w:rPr>
     </w:lvl>
   </w:abstractNum>
-  <w:abstractNum w:abstractNumId="8" w15:restartNumberingAfterBreak="0">
+  <w:abstractNum w:abstractNumId="9" w15:restartNumberingAfterBreak="0">
     <w:nsid w:val="1ECD47DD"/>
     <w:multiLevelType w:val="hybridMultilevel"/>
     <w:tmpl w:val="350435E0"/>
@@ -9964,7 +10322,7 @@
       </w:rPr>
     </w:lvl>
   </w:abstractNum>
-  <w:abstractNum w:abstractNumId="9" w15:restartNumberingAfterBreak="0">
+  <w:abstractNum w:abstractNumId="10" w15:restartNumberingAfterBreak="0">
     <w:nsid w:val="247976D2"/>
     <w:multiLevelType w:val="hybridMultilevel"/>
     <w:tmpl w:val="360A9EC0"/>
@@ -10077,7 +10435,7 @@
       </w:rPr>
     </w:lvl>
   </w:abstractNum>
-  <w:abstractNum w:abstractNumId="10" w15:restartNumberingAfterBreak="0">
+  <w:abstractNum w:abstractNumId="11" w15:restartNumberingAfterBreak="0">
     <w:nsid w:val="35FF3A4E"/>
     <w:multiLevelType w:val="hybridMultilevel"/>
     <w:tmpl w:val="0AC80220"/>
@@ -10217,7 +10575,7 @@
       </w:rPr>
     </w:lvl>
   </w:abstractNum>
-  <w:abstractNum w:abstractNumId="11" w15:restartNumberingAfterBreak="0">
+  <w:abstractNum w:abstractNumId="12" w15:restartNumberingAfterBreak="0">
     <w:nsid w:val="3AEC2D31"/>
     <w:multiLevelType w:val="hybridMultilevel"/>
     <w:tmpl w:val="FD541FDE"/>
@@ -10330,7 +10688,7 @@
       </w:rPr>
     </w:lvl>
   </w:abstractNum>
-  <w:abstractNum w:abstractNumId="12" w15:restartNumberingAfterBreak="0">
+  <w:abstractNum w:abstractNumId="13" w15:restartNumberingAfterBreak="0">
     <w:nsid w:val="51487D97"/>
     <w:multiLevelType w:val="hybridMultilevel"/>
     <w:tmpl w:val="CE648348"/>
@@ -10443,7 +10801,7 @@
       </w:rPr>
     </w:lvl>
   </w:abstractNum>
-  <w:abstractNum w:abstractNumId="13" w15:restartNumberingAfterBreak="0">
+  <w:abstractNum w:abstractNumId="14" w15:restartNumberingAfterBreak="0">
     <w:nsid w:val="572A2B09"/>
     <w:multiLevelType w:val="hybridMultilevel"/>
     <w:tmpl w:val="87986FDE"/>
@@ -10556,7 +10914,7 @@
       </w:rPr>
     </w:lvl>
   </w:abstractNum>
-  <w:abstractNum w:abstractNumId="14" w15:restartNumberingAfterBreak="0">
+  <w:abstractNum w:abstractNumId="15" w15:restartNumberingAfterBreak="0">
     <w:nsid w:val="597526F5"/>
     <w:multiLevelType w:val="hybridMultilevel"/>
     <w:tmpl w:val="669E4996"/>
@@ -10669,7 +11027,120 @@
       </w:rPr>
     </w:lvl>
   </w:abstractNum>
-  <w:abstractNum w:abstractNumId="15" w15:restartNumberingAfterBreak="0">
+  <w:abstractNum w:abstractNumId="16" w15:restartNumberingAfterBreak="0">
+    <w:nsid w:val="63271DD7"/>
+    <w:multiLevelType w:val="hybridMultilevel"/>
+    <w:tmpl w:val="DED67B3C"/>
+    <w:lvl w:ilvl="0" w:tplc="04100001">
+      <w:start w:val="1"/>
+      <w:numFmt w:val="bullet"/>
+      <w:lvlText w:val=""/>
+      <w:lvlJc w:val="left"/>
+      <w:pPr>
+        <w:ind w:left="720" w:hanging="360"/>
+      </w:pPr>
+      <w:rPr>
+        <w:rFonts w:ascii="Symbol" w:hAnsi="Symbol" w:hint="default"/>
+      </w:rPr>
+    </w:lvl>
+    <w:lvl w:ilvl="1" w:tplc="04100003" w:tentative="1">
+      <w:start w:val="1"/>
+      <w:numFmt w:val="bullet"/>
+      <w:lvlText w:val="o"/>
+      <w:lvlJc w:val="left"/>
+      <w:pPr>
+        <w:ind w:left="1440" w:hanging="360"/>
+      </w:pPr>
+      <w:rPr>
+        <w:rFonts w:ascii="Courier New" w:hAnsi="Courier New" w:cs="Courier New" w:hint="default"/>
+      </w:rPr>
+    </w:lvl>
+    <w:lvl w:ilvl="2" w:tplc="04100005" w:tentative="1">
+      <w:start w:val="1"/>
+      <w:numFmt w:val="bullet"/>
+      <w:lvlText w:val=""/>
+      <w:lvlJc w:val="left"/>
+      <w:pPr>
+        <w:ind w:left="2160" w:hanging="360"/>
+      </w:pPr>
+      <w:rPr>
+        <w:rFonts w:ascii="Wingdings" w:hAnsi="Wingdings" w:hint="default"/>
+      </w:rPr>
+    </w:lvl>
+    <w:lvl w:ilvl="3" w:tplc="04100001" w:tentative="1">
+      <w:start w:val="1"/>
+      <w:numFmt w:val="bullet"/>
+      <w:lvlText w:val=""/>
+      <w:lvlJc w:val="left"/>
+      <w:pPr>
+        <w:ind w:left="2880" w:hanging="360"/>
+      </w:pPr>
+      <w:rPr>
+        <w:rFonts w:ascii="Symbol" w:hAnsi="Symbol" w:hint="default"/>
+      </w:rPr>
+    </w:lvl>
+    <w:lvl w:ilvl="4" w:tplc="04100003" w:tentative="1">
+      <w:start w:val="1"/>
+      <w:numFmt w:val="bullet"/>
+      <w:lvlText w:val="o"/>
+      <w:lvlJc w:val="left"/>
+      <w:pPr>
+        <w:ind w:left="3600" w:hanging="360"/>
+      </w:pPr>
+      <w:rPr>
+        <w:rFonts w:ascii="Courier New" w:hAnsi="Courier New" w:cs="Courier New" w:hint="default"/>
+      </w:rPr>
+    </w:lvl>
+    <w:lvl w:ilvl="5" w:tplc="04100005" w:tentative="1">
+      <w:start w:val="1"/>
+      <w:numFmt w:val="bullet"/>
+      <w:lvlText w:val=""/>
+      <w:lvlJc w:val="left"/>
+      <w:pPr>
+        <w:ind w:left="4320" w:hanging="360"/>
+      </w:pPr>
+      <w:rPr>
+        <w:rFonts w:ascii="Wingdings" w:hAnsi="Wingdings" w:hint="default"/>
+      </w:rPr>
+    </w:lvl>
+    <w:lvl w:ilvl="6" w:tplc="04100001" w:tentative="1">
+      <w:start w:val="1"/>
+      <w:numFmt w:val="bullet"/>
+      <w:lvlText w:val=""/>
+      <w:lvlJc w:val="left"/>
+      <w:pPr>
+        <w:ind w:left="5040" w:hanging="360"/>
+      </w:pPr>
+      <w:rPr>
+        <w:rFonts w:ascii="Symbol" w:hAnsi="Symbol" w:hint="default"/>
+      </w:rPr>
+    </w:lvl>
+    <w:lvl w:ilvl="7" w:tplc="04100003" w:tentative="1">
+      <w:start w:val="1"/>
+      <w:numFmt w:val="bullet"/>
+      <w:lvlText w:val="o"/>
+      <w:lvlJc w:val="left"/>
+      <w:pPr>
+        <w:ind w:left="5760" w:hanging="360"/>
+      </w:pPr>
+      <w:rPr>
+        <w:rFonts w:ascii="Courier New" w:hAnsi="Courier New" w:cs="Courier New" w:hint="default"/>
+      </w:rPr>
+    </w:lvl>
+    <w:lvl w:ilvl="8" w:tplc="04100005" w:tentative="1">
+      <w:start w:val="1"/>
+      <w:numFmt w:val="bullet"/>
+      <w:lvlText w:val=""/>
+      <w:lvlJc w:val="left"/>
+      <w:pPr>
+        <w:ind w:left="6480" w:hanging="360"/>
+      </w:pPr>
+      <w:rPr>
+        <w:rFonts w:ascii="Wingdings" w:hAnsi="Wingdings" w:hint="default"/>
+      </w:rPr>
+    </w:lvl>
+  </w:abstractNum>
+  <w:abstractNum w:abstractNumId="17" w15:restartNumberingAfterBreak="0">
     <w:nsid w:val="6B8A5561"/>
     <w:multiLevelType w:val="hybridMultilevel"/>
     <w:tmpl w:val="6156A4AA"/>
@@ -10782,7 +11253,7 @@
       </w:rPr>
     </w:lvl>
   </w:abstractNum>
-  <w:abstractNum w:abstractNumId="16" w15:restartNumberingAfterBreak="0">
+  <w:abstractNum w:abstractNumId="18" w15:restartNumberingAfterBreak="0">
     <w:nsid w:val="6B957897"/>
     <w:multiLevelType w:val="hybridMultilevel"/>
     <w:tmpl w:val="305CB55A"/>
@@ -10895,7 +11366,7 @@
       </w:rPr>
     </w:lvl>
   </w:abstractNum>
-  <w:abstractNum w:abstractNumId="17" w15:restartNumberingAfterBreak="0">
+  <w:abstractNum w:abstractNumId="19" w15:restartNumberingAfterBreak="0">
     <w:nsid w:val="73DC0B83"/>
     <w:multiLevelType w:val="hybridMultilevel"/>
     <w:tmpl w:val="A280B6E8"/>
@@ -11008,7 +11479,7 @@
       </w:rPr>
     </w:lvl>
   </w:abstractNum>
-  <w:abstractNum w:abstractNumId="18" w15:restartNumberingAfterBreak="0">
+  <w:abstractNum w:abstractNumId="20" w15:restartNumberingAfterBreak="0">
     <w:nsid w:val="779F72D1"/>
     <w:multiLevelType w:val="hybridMultilevel"/>
     <w:tmpl w:val="F2E62C26"/>
@@ -11128,55 +11599,61 @@
     <w:abstractNumId w:val="1"/>
   </w:num>
   <w:num w:numId="3">
+    <w:abstractNumId w:val="9"/>
+  </w:num>
+  <w:num w:numId="4">
+    <w:abstractNumId w:val="14"/>
+  </w:num>
+  <w:num w:numId="5">
+    <w:abstractNumId w:val="20"/>
+  </w:num>
+  <w:num w:numId="6">
+    <w:abstractNumId w:val="7"/>
+  </w:num>
+  <w:num w:numId="7">
+    <w:abstractNumId w:val="5"/>
+  </w:num>
+  <w:num w:numId="8">
+    <w:abstractNumId w:val="13"/>
+  </w:num>
+  <w:num w:numId="9">
+    <w:abstractNumId w:val="3"/>
+  </w:num>
+  <w:num w:numId="10">
+    <w:abstractNumId w:val="17"/>
+  </w:num>
+  <w:num w:numId="11">
+    <w:abstractNumId w:val="12"/>
+  </w:num>
+  <w:num w:numId="12">
+    <w:abstractNumId w:val="10"/>
+  </w:num>
+  <w:num w:numId="13">
+    <w:abstractNumId w:val="18"/>
+  </w:num>
+  <w:num w:numId="14">
+    <w:abstractNumId w:val="19"/>
+  </w:num>
+  <w:num w:numId="15">
     <w:abstractNumId w:val="8"/>
   </w:num>
-  <w:num w:numId="4">
-    <w:abstractNumId w:val="13"/>
-  </w:num>
-  <w:num w:numId="5">
-    <w:abstractNumId w:val="18"/>
-  </w:num>
-  <w:num w:numId="6">
+  <w:num w:numId="16">
     <w:abstractNumId w:val="6"/>
   </w:num>
-  <w:num w:numId="7">
+  <w:num w:numId="17">
     <w:abstractNumId w:val="4"/>
   </w:num>
-  <w:num w:numId="8">
-    <w:abstractNumId w:val="12"/>
+  <w:num w:numId="18">
+    <w:abstractNumId w:val="15"/>
   </w:num>
-  <w:num w:numId="9">
+  <w:num w:numId="19">
+    <w:abstractNumId w:val="11"/>
+  </w:num>
+  <w:num w:numId="20">
     <w:abstractNumId w:val="2"/>
   </w:num>
-  <w:num w:numId="10">
-    <w:abstractNumId w:val="15"/>
-  </w:num>
-  <w:num w:numId="11">
-    <w:abstractNumId w:val="11"/>
-  </w:num>
-  <w:num w:numId="12">
-    <w:abstractNumId w:val="9"/>
-  </w:num>
-  <w:num w:numId="13">
+  <w:num w:numId="21">
     <w:abstractNumId w:val="16"/>
-  </w:num>
-  <w:num w:numId="14">
-    <w:abstractNumId w:val="17"/>
-  </w:num>
-  <w:num w:numId="15">
-    <w:abstractNumId w:val="7"/>
-  </w:num>
-  <w:num w:numId="16">
-    <w:abstractNumId w:val="5"/>
-  </w:num>
-  <w:num w:numId="17">
-    <w:abstractNumId w:val="3"/>
-  </w:num>
-  <w:num w:numId="18">
-    <w:abstractNumId w:val="14"/>
-  </w:num>
-  <w:num w:numId="19">
-    <w:abstractNumId w:val="10"/>
   </w:num>
 </w:numbering>
 </file>
@@ -11198,7 +11675,7 @@
       </w:pPr>
     </w:pPrDefault>
   </w:docDefaults>
-  <w:latentStyles w:defLockedState="0" w:defUIPriority="99" w:defSemiHidden="0" w:defUnhideWhenUsed="0" w:defQFormat="0" w:count="375">
+  <w:latentStyles w:defLockedState="0" w:defUIPriority="99" w:defSemiHidden="0" w:defUnhideWhenUsed="0" w:defQFormat="0" w:count="376">
     <w:lsdException w:name="Normal" w:uiPriority="0" w:qFormat="1"/>
     <w:lsdException w:name="heading 1" w:uiPriority="9" w:qFormat="1"/>
     <w:lsdException w:name="heading 2" w:semiHidden="1" w:uiPriority="9" w:unhideWhenUsed="1" w:qFormat="1"/>
@@ -11304,7 +11781,6 @@
     <w:lsdException w:name="HTML Sample" w:semiHidden="1" w:unhideWhenUsed="1"/>
     <w:lsdException w:name="HTML Typewriter" w:semiHidden="1" w:unhideWhenUsed="1"/>
     <w:lsdException w:name="HTML Variable" w:semiHidden="1" w:unhideWhenUsed="1"/>
-    <w:lsdException w:name="Normal Table" w:semiHidden="1" w:unhideWhenUsed="1"/>
     <w:lsdException w:name="annotation subject" w:semiHidden="1" w:unhideWhenUsed="1"/>
     <w:lsdException w:name="No List" w:semiHidden="1" w:unhideWhenUsed="1"/>
     <w:lsdException w:name="Outline List 1" w:semiHidden="1" w:unhideWhenUsed="1"/>
@@ -11351,10 +11827,8 @@
     <w:lsdException w:name="Table Subtle 2" w:semiHidden="1" w:unhideWhenUsed="1"/>
     <w:lsdException w:name="Table Web 1" w:semiHidden="1" w:unhideWhenUsed="1"/>
     <w:lsdException w:name="Table Web 2" w:semiHidden="1" w:unhideWhenUsed="1"/>
-    <w:lsdException w:name="Table Web 3" w:semiHidden="1" w:unhideWhenUsed="1"/>
     <w:lsdException w:name="Balloon Text" w:semiHidden="1" w:unhideWhenUsed="1"/>
     <w:lsdException w:name="Table Grid" w:uiPriority="39"/>
-    <w:lsdException w:name="Table Theme" w:semiHidden="1" w:unhideWhenUsed="1"/>
     <w:lsdException w:name="Placeholder Text" w:semiHidden="1"/>
     <w:lsdException w:name="No Spacing" w:uiPriority="1" w:qFormat="1"/>
     <w:lsdException w:name="Light Shading" w:uiPriority="60"/>
@@ -11574,10 +12048,12 @@
     <w:lsdException w:name="Smart Hyperlink" w:semiHidden="1" w:unhideWhenUsed="1"/>
     <w:lsdException w:name="Hashtag" w:semiHidden="1" w:unhideWhenUsed="1"/>
     <w:lsdException w:name="Unresolved Mention" w:semiHidden="1" w:unhideWhenUsed="1"/>
+    <w:lsdException w:name="Smart Link" w:semiHidden="1" w:unhideWhenUsed="1"/>
   </w:latentStyles>
   <w:style w:type="paragraph" w:default="1" w:styleId="Normale">
     <w:name w:val="Normal"/>
     <w:qFormat/>
+    <w:rsid w:val="009020BC"/>
   </w:style>
   <w:style w:type="paragraph" w:styleId="Titolo1">
     <w:name w:val="heading 1"/>
@@ -12391,7 +12867,7 @@
 </file>
 
 <file path=customXml/itemProps1.xml><?xml version="1.0" encoding="utf-8"?>
-<ds:datastoreItem xmlns:ds="http://schemas.openxmlformats.org/officeDocument/2006/customXml" ds:itemID="{30FFAA4A-3E4D-4BD9-A71F-51D61AD8C6FA}">
+<ds:datastoreItem xmlns:ds="http://schemas.openxmlformats.org/officeDocument/2006/customXml" ds:itemID="{FA2604A0-53D4-CC49-94F9-167D5922BF35}">
   <ds:schemaRefs>
     <ds:schemaRef ds:uri="http://schemas.openxmlformats.org/officeDocument/2006/bibliography"/>
   </ds:schemaRefs>

</xml_diff>